<commit_message>
Add review of microphone arrays
</commit_message>
<xml_diff>
--- a/CM03-1G.doc.docx
+++ b/CM03-1G.doc.docx
@@ -1,6 +1,6 @@
 
 <file path=word/document.xml><?xml version="1.0" encoding="utf-8"?>
-<w:document xmlns:wpc="http://schemas.microsoft.com/office/word/2010/wordprocessingCanvas" xmlns:cx="http://schemas.microsoft.com/office/drawing/2014/chartex" xmlns:mc="http://schemas.openxmlformats.org/markup-compatibility/2006" xmlns:o="urn:schemas-microsoft-com:office:office" xmlns:r="http://schemas.openxmlformats.org/officeDocument/2006/relationships" xmlns:m="http://schemas.openxmlformats.org/officeDocument/2006/math" xmlns:v="urn:schemas-microsoft-com:vml" xmlns:wp14="http://schemas.microsoft.com/office/word/2010/wordprocessingDrawing" xmlns:wp="http://schemas.openxmlformats.org/drawingml/2006/wordprocessingDrawing" xmlns:w10="urn:schemas-microsoft-com:office:word" xmlns:w="http://schemas.openxmlformats.org/wordprocessingml/2006/main" xmlns:w14="http://schemas.microsoft.com/office/word/2010/wordml" xmlns:w15="http://schemas.microsoft.com/office/word/2012/wordml" xmlns:w16se="http://schemas.microsoft.com/office/word/2015/wordml/symex" xmlns:wpg="http://schemas.microsoft.com/office/word/2010/wordprocessingGroup" xmlns:wpi="http://schemas.microsoft.com/office/word/2010/wordprocessingInk" xmlns:wne="http://schemas.microsoft.com/office/word/2006/wordml" xmlns:wps="http://schemas.microsoft.com/office/word/2010/wordprocessingShape" mc:Ignorable="w14 w15 w16se wp14">
+<w:document xmlns:wpc="http://schemas.microsoft.com/office/word/2010/wordprocessingCanvas" xmlns:cx="http://schemas.microsoft.com/office/drawing/2014/chartex" xmlns:cx1="http://schemas.microsoft.com/office/drawing/2015/9/8/chartex" xmlns:mc="http://schemas.openxmlformats.org/markup-compatibility/2006" xmlns:o="urn:schemas-microsoft-com:office:office" xmlns:r="http://schemas.openxmlformats.org/officeDocument/2006/relationships" xmlns:m="http://schemas.openxmlformats.org/officeDocument/2006/math" xmlns:v="urn:schemas-microsoft-com:vml" xmlns:wp14="http://schemas.microsoft.com/office/word/2010/wordprocessingDrawing" xmlns:wp="http://schemas.openxmlformats.org/drawingml/2006/wordprocessingDrawing" xmlns:w10="urn:schemas-microsoft-com:office:word" xmlns:w="http://schemas.openxmlformats.org/wordprocessingml/2006/main" xmlns:w14="http://schemas.microsoft.com/office/word/2010/wordml" xmlns:w15="http://schemas.microsoft.com/office/word/2012/wordml" xmlns:w16se="http://schemas.microsoft.com/office/word/2015/wordml/symex" xmlns:wpg="http://schemas.microsoft.com/office/word/2010/wordprocessingGroup" xmlns:wpi="http://schemas.microsoft.com/office/word/2010/wordprocessingInk" xmlns:wne="http://schemas.microsoft.com/office/word/2006/wordml" xmlns:wps="http://schemas.microsoft.com/office/word/2010/wordprocessingShape" mc:Ignorable="w14 w15 w16se wp14">
   <w:body>
     <w:p>
       <w:pPr>
@@ -2687,26 +2687,1908 @@
     <w:p>
       <w:pPr>
         <w:ind w:left="420"/>
-        <w:rPr>
-          <w:rFonts w:eastAsia="標楷體" w:hint="eastAsia"/>
-        </w:rPr>
-      </w:pPr>
+        <w:jc w:val="both"/>
+        <w:rPr>
+          <w:rFonts w:eastAsia="標楷體" w:hint="eastAsia"/>
+        </w:rPr>
+      </w:pPr>
+      <w:r>
+        <w:rPr>
+          <w:rFonts w:eastAsia="標楷體" w:hint="eastAsia"/>
+        </w:rPr>
+        <w:t>談到</w:t>
+      </w:r>
       <w:r>
         <w:rPr>
           <w:rFonts w:eastAsia="標楷體" w:hint="eastAsia"/>
         </w:rPr>
         <w:t>機器人</w:t>
+      </w:r>
+      <w:r>
+        <w:rPr>
+          <w:rFonts w:eastAsia="標楷體" w:hint="eastAsia"/>
+        </w:rPr>
+        <w:t>的聲源定位</w:t>
+      </w:r>
+      <w:r>
+        <w:rPr>
+          <w:rFonts w:ascii="新細明體" w:hAnsi="新細明體" w:hint="eastAsia"/>
+        </w:rPr>
+        <w:t>，</w:t>
+      </w:r>
+      <w:r>
+        <w:rPr>
+          <w:rFonts w:eastAsia="標楷體" w:hint="eastAsia"/>
+        </w:rPr>
+        <w:t>許多人先想到的便是麥克風陣列技術</w:t>
+      </w:r>
+      <w:r>
+        <w:rPr>
+          <w:rFonts w:ascii="標楷體" w:eastAsia="標楷體" w:hAnsi="標楷體" w:hint="eastAsia"/>
+        </w:rPr>
+        <w:t>。</w:t>
+      </w:r>
+      <w:r>
+        <w:rPr>
+          <w:rFonts w:eastAsia="標楷體" w:hint="eastAsia"/>
+        </w:rPr>
+        <w:t>根據</w:t>
+      </w:r>
+      <w:r>
+        <w:rPr>
+          <w:rFonts w:eastAsia="標楷體" w:hint="eastAsia"/>
+        </w:rPr>
+        <w:t>201</w:t>
+      </w:r>
+      <w:r>
+        <w:rPr>
+          <w:rFonts w:eastAsia="標楷體"/>
+        </w:rPr>
+        <w:t>5</w:t>
+      </w:r>
+    </w:p>
+    <w:p>
+      <w:pPr>
+        <w:jc w:val="both"/>
+        <w:rPr>
+          <w:rFonts w:ascii="標楷體" w:eastAsia="標楷體" w:hAnsi="標楷體" w:hint="eastAsia"/>
+        </w:rPr>
+      </w:pPr>
+      <w:r>
+        <w:rPr>
+          <w:rFonts w:eastAsia="標楷體" w:hint="eastAsia"/>
+        </w:rPr>
+        <w:t>年發表的一篇</w:t>
+      </w:r>
+      <w:r>
+        <w:rPr>
+          <w:rFonts w:eastAsia="標楷體" w:hint="eastAsia"/>
+        </w:rPr>
+        <w:t>survey paper</w:t>
+      </w:r>
+      <w:r>
+        <w:rPr>
+          <w:rFonts w:eastAsia="標楷體" w:hint="eastAsia"/>
+        </w:rPr>
+        <w:t xml:space="preserve"> </w:t>
+      </w:r>
+      <w:r>
+        <w:rPr>
+          <w:rFonts w:eastAsia="標楷體"/>
+        </w:rPr>
+        <w:t>(</w:t>
+      </w:r>
+      <w:r>
+        <w:rPr>
+          <w:rFonts w:eastAsia="標楷體"/>
+        </w:rPr>
+        <w:t>S. Argentieria, P. Danès, P. Souères</w:t>
+      </w:r>
+      <w:r>
+        <w:rPr>
+          <w:rFonts w:eastAsia="標楷體" w:hint="eastAsia"/>
+        </w:rPr>
+        <w:t>, 2015)</w:t>
+      </w:r>
+      <w:r>
+        <w:rPr>
+          <w:rFonts w:ascii="新細明體" w:hAnsi="新細明體" w:hint="eastAsia"/>
+        </w:rPr>
+        <w:t>，</w:t>
+      </w:r>
+      <w:r>
+        <w:rPr>
+          <w:rFonts w:ascii="標楷體" w:eastAsia="標楷體" w:hAnsi="標楷體" w:hint="eastAsia"/>
+        </w:rPr>
+        <w:t>在</w:t>
+      </w:r>
+      <w:r>
+        <w:rPr>
+          <w:rFonts w:ascii="標楷體" w:eastAsia="標楷體" w:hAnsi="標楷體" w:hint="eastAsia"/>
+        </w:rPr>
+        <w:t>2000年左右</w:t>
+      </w:r>
+      <w:r>
+        <w:rPr>
+          <w:rFonts w:ascii="新細明體" w:hAnsi="新細明體" w:hint="eastAsia"/>
+        </w:rPr>
+        <w:t>，</w:t>
+      </w:r>
+      <w:r>
+        <w:rPr>
+          <w:rFonts w:ascii="標楷體" w:eastAsia="標楷體" w:hAnsi="標楷體" w:hint="eastAsia"/>
+        </w:rPr>
+        <w:t>開始有</w:t>
+      </w:r>
+      <w:r>
+        <w:rPr>
+          <w:rFonts w:ascii="新細明體" w:hAnsi="新細明體" w:hint="eastAsia"/>
+        </w:rPr>
+        <w:t>「</w:t>
+      </w:r>
+      <w:r>
+        <w:rPr>
+          <w:rFonts w:ascii="標楷體" w:eastAsia="標楷體" w:hAnsi="標楷體" w:hint="eastAsia"/>
+        </w:rPr>
+        <w:t>機器人聽覺</w:t>
+      </w:r>
+      <w:r>
+        <w:rPr>
+          <w:rFonts w:ascii="新細明體" w:hAnsi="新細明體" w:hint="eastAsia"/>
+        </w:rPr>
+        <w:t>」(</w:t>
+      </w:r>
+      <w:r>
+        <w:rPr>
+          <w:rFonts w:eastAsia="標楷體"/>
+        </w:rPr>
+        <w:t>robot audition</w:t>
+      </w:r>
+      <w:r>
+        <w:rPr>
+          <w:rFonts w:ascii="新細明體" w:hAnsi="新細明體"/>
+        </w:rPr>
+        <w:t>)</w:t>
+      </w:r>
+      <w:r>
+        <w:rPr>
+          <w:rFonts w:ascii="標楷體" w:eastAsia="標楷體" w:hAnsi="標楷體" w:hint="eastAsia"/>
+        </w:rPr>
+        <w:t>論文發表</w:t>
+      </w:r>
+      <w:r>
+        <w:rPr>
+          <w:rFonts w:ascii="新細明體" w:hAnsi="新細明體" w:hint="eastAsia"/>
+        </w:rPr>
+        <w:t>。</w:t>
+      </w:r>
+      <w:r>
+        <w:rPr>
+          <w:rFonts w:ascii="標楷體" w:eastAsia="標楷體" w:hAnsi="標楷體" w:hint="eastAsia"/>
+        </w:rPr>
+        <w:t>這</w:t>
+      </w:r>
+      <w:r>
+        <w:rPr>
+          <w:rFonts w:ascii="標楷體" w:eastAsia="標楷體" w:hAnsi="標楷體" w:hint="eastAsia"/>
+        </w:rPr>
+        <w:t>約</w:t>
+      </w:r>
+      <w:r>
+        <w:rPr>
+          <w:rFonts w:ascii="標楷體" w:eastAsia="標楷體" w:hAnsi="標楷體" w:hint="eastAsia"/>
+        </w:rPr>
+        <w:t>15年期間</w:t>
+      </w:r>
+      <w:r>
+        <w:rPr>
+          <w:rFonts w:ascii="新細明體" w:hAnsi="新細明體" w:hint="eastAsia"/>
+        </w:rPr>
+        <w:t>，</w:t>
+      </w:r>
+      <w:r>
+        <w:rPr>
+          <w:rFonts w:ascii="標楷體" w:eastAsia="標楷體" w:hAnsi="標楷體" w:hint="eastAsia"/>
+        </w:rPr>
+        <w:t>聲源定位是相關論文的大宗。</w:t>
+      </w:r>
+      <w:r>
+        <w:rPr>
+          <w:rFonts w:eastAsia="標楷體"/>
+        </w:rPr>
+        <w:t>Argentieria</w:t>
+      </w:r>
+      <w:r>
+        <w:rPr>
+          <w:rFonts w:eastAsia="標楷體" w:hint="eastAsia"/>
+        </w:rPr>
+        <w:t>等人在那篇論文中</w:t>
+      </w:r>
+      <w:r>
+        <w:rPr>
+          <w:rFonts w:ascii="新細明體" w:hAnsi="新細明體" w:hint="eastAsia"/>
+        </w:rPr>
+        <w:t>，</w:t>
+      </w:r>
+      <w:r>
+        <w:rPr>
+          <w:rFonts w:eastAsia="標楷體" w:hint="eastAsia"/>
+        </w:rPr>
+        <w:t>將機器人聲源定位的方法分成兩大類</w:t>
+      </w:r>
+      <w:r>
+        <w:rPr>
+          <w:rFonts w:ascii="新細明體" w:hAnsi="新細明體" w:hint="eastAsia"/>
+        </w:rPr>
+        <w:t>：</w:t>
+      </w:r>
+      <w:r>
+        <w:rPr>
+          <w:rFonts w:ascii="標楷體" w:eastAsia="標楷體" w:hAnsi="標楷體" w:hint="eastAsia"/>
+        </w:rPr>
+        <w:t>仿效</w:t>
+      </w:r>
+      <w:r>
+        <w:rPr>
+          <w:rFonts w:ascii="標楷體" w:eastAsia="標楷體" w:hAnsi="標楷體" w:hint="eastAsia"/>
+        </w:rPr>
+        <w:t>人耳的雙麥克風(binaural)技術與多麥克風陣列(microphone array)技術</w:t>
+      </w:r>
+      <w:r>
+        <w:rPr>
+          <w:rFonts w:ascii="新細明體" w:hAnsi="新細明體" w:hint="eastAsia"/>
+        </w:rPr>
+        <w:t>，</w:t>
+      </w:r>
+      <w:r>
+        <w:rPr>
+          <w:rFonts w:ascii="標楷體" w:eastAsia="標楷體" w:hAnsi="標楷體" w:hint="eastAsia"/>
+        </w:rPr>
+        <w:t>並且指出機器人聽覺技術</w:t>
+      </w:r>
+      <w:r>
+        <w:rPr>
+          <w:rFonts w:ascii="新細明體" w:hAnsi="新細明體" w:hint="eastAsia"/>
+        </w:rPr>
+        <w:t>，</w:t>
+      </w:r>
+      <w:r>
+        <w:rPr>
+          <w:rFonts w:ascii="標楷體" w:eastAsia="標楷體" w:hAnsi="標楷體" w:hint="eastAsia"/>
+        </w:rPr>
+        <w:t>與傳統聲音定位技術</w:t>
+      </w:r>
+      <w:r>
+        <w:rPr>
+          <w:rFonts w:ascii="新細明體" w:hAnsi="新細明體" w:hint="eastAsia"/>
+        </w:rPr>
+        <w:t>，</w:t>
+      </w:r>
+      <w:r>
+        <w:rPr>
+          <w:rFonts w:ascii="標楷體" w:eastAsia="標楷體" w:hAnsi="標楷體" w:hint="eastAsia"/>
+        </w:rPr>
+        <w:t>如水下聽音系統相較</w:t>
+      </w:r>
+      <w:r>
+        <w:rPr>
+          <w:rFonts w:ascii="新細明體" w:hAnsi="新細明體" w:hint="eastAsia"/>
+        </w:rPr>
+        <w:t>，</w:t>
+      </w:r>
+      <w:r>
+        <w:rPr>
+          <w:rFonts w:ascii="標楷體" w:eastAsia="標楷體" w:hAnsi="標楷體" w:hint="eastAsia"/>
+        </w:rPr>
+        <w:t>必須符合：1)幾何限制(geometry constraint)</w:t>
+      </w:r>
+      <w:r>
+        <w:rPr>
+          <w:rFonts w:ascii="新細明體" w:hAnsi="新細明體" w:hint="eastAsia"/>
+        </w:rPr>
+        <w:t>，</w:t>
+      </w:r>
+      <w:r>
+        <w:rPr>
+          <w:rFonts w:ascii="標楷體" w:eastAsia="標楷體" w:hAnsi="標楷體" w:hint="eastAsia"/>
+        </w:rPr>
+        <w:t>麥克風系統必須能夠裝設在</w:t>
+      </w:r>
+      <w:r>
+        <w:rPr>
+          <w:rFonts w:ascii="標楷體" w:eastAsia="標楷體" w:hAnsi="標楷體" w:hint="eastAsia"/>
+        </w:rPr>
+        <w:t xml:space="preserve">機器人平台上；2)即時限制(real time </w:t>
+      </w:r>
+      <w:r>
+        <w:rPr>
+          <w:rFonts w:ascii="標楷體" w:eastAsia="標楷體" w:hAnsi="標楷體"/>
+        </w:rPr>
+        <w:t>constraint)</w:t>
+      </w:r>
+      <w:r>
+        <w:rPr>
+          <w:rFonts w:ascii="新細明體" w:hAnsi="新細明體" w:hint="eastAsia"/>
+        </w:rPr>
+        <w:t>，</w:t>
+      </w:r>
+      <w:r>
+        <w:rPr>
+          <w:rFonts w:ascii="標楷體" w:eastAsia="標楷體" w:hAnsi="標楷體" w:hint="eastAsia"/>
+        </w:rPr>
+        <w:t>訊號處理必須在短時間內完成</w:t>
+      </w:r>
+      <w:r>
+        <w:rPr>
+          <w:rFonts w:ascii="新細明體" w:hAnsi="新細明體" w:hint="eastAsia"/>
+        </w:rPr>
+        <w:t>，</w:t>
+      </w:r>
+      <w:r>
+        <w:rPr>
+          <w:rFonts w:ascii="標楷體" w:eastAsia="標楷體" w:hAnsi="標楷體" w:hint="eastAsia"/>
+        </w:rPr>
+        <w:t>並且做出反應</w:t>
+      </w:r>
+      <w:r>
+        <w:rPr>
+          <w:rFonts w:ascii="標楷體" w:eastAsia="標楷體" w:hAnsi="標楷體" w:hint="eastAsia"/>
+        </w:rPr>
+        <w:t>；3)頻率限制(frequency constraint)</w:t>
+      </w:r>
+      <w:r>
+        <w:rPr>
+          <w:rFonts w:ascii="新細明體" w:hAnsi="新細明體" w:hint="eastAsia"/>
+        </w:rPr>
+        <w:t>，</w:t>
+      </w:r>
+      <w:r>
+        <w:rPr>
+          <w:rFonts w:ascii="標楷體" w:eastAsia="標楷體" w:hAnsi="標楷體" w:hint="eastAsia"/>
+        </w:rPr>
+        <w:t>處理的訊號必須含括語音頻帶(約為300 Hz到3,300Hz)；</w:t>
+      </w:r>
+      <w:r>
+        <w:rPr>
+          <w:rFonts w:ascii="標楷體" w:eastAsia="標楷體" w:hAnsi="標楷體"/>
+        </w:rPr>
+        <w:t>4)</w:t>
+      </w:r>
+      <w:r>
+        <w:rPr>
+          <w:rFonts w:ascii="標楷體" w:eastAsia="標楷體" w:hAnsi="標楷體" w:hint="eastAsia"/>
+        </w:rPr>
+        <w:t>環境限制(environment constraint)</w:t>
+      </w:r>
+      <w:r>
+        <w:rPr>
+          <w:rFonts w:ascii="新細明體" w:hAnsi="新細明體" w:hint="eastAsia"/>
+        </w:rPr>
+        <w:t>，</w:t>
+      </w:r>
+      <w:r>
+        <w:rPr>
+          <w:rFonts w:ascii="標楷體" w:eastAsia="標楷體" w:hAnsi="標楷體" w:hint="eastAsia"/>
+        </w:rPr>
+        <w:t>必須應付實際聽覺環境</w:t>
+      </w:r>
+      <w:r>
+        <w:rPr>
+          <w:rFonts w:ascii="新細明體" w:hAnsi="新細明體" w:hint="eastAsia"/>
+        </w:rPr>
+        <w:t>，</w:t>
+      </w:r>
+      <w:r>
+        <w:rPr>
+          <w:rFonts w:ascii="標楷體" w:eastAsia="標楷體" w:hAnsi="標楷體" w:hint="eastAsia"/>
+        </w:rPr>
+        <w:t>包括回音與雜訊</w:t>
+      </w:r>
+      <w:r>
+        <w:rPr>
+          <w:rFonts w:ascii="新細明體" w:hAnsi="新細明體" w:hint="eastAsia"/>
+        </w:rPr>
+        <w:t>，</w:t>
+      </w:r>
+      <w:r>
+        <w:rPr>
+          <w:rFonts w:ascii="標楷體" w:eastAsia="標楷體" w:hAnsi="標楷體" w:hint="eastAsia"/>
+        </w:rPr>
+        <w:t>以及聲源與機器人間的相互運動</w:t>
+      </w:r>
+      <w:r>
+        <w:rPr>
+          <w:rFonts w:ascii="標楷體" w:eastAsia="標楷體" w:hAnsi="標楷體" w:hint="eastAsia"/>
+        </w:rPr>
+        <w:t>。雙麥克風(binaural)技術</w:t>
+      </w:r>
+      <w:r>
+        <w:rPr>
+          <w:rFonts w:ascii="標楷體" w:eastAsia="標楷體" w:hAnsi="標楷體" w:hint="eastAsia"/>
+        </w:rPr>
+        <w:t>在下一節說明</w:t>
+      </w:r>
+      <w:r>
+        <w:rPr>
+          <w:rFonts w:ascii="新細明體" w:hAnsi="新細明體" w:hint="eastAsia"/>
+        </w:rPr>
+        <w:t>，</w:t>
+      </w:r>
+      <w:r>
+        <w:rPr>
+          <w:rFonts w:ascii="標楷體" w:eastAsia="標楷體" w:hAnsi="標楷體" w:hint="eastAsia"/>
+        </w:rPr>
+        <w:t>此處簡介多麥克風陣列技術。</w:t>
+      </w:r>
+    </w:p>
+    <w:p>
+      <w:pPr>
+        <w:rPr>
+          <w:rFonts w:eastAsia="標楷體"/>
+          <w:b/>
+        </w:rPr>
+      </w:pPr>
+    </w:p>
+    <w:p>
+      <w:pPr>
+        <w:rPr>
+          <w:rFonts w:eastAsia="標楷體"/>
+        </w:rPr>
+      </w:pPr>
+      <w:r>
+        <w:rPr>
+          <w:rFonts w:eastAsia="標楷體" w:hint="eastAsia"/>
+        </w:rPr>
+        <w:t>依據</w:t>
+      </w:r>
+      <w:r>
+        <w:rPr>
+          <w:rFonts w:eastAsia="標楷體"/>
+        </w:rPr>
+        <w:t>(</w:t>
+      </w:r>
+      <w:r>
+        <w:rPr>
+          <w:rFonts w:eastAsia="標楷體"/>
+        </w:rPr>
+        <w:t>S. Argentieria, P. Danès, P. Souères</w:t>
+      </w:r>
+      <w:r>
+        <w:rPr>
+          <w:rFonts w:eastAsia="標楷體" w:hint="eastAsia"/>
+        </w:rPr>
+        <w:t>, 2015)</w:t>
+      </w:r>
+      <w:r>
+        <w:rPr>
+          <w:rFonts w:ascii="新細明體" w:hAnsi="新細明體" w:hint="eastAsia"/>
+        </w:rPr>
+        <w:t>，</w:t>
+      </w:r>
+      <w:r>
+        <w:rPr>
+          <w:rFonts w:eastAsia="標楷體" w:hint="eastAsia"/>
+        </w:rPr>
+        <w:t>麥克風陣列技術主要有三類</w:t>
+      </w:r>
+      <w:r>
+        <w:rPr>
+          <w:rFonts w:ascii="標楷體" w:eastAsia="標楷體" w:hAnsi="標楷體" w:hint="eastAsia"/>
+        </w:rPr>
+        <w:t>：</w:t>
+      </w:r>
+    </w:p>
+    <w:p>
+      <w:pPr>
+        <w:pStyle w:val="a5"/>
+        <w:numPr>
+          <w:ilvl w:val="0"/>
+          <w:numId w:val="9"/>
+        </w:numPr>
+        <w:ind w:leftChars="0"/>
+        <w:jc w:val="both"/>
+        <w:rPr>
+          <w:rFonts w:eastAsia="標楷體"/>
+        </w:rPr>
+      </w:pPr>
+      <w:r>
+        <w:rPr>
+          <w:rFonts w:eastAsia="標楷體" w:hint="eastAsia"/>
+        </w:rPr>
+        <w:t>MUSIC (M</w:t>
+      </w:r>
+      <w:r>
+        <w:rPr>
+          <w:rFonts w:eastAsia="標楷體"/>
+        </w:rPr>
+        <w:t>U</w:t>
+      </w:r>
+      <w:r>
+        <w:rPr>
+          <w:rFonts w:eastAsia="標楷體" w:hint="eastAsia"/>
+        </w:rPr>
+        <w:t xml:space="preserve">ltiple </w:t>
+      </w:r>
+      <w:r>
+        <w:rPr>
+          <w:rFonts w:eastAsia="標楷體"/>
+        </w:rPr>
+        <w:t>SIgnal Classification)</w:t>
+      </w:r>
+      <w:r>
+        <w:rPr>
+          <w:rFonts w:ascii="標楷體" w:eastAsia="標楷體" w:hAnsi="標楷體" w:hint="eastAsia"/>
+        </w:rPr>
+        <w:t>。</w:t>
+      </w:r>
+      <w:r>
+        <w:rPr>
+          <w:rFonts w:eastAsia="標楷體" w:hint="eastAsia"/>
+        </w:rPr>
+        <w:t>利用</w:t>
+      </w:r>
+      <w:r>
+        <w:rPr>
+          <w:rFonts w:eastAsia="標楷體" w:hint="eastAsia"/>
+        </w:rPr>
+        <w:t>多</w:t>
+      </w:r>
+      <w:r>
+        <w:rPr>
+          <w:rFonts w:eastAsia="標楷體" w:hint="eastAsia"/>
+        </w:rPr>
+        <w:t>個麥克風收到的訊號</w:t>
+      </w:r>
+      <w:r>
+        <w:rPr>
+          <w:rFonts w:ascii="新細明體" w:hAnsi="新細明體" w:hint="eastAsia"/>
+        </w:rPr>
+        <w:t>，</w:t>
+      </w:r>
+      <w:r>
+        <w:rPr>
+          <w:rFonts w:eastAsia="標楷體" w:hint="eastAsia"/>
+        </w:rPr>
+        <w:t>算出其</w:t>
+      </w:r>
+      <w:r>
+        <w:rPr>
+          <w:rFonts w:eastAsia="標楷體" w:hint="eastAsia"/>
+        </w:rPr>
+        <w:lastRenderedPageBreak/>
+        <w:t>共變異矩陣</w:t>
+      </w:r>
+      <w:r>
+        <w:rPr>
+          <w:rFonts w:eastAsia="標楷體" w:hint="eastAsia"/>
+        </w:rPr>
+        <w:t>(covariance matrix)</w:t>
+      </w:r>
+      <w:r>
+        <w:rPr>
+          <w:rFonts w:ascii="新細明體" w:hAnsi="新細明體" w:hint="eastAsia"/>
+        </w:rPr>
+        <w:t>，</w:t>
+      </w:r>
+      <w:r>
+        <w:rPr>
+          <w:rFonts w:eastAsia="標楷體" w:hint="eastAsia"/>
+        </w:rPr>
+        <w:t>計算</w:t>
       </w:r>
       <w:bookmarkStart w:id="0" w:name="_GoBack"/>
       <w:bookmarkEnd w:id="0"/>
-    </w:p>
-    <w:p>
-      <w:pPr>
-        <w:rPr>
-          <w:rFonts w:eastAsia="標楷體"/>
-          <w:b/>
-        </w:rPr>
-      </w:pPr>
+      <w:r>
+        <w:rPr>
+          <w:rFonts w:eastAsia="標楷體" w:hint="eastAsia"/>
+        </w:rPr>
+        <w:t>其特徵值與特徵向量</w:t>
+      </w:r>
+      <w:r>
+        <w:rPr>
+          <w:rFonts w:ascii="新細明體" w:hAnsi="新細明體" w:hint="eastAsia"/>
+        </w:rPr>
+        <w:t>，</w:t>
+      </w:r>
+      <w:r>
+        <w:rPr>
+          <w:rFonts w:eastAsia="標楷體" w:hint="eastAsia"/>
+        </w:rPr>
+        <w:t>建立</w:t>
+      </w:r>
+      <w:r>
+        <w:rPr>
+          <w:rFonts w:eastAsia="標楷體" w:hint="eastAsia"/>
+        </w:rPr>
+        <w:t>一個</w:t>
+      </w:r>
+      <w:r>
+        <w:rPr>
+          <w:rFonts w:eastAsia="標楷體" w:hint="eastAsia"/>
+        </w:rPr>
+        <w:t>偽頻譜</w:t>
+      </w:r>
+      <w:r>
+        <w:rPr>
+          <w:rFonts w:eastAsia="標楷體" w:hint="eastAsia"/>
+        </w:rPr>
+        <w:t>(</w:t>
+      </w:r>
+      <w:r>
+        <w:rPr>
+          <w:rFonts w:eastAsia="標楷體" w:hint="eastAsia"/>
+        </w:rPr>
+        <w:t>pseudo-spectra</w:t>
+      </w:r>
+      <w:r>
+        <w:rPr>
+          <w:rFonts w:eastAsia="標楷體"/>
+        </w:rPr>
+        <w:t>)</w:t>
+      </w:r>
+      <w:r>
+        <w:rPr>
+          <w:rFonts w:eastAsia="標楷體" w:hint="eastAsia"/>
+        </w:rPr>
+        <w:t>函數</w:t>
+      </w:r>
+      <w:r>
+        <w:rPr>
+          <w:rFonts w:ascii="標楷體" w:eastAsia="標楷體" w:hAnsi="標楷體" w:hint="eastAsia"/>
+        </w:rPr>
+        <w:t>。</w:t>
+      </w:r>
+      <w:r>
+        <w:rPr>
+          <w:rFonts w:eastAsia="標楷體" w:hint="eastAsia"/>
+        </w:rPr>
+        <w:t>求取使</w:t>
+      </w:r>
+      <w:r>
+        <w:rPr>
+          <w:rFonts w:eastAsia="標楷體" w:hint="eastAsia"/>
+        </w:rPr>
+        <w:t>pseudo-spectra</w:t>
+      </w:r>
+      <w:r>
+        <w:rPr>
+          <w:rFonts w:eastAsia="標楷體" w:hint="eastAsia"/>
+        </w:rPr>
+        <w:t>函數極大的參數</w:t>
+      </w:r>
+      <w:r>
+        <w:rPr>
+          <w:rFonts w:ascii="新細明體" w:hAnsi="新細明體" w:hint="eastAsia"/>
+        </w:rPr>
+        <w:t>，</w:t>
+      </w:r>
+      <w:r>
+        <w:rPr>
+          <w:rFonts w:eastAsia="標楷體" w:hint="eastAsia"/>
+        </w:rPr>
+        <w:t>便可估計聲源個數及其位置</w:t>
+      </w:r>
+      <w:r>
+        <w:rPr>
+          <w:rFonts w:ascii="標楷體" w:eastAsia="標楷體" w:hAnsi="標楷體" w:hint="eastAsia"/>
+        </w:rPr>
+        <w:t>。假設多個聲源之間有某種統計關係</w:t>
+      </w:r>
+      <w:r>
+        <w:rPr>
+          <w:rFonts w:ascii="新細明體" w:hAnsi="新細明體" w:hint="eastAsia"/>
+        </w:rPr>
+        <w:t>，</w:t>
+      </w:r>
+      <w:r>
+        <w:rPr>
+          <w:rFonts w:ascii="標楷體" w:eastAsia="標楷體" w:hAnsi="標楷體" w:hint="eastAsia"/>
+        </w:rPr>
+        <w:t>便可以處理回音環境下的聲音訊號。但是</w:t>
+      </w:r>
+      <w:r>
+        <w:rPr>
+          <w:rFonts w:ascii="標楷體" w:eastAsia="標楷體" w:hAnsi="標楷體" w:hint="eastAsia"/>
+        </w:rPr>
+        <w:t>MUSIC演算法</w:t>
+      </w:r>
+      <w:r>
+        <w:rPr>
+          <w:rFonts w:ascii="標楷體" w:eastAsia="標楷體" w:hAnsi="標楷體" w:hint="eastAsia"/>
+        </w:rPr>
+        <w:t>處理的對象是一個特定頻率的弦波</w:t>
+      </w:r>
+      <w:r>
+        <w:rPr>
+          <w:rFonts w:ascii="新細明體" w:hAnsi="新細明體" w:hint="eastAsia"/>
+        </w:rPr>
+        <w:t>，</w:t>
+      </w:r>
+      <w:r>
+        <w:rPr>
+          <w:rFonts w:ascii="標楷體" w:eastAsia="標楷體" w:hAnsi="標楷體" w:hint="eastAsia"/>
+        </w:rPr>
+        <w:t>所以要對足夠多</w:t>
+      </w:r>
+      <w:r>
+        <w:rPr>
+          <w:rFonts w:ascii="標楷體" w:eastAsia="標楷體" w:hAnsi="標楷體" w:hint="eastAsia"/>
+        </w:rPr>
+        <w:t>頻率</w:t>
+      </w:r>
+      <w:r>
+        <w:rPr>
+          <w:rFonts w:ascii="標楷體" w:eastAsia="標楷體" w:hAnsi="標楷體" w:hint="eastAsia"/>
+        </w:rPr>
+        <w:t>進行計算</w:t>
+      </w:r>
+      <w:r>
+        <w:rPr>
+          <w:rFonts w:ascii="新細明體" w:hAnsi="新細明體" w:hint="eastAsia"/>
+        </w:rPr>
+        <w:t>，</w:t>
+      </w:r>
+      <w:r>
+        <w:rPr>
+          <w:rFonts w:ascii="標楷體" w:eastAsia="標楷體" w:hAnsi="標楷體" w:hint="eastAsia"/>
+        </w:rPr>
+        <w:t>需要相當長的計算時間</w:t>
+      </w:r>
+      <w:r>
+        <w:rPr>
+          <w:rFonts w:ascii="新細明體" w:hAnsi="新細明體" w:hint="eastAsia"/>
+        </w:rPr>
+        <w:t>。</w:t>
+      </w:r>
+      <w:r>
+        <w:rPr>
+          <w:rFonts w:ascii="標楷體" w:eastAsia="標楷體" w:hAnsi="標楷體" w:hint="eastAsia"/>
+        </w:rPr>
+        <w:t>雖然已有若干技術改進</w:t>
+      </w:r>
+      <w:r>
+        <w:rPr>
+          <w:rFonts w:ascii="新細明體" w:hAnsi="新細明體" w:hint="eastAsia"/>
+        </w:rPr>
+        <w:t>，</w:t>
+      </w:r>
+      <w:r>
+        <w:rPr>
+          <w:rFonts w:ascii="標楷體" w:eastAsia="標楷體" w:hAnsi="標楷體" w:hint="eastAsia"/>
+        </w:rPr>
+        <w:t>MUSIC演算法</w:t>
+      </w:r>
+      <w:r>
+        <w:rPr>
+          <w:rFonts w:ascii="標楷體" w:eastAsia="標楷體" w:hAnsi="標楷體" w:hint="eastAsia"/>
+        </w:rPr>
+        <w:t>不容易滿足即時與頻率兩項限制。</w:t>
+      </w:r>
+    </w:p>
+    <w:p>
+      <w:pPr>
+        <w:pStyle w:val="a5"/>
+        <w:numPr>
+          <w:ilvl w:val="0"/>
+          <w:numId w:val="9"/>
+        </w:numPr>
+        <w:ind w:leftChars="0"/>
+        <w:jc w:val="both"/>
+        <w:rPr>
+          <w:rFonts w:eastAsia="標楷體"/>
+        </w:rPr>
+      </w:pPr>
+      <w:r>
+        <w:rPr>
+          <w:rFonts w:eastAsia="標楷體" w:hint="eastAsia"/>
+        </w:rPr>
+        <w:t>訊號相關函數</w:t>
+      </w:r>
+      <w:r>
+        <w:rPr>
+          <w:rFonts w:eastAsia="標楷體" w:hint="eastAsia"/>
+        </w:rPr>
+        <w:t>(correlatio</w:t>
+      </w:r>
+      <w:r>
+        <w:rPr>
+          <w:rFonts w:eastAsia="標楷體"/>
+        </w:rPr>
+        <w:t>n function)</w:t>
+      </w:r>
+      <w:r>
+        <w:rPr>
+          <w:rFonts w:ascii="標楷體" w:eastAsia="標楷體" w:hAnsi="標楷體" w:hint="eastAsia"/>
+        </w:rPr>
+        <w:t>。</w:t>
+      </w:r>
+      <w:r>
+        <w:rPr>
+          <w:rFonts w:ascii="標楷體" w:eastAsia="標楷體" w:hAnsi="標楷體" w:hint="eastAsia"/>
+        </w:rPr>
+        <w:t>假設陣列中第</w:t>
+      </w:r>
+      <w:r>
+        <w:rPr>
+          <w:rFonts w:eastAsia="標楷體"/>
+          <w:i/>
+        </w:rPr>
+        <w:t>i</w:t>
+      </w:r>
+      <w:r>
+        <w:rPr>
+          <w:rFonts w:ascii="標楷體" w:eastAsia="標楷體" w:hAnsi="標楷體" w:hint="eastAsia"/>
+        </w:rPr>
+        <w:t>與第</w:t>
+      </w:r>
+      <w:r>
+        <w:rPr>
+          <w:rFonts w:eastAsia="標楷體"/>
+          <w:i/>
+        </w:rPr>
+        <w:t>j</w:t>
+      </w:r>
+      <w:r>
+        <w:rPr>
+          <w:rFonts w:ascii="標楷體" w:eastAsia="標楷體" w:hAnsi="標楷體" w:hint="eastAsia"/>
+        </w:rPr>
+        <w:t>個麥克風</w:t>
+      </w:r>
+      <m:oMath>
+        <m:d>
+          <m:dPr>
+            <m:ctrlPr>
+              <w:rPr>
+                <w:rFonts w:ascii="Cambria Math" w:eastAsia="標楷體" w:hAnsi="Cambria Math"/>
+              </w:rPr>
+            </m:ctrlPr>
+          </m:dPr>
+          <m:e>
+            <m:r>
+              <w:rPr>
+                <w:rFonts w:ascii="Cambria Math" w:eastAsia="標楷體" w:hAnsi="Cambria Math"/>
+              </w:rPr>
+              <m:t>i≠j</m:t>
+            </m:r>
+          </m:e>
+        </m:d>
+      </m:oMath>
+      <w:r>
+        <w:rPr>
+          <w:rFonts w:ascii="新細明體" w:hAnsi="新細明體" w:hint="eastAsia"/>
+        </w:rPr>
+        <w:t>，</w:t>
+      </w:r>
+      <w:r>
+        <w:rPr>
+          <w:rFonts w:ascii="標楷體" w:eastAsia="標楷體" w:hAnsi="標楷體" w:hint="eastAsia"/>
+        </w:rPr>
+        <w:t>收到</w:t>
+      </w:r>
+      <w:r>
+        <w:rPr>
+          <w:rFonts w:ascii="標楷體" w:eastAsia="標楷體" w:hAnsi="標楷體" w:hint="eastAsia"/>
+        </w:rPr>
+        <w:t>含有雜訊的聲音訊號分別為</w:t>
+      </w:r>
+      <m:oMath>
+        <m:sSub>
+          <m:sSubPr>
+            <m:ctrlPr>
+              <w:rPr>
+                <w:rFonts w:ascii="Cambria Math" w:eastAsia="標楷體" w:hAnsi="Cambria Math"/>
+              </w:rPr>
+            </m:ctrlPr>
+          </m:sSubPr>
+          <m:e>
+            <m:r>
+              <w:rPr>
+                <w:rFonts w:ascii="Cambria Math" w:eastAsia="標楷體" w:hAnsi="Cambria Math"/>
+              </w:rPr>
+              <m:t>m</m:t>
+            </m:r>
+          </m:e>
+          <m:sub>
+            <m:r>
+              <w:rPr>
+                <w:rFonts w:ascii="Cambria Math" w:eastAsia="標楷體" w:hAnsi="Cambria Math"/>
+              </w:rPr>
+              <m:t>i</m:t>
+            </m:r>
+          </m:sub>
+        </m:sSub>
+        <m:r>
+          <m:rPr>
+            <m:sty m:val="p"/>
+          </m:rPr>
+          <w:rPr>
+            <w:rFonts w:ascii="Cambria Math" w:eastAsia="標楷體" w:hAnsi="Cambria Math"/>
+          </w:rPr>
+          <m:t>(</m:t>
+        </m:r>
+        <m:r>
+          <w:rPr>
+            <w:rFonts w:ascii="Cambria Math" w:eastAsia="標楷體" w:hAnsi="Cambria Math"/>
+          </w:rPr>
+          <m:t>t</m:t>
+        </m:r>
+        <m:r>
+          <m:rPr>
+            <m:sty m:val="p"/>
+          </m:rPr>
+          <w:rPr>
+            <w:rFonts w:ascii="Cambria Math" w:eastAsia="標楷體" w:hAnsi="Cambria Math"/>
+          </w:rPr>
+          <m:t>)</m:t>
+        </m:r>
+      </m:oMath>
+      <w:r>
+        <w:rPr>
+          <w:rFonts w:ascii="標楷體" w:eastAsia="標楷體" w:hAnsi="標楷體" w:hint="eastAsia"/>
+        </w:rPr>
+        <w:t>與</w:t>
+      </w:r>
+      <m:oMath>
+        <m:sSub>
+          <m:sSubPr>
+            <m:ctrlPr>
+              <w:rPr>
+                <w:rFonts w:ascii="Cambria Math" w:eastAsia="標楷體" w:hAnsi="Cambria Math"/>
+              </w:rPr>
+            </m:ctrlPr>
+          </m:sSubPr>
+          <m:e>
+            <m:r>
+              <w:rPr>
+                <w:rFonts w:ascii="Cambria Math" w:eastAsia="標楷體" w:hAnsi="Cambria Math"/>
+              </w:rPr>
+              <m:t>m</m:t>
+            </m:r>
+          </m:e>
+          <m:sub>
+            <m:r>
+              <w:rPr>
+                <w:rFonts w:ascii="Cambria Math" w:eastAsia="標楷體" w:hAnsi="Cambria Math"/>
+              </w:rPr>
+              <m:t>j</m:t>
+            </m:r>
+          </m:sub>
+        </m:sSub>
+        <m:r>
+          <w:rPr>
+            <w:rFonts w:ascii="Cambria Math" w:eastAsia="標楷體" w:hAnsi="Cambria Math"/>
+          </w:rPr>
+          <m:t>(t)</m:t>
+        </m:r>
+      </m:oMath>
+      <w:r>
+        <w:rPr>
+          <w:rFonts w:ascii="新細明體" w:hAnsi="新細明體" w:hint="eastAsia"/>
+        </w:rPr>
+        <w:t>，</w:t>
+      </w:r>
+      <w:r>
+        <w:rPr>
+          <w:rFonts w:ascii="標楷體" w:eastAsia="標楷體" w:hAnsi="標楷體" w:hint="eastAsia"/>
+        </w:rPr>
+        <w:t>則兩訊號的相關函數為</w:t>
+      </w:r>
+    </w:p>
+    <w:p>
+      <w:pPr>
+        <w:pStyle w:val="a5"/>
+        <w:ind w:leftChars="0" w:left="360"/>
+        <w:jc w:val="both"/>
+        <w:rPr>
+          <w:rFonts w:ascii="標楷體" w:eastAsia="標楷體" w:hAnsi="標楷體"/>
+        </w:rPr>
+      </w:pPr>
+    </w:p>
+    <w:p>
+      <w:pPr>
+        <w:pStyle w:val="a5"/>
+        <w:ind w:leftChars="0" w:left="360"/>
+        <w:jc w:val="both"/>
+        <w:rPr>
+          <w:rFonts w:eastAsia="標楷體"/>
+        </w:rPr>
+      </w:pPr>
+      <m:oMathPara>
+        <m:oMathParaPr>
+          <m:jc m:val="left"/>
+        </m:oMathParaPr>
+        <m:oMath>
+          <m:sSub>
+            <m:sSubPr>
+              <m:ctrlPr>
+                <w:rPr>
+                  <w:rFonts w:ascii="Cambria Math" w:eastAsia="標楷體" w:hAnsi="Cambria Math"/>
+                </w:rPr>
+              </m:ctrlPr>
+            </m:sSubPr>
+            <m:e>
+              <m:r>
+                <w:rPr>
+                  <w:rFonts w:ascii="Cambria Math" w:eastAsia="標楷體" w:hAnsi="Cambria Math"/>
+                </w:rPr>
+                <m:t>R</m:t>
+              </m:r>
+            </m:e>
+            <m:sub>
+              <m:r>
+                <w:rPr>
+                  <w:rFonts w:ascii="Cambria Math" w:eastAsia="標楷體" w:hAnsi="Cambria Math"/>
+                </w:rPr>
+                <m:t>mi,mj</m:t>
+              </m:r>
+            </m:sub>
+          </m:sSub>
+          <m:d>
+            <m:dPr>
+              <m:ctrlPr>
+                <w:rPr>
+                  <w:rFonts w:ascii="Cambria Math" w:eastAsia="標楷體" w:hAnsi="Cambria Math"/>
+                </w:rPr>
+              </m:ctrlPr>
+            </m:dPr>
+            <m:e>
+              <m:r>
+                <w:rPr>
+                  <w:rFonts w:ascii="Cambria Math" w:eastAsia="標楷體" w:hAnsi="Cambria Math"/>
+                </w:rPr>
+                <m:t>τ</m:t>
+              </m:r>
+            </m:e>
+          </m:d>
+          <m:r>
+            <m:rPr>
+              <m:sty m:val="p"/>
+            </m:rPr>
+            <w:rPr>
+              <w:rFonts w:ascii="Cambria Math" w:eastAsia="標楷體" w:hAnsi="Cambria Math"/>
+            </w:rPr>
+            <m:t>=</m:t>
+          </m:r>
+          <m:r>
+            <w:rPr>
+              <w:rFonts w:ascii="Cambria Math" w:eastAsia="標楷體" w:hAnsi="Cambria Math"/>
+            </w:rPr>
+            <m:t>E</m:t>
+          </m:r>
+          <m:d>
+            <m:dPr>
+              <m:begChr m:val="["/>
+              <m:endChr m:val="]"/>
+              <m:ctrlPr>
+                <w:rPr>
+                  <w:rFonts w:ascii="Cambria Math" w:eastAsia="標楷體" w:hAnsi="Cambria Math"/>
+                </w:rPr>
+              </m:ctrlPr>
+            </m:dPr>
+            <m:e>
+              <m:sSub>
+                <m:sSubPr>
+                  <m:ctrlPr>
+                    <w:rPr>
+                      <w:rFonts w:ascii="Cambria Math" w:eastAsia="標楷體" w:hAnsi="Cambria Math"/>
+                      <w:i/>
+                    </w:rPr>
+                  </m:ctrlPr>
+                </m:sSubPr>
+                <m:e>
+                  <m:r>
+                    <w:rPr>
+                      <w:rFonts w:ascii="Cambria Math" w:eastAsia="標楷體" w:hAnsi="Cambria Math"/>
+                    </w:rPr>
+                    <m:t>m</m:t>
+                  </m:r>
+                </m:e>
+                <m:sub>
+                  <m:r>
+                    <w:rPr>
+                      <w:rFonts w:ascii="Cambria Math" w:eastAsia="標楷體" w:hAnsi="Cambria Math"/>
+                    </w:rPr>
+                    <m:t>i</m:t>
+                  </m:r>
+                </m:sub>
+              </m:sSub>
+              <m:d>
+                <m:dPr>
+                  <m:ctrlPr>
+                    <w:rPr>
+                      <w:rFonts w:ascii="Cambria Math" w:eastAsia="標楷體" w:hAnsi="Cambria Math"/>
+                      <w:i/>
+                    </w:rPr>
+                  </m:ctrlPr>
+                </m:dPr>
+                <m:e>
+                  <m:r>
+                    <w:rPr>
+                      <w:rFonts w:ascii="Cambria Math" w:eastAsia="標楷體" w:hAnsi="Cambria Math"/>
+                    </w:rPr>
+                    <m:t>t</m:t>
+                  </m:r>
+                </m:e>
+              </m:d>
+              <m:sSub>
+                <m:sSubPr>
+                  <m:ctrlPr>
+                    <w:rPr>
+                      <w:rFonts w:ascii="Cambria Math" w:eastAsia="標楷體" w:hAnsi="Cambria Math"/>
+                      <w:i/>
+                    </w:rPr>
+                  </m:ctrlPr>
+                </m:sSubPr>
+                <m:e>
+                  <m:r>
+                    <w:rPr>
+                      <w:rFonts w:ascii="Cambria Math" w:eastAsia="標楷體" w:hAnsi="Cambria Math"/>
+                    </w:rPr>
+                    <m:t>m</m:t>
+                  </m:r>
+                </m:e>
+                <m:sub>
+                  <m:r>
+                    <w:rPr>
+                      <w:rFonts w:ascii="Cambria Math" w:eastAsia="標楷體" w:hAnsi="Cambria Math"/>
+                    </w:rPr>
+                    <m:t>j</m:t>
+                  </m:r>
+                </m:sub>
+              </m:sSub>
+              <m:d>
+                <m:dPr>
+                  <m:ctrlPr>
+                    <w:rPr>
+                      <w:rFonts w:ascii="Cambria Math" w:eastAsia="標楷體" w:hAnsi="Cambria Math"/>
+                      <w:i/>
+                    </w:rPr>
+                  </m:ctrlPr>
+                </m:dPr>
+                <m:e>
+                  <m:r>
+                    <w:rPr>
+                      <w:rFonts w:ascii="Cambria Math" w:eastAsia="標楷體" w:hAnsi="Cambria Math"/>
+                    </w:rPr>
+                    <m:t>t-τ</m:t>
+                  </m:r>
+                </m:e>
+              </m:d>
+            </m:e>
+          </m:d>
+        </m:oMath>
+      </m:oMathPara>
+    </w:p>
+    <w:p>
+      <w:pPr>
+        <w:pStyle w:val="a5"/>
+        <w:ind w:leftChars="0" w:left="360"/>
+        <w:jc w:val="both"/>
+        <w:rPr>
+          <w:rFonts w:eastAsia="標楷體"/>
+        </w:rPr>
+      </w:pPr>
+    </w:p>
+    <w:p>
+      <w:pPr>
+        <w:pStyle w:val="a5"/>
+        <w:ind w:leftChars="0" w:left="360"/>
+        <w:jc w:val="both"/>
+        <w:rPr>
+          <w:rFonts w:ascii="標楷體" w:eastAsia="標楷體" w:hAnsi="標楷體" w:hint="eastAsia"/>
+        </w:rPr>
+      </w:pPr>
+      <w:r>
+        <w:rPr>
+          <w:rFonts w:eastAsia="標楷體" w:hint="eastAsia"/>
+        </w:rPr>
+        <w:t>其中</w:t>
+      </w:r>
+      <m:oMath>
+        <m:r>
+          <w:rPr>
+            <w:rFonts w:ascii="Cambria Math" w:eastAsia="標楷體" w:hAnsi="Cambria Math"/>
+          </w:rPr>
+          <m:t>E</m:t>
+        </m:r>
+        <m:d>
+          <m:dPr>
+            <m:begChr m:val="["/>
+            <m:endChr m:val="]"/>
+            <m:ctrlPr>
+              <w:rPr>
+                <w:rFonts w:ascii="Cambria Math" w:eastAsia="標楷體" w:hAnsi="Cambria Math"/>
+              </w:rPr>
+            </m:ctrlPr>
+          </m:dPr>
+          <m:e>
+            <m:r>
+              <w:rPr>
+                <w:rFonts w:ascii="Cambria Math" w:eastAsia="標楷體" w:hAnsi="Cambria Math"/>
+              </w:rPr>
+              <m:t>∙</m:t>
+            </m:r>
+          </m:e>
+        </m:d>
+      </m:oMath>
+      <w:r>
+        <w:rPr>
+          <w:rFonts w:eastAsia="標楷體" w:hint="eastAsia"/>
+        </w:rPr>
+        <w:t>代表</w:t>
+      </w:r>
+      <w:r>
+        <w:rPr>
+          <w:rFonts w:eastAsia="標楷體" w:hint="eastAsia"/>
+        </w:rPr>
+        <w:t>包含聲源訊號及雜訊的</w:t>
+      </w:r>
+      <w:r>
+        <w:rPr>
+          <w:rFonts w:eastAsia="標楷體" w:hint="eastAsia"/>
+        </w:rPr>
+        <w:t>期望值計算</w:t>
+      </w:r>
+      <w:r>
+        <w:rPr>
+          <w:rFonts w:ascii="新細明體" w:hAnsi="新細明體" w:hint="eastAsia"/>
+        </w:rPr>
+        <w:t>。</w:t>
+      </w:r>
+      <w:r>
+        <w:rPr>
+          <w:rFonts w:ascii="標楷體" w:eastAsia="標楷體" w:hAnsi="標楷體" w:hint="eastAsia"/>
+        </w:rPr>
+        <w:t>求取</w:t>
+      </w:r>
+      <m:oMath>
+        <m:sSub>
+          <m:sSubPr>
+            <m:ctrlPr>
+              <w:rPr>
+                <w:rFonts w:ascii="Cambria Math" w:eastAsia="標楷體" w:hAnsi="Cambria Math"/>
+              </w:rPr>
+            </m:ctrlPr>
+          </m:sSubPr>
+          <m:e>
+            <m:r>
+              <w:rPr>
+                <w:rFonts w:ascii="Cambria Math" w:eastAsia="標楷體" w:hAnsi="Cambria Math"/>
+              </w:rPr>
+              <m:t>R</m:t>
+            </m:r>
+          </m:e>
+          <m:sub>
+            <m:r>
+              <w:rPr>
+                <w:rFonts w:ascii="Cambria Math" w:eastAsia="標楷體" w:hAnsi="Cambria Math"/>
+              </w:rPr>
+              <m:t>mi,mj</m:t>
+            </m:r>
+          </m:sub>
+        </m:sSub>
+        <m:d>
+          <m:dPr>
+            <m:ctrlPr>
+              <w:rPr>
+                <w:rFonts w:ascii="Cambria Math" w:eastAsia="標楷體" w:hAnsi="Cambria Math"/>
+              </w:rPr>
+            </m:ctrlPr>
+          </m:dPr>
+          <m:e>
+            <m:r>
+              <w:rPr>
+                <w:rFonts w:ascii="Cambria Math" w:eastAsia="標楷體" w:hAnsi="Cambria Math"/>
+              </w:rPr>
+              <m:t>τ</m:t>
+            </m:r>
+          </m:e>
+        </m:d>
+      </m:oMath>
+      <w:r>
+        <w:rPr>
+          <w:rFonts w:ascii="標楷體" w:eastAsia="標楷體" w:hAnsi="標楷體" w:hint="eastAsia"/>
+        </w:rPr>
+        <w:t>極大值對應的</w:t>
+      </w:r>
+      <w:r>
+        <w:rPr>
+          <w:rFonts w:ascii="Symbol" w:eastAsia="標楷體" w:hAnsi="Symbol"/>
+          <w:i/>
+        </w:rPr>
+        <w:t></w:t>
+      </w:r>
+      <w:r>
+        <w:rPr>
+          <w:rFonts w:ascii="標楷體" w:eastAsia="標楷體" w:hAnsi="標楷體" w:hint="eastAsia"/>
+        </w:rPr>
+        <w:t>值</w:t>
+      </w:r>
+      <w:r>
+        <w:rPr>
+          <w:rFonts w:ascii="新細明體" w:hAnsi="新細明體" w:hint="eastAsia"/>
+        </w:rPr>
+        <w:t>，</w:t>
+      </w:r>
+      <w:r>
+        <w:rPr>
+          <w:rFonts w:ascii="標楷體" w:eastAsia="標楷體" w:hAnsi="標楷體" w:hint="eastAsia"/>
+        </w:rPr>
+        <w:t>可以</w:t>
+      </w:r>
+      <w:r>
+        <w:rPr>
+          <w:rFonts w:ascii="標楷體" w:eastAsia="標楷體" w:hAnsi="標楷體" w:hint="eastAsia"/>
+        </w:rPr>
+        <w:t>近似</w:t>
+      </w:r>
+      <w:r>
+        <w:rPr>
+          <w:rFonts w:ascii="標楷體" w:eastAsia="標楷體" w:hAnsi="標楷體" w:hint="eastAsia"/>
+        </w:rPr>
+        <w:t>相同</w:t>
+      </w:r>
+      <w:r>
+        <w:rPr>
+          <w:rFonts w:ascii="標楷體" w:eastAsia="標楷體" w:hAnsi="標楷體" w:hint="eastAsia"/>
+        </w:rPr>
+        <w:t>音源發出之</w:t>
+      </w:r>
+      <w:r>
+        <w:rPr>
+          <w:rFonts w:ascii="標楷體" w:eastAsia="標楷體" w:hAnsi="標楷體" w:hint="eastAsia"/>
+        </w:rPr>
+        <w:t>聲音訊號抵達兩個麥克風的時間延遲(</w:t>
+      </w:r>
+      <w:r>
+        <w:rPr>
+          <w:rFonts w:eastAsia="標楷體"/>
+        </w:rPr>
+        <w:t>Time Delay(s) of Arrival</w:t>
+      </w:r>
+      <w:r>
+        <w:rPr>
+          <w:rFonts w:ascii="新細明體" w:hAnsi="新細明體" w:hint="eastAsia"/>
+        </w:rPr>
+        <w:t>，</w:t>
+      </w:r>
+      <w:r>
+        <w:rPr>
+          <w:rFonts w:eastAsia="標楷體"/>
+        </w:rPr>
+        <w:t>TDOA</w:t>
+      </w:r>
+      <w:r>
+        <w:rPr>
+          <w:rFonts w:ascii="標楷體" w:eastAsia="標楷體" w:hAnsi="標楷體" w:hint="eastAsia"/>
+        </w:rPr>
+        <w:t xml:space="preserve">) </w:t>
+      </w:r>
+      <m:oMath>
+        <m:r>
+          <m:rPr>
+            <m:sty m:val="p"/>
+          </m:rPr>
+          <w:rPr>
+            <w:rFonts w:ascii="Cambria Math" w:eastAsia="標楷體" w:hAnsi="Cambria Math"/>
+          </w:rPr>
+          <m:t>∆</m:t>
+        </m:r>
+        <m:sSub>
+          <m:sSubPr>
+            <m:ctrlPr>
+              <w:rPr>
+                <w:rFonts w:ascii="Cambria Math" w:eastAsia="標楷體" w:hAnsi="Cambria Math"/>
+              </w:rPr>
+            </m:ctrlPr>
+          </m:sSubPr>
+          <m:e>
+            <m:r>
+              <w:rPr>
+                <w:rFonts w:ascii="Cambria Math" w:eastAsia="標楷體" w:hAnsi="Cambria Math"/>
+              </w:rPr>
+              <m:t>T</m:t>
+            </m:r>
+          </m:e>
+          <m:sub>
+            <m:r>
+              <w:rPr>
+                <w:rFonts w:ascii="Cambria Math" w:eastAsia="標楷體" w:hAnsi="Cambria Math"/>
+              </w:rPr>
+              <m:t>ij</m:t>
+            </m:r>
+          </m:sub>
+        </m:sSub>
+      </m:oMath>
+      <w:r>
+        <w:rPr>
+          <w:rFonts w:ascii="標楷體" w:eastAsia="標楷體" w:hAnsi="標楷體" w:hint="eastAsia"/>
+        </w:rPr>
+        <w:t>。</w:t>
+      </w:r>
+      <w:r>
+        <w:rPr>
+          <w:rFonts w:ascii="標楷體" w:eastAsia="標楷體" w:hAnsi="標楷體" w:hint="eastAsia"/>
+        </w:rPr>
+        <w:t>令兩麥克風的空間距離為</w:t>
+      </w:r>
+      <m:oMath>
+        <m:sSub>
+          <m:sSubPr>
+            <m:ctrlPr>
+              <w:rPr>
+                <w:rFonts w:ascii="Cambria Math" w:eastAsia="標楷體" w:hAnsi="Cambria Math"/>
+              </w:rPr>
+            </m:ctrlPr>
+          </m:sSubPr>
+          <m:e>
+            <m:r>
+              <m:rPr>
+                <m:scr m:val="script"/>
+              </m:rPr>
+              <w:rPr>
+                <w:rFonts w:ascii="Cambria Math" w:eastAsia="標楷體" w:hAnsi="Cambria Math"/>
+              </w:rPr>
+              <m:t>l</m:t>
+            </m:r>
+          </m:e>
+          <m:sub>
+            <m:r>
+              <w:rPr>
+                <w:rFonts w:ascii="Cambria Math" w:eastAsia="標楷體" w:hAnsi="Cambria Math"/>
+              </w:rPr>
+              <m:t>ij</m:t>
+            </m:r>
+          </m:sub>
+        </m:sSub>
+      </m:oMath>
+      <w:r>
+        <w:rPr>
+          <w:rFonts w:ascii="新細明體" w:hAnsi="新細明體" w:hint="eastAsia"/>
+        </w:rPr>
+        <w:t>，</w:t>
+      </w:r>
+      <w:r>
+        <w:rPr>
+          <w:rFonts w:ascii="標楷體" w:eastAsia="標楷體" w:hAnsi="標楷體" w:hint="eastAsia"/>
+        </w:rPr>
+        <w:t>在遠場平面波的假設下</w:t>
+      </w:r>
+      <w:r>
+        <w:rPr>
+          <w:rFonts w:ascii="新細明體" w:hAnsi="新細明體" w:hint="eastAsia"/>
+        </w:rPr>
+        <w:t>，</w:t>
+      </w:r>
+      <w:r>
+        <w:rPr>
+          <w:rFonts w:ascii="標楷體" w:eastAsia="標楷體" w:hAnsi="標楷體" w:hint="eastAsia"/>
+        </w:rPr>
+        <w:t>可以由簡單幾何圖形</w:t>
+      </w:r>
+      <w:r>
+        <w:rPr>
+          <w:rFonts w:ascii="新細明體" w:hAnsi="新細明體" w:hint="eastAsia"/>
+        </w:rPr>
+        <w:t>，</w:t>
+      </w:r>
+      <w:r>
+        <w:rPr>
+          <w:rFonts w:ascii="標楷體" w:eastAsia="標楷體" w:hAnsi="標楷體" w:hint="eastAsia"/>
+        </w:rPr>
+        <w:t>導出</w:t>
+      </w:r>
+      <w:r>
+        <w:rPr>
+          <w:rFonts w:ascii="標楷體" w:eastAsia="標楷體" w:hAnsi="標楷體" w:hint="eastAsia"/>
+        </w:rPr>
+        <w:t>聲源位置與</w:t>
+      </w:r>
+      <w:r>
+        <w:rPr>
+          <w:rFonts w:ascii="標楷體" w:eastAsia="標楷體" w:hAnsi="標楷體" w:hint="eastAsia"/>
+        </w:rPr>
+        <w:t>兩麥克風</w:t>
+      </w:r>
+      <w:r>
+        <w:rPr>
+          <w:rFonts w:ascii="標楷體" w:eastAsia="標楷體" w:hAnsi="標楷體" w:hint="eastAsia"/>
+        </w:rPr>
+        <w:t>連線夾角(azimuth)</w:t>
+      </w:r>
+      <m:oMath>
+        <m:r>
+          <w:rPr>
+            <w:rFonts w:ascii="Cambria Math" w:eastAsia="標楷體" w:hAnsi="Cambria Math"/>
+          </w:rPr>
+          <m:t>θ</m:t>
+        </m:r>
+      </m:oMath>
+      <w:r>
+        <w:rPr>
+          <w:rFonts w:ascii="標楷體" w:eastAsia="標楷體" w:hAnsi="標楷體" w:hint="eastAsia"/>
+        </w:rPr>
+        <w:t>的關係式</w:t>
+      </w:r>
+    </w:p>
+    <w:p>
+      <w:pPr>
+        <w:pStyle w:val="a5"/>
+        <w:ind w:leftChars="0" w:left="840" w:firstLine="120"/>
+        <w:jc w:val="both"/>
+        <w:rPr>
+          <w:rFonts w:eastAsia="標楷體" w:hint="eastAsia"/>
+        </w:rPr>
+      </w:pPr>
+      <m:oMathPara>
+        <m:oMathParaPr>
+          <m:jc m:val="left"/>
+        </m:oMathParaPr>
+        <m:oMath>
+          <m:r>
+            <m:rPr>
+              <m:sty m:val="p"/>
+            </m:rPr>
+            <w:rPr>
+              <w:rFonts w:ascii="Cambria Math" w:eastAsia="標楷體" w:hAnsi="Cambria Math"/>
+            </w:rPr>
+            <m:t>∆</m:t>
+          </m:r>
+          <m:sSub>
+            <m:sSubPr>
+              <m:ctrlPr>
+                <w:rPr>
+                  <w:rFonts w:ascii="Cambria Math" w:eastAsia="標楷體" w:hAnsi="Cambria Math"/>
+                </w:rPr>
+              </m:ctrlPr>
+            </m:sSubPr>
+            <m:e>
+              <m:r>
+                <w:rPr>
+                  <w:rFonts w:ascii="Cambria Math" w:eastAsia="標楷體" w:hAnsi="Cambria Math"/>
+                </w:rPr>
+                <m:t>T</m:t>
+              </m:r>
+            </m:e>
+            <m:sub>
+              <m:r>
+                <w:rPr>
+                  <w:rFonts w:ascii="Cambria Math" w:eastAsia="標楷體" w:hAnsi="Cambria Math"/>
+                </w:rPr>
+                <m:t>ij</m:t>
+              </m:r>
+            </m:sub>
+          </m:sSub>
+          <m:r>
+            <w:rPr>
+              <w:rFonts w:ascii="Cambria Math" w:eastAsia="標楷體" w:hAnsi="Cambria Math"/>
+            </w:rPr>
+            <m:t>=</m:t>
+          </m:r>
+          <m:f>
+            <m:fPr>
+              <m:ctrlPr>
+                <w:rPr>
+                  <w:rFonts w:ascii="Cambria Math" w:eastAsia="標楷體" w:hAnsi="Cambria Math"/>
+                  <w:i/>
+                </w:rPr>
+              </m:ctrlPr>
+            </m:fPr>
+            <m:num>
+              <m:sSub>
+                <m:sSubPr>
+                  <m:ctrlPr>
+                    <w:rPr>
+                      <w:rFonts w:ascii="Cambria Math" w:eastAsia="標楷體" w:hAnsi="Cambria Math"/>
+                      <w:i/>
+                    </w:rPr>
+                  </m:ctrlPr>
+                </m:sSubPr>
+                <m:e>
+                  <m:r>
+                    <m:rPr>
+                      <m:scr m:val="script"/>
+                    </m:rPr>
+                    <w:rPr>
+                      <w:rFonts w:ascii="Cambria Math" w:eastAsia="標楷體" w:hAnsi="Cambria Math"/>
+                    </w:rPr>
+                    <m:t>l</m:t>
+                  </m:r>
+                </m:e>
+                <m:sub>
+                  <m:r>
+                    <w:rPr>
+                      <w:rFonts w:ascii="Cambria Math" w:eastAsia="標楷體" w:hAnsi="Cambria Math"/>
+                    </w:rPr>
+                    <m:t>ij</m:t>
+                  </m:r>
+                </m:sub>
+              </m:sSub>
+            </m:num>
+            <m:den>
+              <m:r>
+                <w:rPr>
+                  <w:rFonts w:ascii="Cambria Math" w:eastAsia="標楷體" w:hAnsi="Cambria Math"/>
+                </w:rPr>
+                <m:t>c</m:t>
+              </m:r>
+            </m:den>
+          </m:f>
+          <m:func>
+            <m:funcPr>
+              <m:ctrlPr>
+                <w:rPr>
+                  <w:rFonts w:ascii="Cambria Math" w:eastAsia="標楷體" w:hAnsi="Cambria Math"/>
+                  <w:i/>
+                </w:rPr>
+              </m:ctrlPr>
+            </m:funcPr>
+            <m:fName>
+              <m:r>
+                <m:rPr>
+                  <m:sty m:val="p"/>
+                </m:rPr>
+                <w:rPr>
+                  <w:rFonts w:ascii="Cambria Math" w:eastAsia="標楷體" w:hAnsi="Cambria Math"/>
+                </w:rPr>
+                <m:t>cos</m:t>
+              </m:r>
+            </m:fName>
+            <m:e>
+              <m:r>
+                <w:rPr>
+                  <w:rFonts w:ascii="Cambria Math" w:eastAsia="標楷體" w:hAnsi="Cambria Math"/>
+                </w:rPr>
+                <m:t>θ</m:t>
+              </m:r>
+            </m:e>
+          </m:func>
+        </m:oMath>
+      </m:oMathPara>
+    </w:p>
+    <w:p>
+      <w:pPr>
+        <w:pStyle w:val="a5"/>
+        <w:ind w:leftChars="0" w:left="360"/>
+        <w:jc w:val="both"/>
+        <w:rPr>
+          <w:rFonts w:ascii="標楷體" w:eastAsia="標楷體" w:hAnsi="標楷體" w:hint="eastAsia"/>
+        </w:rPr>
+      </w:pPr>
+      <w:r>
+        <w:rPr>
+          <w:rFonts w:eastAsia="標楷體" w:hint="eastAsia"/>
+        </w:rPr>
+        <w:t>並且由此</w:t>
+      </w:r>
+      <w:r>
+        <w:rPr>
+          <w:rFonts w:eastAsia="標楷體" w:hint="eastAsia"/>
+        </w:rPr>
+        <w:t>決定聲源方位</w:t>
+      </w:r>
+      <w:r>
+        <w:rPr>
+          <w:rFonts w:ascii="標楷體" w:eastAsia="標楷體" w:hAnsi="標楷體" w:hint="eastAsia"/>
+        </w:rPr>
+        <w:t>。</w:t>
+      </w:r>
+      <w:r>
+        <w:rPr>
+          <w:rFonts w:ascii="標楷體" w:eastAsia="標楷體" w:hAnsi="標楷體" w:hint="eastAsia"/>
+        </w:rPr>
+        <w:t>文獻上可以查到許多有效估計</w:t>
+      </w:r>
+      <w:r>
+        <w:rPr>
+          <w:rFonts w:eastAsia="標楷體" w:hint="eastAsia"/>
+        </w:rPr>
+        <w:t>訊號相關函數</w:t>
+      </w:r>
+      <w:r>
+        <w:rPr>
+          <w:rFonts w:eastAsia="標楷體" w:hint="eastAsia"/>
+        </w:rPr>
+        <w:t>的方法</w:t>
+      </w:r>
+      <w:r>
+        <w:rPr>
+          <w:rFonts w:ascii="新細明體" w:hAnsi="新細明體" w:hint="eastAsia"/>
+        </w:rPr>
+        <w:t>，</w:t>
+      </w:r>
+      <w:r>
+        <w:rPr>
+          <w:rFonts w:eastAsia="標楷體" w:hint="eastAsia"/>
+        </w:rPr>
+        <w:t>例如將訊號的</w:t>
+      </w:r>
+      <w:r>
+        <w:rPr>
+          <w:rFonts w:eastAsia="標楷體" w:hint="eastAsia"/>
+        </w:rPr>
+        <w:t>Fourier</w:t>
+      </w:r>
+      <w:r>
+        <w:rPr>
+          <w:rFonts w:eastAsia="標楷體" w:hint="eastAsia"/>
+        </w:rPr>
+        <w:t>轉換相乘</w:t>
+      </w:r>
+      <w:r>
+        <w:rPr>
+          <w:rFonts w:ascii="新細明體" w:hAnsi="新細明體" w:hint="eastAsia"/>
+        </w:rPr>
+        <w:t>，</w:t>
+      </w:r>
+      <w:r>
+        <w:rPr>
+          <w:rFonts w:ascii="標楷體" w:eastAsia="標楷體" w:hAnsi="標楷體" w:hint="eastAsia"/>
+        </w:rPr>
+        <w:t>其次乘上</w:t>
+      </w:r>
+      <w:r>
+        <w:rPr>
+          <w:rFonts w:ascii="標楷體" w:eastAsia="標楷體" w:hAnsi="標楷體" w:hint="eastAsia"/>
+        </w:rPr>
+        <w:t>依照需求</w:t>
+      </w:r>
+      <w:r>
+        <w:rPr>
+          <w:rFonts w:ascii="新細明體" w:hAnsi="新細明體" w:hint="eastAsia"/>
+        </w:rPr>
+        <w:t>，</w:t>
+      </w:r>
+      <w:r>
+        <w:rPr>
+          <w:rFonts w:ascii="標楷體" w:eastAsia="標楷體" w:hAnsi="標楷體" w:hint="eastAsia"/>
+        </w:rPr>
+        <w:t>對各頻率的某權重函數</w:t>
+      </w:r>
+      <w:r>
+        <w:rPr>
+          <w:rFonts w:ascii="新細明體" w:hAnsi="新細明體" w:hint="eastAsia"/>
+        </w:rPr>
+        <w:t>，</w:t>
+      </w:r>
+      <w:r>
+        <w:rPr>
+          <w:rFonts w:ascii="標楷體" w:eastAsia="標楷體" w:hAnsi="標楷體" w:hint="eastAsia"/>
+        </w:rPr>
+        <w:t>再以逆Fourier轉換</w:t>
+      </w:r>
+      <w:r>
+        <w:rPr>
+          <w:rFonts w:ascii="新細明體" w:hAnsi="新細明體" w:hint="eastAsia"/>
+        </w:rPr>
+        <w:t>，</w:t>
+      </w:r>
+      <w:r>
+        <w:rPr>
+          <w:rFonts w:ascii="標楷體" w:eastAsia="標楷體" w:hAnsi="標楷體" w:hint="eastAsia"/>
+        </w:rPr>
+        <w:t>獲得</w:t>
+      </w:r>
+      <w:r>
+        <w:rPr>
+          <w:rFonts w:eastAsia="標楷體" w:hint="eastAsia"/>
+        </w:rPr>
+        <w:t>訊號相關函數</w:t>
+      </w:r>
+      <w:r>
+        <w:rPr>
+          <w:rFonts w:ascii="標楷體" w:eastAsia="標楷體" w:hAnsi="標楷體" w:hint="eastAsia"/>
+        </w:rPr>
+        <w:t>。</w:t>
+      </w:r>
+      <w:r>
+        <w:rPr>
+          <w:rFonts w:ascii="標楷體" w:eastAsia="標楷體" w:hAnsi="標楷體" w:hint="eastAsia"/>
+        </w:rPr>
+        <w:t>如果有多個聲源</w:t>
+      </w:r>
+      <w:r>
+        <w:rPr>
+          <w:rFonts w:ascii="新細明體" w:hAnsi="新細明體" w:hint="eastAsia"/>
+        </w:rPr>
+        <w:t>，</w:t>
+      </w:r>
+      <w:r>
+        <w:rPr>
+          <w:rFonts w:eastAsia="標楷體" w:hint="eastAsia"/>
+        </w:rPr>
+        <w:t>訊號相關函數</w:t>
+      </w:r>
+      <w:r>
+        <w:rPr>
+          <w:rFonts w:eastAsia="標楷體" w:hint="eastAsia"/>
+        </w:rPr>
+        <w:t>會出現不止一個尖峰</w:t>
+      </w:r>
+      <w:r>
+        <w:rPr>
+          <w:rFonts w:ascii="新細明體" w:hAnsi="新細明體" w:hint="eastAsia"/>
+        </w:rPr>
+        <w:t>。</w:t>
+      </w:r>
+      <w:r>
+        <w:rPr>
+          <w:rFonts w:ascii="標楷體" w:eastAsia="標楷體" w:hAnsi="標楷體" w:hint="eastAsia"/>
+        </w:rPr>
+        <w:t>回音環境</w:t>
+      </w:r>
+      <w:r>
+        <w:rPr>
+          <w:rFonts w:ascii="標楷體" w:eastAsia="標楷體" w:hAnsi="標楷體" w:hint="eastAsia"/>
+        </w:rPr>
+        <w:t>下的聲源與聲波反射影響不易分辨</w:t>
+      </w:r>
+      <w:r>
+        <w:rPr>
+          <w:rFonts w:ascii="新細明體" w:hAnsi="新細明體" w:hint="eastAsia"/>
+        </w:rPr>
+        <w:t>，</w:t>
+      </w:r>
+      <w:r>
+        <w:rPr>
+          <w:rFonts w:ascii="標楷體" w:eastAsia="標楷體" w:hAnsi="標楷體" w:hint="eastAsia"/>
+        </w:rPr>
+        <w:t>定向</w:t>
+      </w:r>
+      <w:r>
+        <w:rPr>
+          <w:rFonts w:ascii="標楷體" w:eastAsia="標楷體" w:hAnsi="標楷體" w:hint="eastAsia"/>
+        </w:rPr>
+        <w:t>效能下降</w:t>
+      </w:r>
+      <w:r>
+        <w:rPr>
+          <w:rFonts w:ascii="新細明體" w:hAnsi="新細明體" w:hint="eastAsia"/>
+        </w:rPr>
+        <w:t>，</w:t>
+      </w:r>
+      <w:r>
+        <w:rPr>
+          <w:rFonts w:ascii="標楷體" w:eastAsia="標楷體" w:hAnsi="標楷體" w:hint="eastAsia"/>
+        </w:rPr>
+        <w:t>成為</w:t>
+      </w:r>
+      <w:r>
+        <w:rPr>
+          <w:rFonts w:eastAsia="標楷體" w:hint="eastAsia"/>
+        </w:rPr>
+        <w:t>這種方位</w:t>
+      </w:r>
+      <w:r>
+        <w:rPr>
+          <w:rFonts w:eastAsia="標楷體" w:hint="eastAsia"/>
+        </w:rPr>
+        <w:t>估計</w:t>
+      </w:r>
+      <w:r>
+        <w:rPr>
+          <w:rFonts w:eastAsia="標楷體" w:hint="eastAsia"/>
+        </w:rPr>
+        <w:t>法</w:t>
+      </w:r>
+      <w:r>
+        <w:rPr>
+          <w:rFonts w:eastAsia="標楷體" w:hint="eastAsia"/>
+        </w:rPr>
+        <w:t>的</w:t>
+      </w:r>
+      <w:r>
+        <w:rPr>
+          <w:rFonts w:eastAsia="標楷體" w:hint="eastAsia"/>
+        </w:rPr>
+        <w:t>最大缺點</w:t>
+      </w:r>
+      <w:r>
+        <w:rPr>
+          <w:rFonts w:ascii="新細明體" w:hAnsi="新細明體" w:hint="eastAsia"/>
+        </w:rPr>
+        <w:t>。</w:t>
+      </w:r>
     </w:p>
     <w:p>
       <w:pPr>
@@ -2747,6 +4629,13 @@
           <w:rFonts w:eastAsia="標楷體" w:hint="eastAsia"/>
           <w:b/>
         </w:rPr>
+        <w:t>使用</w:t>
+      </w:r>
+      <w:r>
+        <w:rPr>
+          <w:rFonts w:eastAsia="標楷體" w:hint="eastAsia"/>
+          <w:b/>
+        </w:rPr>
         <w:t>雙麥克風</w:t>
       </w:r>
     </w:p>
@@ -3583,7 +5472,6 @@
         <w:rPr>
           <w:rFonts w:eastAsia="標楷體" w:hint="eastAsia"/>
         </w:rPr>
-        <w:lastRenderedPageBreak/>
         <w:t>MSO</w:t>
       </w:r>
     </w:p>
@@ -4154,6 +6042,7 @@
           <w:sz w:val="28"/>
           <w:szCs w:val="28"/>
         </w:rPr>
+        <w:lastRenderedPageBreak/>
         <w:t>預期</w:t>
       </w:r>
       <w:r>
@@ -5310,7 +7199,6 @@
         <w:rPr>
           <w:rFonts w:ascii="標楷體" w:eastAsia="標楷體" w:hAnsi="標楷體" w:hint="eastAsia"/>
         </w:rPr>
-        <w:lastRenderedPageBreak/>
         <w:t>場景說明</w:t>
       </w:r>
       <w:r>
@@ -5332,6 +7220,7 @@
         <w:rPr>
           <w:rFonts w:ascii="標楷體" w:eastAsia="標楷體" w:hAnsi="標楷體" w:hint="eastAsia"/>
         </w:rPr>
+        <w:lastRenderedPageBreak/>
         <w:t>場景</w:t>
       </w:r>
       <w:r>
@@ -6325,7 +8214,6 @@
         <w:rPr>
           <w:rFonts w:ascii="標楷體" w:eastAsia="標楷體" w:hAnsi="標楷體" w:hint="eastAsia"/>
         </w:rPr>
-        <w:lastRenderedPageBreak/>
         <w:t>探討回音環境(reverb</w:t>
       </w:r>
       <w:r>
@@ -6377,6 +8265,7 @@
         <w:rPr>
           <w:rFonts w:ascii="標楷體" w:eastAsia="標楷體" w:hAnsi="標楷體" w:hint="eastAsia"/>
         </w:rPr>
+        <w:lastRenderedPageBreak/>
         <w:t>意指標建立的正確率，</w:t>
       </w:r>
       <w:r>
@@ -7532,32 +9421,32 @@
         <w:rPr>
           <w:rFonts w:ascii="標楷體" w:eastAsia="標楷體" w:hAnsi="標楷體" w:hint="eastAsia"/>
         </w:rPr>
+        <w:t>聲源：為簡化問題，設定俯仰角</w:t>
+      </w:r>
+      <w:r>
+        <w:rPr>
+          <w:rFonts w:ascii="標楷體" w:eastAsia="標楷體" w:hAnsi="標楷體" w:hint="eastAsia"/>
+        </w:rPr>
+        <w:t>(elevation)</w:t>
+      </w:r>
+      <w:r>
+        <w:rPr>
+          <w:rFonts w:ascii="標楷體" w:eastAsia="標楷體" w:hAnsi="標楷體" w:hint="eastAsia"/>
+        </w:rPr>
+        <w:t xml:space="preserve"> 0。</w:t>
+      </w:r>
+    </w:p>
+    <w:p>
+      <w:pPr>
+        <w:rPr>
+          <w:rFonts w:ascii="標楷體" w:eastAsia="標楷體" w:hAnsi="標楷體"/>
+        </w:rPr>
+      </w:pPr>
+      <w:r>
+        <w:rPr>
+          <w:rFonts w:ascii="標楷體" w:eastAsia="標楷體" w:hAnsi="標楷體" w:hint="eastAsia"/>
+        </w:rPr>
         <w:lastRenderedPageBreak/>
-        <w:t>聲源：為簡化問題，設定俯仰角</w:t>
-      </w:r>
-      <w:r>
-        <w:rPr>
-          <w:rFonts w:ascii="標楷體" w:eastAsia="標楷體" w:hAnsi="標楷體" w:hint="eastAsia"/>
-        </w:rPr>
-        <w:t>(elevation)</w:t>
-      </w:r>
-      <w:r>
-        <w:rPr>
-          <w:rFonts w:ascii="標楷體" w:eastAsia="標楷體" w:hAnsi="標楷體" w:hint="eastAsia"/>
-        </w:rPr>
-        <w:t xml:space="preserve"> 0。</w:t>
-      </w:r>
-    </w:p>
-    <w:p>
-      <w:pPr>
-        <w:rPr>
-          <w:rFonts w:ascii="標楷體" w:eastAsia="標楷體" w:hAnsi="標楷體"/>
-        </w:rPr>
-      </w:pPr>
-      <w:r>
-        <w:rPr>
-          <w:rFonts w:ascii="標楷體" w:eastAsia="標楷體" w:hAnsi="標楷體" w:hint="eastAsia"/>
-        </w:rPr>
         <w:t xml:space="preserve"> </w:t>
       </w:r>
       <w:r>
@@ -8526,7 +10415,6 @@
         <w:rPr>
           <w:rFonts w:ascii="標楷體" w:eastAsia="標楷體" w:hAnsi="標楷體" w:hint="eastAsia"/>
         </w:rPr>
-        <w:lastRenderedPageBreak/>
         <w:t>場景4</w:t>
       </w:r>
       <w:r>
@@ -8578,6 +10466,7 @@
         <w:rPr>
           <w:rFonts w:ascii="標楷體" w:eastAsia="標楷體" w:hAnsi="標楷體" w:hint="eastAsia"/>
         </w:rPr>
+        <w:lastRenderedPageBreak/>
         <w:t>曲線，並探討其隨時間變化的</w:t>
       </w:r>
       <w:r>
@@ -9691,14 +11580,7 @@
         <w:rPr>
           <w:rFonts w:ascii="標楷體" w:eastAsia="標楷體" w:hAnsi="標楷體" w:hint="eastAsia"/>
         </w:rPr>
-        <w:t>以目前所</w:t>
-      </w:r>
-      <w:r>
-        <w:rPr>
-          <w:rFonts w:ascii="標楷體" w:eastAsia="標楷體" w:hAnsi="標楷體" w:hint="eastAsia"/>
-        </w:rPr>
-        <w:lastRenderedPageBreak/>
-        <w:t>知</w:t>
+        <w:t>以目前所知</w:t>
       </w:r>
       <w:r>
         <w:rPr>
@@ -10228,7 +12110,7 @@
 </file>
 
 <file path=word/endnotes.xml><?xml version="1.0" encoding="utf-8"?>
-<w:endnotes xmlns:wpc="http://schemas.microsoft.com/office/word/2010/wordprocessingCanvas" xmlns:cx="http://schemas.microsoft.com/office/drawing/2014/chartex" xmlns:mc="http://schemas.openxmlformats.org/markup-compatibility/2006" xmlns:o="urn:schemas-microsoft-com:office:office" xmlns:r="http://schemas.openxmlformats.org/officeDocument/2006/relationships" xmlns:m="http://schemas.openxmlformats.org/officeDocument/2006/math" xmlns:v="urn:schemas-microsoft-com:vml" xmlns:wp14="http://schemas.microsoft.com/office/word/2010/wordprocessingDrawing" xmlns:wp="http://schemas.openxmlformats.org/drawingml/2006/wordprocessingDrawing" xmlns:w10="urn:schemas-microsoft-com:office:word" xmlns:w="http://schemas.openxmlformats.org/wordprocessingml/2006/main" xmlns:w14="http://schemas.microsoft.com/office/word/2010/wordml" xmlns:w15="http://schemas.microsoft.com/office/word/2012/wordml" xmlns:w16se="http://schemas.microsoft.com/office/word/2015/wordml/symex" xmlns:wpg="http://schemas.microsoft.com/office/word/2010/wordprocessingGroup" xmlns:wpi="http://schemas.microsoft.com/office/word/2010/wordprocessingInk" xmlns:wne="http://schemas.microsoft.com/office/word/2006/wordml" xmlns:wps="http://schemas.microsoft.com/office/word/2010/wordprocessingShape" mc:Ignorable="w14 w15 w16se wp14">
+<w:endnotes xmlns:wpc="http://schemas.microsoft.com/office/word/2010/wordprocessingCanvas" xmlns:cx="http://schemas.microsoft.com/office/drawing/2014/chartex" xmlns:cx1="http://schemas.microsoft.com/office/drawing/2015/9/8/chartex" xmlns:mc="http://schemas.openxmlformats.org/markup-compatibility/2006" xmlns:o="urn:schemas-microsoft-com:office:office" xmlns:r="http://schemas.openxmlformats.org/officeDocument/2006/relationships" xmlns:m="http://schemas.openxmlformats.org/officeDocument/2006/math" xmlns:v="urn:schemas-microsoft-com:vml" xmlns:wp14="http://schemas.microsoft.com/office/word/2010/wordprocessingDrawing" xmlns:wp="http://schemas.openxmlformats.org/drawingml/2006/wordprocessingDrawing" xmlns:w10="urn:schemas-microsoft-com:office:word" xmlns:w="http://schemas.openxmlformats.org/wordprocessingml/2006/main" xmlns:w14="http://schemas.microsoft.com/office/word/2010/wordml" xmlns:w15="http://schemas.microsoft.com/office/word/2012/wordml" xmlns:w16se="http://schemas.microsoft.com/office/word/2015/wordml/symex" xmlns:wpg="http://schemas.microsoft.com/office/word/2010/wordprocessingGroup" xmlns:wpi="http://schemas.microsoft.com/office/word/2010/wordprocessingInk" xmlns:wne="http://schemas.microsoft.com/office/word/2006/wordml" xmlns:wps="http://schemas.microsoft.com/office/word/2010/wordprocessingShape" mc:Ignorable="w14 w15 w16se wp14">
   <w:endnote w:type="separator" w:id="-1">
     <w:p>
       <w:r>
@@ -10247,7 +12129,7 @@
 </file>
 
 <file path=word/footnotes.xml><?xml version="1.0" encoding="utf-8"?>
-<w:footnotes xmlns:wpc="http://schemas.microsoft.com/office/word/2010/wordprocessingCanvas" xmlns:cx="http://schemas.microsoft.com/office/drawing/2014/chartex" xmlns:mc="http://schemas.openxmlformats.org/markup-compatibility/2006" xmlns:o="urn:schemas-microsoft-com:office:office" xmlns:r="http://schemas.openxmlformats.org/officeDocument/2006/relationships" xmlns:m="http://schemas.openxmlformats.org/officeDocument/2006/math" xmlns:v="urn:schemas-microsoft-com:vml" xmlns:wp14="http://schemas.microsoft.com/office/word/2010/wordprocessingDrawing" xmlns:wp="http://schemas.openxmlformats.org/drawingml/2006/wordprocessingDrawing" xmlns:w10="urn:schemas-microsoft-com:office:word" xmlns:w="http://schemas.openxmlformats.org/wordprocessingml/2006/main" xmlns:w14="http://schemas.microsoft.com/office/word/2010/wordml" xmlns:w15="http://schemas.microsoft.com/office/word/2012/wordml" xmlns:w16se="http://schemas.microsoft.com/office/word/2015/wordml/symex" xmlns:wpg="http://schemas.microsoft.com/office/word/2010/wordprocessingGroup" xmlns:wpi="http://schemas.microsoft.com/office/word/2010/wordprocessingInk" xmlns:wne="http://schemas.microsoft.com/office/word/2006/wordml" xmlns:wps="http://schemas.microsoft.com/office/word/2010/wordprocessingShape" mc:Ignorable="w14 w15 w16se wp14">
+<w:footnotes xmlns:wpc="http://schemas.microsoft.com/office/word/2010/wordprocessingCanvas" xmlns:cx="http://schemas.microsoft.com/office/drawing/2014/chartex" xmlns:cx1="http://schemas.microsoft.com/office/drawing/2015/9/8/chartex" xmlns:mc="http://schemas.openxmlformats.org/markup-compatibility/2006" xmlns:o="urn:schemas-microsoft-com:office:office" xmlns:r="http://schemas.openxmlformats.org/officeDocument/2006/relationships" xmlns:m="http://schemas.openxmlformats.org/officeDocument/2006/math" xmlns:v="urn:schemas-microsoft-com:vml" xmlns:wp14="http://schemas.microsoft.com/office/word/2010/wordprocessingDrawing" xmlns:wp="http://schemas.openxmlformats.org/drawingml/2006/wordprocessingDrawing" xmlns:w10="urn:schemas-microsoft-com:office:word" xmlns:w="http://schemas.openxmlformats.org/wordprocessingml/2006/main" xmlns:w14="http://schemas.microsoft.com/office/word/2010/wordml" xmlns:w15="http://schemas.microsoft.com/office/word/2012/wordml" xmlns:w16se="http://schemas.microsoft.com/office/word/2015/wordml/symex" xmlns:wpg="http://schemas.microsoft.com/office/word/2010/wordprocessingGroup" xmlns:wpi="http://schemas.microsoft.com/office/word/2010/wordprocessingInk" xmlns:wne="http://schemas.microsoft.com/office/word/2006/wordml" xmlns:wps="http://schemas.microsoft.com/office/word/2010/wordprocessingShape" mc:Ignorable="w14 w15 w16se wp14">
   <w:footnote w:type="separator" w:id="-1">
     <w:p>
       <w:r>
@@ -10266,8 +12148,97 @@
 </file>
 
 <file path=word/numbering.xml><?xml version="1.0" encoding="utf-8"?>
-<w:numbering xmlns:wpc="http://schemas.microsoft.com/office/word/2010/wordprocessingCanvas" xmlns:cx="http://schemas.microsoft.com/office/drawing/2014/chartex" xmlns:mc="http://schemas.openxmlformats.org/markup-compatibility/2006" xmlns:o="urn:schemas-microsoft-com:office:office" xmlns:r="http://schemas.openxmlformats.org/officeDocument/2006/relationships" xmlns:m="http://schemas.openxmlformats.org/officeDocument/2006/math" xmlns:v="urn:schemas-microsoft-com:vml" xmlns:wp14="http://schemas.microsoft.com/office/word/2010/wordprocessingDrawing" xmlns:wp="http://schemas.openxmlformats.org/drawingml/2006/wordprocessingDrawing" xmlns:w10="urn:schemas-microsoft-com:office:word" xmlns:w="http://schemas.openxmlformats.org/wordprocessingml/2006/main" xmlns:w14="http://schemas.microsoft.com/office/word/2010/wordml" xmlns:w15="http://schemas.microsoft.com/office/word/2012/wordml" xmlns:w16se="http://schemas.microsoft.com/office/word/2015/wordml/symex" xmlns:wpg="http://schemas.microsoft.com/office/word/2010/wordprocessingGroup" xmlns:wpi="http://schemas.microsoft.com/office/word/2010/wordprocessingInk" xmlns:wne="http://schemas.microsoft.com/office/word/2006/wordml" xmlns:wps="http://schemas.microsoft.com/office/word/2010/wordprocessingShape" mc:Ignorable="w14 w15 w16se wp14">
+<w:numbering xmlns:wpc="http://schemas.microsoft.com/office/word/2010/wordprocessingCanvas" xmlns:cx="http://schemas.microsoft.com/office/drawing/2014/chartex" xmlns:cx1="http://schemas.microsoft.com/office/drawing/2015/9/8/chartex" xmlns:mc="http://schemas.openxmlformats.org/markup-compatibility/2006" xmlns:o="urn:schemas-microsoft-com:office:office" xmlns:r="http://schemas.openxmlformats.org/officeDocument/2006/relationships" xmlns:m="http://schemas.openxmlformats.org/officeDocument/2006/math" xmlns:v="urn:schemas-microsoft-com:vml" xmlns:wp14="http://schemas.microsoft.com/office/word/2010/wordprocessingDrawing" xmlns:wp="http://schemas.openxmlformats.org/drawingml/2006/wordprocessingDrawing" xmlns:w10="urn:schemas-microsoft-com:office:word" xmlns:w="http://schemas.openxmlformats.org/wordprocessingml/2006/main" xmlns:w14="http://schemas.microsoft.com/office/word/2010/wordml" xmlns:w15="http://schemas.microsoft.com/office/word/2012/wordml" xmlns:w16se="http://schemas.microsoft.com/office/word/2015/wordml/symex" xmlns:wpg="http://schemas.microsoft.com/office/word/2010/wordprocessingGroup" xmlns:wpi="http://schemas.microsoft.com/office/word/2010/wordprocessingInk" xmlns:wne="http://schemas.microsoft.com/office/word/2006/wordml" xmlns:wps="http://schemas.microsoft.com/office/word/2010/wordprocessingShape" mc:Ignorable="w14 w15 w16se wp14">
   <w:abstractNum w:abstractNumId="0" w15:restartNumberingAfterBreak="0">
+    <w:nsid w:val="14901CEE"/>
+    <w:multiLevelType w:val="hybridMultilevel"/>
+    <w:tmpl w:val="32E6FAB0"/>
+    <w:lvl w:ilvl="0" w:tplc="AE9E6410">
+      <w:start w:val="1"/>
+      <w:numFmt w:val="decimal"/>
+      <w:lvlText w:val="%1)"/>
+      <w:lvlJc w:val="left"/>
+      <w:pPr>
+        <w:ind w:left="360" w:hanging="360"/>
+      </w:pPr>
+      <w:rPr>
+        <w:rFonts w:hint="default"/>
+      </w:rPr>
+    </w:lvl>
+    <w:lvl w:ilvl="1" w:tplc="04090019" w:tentative="1">
+      <w:start w:val="1"/>
+      <w:numFmt w:val="ideographTraditional"/>
+      <w:lvlText w:val="%2、"/>
+      <w:lvlJc w:val="left"/>
+      <w:pPr>
+        <w:ind w:left="960" w:hanging="480"/>
+      </w:pPr>
+    </w:lvl>
+    <w:lvl w:ilvl="2" w:tplc="0409001B" w:tentative="1">
+      <w:start w:val="1"/>
+      <w:numFmt w:val="lowerRoman"/>
+      <w:lvlText w:val="%3."/>
+      <w:lvlJc w:val="right"/>
+      <w:pPr>
+        <w:ind w:left="1440" w:hanging="480"/>
+      </w:pPr>
+    </w:lvl>
+    <w:lvl w:ilvl="3" w:tplc="0409000F" w:tentative="1">
+      <w:start w:val="1"/>
+      <w:numFmt w:val="decimal"/>
+      <w:lvlText w:val="%4."/>
+      <w:lvlJc w:val="left"/>
+      <w:pPr>
+        <w:ind w:left="1920" w:hanging="480"/>
+      </w:pPr>
+    </w:lvl>
+    <w:lvl w:ilvl="4" w:tplc="04090019" w:tentative="1">
+      <w:start w:val="1"/>
+      <w:numFmt w:val="ideographTraditional"/>
+      <w:lvlText w:val="%5、"/>
+      <w:lvlJc w:val="left"/>
+      <w:pPr>
+        <w:ind w:left="2400" w:hanging="480"/>
+      </w:pPr>
+    </w:lvl>
+    <w:lvl w:ilvl="5" w:tplc="0409001B" w:tentative="1">
+      <w:start w:val="1"/>
+      <w:numFmt w:val="lowerRoman"/>
+      <w:lvlText w:val="%6."/>
+      <w:lvlJc w:val="right"/>
+      <w:pPr>
+        <w:ind w:left="2880" w:hanging="480"/>
+      </w:pPr>
+    </w:lvl>
+    <w:lvl w:ilvl="6" w:tplc="0409000F" w:tentative="1">
+      <w:start w:val="1"/>
+      <w:numFmt w:val="decimal"/>
+      <w:lvlText w:val="%7."/>
+      <w:lvlJc w:val="left"/>
+      <w:pPr>
+        <w:ind w:left="3360" w:hanging="480"/>
+      </w:pPr>
+    </w:lvl>
+    <w:lvl w:ilvl="7" w:tplc="04090019" w:tentative="1">
+      <w:start w:val="1"/>
+      <w:numFmt w:val="ideographTraditional"/>
+      <w:lvlText w:val="%8、"/>
+      <w:lvlJc w:val="left"/>
+      <w:pPr>
+        <w:ind w:left="3840" w:hanging="480"/>
+      </w:pPr>
+    </w:lvl>
+    <w:lvl w:ilvl="8" w:tplc="0409001B" w:tentative="1">
+      <w:start w:val="1"/>
+      <w:numFmt w:val="lowerRoman"/>
+      <w:lvlText w:val="%9."/>
+      <w:lvlJc w:val="right"/>
+      <w:pPr>
+        <w:ind w:left="4320" w:hanging="480"/>
+      </w:pPr>
+    </w:lvl>
+  </w:abstractNum>
+  <w:abstractNum w:abstractNumId="1" w15:restartNumberingAfterBreak="0">
     <w:nsid w:val="1E054A75"/>
     <w:multiLevelType w:val="hybridMultilevel"/>
     <w:tmpl w:val="6DE2DE7A"/>
@@ -10356,7 +12327,7 @@
       </w:pPr>
     </w:lvl>
   </w:abstractNum>
-  <w:abstractNum w:abstractNumId="1" w15:restartNumberingAfterBreak="0">
+  <w:abstractNum w:abstractNumId="2" w15:restartNumberingAfterBreak="0">
     <w:nsid w:val="248B27C4"/>
     <w:multiLevelType w:val="multilevel"/>
     <w:tmpl w:val="DD70CD78"/>
@@ -10477,7 +12448,7 @@
       </w:rPr>
     </w:lvl>
   </w:abstractNum>
-  <w:abstractNum w:abstractNumId="2" w15:restartNumberingAfterBreak="0">
+  <w:abstractNum w:abstractNumId="3" w15:restartNumberingAfterBreak="0">
     <w:nsid w:val="35EA0CBD"/>
     <w:multiLevelType w:val="multilevel"/>
     <w:tmpl w:val="C9403BD4"/>
@@ -10598,7 +12569,7 @@
       </w:rPr>
     </w:lvl>
   </w:abstractNum>
-  <w:abstractNum w:abstractNumId="3" w15:restartNumberingAfterBreak="0">
+  <w:abstractNum w:abstractNumId="4" w15:restartNumberingAfterBreak="0">
     <w:nsid w:val="413A18AB"/>
     <w:multiLevelType w:val="multilevel"/>
     <w:tmpl w:val="45AC55B4"/>
@@ -10719,7 +12690,7 @@
       </w:rPr>
     </w:lvl>
   </w:abstractNum>
-  <w:abstractNum w:abstractNumId="4" w15:restartNumberingAfterBreak="0">
+  <w:abstractNum w:abstractNumId="5" w15:restartNumberingAfterBreak="0">
     <w:nsid w:val="65331DF7"/>
     <w:multiLevelType w:val="hybridMultilevel"/>
     <w:tmpl w:val="D9A2BAE8"/>
@@ -10835,7 +12806,7 @@
       </w:pPr>
     </w:lvl>
   </w:abstractNum>
-  <w:abstractNum w:abstractNumId="5" w15:restartNumberingAfterBreak="0">
+  <w:abstractNum w:abstractNumId="6" w15:restartNumberingAfterBreak="0">
     <w:nsid w:val="6A080434"/>
     <w:multiLevelType w:val="hybridMultilevel"/>
     <w:tmpl w:val="C04E0FFE"/>
@@ -10924,7 +12895,7 @@
       </w:pPr>
     </w:lvl>
   </w:abstractNum>
-  <w:abstractNum w:abstractNumId="6" w15:restartNumberingAfterBreak="0">
+  <w:abstractNum w:abstractNumId="7" w15:restartNumberingAfterBreak="0">
     <w:nsid w:val="6BD17052"/>
     <w:multiLevelType w:val="hybridMultilevel"/>
     <w:tmpl w:val="60DC5584"/>
@@ -11013,7 +12984,7 @@
       </w:pPr>
     </w:lvl>
   </w:abstractNum>
-  <w:abstractNum w:abstractNumId="7" w15:restartNumberingAfterBreak="0">
+  <w:abstractNum w:abstractNumId="8" w15:restartNumberingAfterBreak="0">
     <w:nsid w:val="73BF24BB"/>
     <w:multiLevelType w:val="hybridMultilevel"/>
     <w:tmpl w:val="2390D178"/>
@@ -11103,28 +13074,31 @@
     </w:lvl>
   </w:abstractNum>
   <w:num w:numId="1">
+    <w:abstractNumId w:val="5"/>
+  </w:num>
+  <w:num w:numId="2">
+    <w:abstractNumId w:val="2"/>
+  </w:num>
+  <w:num w:numId="3">
     <w:abstractNumId w:val="4"/>
   </w:num>
-  <w:num w:numId="2">
+  <w:num w:numId="4">
+    <w:abstractNumId w:val="8"/>
+  </w:num>
+  <w:num w:numId="5">
     <w:abstractNumId w:val="1"/>
   </w:num>
-  <w:num w:numId="3">
+  <w:num w:numId="6">
+    <w:abstractNumId w:val="6"/>
+  </w:num>
+  <w:num w:numId="7">
+    <w:abstractNumId w:val="7"/>
+  </w:num>
+  <w:num w:numId="8">
     <w:abstractNumId w:val="3"/>
   </w:num>
-  <w:num w:numId="4">
-    <w:abstractNumId w:val="7"/>
-  </w:num>
-  <w:num w:numId="5">
+  <w:num w:numId="9">
     <w:abstractNumId w:val="0"/>
-  </w:num>
-  <w:num w:numId="6">
-    <w:abstractNumId w:val="5"/>
-  </w:num>
-  <w:num w:numId="7">
-    <w:abstractNumId w:val="6"/>
-  </w:num>
-  <w:num w:numId="8">
-    <w:abstractNumId w:val="2"/>
   </w:num>
 </w:numbering>
 </file>
@@ -11945,7 +13919,7 @@
 </file>
 
 <file path=customXml/itemProps1.xml><?xml version="1.0" encoding="utf-8"?>
-<ds:datastoreItem xmlns:ds="http://schemas.openxmlformats.org/officeDocument/2006/customXml" ds:itemID="{105B8EAA-872F-4E30-88AD-89B0D03F8392}">
+<ds:datastoreItem xmlns:ds="http://schemas.openxmlformats.org/officeDocument/2006/customXml" ds:itemID="{9218A487-056B-4563-875E-E01F2BB0A564}">
   <ds:schemaRefs>
     <ds:schemaRef ds:uri="http://schemas.openxmlformats.org/officeDocument/2006/bibliography"/>
   </ds:schemaRefs>

</xml_diff>

<commit_message>
Add Human Auditory System
</commit_message>
<xml_diff>
--- a/CM03-1G.doc.docx
+++ b/CM03-1G.doc.docx
@@ -1,6 +1,6 @@
 
 <file path=word/document.xml><?xml version="1.0" encoding="utf-8"?>
-<w:document xmlns:wpc="http://schemas.microsoft.com/office/word/2010/wordprocessingCanvas" xmlns:cx="http://schemas.microsoft.com/office/drawing/2014/chartex" xmlns:cx1="http://schemas.microsoft.com/office/drawing/2015/9/8/chartex" xmlns:mc="http://schemas.openxmlformats.org/markup-compatibility/2006" xmlns:o="urn:schemas-microsoft-com:office:office" xmlns:r="http://schemas.openxmlformats.org/officeDocument/2006/relationships" xmlns:m="http://schemas.openxmlformats.org/officeDocument/2006/math" xmlns:v="urn:schemas-microsoft-com:vml" xmlns:wp14="http://schemas.microsoft.com/office/word/2010/wordprocessingDrawing" xmlns:wp="http://schemas.openxmlformats.org/drawingml/2006/wordprocessingDrawing" xmlns:w10="urn:schemas-microsoft-com:office:word" xmlns:w="http://schemas.openxmlformats.org/wordprocessingml/2006/main" xmlns:w14="http://schemas.microsoft.com/office/word/2010/wordml" xmlns:w15="http://schemas.microsoft.com/office/word/2012/wordml" xmlns:w16se="http://schemas.microsoft.com/office/word/2015/wordml/symex" xmlns:wpg="http://schemas.microsoft.com/office/word/2010/wordprocessingGroup" xmlns:wpi="http://schemas.microsoft.com/office/word/2010/wordprocessingInk" xmlns:wne="http://schemas.microsoft.com/office/word/2006/wordml" xmlns:wps="http://schemas.microsoft.com/office/word/2010/wordprocessingShape" mc:Ignorable="w14 w15 w16se wp14">
+<w:document xmlns:wpc="http://schemas.microsoft.com/office/word/2010/wordprocessingCanvas" xmlns:cx="http://schemas.microsoft.com/office/drawing/2014/chartex" xmlns:mc="http://schemas.openxmlformats.org/markup-compatibility/2006" xmlns:o="urn:schemas-microsoft-com:office:office" xmlns:r="http://schemas.openxmlformats.org/officeDocument/2006/relationships" xmlns:m="http://schemas.openxmlformats.org/officeDocument/2006/math" xmlns:v="urn:schemas-microsoft-com:vml" xmlns:wp14="http://schemas.microsoft.com/office/word/2010/wordprocessingDrawing" xmlns:wp="http://schemas.openxmlformats.org/drawingml/2006/wordprocessingDrawing" xmlns:w10="urn:schemas-microsoft-com:office:word" xmlns:w="http://schemas.openxmlformats.org/wordprocessingml/2006/main" xmlns:w14="http://schemas.microsoft.com/office/word/2010/wordml" xmlns:w15="http://schemas.microsoft.com/office/word/2012/wordml" xmlns:w16se="http://schemas.microsoft.com/office/word/2015/wordml/symex" xmlns:wpg="http://schemas.microsoft.com/office/word/2010/wordprocessingGroup" xmlns:wpi="http://schemas.microsoft.com/office/word/2010/wordprocessingInk" xmlns:wne="http://schemas.microsoft.com/office/word/2006/wordml" xmlns:wps="http://schemas.microsoft.com/office/word/2010/wordprocessingShape" mc:Ignorable="w14 w15 w16se wp14">
   <w:body>
     <w:p>
       <w:pPr>
@@ -2714,19 +2714,32 @@
         <w:rPr>
           <w:rFonts w:eastAsia="標楷體"/>
         </w:rPr>
-        <w:t>(</w:t>
+        <w:fldChar w:fldCharType="begin" w:fldLock="1"/>
       </w:r>
       <w:r>
         <w:rPr>
           <w:rFonts w:eastAsia="標楷體"/>
         </w:rPr>
-        <w:t>S. Argentieria, P. Danès, P. Souères</w:t>
-      </w:r>
-      <w:r>
-        <w:rPr>
-          <w:rFonts w:eastAsia="標楷體" w:hint="eastAsia"/>
-        </w:rPr>
-        <w:t>, 2015)</w:t>
+        <w:instrText>ADDIN CSL_CITATION { "citationItems" : [ { "id" : "ITEM-1", "itemData" : { "DOI" : "10.1016/j.csl.2015.03.003", "ISSN" : "10958363", "abstract" : "This paper attempts to provide a state-of-the-art of sound source localization in robotics. Noticeably, this context raises original constraints - e.g. embeddability, real time, broadband environments, noise and reverberation - which are seldom simultaneously taken into account in acoustics or signal processing. A comprehensive review is proposed of recent robotics achievements, be they binaural or rooted in array processing techniques. The connections are highlighted with the underlying theory as well as with elements of physiology and neurology of human hearing.", "author" : [ { "dropping-particle" : "", "family" : "Argentieri", "given" : "S.", "non-dropping-particle" : "", "parse-names" : false, "suffix" : "" }, { "dropping-particle" : "", "family" : "Dan\u00e8s", "given" : "P.", "non-dropping-particle" : "", "parse-names" : false, "suffix" : "" }, { "dropping-particle" : "", "family" : "Sou\u00e8res", "given" : "P.", "non-dropping-particle" : "", "parse-names" : false, "suffix" : "" } ], "container-title" : "Computer Speech and Language", "id" : "ITEM-1", "issue" : "1", "issued" : { "date-parts" : [ [ "2015" ] ] }, "page" : "87-112", "publisher" : "Elsevier Ltd", "title" : "A survey on sound source localization in robotics: From binaural to array processing methods", "type" : "article-journal", "volume" : "34" }, "uris" : [ "http://www.mendeley.com/documents/?uuid=74ae0c83-e42a-4d3b-982e-32d1c4443476" ] } ], "mendeley" : { "formattedCitation" : "(Argentieri, Dan\u00e8s, &amp;Sou\u00e8res, 2015)", "plainTextFormattedCitation" : "(Argentieri, Dan\u00e8s, &amp;Sou\u00e8res, 2015)", "previouslyFormattedCitation" : "(Argentieri, Dan\u00e8s, &amp;Sou\u00e8res, 2015)" }, "properties" : { "noteIndex" : 0 }, "schema" : "https://github.com/citation-style-language/schema/raw/master/csl-citation.json" }</w:instrText>
+      </w:r>
+      <w:r>
+        <w:rPr>
+          <w:rFonts w:eastAsia="標楷體"/>
+        </w:rPr>
+        <w:fldChar w:fldCharType="separate"/>
+      </w:r>
+      <w:r>
+        <w:rPr>
+          <w:rFonts w:eastAsia="標楷體"/>
+          <w:noProof/>
+        </w:rPr>
+        <w:t>(Argentieri, Danès, &amp;Souères, 2015)</w:t>
+      </w:r>
+      <w:r>
+        <w:rPr>
+          <w:rFonts w:eastAsia="標楷體"/>
+        </w:rPr>
+        <w:fldChar w:fldCharType="end"/>
       </w:r>
       <w:r>
         <w:rPr>
@@ -2834,13 +2847,25 @@
         <w:rPr>
           <w:rFonts w:eastAsia="標楷體"/>
         </w:rPr>
-        <w:t>Argentieria</w:t>
-      </w:r>
-      <w:r>
-        <w:rPr>
-          <w:rFonts w:eastAsia="標楷體" w:hint="eastAsia"/>
-        </w:rPr>
-        <w:t>等人在那篇論文中</w:t>
+        <w:t>Argentieri</w:t>
+      </w:r>
+      <w:r>
+        <w:rPr>
+          <w:rFonts w:eastAsia="標楷體" w:hint="eastAsia"/>
+        </w:rPr>
+        <w:t>等人在那篇</w:t>
+      </w:r>
+      <w:r>
+        <w:rPr>
+          <w:rFonts w:eastAsia="標楷體" w:hint="eastAsia"/>
+        </w:rPr>
+        <w:t>回顧</w:t>
+      </w:r>
+      <w:r>
+        <w:rPr>
+          <w:rFonts w:eastAsia="標楷體" w:hint="eastAsia"/>
+        </w:rPr>
+        <w:t>論文中</w:t>
       </w:r>
       <w:r>
         <w:rPr>
@@ -2876,7 +2901,13 @@
         <w:rPr>
           <w:rFonts w:ascii="新細明體" w:hAnsi="新細明體" w:hint="eastAsia"/>
         </w:rPr>
-        <w:t>，</w:t>
+        <w:t>。</w:t>
+      </w:r>
+      <w:r>
+        <w:rPr>
+          <w:rFonts w:ascii="標楷體" w:eastAsia="標楷體" w:hAnsi="標楷體" w:hint="eastAsia"/>
+        </w:rPr>
+        <w:t>文中</w:t>
       </w:r>
       <w:r>
         <w:rPr>
@@ -3102,19 +3133,32 @@
         <w:rPr>
           <w:rFonts w:eastAsia="標楷體"/>
         </w:rPr>
-        <w:t>(</w:t>
+        <w:fldChar w:fldCharType="begin" w:fldLock="1"/>
       </w:r>
       <w:r>
         <w:rPr>
           <w:rFonts w:eastAsia="標楷體"/>
         </w:rPr>
-        <w:t>S. Argentieria, P. Danès, P. Souères</w:t>
-      </w:r>
-      <w:r>
-        <w:rPr>
-          <w:rFonts w:eastAsia="標楷體" w:hint="eastAsia"/>
-        </w:rPr>
-        <w:t>, 2015)</w:t>
+        <w:instrText>ADDIN CSL_CITATION { "citationItems" : [ { "id" : "ITEM-1", "itemData" : { "DOI" : "10.1016/j.csl.2015.03.003", "ISSN" : "10958363", "abstract" : "This paper attempts to provide a state-of-the-art of sound source localization in robotics. Noticeably, this context raises original constraints - e.g. embeddability, real time, broadband environments, noise and reverberation - which are seldom simultaneously taken into account in acoustics or signal processing. A comprehensive review is proposed of recent robotics achievements, be they binaural or rooted in array processing techniques. The connections are highlighted with the underlying theory as well as with elements of physiology and neurology of human hearing.", "author" : [ { "dropping-particle" : "", "family" : "Argentieri", "given" : "S.", "non-dropping-particle" : "", "parse-names" : false, "suffix" : "" }, { "dropping-particle" : "", "family" : "Dan\u00e8s", "given" : "P.", "non-dropping-particle" : "", "parse-names" : false, "suffix" : "" }, { "dropping-particle" : "", "family" : "Sou\u00e8res", "given" : "P.", "non-dropping-particle" : "", "parse-names" : false, "suffix" : "" } ], "container-title" : "Computer Speech and Language", "id" : "ITEM-1", "issue" : "1", "issued" : { "date-parts" : [ [ "2015" ] ] }, "page" : "87-112", "publisher" : "Elsevier Ltd", "title" : "A survey on sound source localization in robotics: From binaural to array processing methods", "type" : "article-journal", "volume" : "34" }, "uris" : [ "http://www.mendeley.com/documents/?uuid=74ae0c83-e42a-4d3b-982e-32d1c4443476" ] } ], "mendeley" : { "formattedCitation" : "(Argentieri et al., 2015)", "plainTextFormattedCitation" : "(Argentieri et al., 2015)", "previouslyFormattedCitation" : "(Argentieri et al., 2015)" }, "properties" : { "noteIndex" : 0 }, "schema" : "https://github.com/citation-style-language/schema/raw/master/csl-citation.json" }</w:instrText>
+      </w:r>
+      <w:r>
+        <w:rPr>
+          <w:rFonts w:eastAsia="標楷體"/>
+        </w:rPr>
+        <w:fldChar w:fldCharType="separate"/>
+      </w:r>
+      <w:r>
+        <w:rPr>
+          <w:rFonts w:eastAsia="標楷體"/>
+          <w:noProof/>
+        </w:rPr>
+        <w:t>(Argentieri et al., 2015)</w:t>
+      </w:r>
+      <w:r>
+        <w:rPr>
+          <w:rFonts w:eastAsia="標楷體"/>
+        </w:rPr>
+        <w:fldChar w:fldCharType="end"/>
       </w:r>
       <w:r>
         <w:rPr>
@@ -5260,7 +5304,7 @@
       <w:pPr>
         <w:jc w:val="both"/>
         <w:rPr>
-          <w:rFonts w:ascii="標楷體" w:eastAsia="標楷體" w:hAnsi="標楷體" w:hint="eastAsia"/>
+          <w:rFonts w:ascii="標楷體" w:eastAsia="標楷體" w:hAnsi="標楷體"/>
         </w:rPr>
       </w:pPr>
       <w:r>
@@ -7487,19 +7531,32 @@
         <w:rPr>
           <w:rFonts w:eastAsia="標楷體"/>
         </w:rPr>
-        <w:t>(</w:t>
+        <w:fldChar w:fldCharType="begin" w:fldLock="1"/>
       </w:r>
       <w:r>
         <w:rPr>
           <w:rFonts w:eastAsia="標楷體"/>
         </w:rPr>
-        <w:t>S. Argentieria, P. Danès, P. Souères</w:t>
-      </w:r>
-      <w:r>
-        <w:rPr>
-          <w:rFonts w:eastAsia="標楷體" w:hint="eastAsia"/>
-        </w:rPr>
-        <w:t>, 2015)</w:t>
+        <w:instrText>ADDIN CSL_CITATION { "citationItems" : [ { "id" : "ITEM-1", "itemData" : { "DOI" : "10.1016/j.csl.2015.03.003", "ISSN" : "10958363", "abstract" : "This paper attempts to provide a state-of-the-art of sound source localization in robotics. Noticeably, this context raises original constraints - e.g. embeddability, real time, broadband environments, noise and reverberation - which are seldom simultaneously taken into account in acoustics or signal processing. A comprehensive review is proposed of recent robotics achievements, be they binaural or rooted in array processing techniques. The connections are highlighted with the underlying theory as well as with elements of physiology and neurology of human hearing.", "author" : [ { "dropping-particle" : "", "family" : "Argentieri", "given" : "S.", "non-dropping-particle" : "", "parse-names" : false, "suffix" : "" }, { "dropping-particle" : "", "family" : "Dan\u00e8s", "given" : "P.", "non-dropping-particle" : "", "parse-names" : false, "suffix" : "" }, { "dropping-particle" : "", "family" : "Sou\u00e8res", "given" : "P.", "non-dropping-particle" : "", "parse-names" : false, "suffix" : "" } ], "container-title" : "Computer Speech and Language", "id" : "ITEM-1", "issue" : "1", "issued" : { "date-parts" : [ [ "2015" ] ] }, "page" : "87-112", "publisher" : "Elsevier Ltd", "title" : "A survey on sound source localization in robotics: From binaural to array processing methods", "type" : "article-journal", "volume" : "34" }, "uris" : [ "http://www.mendeley.com/documents/?uuid=74ae0c83-e42a-4d3b-982e-32d1c4443476" ] } ], "mendeley" : { "formattedCitation" : "(Argentieri et al., 2015)", "plainTextFormattedCitation" : "(Argentieri et al., 2015)", "previouslyFormattedCitation" : "(Argentieri et al., 2015)" }, "properties" : { "noteIndex" : 0 }, "schema" : "https://github.com/citation-style-language/schema/raw/master/csl-citation.json" }</w:instrText>
+      </w:r>
+      <w:r>
+        <w:rPr>
+          <w:rFonts w:eastAsia="標楷體"/>
+        </w:rPr>
+        <w:fldChar w:fldCharType="separate"/>
+      </w:r>
+      <w:r>
+        <w:rPr>
+          <w:rFonts w:eastAsia="標楷體"/>
+          <w:noProof/>
+        </w:rPr>
+        <w:t>(Argentieri et al., 2015)</w:t>
+      </w:r>
+      <w:r>
+        <w:rPr>
+          <w:rFonts w:eastAsia="標楷體"/>
+        </w:rPr>
+        <w:fldChar w:fldCharType="end"/>
       </w:r>
       <w:r>
         <w:rPr>
@@ -7541,14 +7598,50 @@
         <w:ind w:firstLine="480"/>
         <w:jc w:val="both"/>
         <w:rPr>
+          <w:rFonts w:ascii="新細明體" w:hAnsi="新細明體"/>
+        </w:rPr>
+      </w:pPr>
+      <w:r>
+        <w:rPr>
+          <w:rFonts w:eastAsia="標楷體" w:hint="eastAsia"/>
+        </w:rPr>
+        <w:t>使用類似雙耳的雙麥克風定位</w:t>
+      </w:r>
+      <w:r>
+        <w:rPr>
           <w:rFonts w:ascii="新細明體" w:hAnsi="新細明體" w:hint="eastAsia"/>
         </w:rPr>
-      </w:pPr>
-      <w:r>
-        <w:rPr>
-          <w:rFonts w:eastAsia="標楷體" w:hint="eastAsia"/>
-        </w:rPr>
-        <w:t>使用類似雙耳的雙麥克風定位</w:t>
+        <w:t>，</w:t>
+      </w:r>
+      <w:r>
+        <w:rPr>
+          <w:rFonts w:eastAsia="標楷體" w:hint="eastAsia"/>
+        </w:rPr>
+        <w:t>需要先了解聲音由聲源傳播到左右兩耳</w:t>
+      </w:r>
+      <w:r>
+        <w:rPr>
+          <w:rFonts w:eastAsia="標楷體" w:hint="eastAsia"/>
+        </w:rPr>
+        <w:t>(</w:t>
+      </w:r>
+      <w:r>
+        <w:rPr>
+          <w:rFonts w:eastAsia="標楷體" w:hint="eastAsia"/>
+        </w:rPr>
+        <w:t>麥克風</w:t>
+      </w:r>
+      <w:r>
+        <w:rPr>
+          <w:rFonts w:eastAsia="標楷體" w:hint="eastAsia"/>
+        </w:rPr>
+        <w:t>)</w:t>
+      </w:r>
+      <w:r>
+        <w:rPr>
+          <w:rFonts w:eastAsia="標楷體" w:hint="eastAsia"/>
+        </w:rPr>
+        <w:t>的聲波訊號</w:t>
       </w:r>
       <w:r>
         <w:rPr>
@@ -7558,160 +7651,134 @@
       </w:r>
       <w:r>
         <w:rPr>
-          <w:rFonts w:eastAsia="標楷體" w:hint="eastAsia"/>
-        </w:rPr>
-        <w:t>需要先了解聲音由聲源傳播到左右兩耳</w:t>
-      </w:r>
-      <w:r>
-        <w:rPr>
-          <w:rFonts w:eastAsia="標楷體" w:hint="eastAsia"/>
-        </w:rPr>
-        <w:t>(</w:t>
-      </w:r>
-      <w:r>
-        <w:rPr>
-          <w:rFonts w:eastAsia="標楷體" w:hint="eastAsia"/>
-        </w:rPr>
-        <w:t>麥克風</w:t>
-      </w:r>
-      <w:r>
-        <w:rPr>
-          <w:rFonts w:eastAsia="標楷體" w:hint="eastAsia"/>
-        </w:rPr>
-        <w:t>)</w:t>
-      </w:r>
-      <w:r>
-        <w:rPr>
-          <w:rFonts w:eastAsia="標楷體" w:hint="eastAsia"/>
-        </w:rPr>
-        <w:t>的聲波訊號有甚麼不同</w:t>
-      </w:r>
-      <w:r>
-        <w:rPr>
-          <w:rFonts w:ascii="標楷體" w:eastAsia="標楷體" w:hAnsi="標楷體" w:hint="eastAsia"/>
+          <w:rFonts w:ascii="標楷體" w:eastAsia="標楷體" w:hAnsi="標楷體" w:hint="eastAsia"/>
+        </w:rPr>
+        <w:t>由於</w:t>
+      </w:r>
+      <w:r>
+        <w:rPr>
+          <w:rFonts w:ascii="標楷體" w:eastAsia="標楷體" w:hAnsi="標楷體" w:hint="eastAsia"/>
+        </w:rPr>
+        <w:t>人</w:t>
+      </w:r>
+      <w:r>
+        <w:rPr>
+          <w:rFonts w:ascii="標楷體" w:eastAsia="標楷體" w:hAnsi="標楷體" w:hint="eastAsia"/>
+        </w:rPr>
+        <w:t>頭、耳朵、肩膀和身體各部分產生的</w:t>
+      </w:r>
+      <w:r>
+        <w:rPr>
+          <w:rFonts w:ascii="標楷體" w:eastAsia="標楷體" w:hAnsi="標楷體" w:hint="eastAsia"/>
+        </w:rPr>
+        <w:t>散</w:t>
+      </w:r>
+      <w:r>
+        <w:rPr>
+          <w:rFonts w:ascii="標楷體" w:eastAsia="標楷體" w:hAnsi="標楷體" w:hint="eastAsia"/>
+        </w:rPr>
+        <w:t>射</w:t>
+      </w:r>
+      <w:r>
+        <w:rPr>
+          <w:rFonts w:ascii="標楷體" w:eastAsia="標楷體" w:hAnsi="標楷體" w:hint="eastAsia"/>
+        </w:rPr>
+        <w:t>效應</w:t>
+      </w:r>
+      <w:r>
+        <w:rPr>
+          <w:rFonts w:ascii="標楷體" w:eastAsia="標楷體" w:hAnsi="標楷體" w:hint="eastAsia"/>
+        </w:rPr>
+        <w:t>，</w:t>
+      </w:r>
+      <w:r>
+        <w:rPr>
+          <w:rFonts w:ascii="標楷體" w:eastAsia="標楷體" w:hAnsi="標楷體" w:hint="eastAsia"/>
+        </w:rPr>
+        <w:t>使</w:t>
+      </w:r>
+      <w:r>
+        <w:rPr>
+          <w:rFonts w:ascii="標楷體" w:eastAsia="標楷體" w:hAnsi="標楷體" w:hint="eastAsia"/>
+        </w:rPr>
+        <w:t>左右耳收到的訊號不</w:t>
+      </w:r>
+      <w:r>
+        <w:rPr>
+          <w:rFonts w:ascii="標楷體" w:eastAsia="標楷體" w:hAnsi="標楷體" w:hint="eastAsia"/>
+        </w:rPr>
+        <w:t>同</w:t>
+      </w:r>
+      <w:r>
+        <w:rPr>
+          <w:rFonts w:ascii="新細明體" w:hAnsi="新細明體" w:hint="eastAsia"/>
+        </w:rPr>
+        <w:t>，</w:t>
+      </w:r>
+      <w:r>
+        <w:rPr>
+          <w:rFonts w:ascii="標楷體" w:eastAsia="標楷體" w:hAnsi="標楷體" w:hint="eastAsia"/>
+        </w:rPr>
+        <w:t>為人類</w:t>
+      </w:r>
+      <w:r>
+        <w:rPr>
+          <w:rFonts w:ascii="標楷體" w:eastAsia="標楷體" w:hAnsi="標楷體" w:hint="eastAsia"/>
+        </w:rPr>
+        <w:t>聽到的</w:t>
+      </w:r>
+      <w:r>
+        <w:rPr>
+          <w:rFonts w:ascii="標楷體" w:eastAsia="標楷體" w:hAnsi="標楷體" w:hint="eastAsia"/>
+        </w:rPr>
+        <w:t>聲音創造出距離感</w:t>
+      </w:r>
+      <w:r>
+        <w:rPr>
+          <w:rFonts w:ascii="標楷體" w:eastAsia="標楷體" w:hAnsi="標楷體" w:hint="eastAsia"/>
+        </w:rPr>
+        <w:t>和</w:t>
+      </w:r>
+      <w:r>
+        <w:rPr>
+          <w:rFonts w:ascii="標楷體" w:eastAsia="標楷體" w:hAnsi="標楷體" w:hint="eastAsia"/>
+        </w:rPr>
+        <w:t>方向性。</w:t>
+      </w:r>
+      <w:r>
+        <w:rPr>
+          <w:rFonts w:ascii="標楷體" w:eastAsia="標楷體" w:hAnsi="標楷體" w:hint="eastAsia"/>
+        </w:rPr>
+        <w:t>使用左右對稱雙麥克風的機器人</w:t>
+      </w:r>
+      <w:r>
+        <w:rPr>
+          <w:rFonts w:ascii="新細明體" w:hAnsi="新細明體" w:hint="eastAsia"/>
+        </w:rPr>
+        <w:t>，</w:t>
+      </w:r>
+      <w:r>
+        <w:rPr>
+          <w:rFonts w:ascii="標楷體" w:eastAsia="標楷體" w:hAnsi="標楷體" w:hint="eastAsia"/>
+        </w:rPr>
+        <w:t>當然也要應用這種差異決定聲源方位</w:t>
+      </w:r>
+      <w:r>
+        <w:rPr>
+          <w:rFonts w:ascii="新細明體" w:hAnsi="新細明體" w:hint="eastAsia"/>
         </w:rPr>
         <w:t>。</w:t>
       </w:r>
-      <w:r>
-        <w:rPr>
-          <w:rFonts w:ascii="標楷體" w:eastAsia="標楷體" w:hAnsi="標楷體" w:hint="eastAsia"/>
-        </w:rPr>
-        <w:t>這些不同之處</w:t>
-      </w:r>
-      <w:r>
-        <w:rPr>
-          <w:rFonts w:ascii="新細明體" w:hAnsi="新細明體" w:hint="eastAsia"/>
-        </w:rPr>
-        <w:t>，</w:t>
-      </w:r>
-      <w:r>
-        <w:rPr>
-          <w:rFonts w:ascii="標楷體" w:eastAsia="標楷體" w:hAnsi="標楷體" w:hint="eastAsia"/>
-        </w:rPr>
-        <w:t>包括</w:t>
-      </w:r>
-      <w:r>
-        <w:rPr>
-          <w:rFonts w:ascii="標楷體" w:eastAsia="標楷體" w:hAnsi="標楷體" w:hint="eastAsia"/>
-        </w:rPr>
-        <w:t>人</w:t>
-      </w:r>
-      <w:r>
-        <w:rPr>
-          <w:rFonts w:ascii="標楷體" w:eastAsia="標楷體" w:hAnsi="標楷體" w:hint="eastAsia"/>
-        </w:rPr>
-        <w:t>頭、耳朵、肩膀和身體各部分產生的</w:t>
-      </w:r>
-      <w:r>
-        <w:rPr>
-          <w:rFonts w:ascii="標楷體" w:eastAsia="標楷體" w:hAnsi="標楷體" w:hint="eastAsia"/>
-        </w:rPr>
-        <w:t>散</w:t>
-      </w:r>
-      <w:r>
-        <w:rPr>
-          <w:rFonts w:ascii="標楷體" w:eastAsia="標楷體" w:hAnsi="標楷體" w:hint="eastAsia"/>
-        </w:rPr>
-        <w:t>射</w:t>
-      </w:r>
-      <w:r>
-        <w:rPr>
-          <w:rFonts w:ascii="標楷體" w:eastAsia="標楷體" w:hAnsi="標楷體" w:hint="eastAsia"/>
-        </w:rPr>
-        <w:t>效應</w:t>
-      </w:r>
-      <w:r>
-        <w:rPr>
-          <w:rFonts w:ascii="標楷體" w:eastAsia="標楷體" w:hAnsi="標楷體" w:hint="eastAsia"/>
-        </w:rPr>
-        <w:t>，</w:t>
-      </w:r>
-      <w:r>
-        <w:rPr>
-          <w:rFonts w:ascii="標楷體" w:eastAsia="標楷體" w:hAnsi="標楷體" w:hint="eastAsia"/>
-        </w:rPr>
-        <w:t>左右耳收到的訊號因此不一樣</w:t>
-      </w:r>
-      <w:r>
-        <w:rPr>
-          <w:rFonts w:ascii="新細明體" w:hAnsi="新細明體" w:hint="eastAsia"/>
-        </w:rPr>
-        <w:t>，</w:t>
-      </w:r>
-      <w:r>
-        <w:rPr>
-          <w:rFonts w:ascii="標楷體" w:eastAsia="標楷體" w:hAnsi="標楷體" w:hint="eastAsia"/>
-        </w:rPr>
-        <w:t>為人類</w:t>
-      </w:r>
-      <w:r>
-        <w:rPr>
-          <w:rFonts w:ascii="標楷體" w:eastAsia="標楷體" w:hAnsi="標楷體" w:hint="eastAsia"/>
-        </w:rPr>
-        <w:t>聽到的</w:t>
-      </w:r>
-      <w:r>
-        <w:rPr>
-          <w:rFonts w:ascii="標楷體" w:eastAsia="標楷體" w:hAnsi="標楷體" w:hint="eastAsia"/>
-        </w:rPr>
-        <w:t>聲音創造出距離感</w:t>
-      </w:r>
-      <w:r>
-        <w:rPr>
-          <w:rFonts w:ascii="標楷體" w:eastAsia="標楷體" w:hAnsi="標楷體" w:hint="eastAsia"/>
-        </w:rPr>
-        <w:t>和</w:t>
-      </w:r>
-      <w:r>
-        <w:rPr>
-          <w:rFonts w:ascii="標楷體" w:eastAsia="標楷體" w:hAnsi="標楷體" w:hint="eastAsia"/>
-        </w:rPr>
-        <w:t>方向性。</w:t>
-      </w:r>
-      <w:r>
-        <w:rPr>
-          <w:rFonts w:ascii="標楷體" w:eastAsia="標楷體" w:hAnsi="標楷體" w:hint="eastAsia"/>
-        </w:rPr>
-        <w:t>使用左右對稱雙麥克風的機器人</w:t>
-      </w:r>
-      <w:r>
-        <w:rPr>
-          <w:rFonts w:ascii="新細明體" w:hAnsi="新細明體" w:hint="eastAsia"/>
-        </w:rPr>
-        <w:t>，</w:t>
-      </w:r>
-      <w:r>
-        <w:rPr>
-          <w:rFonts w:ascii="標楷體" w:eastAsia="標楷體" w:hAnsi="標楷體" w:hint="eastAsia"/>
-        </w:rPr>
-        <w:t>當然也要應用這種差異決定聲源方位</w:t>
-      </w:r>
-      <w:r>
-        <w:rPr>
-          <w:rFonts w:ascii="新細明體" w:hAnsi="新細明體" w:hint="eastAsia"/>
-        </w:rPr>
-        <w:t>。</w:t>
-      </w:r>
+    </w:p>
+    <w:p>
+      <w:pPr>
+        <w:pStyle w:val="a5"/>
+        <w:ind w:firstLine="480"/>
+        <w:jc w:val="both"/>
+        <w:rPr>
+          <w:rFonts w:ascii="新細明體" w:hAnsi="新細明體"/>
+        </w:rPr>
+      </w:pPr>
     </w:p>
     <w:p>
       <w:pPr>
@@ -8039,7 +8106,7 @@
         <w:ind w:leftChars="400" w:left="960" w:firstLine="480"/>
         <w:jc w:val="both"/>
         <w:rPr>
-          <w:rFonts w:ascii="標楷體" w:eastAsia="標楷體" w:hAnsi="標楷體" w:hint="eastAsia"/>
+          <w:rFonts w:ascii="標楷體" w:eastAsia="標楷體" w:hAnsi="標楷體"/>
         </w:rPr>
       </w:pPr>
       <m:oMathPara>
@@ -8302,7 +8369,7 @@
       <w:pPr>
         <w:jc w:val="both"/>
         <w:rPr>
-          <w:rFonts w:ascii="標楷體" w:eastAsia="標楷體" w:hAnsi="標楷體" w:hint="eastAsia"/>
+          <w:rFonts w:ascii="標楷體" w:eastAsia="標楷體" w:hAnsi="標楷體"/>
         </w:rPr>
       </w:pPr>
     </w:p>
@@ -8400,13 +8467,7 @@
           <w:rPr>
             <w:rFonts w:ascii="Cambria Math" w:eastAsia="標楷體" w:hAnsi="Cambria Math" w:hint="eastAsia"/>
           </w:rPr>
-          <m:t>=</m:t>
-        </m:r>
-        <m:r>
-          <w:rPr>
-            <w:rFonts w:ascii="Cambria Math" w:eastAsia="標楷體" w:hAnsi="Cambria Math" w:hint="eastAsia"/>
-          </w:rPr>
-          <m:t>X</m:t>
+          <m:t>=X</m:t>
         </m:r>
         <m:d>
           <m:dPr>
@@ -8749,7 +8810,7 @@
       <w:pPr>
         <w:pStyle w:val="a5"/>
         <w:rPr>
-          <w:rFonts w:eastAsia="標楷體" w:hint="eastAsia"/>
+          <w:rFonts w:eastAsia="標楷體"/>
         </w:rPr>
       </w:pPr>
       <w:r>
@@ -8811,58 +8872,42 @@
       <w:pPr>
         <w:pStyle w:val="a5"/>
         <w:rPr>
-          <w:rFonts w:eastAsia="標楷體" w:hint="eastAsia"/>
-          <w:sz w:val="20"/>
-          <w:szCs w:val="20"/>
-        </w:rPr>
-      </w:pPr>
-      <w:r>
-        <w:rPr>
-          <w:rFonts w:eastAsia="標楷體" w:hint="eastAsia"/>
-          <w:sz w:val="20"/>
-          <w:szCs w:val="20"/>
-        </w:rPr>
-        <w:t>圖</w:t>
-      </w:r>
-      <w:r>
-        <w:rPr>
-          <w:rFonts w:eastAsia="標楷體" w:hint="eastAsia"/>
-          <w:sz w:val="20"/>
-          <w:szCs w:val="20"/>
-        </w:rPr>
-        <w:t>2. BRIR</w:t>
-      </w:r>
-      <w:r>
-        <w:rPr>
-          <w:rFonts w:eastAsia="標楷體" w:hint="eastAsia"/>
-          <w:sz w:val="20"/>
-          <w:szCs w:val="20"/>
-        </w:rPr>
-        <w:t>觀念</w:t>
-      </w:r>
-      <w:r>
-        <w:rPr>
-          <w:rFonts w:eastAsia="標楷體" w:hint="eastAsia"/>
-          <w:sz w:val="20"/>
-          <w:szCs w:val="20"/>
-        </w:rPr>
-        <w:t xml:space="preserve"> </w:t>
-      </w:r>
-      <w:r>
-        <w:rPr>
           <w:rFonts w:eastAsia="標楷體"/>
           <w:sz w:val="20"/>
           <w:szCs w:val="20"/>
         </w:rPr>
-        <w:t>(</w:t>
-      </w:r>
+      </w:pPr>
       <w:r>
         <w:rPr>
           <w:rFonts w:eastAsia="標楷體" w:hint="eastAsia"/>
           <w:sz w:val="20"/>
           <w:szCs w:val="20"/>
         </w:rPr>
-        <w:t>取自</w:t>
+        <w:t>圖</w:t>
+      </w:r>
+      <w:r>
+        <w:rPr>
+          <w:rFonts w:eastAsia="標楷體" w:hint="eastAsia"/>
+          <w:sz w:val="20"/>
+          <w:szCs w:val="20"/>
+        </w:rPr>
+        <w:t>2. BRIR</w:t>
+      </w:r>
+      <w:r>
+        <w:rPr>
+          <w:rFonts w:eastAsia="標楷體" w:hint="eastAsia"/>
+          <w:sz w:val="20"/>
+          <w:szCs w:val="20"/>
+        </w:rPr>
+        <w:t>觀念</w:t>
+      </w:r>
+      <w:r>
+        <w:rPr>
+          <w:rFonts w:eastAsia="標楷體" w:hint="eastAsia"/>
+          <w:sz w:val="20"/>
+          <w:szCs w:val="20"/>
+        </w:rPr>
+        <w:t xml:space="preserve"> </w:t>
       </w:r>
       <w:r>
         <w:rPr>
@@ -8870,7 +8915,7 @@
           <w:sz w:val="20"/>
           <w:szCs w:val="20"/>
         </w:rPr>
-        <w:t>https://en.wikipedia.org/wiki/Head-related_transfer_function</w:t>
+        <w:t>(</w:t>
       </w:r>
       <w:r>
         <w:rPr>
@@ -8878,6 +8923,22 @@
           <w:sz w:val="20"/>
           <w:szCs w:val="20"/>
         </w:rPr>
+        <w:t>取自</w:t>
+      </w:r>
+      <w:r>
+        <w:rPr>
+          <w:rFonts w:eastAsia="標楷體"/>
+          <w:sz w:val="20"/>
+          <w:szCs w:val="20"/>
+        </w:rPr>
+        <w:t>https://en.wikipedia.org/wiki/Head-related_transfer_function</w:t>
+      </w:r>
+      <w:r>
+        <w:rPr>
+          <w:rFonts w:eastAsia="標楷體" w:hint="eastAsia"/>
+          <w:sz w:val="20"/>
+          <w:szCs w:val="20"/>
+        </w:rPr>
         <w:t>)</w:t>
       </w:r>
     </w:p>
@@ -9166,6 +9227,19 @@
         </w:rPr>
         <w:t>俯仰方位角。</w:t>
       </w:r>
+      <w:r>
+        <w:rPr>
+          <w:rFonts w:ascii="標楷體" w:eastAsia="標楷體" w:hAnsi="標楷體" w:hint="eastAsia"/>
+        </w:rPr>
+        <w:t>另一種解決的方法，就</w:t>
+      </w:r>
+      <w:r>
+        <w:rPr>
+          <w:rFonts w:ascii="標楷體" w:eastAsia="標楷體" w:hAnsi="標楷體" w:hint="eastAsia"/>
+        </w:rPr>
+        <w:lastRenderedPageBreak/>
+        <w:t>是讓頭部上下左右轉動，由收到訊號的變化，辨識其方位。</w:t>
+      </w:r>
     </w:p>
     <w:p>
       <w:pPr>
@@ -9174,11 +9248,18 @@
           <w:rFonts w:ascii="標楷體" w:eastAsia="標楷體" w:hAnsi="標楷體"/>
         </w:rPr>
       </w:pPr>
-      <w:r>
-        <w:rPr>
-          <w:rFonts w:ascii="標楷體" w:eastAsia="標楷體" w:hAnsi="標楷體"/>
-        </w:rPr>
-        <w:lastRenderedPageBreak/>
+    </w:p>
+    <w:p>
+      <w:pPr>
+        <w:jc w:val="both"/>
+        <w:rPr>
+          <w:rFonts w:ascii="標楷體" w:eastAsia="標楷體" w:hAnsi="標楷體"/>
+        </w:rPr>
+      </w:pPr>
+      <w:r>
+        <w:rPr>
+          <w:rFonts w:ascii="標楷體" w:eastAsia="標楷體" w:hAnsi="標楷體"/>
+        </w:rPr>
         <w:tab/>
       </w:r>
       <w:r>
@@ -9269,14 +9350,38 @@
         <w:rPr>
           <w:rFonts w:ascii="標楷體" w:eastAsia="標楷體" w:hAnsi="標楷體" w:hint="eastAsia"/>
         </w:rPr>
-        <w:t>倒是有研究(</w:t>
-      </w:r>
-      <w:r>
-        <w:rPr>
-          <w:sz w:val="16"/>
-          <w:szCs w:val="16"/>
-        </w:rPr>
-        <w:t>Lu, Y.-C., Cooke, M., 2010)</w:t>
+        <w:t>倒是有研究</w:t>
+      </w:r>
+      <w:r>
+        <w:rPr>
+          <w:rFonts w:ascii="標楷體" w:eastAsia="標楷體" w:hAnsi="標楷體"/>
+        </w:rPr>
+        <w:fldChar w:fldCharType="begin" w:fldLock="1"/>
+      </w:r>
+      <w:r>
+        <w:rPr>
+          <w:rFonts w:ascii="標楷體" w:eastAsia="標楷體" w:hAnsi="標楷體"/>
+        </w:rPr>
+        <w:instrText>ADDIN CSL_CITATION { "citationItems" : [ { "id" : "ITEM-1", "itemData" : { "DOI" : "10.1109/TASL.2010.2050687", "ISBN" : "1558-7916", "ISSN" : "15587916", "abstract" : "One of the principal cues believed to be used by listeners to estimate the distance to a sound source is the ratio of energies along the direct and indirect paths to the receiver. In essence, this &amp;amp;#x201C;direct-to-reverberant&amp;amp;#x201D; energy ratio reveals the absolute distance component of the direct energy by normalizing by what is assumed to be distance-independent reverberant energy. Earlier approaches to direct-to-reverberant energy ratio calculation made use of the estimated room impulse response, but these techniques are computationally expensive and inaccurate in practice. This paper proposes and evaluates an alternative approach which uses binaural signals to segregate energy arriving from the estimated direction of the direct source from that arriving from other directions, employing a novel binaural equalization-cancellation technique. The system is integrated with a probabilistic inference framework, particle filtering, to handle the nonstationarity of energy-based measurements. The algorithm is capable of using reverberation to estimate source distance in large rooms with errors of less than 1 m for static sources and 1.5-3.5 m for sources with varying degrees of motion complexity. Model performance can be accounted for largely in terms of a competition between auditory horizon and source energy fluctuation effects.", "author" : [ { "dropping-particle" : "", "family" : "Lu", "given" : "Yan Chen", "non-dropping-particle" : "", "parse-names" : false, "suffix" : "" }, { "dropping-particle" : "", "family" : "Cooke", "given" : "Martin", "non-dropping-particle" : "", "parse-names" : false, "suffix" : "" } ], "container-title" : "IEEE Transactions on Audio, Speech and Language Processing", "id" : "ITEM-1", "issue" : "7", "issued" : { "date-parts" : [ [ "2010" ] ] }, "page" : "1793-1805", "title" : "Binaural estimation of sound source distance via the direct-to-reverberant energy ratio for static and moving sources", "type" : "article-journal", "volume" : "18" }, "uris" : [ "http://www.mendeley.com/documents/?uuid=5417cc3f-881d-4031-bb6d-4341911f8929" ] } ], "mendeley" : { "formattedCitation" : "(Lu &amp;Cooke, 2010)", "plainTextFormattedCitation" : "(Lu &amp;Cooke, 2010)", "previouslyFormattedCitation" : "(Lu &amp;Cooke, 2010)" }, "properties" : { "noteIndex" : 0 }, "schema" : "https://github.com/citation-style-language/schema/raw/master/csl-citation.json" }</w:instrText>
+      </w:r>
+      <w:r>
+        <w:rPr>
+          <w:rFonts w:ascii="標楷體" w:eastAsia="標楷體" w:hAnsi="標楷體"/>
+        </w:rPr>
+        <w:fldChar w:fldCharType="separate"/>
+      </w:r>
+      <w:r>
+        <w:rPr>
+          <w:rFonts w:ascii="標楷體" w:eastAsia="標楷體" w:hAnsi="標楷體"/>
+          <w:noProof/>
+        </w:rPr>
+        <w:t>(Lu &amp;Cooke, 2010)</w:t>
+      </w:r>
+      <w:r>
+        <w:rPr>
+          <w:rFonts w:ascii="標楷體" w:eastAsia="標楷體" w:hAnsi="標楷體"/>
+        </w:rPr>
+        <w:fldChar w:fldCharType="end"/>
       </w:r>
       <w:r>
         <w:rPr>
@@ -9297,7 +9402,7 @@
       <w:pPr>
         <w:jc w:val="both"/>
         <w:rPr>
-          <w:rFonts w:ascii="標楷體" w:eastAsia="標楷體" w:hAnsi="標楷體" w:hint="eastAsia"/>
+          <w:rFonts w:ascii="標楷體" w:eastAsia="標楷體" w:hAnsi="標楷體"/>
         </w:rPr>
       </w:pPr>
       <w:r>
@@ -9406,19 +9511,38 @@
         <w:rPr>
           <w:rFonts w:ascii="標楷體" w:eastAsia="標楷體" w:hAnsi="標楷體" w:hint="eastAsia"/>
         </w:rPr>
-        <w:t>如圓球(</w:t>
-      </w:r>
-      <w:r>
-        <w:rPr>
-          <w:rFonts w:ascii="標楷體" w:eastAsia="標楷體" w:hAnsi="標楷體"/>
-        </w:rPr>
-        <w:t>Duda, R., Martens, W., 1998</w:t>
-      </w:r>
-      <w:r>
-        <w:rPr>
-          <w:rFonts w:ascii="標楷體" w:eastAsia="標楷體" w:hAnsi="標楷體"/>
-        </w:rPr>
-        <w:t>)</w:t>
+        <w:t>如圓球</w:t>
+      </w:r>
+      <w:r>
+        <w:rPr>
+          <w:rFonts w:ascii="標楷體" w:eastAsia="標楷體" w:hAnsi="標楷體"/>
+        </w:rPr>
+        <w:fldChar w:fldCharType="begin" w:fldLock="1"/>
+      </w:r>
+      <w:r>
+        <w:rPr>
+          <w:rFonts w:ascii="標楷體" w:eastAsia="標楷體" w:hAnsi="標楷體"/>
+        </w:rPr>
+        <w:instrText>ADDIN CSL_CITATION { "citationItems" : [ { "id" : "ITEM-1", "itemData" : { "DOI" : "10.1121/1.423886", "ISSN" : "00014966", "abstract" : "The head-related transfer function (HRTF) varies with range as well as with azimuth and elevation. To better understand its close-range behavior, a theoretical and experimental investigation of the HRTF for an ideal rigid sphere was performed. An algorithm was developed for computing the variation in sound pressure at the surface of the sphere as a function of direction and range to the sound source. The impulse response was also measured experimentally. The results may be summarized as follows. First, the experimental measurements were in close agreement with the theoretical solution. Second, the variation of low-frequency interaural level difference with range is significant for ranges smaller than about five times the sphere radius. Third, the impulse response reveals the source of the ripples observed in the magnitude response, and provides direct evidence that the interaural time difference is not a strong function of range. Fourth, the time delay is well approximated by well-known ray-tracing formula due to Woodworth and Schlosberg. Finally, except for this time delay, the HRTF for the ideal sphere appears to be minimum-phase, permitting exact recovery of the impulse response from the magnitude response in the frequency domain.", "author" : [ { "dropping-particle" : "", "family" : "Duda", "given" : "Richard O.", "non-dropping-particle" : "", "parse-names" : false, "suffix" : "" }, { "dropping-particle" : "", "family" : "Martens", "given" : "William L.", "non-dropping-particle" : "", "parse-names" : false, "suffix" : "" } ], "container-title" : "The Journal of the Acoustical Society of America", "id" : "ITEM-1", "issue" : "5", "issued" : { "date-parts" : [ [ "1998" ] ] }, "page" : "3048-3058", "title" : "Range dependence of the response of a spherical head model", "type" : "article-journal", "volume" : "104" }, "uris" : [ "http://www.mendeley.com/documents/?uuid=817b0868-8417-4038-8e96-4871a740f098" ] } ], "mendeley" : { "formattedCitation" : "(Duda &amp;Martens, 1998)", "plainTextFormattedCitation" : "(Duda &amp;Martens, 1998)", "previouslyFormattedCitation" : "(Duda &amp;Martens, 1998)" }, "properties" : { "noteIndex" : 0 }, "schema" : "https://github.com/citation-style-language/schema/raw/master/csl-citation.json" }</w:instrText>
+      </w:r>
+      <w:r>
+        <w:rPr>
+          <w:rFonts w:ascii="標楷體" w:eastAsia="標楷體" w:hAnsi="標楷體"/>
+        </w:rPr>
+        <w:fldChar w:fldCharType="separate"/>
+      </w:r>
+      <w:r>
+        <w:rPr>
+          <w:rFonts w:ascii="標楷體" w:eastAsia="標楷體" w:hAnsi="標楷體"/>
+          <w:noProof/>
+        </w:rPr>
+        <w:t>(Duda &amp;Martens, 1998)</w:t>
+      </w:r>
+      <w:r>
+        <w:rPr>
+          <w:rFonts w:ascii="標楷體" w:eastAsia="標楷體" w:hAnsi="標楷體"/>
+        </w:rPr>
+        <w:fldChar w:fldCharType="end"/>
       </w:r>
       <w:r>
         <w:rPr>
@@ -9430,19 +9554,38 @@
         <w:rPr>
           <w:rFonts w:ascii="標楷體" w:eastAsia="標楷體" w:hAnsi="標楷體" w:hint="eastAsia"/>
         </w:rPr>
-        <w:t>或者以邊界有限元素法(boundary element method)算出的數值解(</w:t>
-      </w:r>
-      <w:r>
-        <w:rPr>
-          <w:rFonts w:ascii="標楷體" w:eastAsia="標楷體" w:hAnsi="標楷體"/>
-        </w:rPr>
-        <w:t xml:space="preserve">Otani, M., </w:t>
-      </w:r>
-      <w:r>
-        <w:rPr>
-          <w:rFonts w:ascii="標楷體" w:eastAsia="標楷體" w:hAnsi="標楷體"/>
-        </w:rPr>
-        <w:t>Ise, S., 2006)</w:t>
+        <w:t>或者以邊界有限元素法(boundary element method)算出的數值解</w:t>
+      </w:r>
+      <w:r>
+        <w:rPr>
+          <w:rFonts w:ascii="標楷體" w:eastAsia="標楷體" w:hAnsi="標楷體"/>
+        </w:rPr>
+        <w:fldChar w:fldCharType="begin" w:fldLock="1"/>
+      </w:r>
+      <w:r>
+        <w:rPr>
+          <w:rFonts w:ascii="標楷體" w:eastAsia="標楷體" w:hAnsi="標楷體"/>
+        </w:rPr>
+        <w:instrText>ADDIN CSL_CITATION { "citationItems" : [ { "id" : "ITEM-1", "itemData" : { "DOI" : "10.1121/1.2191608", "ISSN" : "0001-4966", "PMID" : "16708917", "abstract" : "Recently, development of a numerical calculation of the head-related transfer function (HRTF) has been conducted using a computermodel of a human head and the boundary element method. The reciprocity theorem is incorporated into the computational process in order to shorten the computational time, which is otherwise very long. On the other hand, another fast HRTF calculation method for any source position, which is realized by calculating factors independent of the source position in advance, has been suggested by the authors. Using this algorithm, the HRTF for any source position can be obtained in a few seconds with a common PC. The resulting HRTFs are more precise and are calculated faster than those by using the reciprocity theorem. However, speeding the process up even further is required in order to respond to a head movement and rotation or to moving sources during binaural sound reproduction. In this paper, a faster calculation method by incorporating a time domain operation into the authors\u2019 previous algorithm is proposed. Additionally, the new formulation, which eliminates the extra computational time in the preprocess, is proposed. This method is shown to be faster than the previous ones, but there are some discrepancies at higher frequencies.", "author" : [ { "dropping-particle" : "", "family" : "Otani", "given" : "Makoto", "non-dropping-particle" : "", "parse-names" : false, "suffix" : "" }, { "dropping-particle" : "", "family" : "Ise", "given" : "Shiro", "non-dropping-particle" : "", "parse-names" : false, "suffix" : "" } ], "container-title" : "The Journal of the Acoustical Society of America", "id" : "ITEM-1", "issue" : "5", "issued" : { "date-parts" : [ [ "2006" ] ] }, "page" : "2589-2598", "title" : "Fast calculation system specialized for head-related transfer function based on boundary element method", "type" : "article-journal", "volume" : "119" }, "uris" : [ "http://www.mendeley.com/documents/?uuid=c6bfbecb-4dc7-4050-af4f-f080cb379b50" ] } ], "mendeley" : { "formattedCitation" : "(Otani &amp;Ise, 2006)", "plainTextFormattedCitation" : "(Otani &amp;Ise, 2006)", "previouslyFormattedCitation" : "(Otani &amp;Ise, 2006)" }, "properties" : { "noteIndex" : 0 }, "schema" : "https://github.com/citation-style-language/schema/raw/master/csl-citation.json" }</w:instrText>
+      </w:r>
+      <w:r>
+        <w:rPr>
+          <w:rFonts w:ascii="標楷體" w:eastAsia="標楷體" w:hAnsi="標楷體"/>
+        </w:rPr>
+        <w:fldChar w:fldCharType="separate"/>
+      </w:r>
+      <w:r>
+        <w:rPr>
+          <w:rFonts w:ascii="標楷體" w:eastAsia="標楷體" w:hAnsi="標楷體"/>
+          <w:noProof/>
+        </w:rPr>
+        <w:t>(Otani &amp;Ise, 2006)</w:t>
+      </w:r>
+      <w:r>
+        <w:rPr>
+          <w:rFonts w:ascii="標楷體" w:eastAsia="標楷體" w:hAnsi="標楷體"/>
+        </w:rPr>
+        <w:fldChar w:fldCharType="end"/>
       </w:r>
       <w:r>
         <w:rPr>
@@ -9620,19 +9763,32 @@
         <w:rPr>
           <w:rFonts w:eastAsia="標楷體"/>
         </w:rPr>
-        <w:t>(</w:t>
+        <w:fldChar w:fldCharType="begin" w:fldLock="1"/>
       </w:r>
       <w:r>
         <w:rPr>
           <w:rFonts w:eastAsia="標楷體"/>
         </w:rPr>
-        <w:t>S. Argentieria, P. Danès, P. Souères</w:t>
-      </w:r>
-      <w:r>
-        <w:rPr>
-          <w:rFonts w:eastAsia="標楷體" w:hint="eastAsia"/>
-        </w:rPr>
-        <w:t>, 2015)</w:t>
+        <w:instrText>ADDIN CSL_CITATION { "citationItems" : [ { "id" : "ITEM-1", "itemData" : { "DOI" : "10.1016/j.csl.2015.03.003", "ISSN" : "10958363", "abstract" : "This paper attempts to provide a state-of-the-art of sound source localization in robotics. Noticeably, this context raises original constraints - e.g. embeddability, real time, broadband environments, noise and reverberation - which are seldom simultaneously taken into account in acoustics or signal processing. A comprehensive review is proposed of recent robotics achievements, be they binaural or rooted in array processing techniques. The connections are highlighted with the underlying theory as well as with elements of physiology and neurology of human hearing.", "author" : [ { "dropping-particle" : "", "family" : "Argentieri", "given" : "S.", "non-dropping-particle" : "", "parse-names" : false, "suffix" : "" }, { "dropping-particle" : "", "family" : "Dan\u00e8s", "given" : "P.", "non-dropping-particle" : "", "parse-names" : false, "suffix" : "" }, { "dropping-particle" : "", "family" : "Sou\u00e8res", "given" : "P.", "non-dropping-particle" : "", "parse-names" : false, "suffix" : "" } ], "container-title" : "Computer Speech and Language", "id" : "ITEM-1", "issue" : "1", "issued" : { "date-parts" : [ [ "2015" ] ] }, "page" : "87-112", "publisher" : "Elsevier Ltd", "title" : "A survey on sound source localization in robotics: From binaural to array processing methods", "type" : "article-journal", "volume" : "34" }, "uris" : [ "http://www.mendeley.com/documents/?uuid=74ae0c83-e42a-4d3b-982e-32d1c4443476" ] } ], "mendeley" : { "formattedCitation" : "(Argentieri et al., 2015)", "plainTextFormattedCitation" : "(Argentieri et al., 2015)", "previouslyFormattedCitation" : "(Argentieri et al., 2015)" }, "properties" : { "noteIndex" : 0 }, "schema" : "https://github.com/citation-style-language/schema/raw/master/csl-citation.json" }</w:instrText>
+      </w:r>
+      <w:r>
+        <w:rPr>
+          <w:rFonts w:eastAsia="標楷體"/>
+        </w:rPr>
+        <w:fldChar w:fldCharType="separate"/>
+      </w:r>
+      <w:r>
+        <w:rPr>
+          <w:rFonts w:eastAsia="標楷體"/>
+          <w:noProof/>
+        </w:rPr>
+        <w:t>(Argentieri et al., 2015)</w:t>
+      </w:r>
+      <w:r>
+        <w:rPr>
+          <w:rFonts w:eastAsia="標楷體"/>
+        </w:rPr>
+        <w:fldChar w:fldCharType="end"/>
       </w:r>
       <w:r>
         <w:rPr>
@@ -9849,7 +10005,32 @@
         <w:rPr>
           <w:rFonts w:ascii="標楷體" w:eastAsia="標楷體" w:hAnsi="標楷體"/>
         </w:rPr>
-        <w:t>Youssef et al. (2013)</w:t>
+        <w:fldChar w:fldCharType="begin" w:fldLock="1"/>
+      </w:r>
+      <w:r>
+        <w:rPr>
+          <w:rFonts w:ascii="標楷體" w:eastAsia="標楷體" w:hAnsi="標楷體"/>
+        </w:rPr>
+        <w:instrText>ADDIN CSL_CITATION { "citationItems" : [ { "id" : "ITEM-1", "itemData" : { "DOI" : "10.1109/IROS.2013.6696771", "ISBN" : "9781467363587", "ISSN" : "21530858", "abstract" : "Sound source localization is an important feature designed and implemented on robots and intelligent systems. Like other artificial audition tasks, it is constrained to multiple problems, notably sound reflections and noises. This paper presents a sound source azimuth estimation approach in reverberant environments. It exploits binaural signals in a humanoid robotic context. Interaural Time and Level Differences (ITD and ILD) are extracted on multiple frequency bands and combined with a neural network-based learning scheme. A cue filtering process is used to reduce the reverberations effects. The system has been evaluated with simulation and real data, in multiple aspects covering realistic robot operating conditions, and was proven satisfying and effective as will be shown and discussed in the paper.", "author" : [ { "dropping-particle" : "", "family" : "Youssef", "given" : "Karim", "non-dropping-particle" : "", "parse-names" : false, "suffix" : "" }, { "dropping-particle" : "", "family" : "Argentieri", "given" : "Sylvain", "non-dropping-particle" : "", "parse-names" : false, "suffix" : "" }, { "dropping-particle" : "", "family" : "Zarader", "given" : "Jean Luc", "non-dropping-particle" : "", "parse-names" : false, "suffix" : "" } ], "container-title" : "IEEE International Conference on Intelligent Robots and Systems", "id" : "ITEM-1", "issued" : { "date-parts" : [ [ "2013" ] ] }, "page" : "2927-2932", "title" : "A learning-based approach to robust binaural sound localization", "type" : "article-journal" }, "uris" : [ "http://www.mendeley.com/documents/?uuid=acad13ed-7c2f-41c7-8334-5fe250c2abe7" ] } ], "mendeley" : { "formattedCitation" : "(Youssef, Argentieri, &amp;Zarader, 2013)", "plainTextFormattedCitation" : "(Youssef, Argentieri, &amp;Zarader, 2013)", "previouslyFormattedCitation" : "(Youssef, Argentieri, &amp;Zarader, 2013)" }, "properties" : { "noteIndex" : 0 }, "schema" : "https://github.com/citation-style-language/schema/raw/master/csl-citation.json" }</w:instrText>
+      </w:r>
+      <w:r>
+        <w:rPr>
+          <w:rFonts w:ascii="標楷體" w:eastAsia="標楷體" w:hAnsi="標楷體"/>
+        </w:rPr>
+        <w:fldChar w:fldCharType="separate"/>
+      </w:r>
+      <w:r>
+        <w:rPr>
+          <w:rFonts w:ascii="標楷體" w:eastAsia="標楷體" w:hAnsi="標楷體"/>
+          <w:noProof/>
+        </w:rPr>
+        <w:t>(Youssef, Argentieri, &amp;Zarader, 2013)</w:t>
+      </w:r>
+      <w:r>
+        <w:rPr>
+          <w:rFonts w:ascii="標楷體" w:eastAsia="標楷體" w:hAnsi="標楷體"/>
+        </w:rPr>
+        <w:fldChar w:fldCharType="end"/>
       </w:r>
       <w:r>
         <w:rPr>
@@ -9931,9 +10112,34 @@
       </w:r>
       <w:r>
         <w:rPr>
-          <w:rFonts w:ascii="Calibri" w:hAnsi="Calibri" w:cs="Calibri"/>
-        </w:rPr>
-        <w:t>Kim et al. (2008)</w:t>
+          <w:rFonts w:ascii="標楷體" w:eastAsia="標楷體" w:hAnsi="標楷體"/>
+        </w:rPr>
+        <w:fldChar w:fldCharType="begin" w:fldLock="1"/>
+      </w:r>
+      <w:r>
+        <w:rPr>
+          <w:rFonts w:ascii="標楷體" w:eastAsia="標楷體" w:hAnsi="標楷體"/>
+        </w:rPr>
+        <w:instrText>ADDIN CSL_CITATION { "citationItems" : [ { "id" : "ITEM-1", "itemData" : { "DOI" : "10.1109/IROS.2008.4650947", "ISBN" : "9781424420582", "abstract" : "We propose a way to evaluate various sound localization systems for moving sounds under the same conditions. To construct a database for moving sounds, we developed a moving sound creation tool using the API library developed by the ARINIS Company. We developed a two-channel-based sound source localization system integrated with a cross-power spectrum phase (CSP) analysis and EM algorithm. The CSP of sound signals obtained with only two microphones is used to localize the sound source without having to use prior information such as impulse response data. The EM algorithm helps the system cope with several moving sound sources and reduce localization error. We evaluated our sound localization method using artificial moving sounds and confirmed that it can well localize moving sounds slower than 1.125 rad/sec. Finally, we solve the problem of distinguishing whether sounds are coming from the front or back by rotating a robotpsilas head equipped with only two microphones. Our system was applied to a humanoid robot called SIG2, and we confirmed its ability to localize sounds over the entire azimuth range.", "author" : [ { "dropping-particle" : "", "family" : "Kim", "given" : "Hyun Don", "non-dropping-particle" : "", "parse-names" : false, "suffix" : "" }, { "dropping-particle" : "", "family" : "Komatani", "given" : "Kazunori", "non-dropping-particle" : "", "parse-names" : false, "suffix" : "" }, { "dropping-particle" : "", "family" : "Ogata", "given" : "Tetsuya", "non-dropping-particle" : "", "parse-names" : false, "suffix" : "" }, { "dropping-particle" : "", "family" : "Okuno", "given" : "Hiroshi G.", "non-dropping-particle" : "", "parse-names" : false, "suffix" : "" } ], "container-title" : "2008 IEEE/RSJ International Conference on Intelligent Robots and Systems, IROS", "id" : "ITEM-1", "issued" : { "date-parts" : [ [ "2008" ] ] }, "page" : "2197-2203", "title" : "Design and evaluation of two-channel-based sound source localization over entire azimuth range for moving talkers", "type" : "article-journal" }, "uris" : [ "http://www.mendeley.com/documents/?uuid=2ebc5b21-4f4c-4f0d-95e6-2da92702c37e" ] } ], "mendeley" : { "formattedCitation" : "(Kim, Komatani, Ogata, &amp;Okuno, 2008)", "plainTextFormattedCitation" : "(Kim, Komatani, Ogata, &amp;Okuno, 2008)", "previouslyFormattedCitation" : "(Kim, Komatani, Ogata, &amp;Okuno, 2008)" }, "properties" : { "noteIndex" : 0 }, "schema" : "https://github.com/citation-style-language/schema/raw/master/csl-citation.json" }</w:instrText>
+      </w:r>
+      <w:r>
+        <w:rPr>
+          <w:rFonts w:ascii="標楷體" w:eastAsia="標楷體" w:hAnsi="標楷體"/>
+        </w:rPr>
+        <w:fldChar w:fldCharType="separate"/>
+      </w:r>
+      <w:r>
+        <w:rPr>
+          <w:rFonts w:ascii="標楷體" w:eastAsia="標楷體" w:hAnsi="標楷體"/>
+          <w:noProof/>
+        </w:rPr>
+        <w:t>(Kim, Komatani, Ogata, &amp;Okuno, 2008)</w:t>
+      </w:r>
+      <w:r>
+        <w:rPr>
+          <w:rFonts w:ascii="標楷體" w:eastAsia="標楷體" w:hAnsi="標楷體"/>
+        </w:rPr>
+        <w:fldChar w:fldCharType="end"/>
       </w:r>
       <w:r>
         <w:rPr>
@@ -9945,7 +10151,32 @@
         <w:rPr>
           <w:rFonts w:ascii="標楷體" w:eastAsia="標楷體" w:hAnsi="標楷體"/>
         </w:rPr>
-        <w:t>Liu et al. (2008)</w:t>
+        <w:fldChar w:fldCharType="begin" w:fldLock="1"/>
+      </w:r>
+      <w:r>
+        <w:rPr>
+          <w:rFonts w:ascii="標楷體" w:eastAsia="標楷體" w:hAnsi="標楷體"/>
+        </w:rPr>
+        <w:instrText>ADDIN CSL_CITATION { "citationItems" : [ { "id" : "ITEM-1", "itemData" : { "DOI" : "10.1109/IROS.2008.4650760", "ISBN" : "9781424420582", "abstract" : "A biologically inspired azimuthal broadband sound localisation system is introduced to simulates the functional organisation of the human auditory midbrain up to the inferior colliculus (IC). Supported by recent neurophysiological studies on the role of the IC and superior olivary complex (SOC) in sound processing, our system models two ascending pathways of the auditory midbrain: the ITD (Interaural Time Difference) pathway and ILD (Interaural Level Difference) pathway. In our approach to modelling the ITD pathway, we take account of Yinpsilas finding that only a single delay line exists in the ITD processing from cochlea to SOC for the ipsilateral ear while multiple delay lines exists for the contralateral ear. The ILD pathway is modelled without varied delay lines because of neurophysiological evidence that indicates the delays along that pathway are minimal and constant. First, two-dimensional (2D) tonotopical ITD and ILD spike maps over frequency and ITD/ILD are calculated by a spiking neural network which follows the biological delay structure. Then these maps are weighted considering the advance of ITD in low frequency and ILD in middle and high frequency. Finally, ITD and ILD maps are merged together to find out the best estimation of the sound source. Experimental results involving noise and voice show that our model performs sound localisation that approaches biological performance. Our approach brings not only new insight into the brain mechanism of the auditory system, but also demonstrates a practical application of sound localisation for mobile robots.", "author" : [ { "dropping-particle" : "", "family" : "Liu", "given" : "Jindong", "non-dropping-particle" : "", "parse-names" : false, "suffix" : "" }, { "dropping-particle" : "", "family" : "Erwin", "given" : "Harry", "non-dropping-particle" : "", "parse-names" : false, "suffix" : "" }, { "dropping-particle" : "", "family" : "Wermter", "given" : "Stefan", "non-dropping-particle" : "", "parse-names" : false, "suffix" : "" } ], "container-title" : "2008 IEEE/RSJ International Conference on Intelligent Robots and Systems, IROS", "id" : "ITEM-1", "issued" : { "date-parts" : [ [ "2008" ] ] }, "page" : "2191-2196", "title" : "Mobile robot broadband sound localisation using a biologically inspired spiking neural network", "type" : "article-journal" }, "uris" : [ "http://www.mendeley.com/documents/?uuid=181b402e-4065-48ff-8cef-b5a4143ab978" ] } ], "mendeley" : { "formattedCitation" : "(Liu, Erwin, &amp;Wermter, 2008)", "plainTextFormattedCitation" : "(Liu, Erwin, &amp;Wermter, 2008)", "previouslyFormattedCitation" : "(Liu, Erwin, &amp;Wermter, 2008)" }, "properties" : { "noteIndex" : 0 }, "schema" : "https://github.com/citation-style-language/schema/raw/master/csl-citation.json" }</w:instrText>
+      </w:r>
+      <w:r>
+        <w:rPr>
+          <w:rFonts w:ascii="標楷體" w:eastAsia="標楷體" w:hAnsi="標楷體"/>
+        </w:rPr>
+        <w:fldChar w:fldCharType="separate"/>
+      </w:r>
+      <w:r>
+        <w:rPr>
+          <w:rFonts w:ascii="標楷體" w:eastAsia="標楷體" w:hAnsi="標楷體"/>
+          <w:noProof/>
+        </w:rPr>
+        <w:t>(Liu, Erwin, &amp;Wermter, 2008)</w:t>
+      </w:r>
+      <w:r>
+        <w:rPr>
+          <w:rFonts w:ascii="標楷體" w:eastAsia="標楷體" w:hAnsi="標楷體"/>
+        </w:rPr>
+        <w:fldChar w:fldCharType="end"/>
       </w:r>
       <w:r>
         <w:rPr>
@@ -9975,7 +10206,32 @@
         <w:rPr>
           <w:rFonts w:ascii="標楷體" w:eastAsia="標楷體" w:hAnsi="標楷體"/>
         </w:rPr>
-        <w:t>Liu et al. (2008)</w:t>
+        <w:fldChar w:fldCharType="begin" w:fldLock="1"/>
+      </w:r>
+      <w:r>
+        <w:rPr>
+          <w:rFonts w:ascii="標楷體" w:eastAsia="標楷體" w:hAnsi="標楷體"/>
+        </w:rPr>
+        <w:instrText>ADDIN CSL_CITATION { "citationItems" : [ { "id" : "ITEM-1", "itemData" : { "DOI" : "10.1109/IROS.2008.4650760", "ISBN" : "9781424420582", "abstract" : "A biologically inspired azimuthal broadband sound localisation system is introduced to simulates the functional organisation of the human auditory midbrain up to the inferior colliculus (IC). Supported by recent neurophysiological studies on the role of the IC and superior olivary complex (SOC) in sound processing, our system models two ascending pathways of the auditory midbrain: the ITD (Interaural Time Difference) pathway and ILD (Interaural Level Difference) pathway. In our approach to modelling the ITD pathway, we take account of Yinpsilas finding that only a single delay line exists in the ITD processing from cochlea to SOC for the ipsilateral ear while multiple delay lines exists for the contralateral ear. The ILD pathway is modelled without varied delay lines because of neurophysiological evidence that indicates the delays along that pathway are minimal and constant. First, two-dimensional (2D) tonotopical ITD and ILD spike maps over frequency and ITD/ILD are calculated by a spiking neural network which follows the biological delay structure. Then these maps are weighted considering the advance of ITD in low frequency and ILD in middle and high frequency. Finally, ITD and ILD maps are merged together to find out the best estimation of the sound source. Experimental results involving noise and voice show that our model performs sound localisation that approaches biological performance. Our approach brings not only new insight into the brain mechanism of the auditory system, but also demonstrates a practical application of sound localisation for mobile robots.", "author" : [ { "dropping-particle" : "", "family" : "Liu", "given" : "Jindong", "non-dropping-particle" : "", "parse-names" : false, "suffix" : "" }, { "dropping-particle" : "", "family" : "Erwin", "given" : "Harry", "non-dropping-particle" : "", "parse-names" : false, "suffix" : "" }, { "dropping-particle" : "", "family" : "Wermter", "given" : "Stefan", "non-dropping-particle" : "", "parse-names" : false, "suffix" : "" } ], "container-title" : "2008 IEEE/RSJ International Conference on Intelligent Robots and Systems, IROS", "id" : "ITEM-1", "issued" : { "date-parts" : [ [ "2008" ] ] }, "page" : "2191-2196", "title" : "Mobile robot broadband sound localisation using a biologically inspired spiking neural network", "type" : "article-journal" }, "uris" : [ "http://www.mendeley.com/documents/?uuid=181b402e-4065-48ff-8cef-b5a4143ab978" ] } ], "mendeley" : { "formattedCitation" : "(Liu et al., 2008)", "plainTextFormattedCitation" : "(Liu et al., 2008)", "previouslyFormattedCitation" : "(Liu et al., 2008)" }, "properties" : { "noteIndex" : 0 }, "schema" : "https://github.com/citation-style-language/schema/raw/master/csl-citation.json" }</w:instrText>
+      </w:r>
+      <w:r>
+        <w:rPr>
+          <w:rFonts w:ascii="標楷體" w:eastAsia="標楷體" w:hAnsi="標楷體"/>
+        </w:rPr>
+        <w:fldChar w:fldCharType="separate"/>
+      </w:r>
+      <w:r>
+        <w:rPr>
+          <w:rFonts w:ascii="標楷體" w:eastAsia="標楷體" w:hAnsi="標楷體"/>
+          <w:noProof/>
+        </w:rPr>
+        <w:t>(Liu et al., 2008)</w:t>
+      </w:r>
+      <w:r>
+        <w:rPr>
+          <w:rFonts w:ascii="標楷體" w:eastAsia="標楷體" w:hAnsi="標楷體"/>
+        </w:rPr>
+        <w:fldChar w:fldCharType="end"/>
       </w:r>
       <w:r>
         <w:rPr>
@@ -9988,8 +10244,101 @@
       <w:pPr>
         <w:pStyle w:val="Web"/>
         <w:spacing w:before="0" w:beforeAutospacing="0" w:after="0" w:afterAutospacing="0"/>
-        <w:rPr>
-          <w:rFonts w:ascii="標楷體" w:eastAsia="標楷體" w:hAnsi="標楷體" w:hint="eastAsia"/>
+        <w:jc w:val="both"/>
+        <w:rPr>
+          <w:rFonts w:ascii="標楷體" w:eastAsia="標楷體" w:hAnsi="標楷體"/>
+        </w:rPr>
+      </w:pPr>
+    </w:p>
+    <w:p>
+      <w:pPr>
+        <w:pStyle w:val="Web"/>
+        <w:spacing w:before="0" w:beforeAutospacing="0" w:after="0" w:afterAutospacing="0"/>
+        <w:jc w:val="both"/>
+        <w:rPr>
+          <w:rFonts w:ascii="標楷體" w:eastAsia="標楷體" w:hAnsi="標楷體"/>
+        </w:rPr>
+      </w:pPr>
+      <w:r>
+        <w:rPr>
+          <w:rFonts w:ascii="標楷體" w:eastAsia="標楷體" w:hAnsi="標楷體"/>
+        </w:rPr>
+        <w:tab/>
+      </w:r>
+      <w:r>
+        <w:rPr>
+          <w:rFonts w:ascii="標楷體" w:eastAsia="標楷體" w:hAnsi="標楷體" w:hint="eastAsia"/>
+        </w:rPr>
+        <w:t>除了以上的聲源定位方法，一篇今年才發表的文獻</w:t>
+      </w:r>
+      <w:r>
+        <w:rPr>
+          <w:rFonts w:ascii="標楷體" w:eastAsia="標楷體" w:hAnsi="標楷體"/>
+        </w:rPr>
+        <w:fldChar w:fldCharType="begin" w:fldLock="1"/>
+      </w:r>
+      <w:r>
+        <w:rPr>
+          <w:rFonts w:ascii="標楷體" w:eastAsia="標楷體" w:hAnsi="標楷體"/>
+        </w:rPr>
+        <w:instrText>ADDIN CSL_CITATION { "citationItems" : [ { "id" : "ITEM-1", "itemData" : { "DOI" : "10.1109/ICRA.2016.7487411", "ISBN" : "9781467380263", "ISSN" : "10504729", "author" : [ { "dropping-particle" : "", "family" : "Magassouba", "given" : "Aly", "non-dropping-particle" : "", "parse-names" : false, "suffix" : "" }, { "dropping-particle" : "", "family" : "Bertin", "given" : "Nancy", "non-dropping-particle" : "", "parse-names" : false, "suffix" : "" }, { "dropping-particle" : "", "family" : "Chaumette", "given" : "Francois", "non-dropping-particle" : "", "parse-names" : false, "suffix" : "" } ], "container-title" : "Proceedings - IEEE International Conference on Robotics and Automation", "id" : "ITEM-1", "issued" : { "date-parts" : [ [ "2016" ] ] }, "page" : "2557-2562", "title" : "First applications of sound-based control on a mobile robot equipped with two microphones", "type" : "article-journal", "volume" : "2016-June" }, "uris" : [ "http://www.mendeley.com/documents/?uuid=442c41da-cc30-49ec-bebc-d26cccc98171" ] } ], "mendeley" : { "formattedCitation" : "(Magassouba, Bertin, &amp;Chaumette, 2016)", "plainTextFormattedCitation" : "(Magassouba, Bertin, &amp;Chaumette, 2016)", "previouslyFormattedCitation" : "(Magassouba, Bertin, &amp;Chaumette, 2016)" }, "properties" : { "noteIndex" : 0 }, "schema" : "https://github.com/citation-style-language/schema/raw/master/csl-citation.json" }</w:instrText>
+      </w:r>
+      <w:r>
+        <w:rPr>
+          <w:rFonts w:ascii="標楷體" w:eastAsia="標楷體" w:hAnsi="標楷體"/>
+        </w:rPr>
+        <w:fldChar w:fldCharType="separate"/>
+      </w:r>
+      <w:r>
+        <w:rPr>
+          <w:rFonts w:ascii="標楷體" w:eastAsia="標楷體" w:hAnsi="標楷體"/>
+          <w:noProof/>
+        </w:rPr>
+        <w:t>(Magassouba, Bertin, &amp;Chaumette, 2016)</w:t>
+      </w:r>
+      <w:r>
+        <w:rPr>
+          <w:rFonts w:ascii="標楷體" w:eastAsia="標楷體" w:hAnsi="標楷體"/>
+        </w:rPr>
+        <w:fldChar w:fldCharType="end"/>
+      </w:r>
+      <w:r>
+        <w:rPr>
+          <w:rFonts w:ascii="標楷體" w:eastAsia="標楷體" w:hAnsi="標楷體" w:hint="eastAsia"/>
+        </w:rPr>
+        <w:t>指出：機器人依照所收到的聲音訊號，可以利用控制系統理論，設定移動路徑，並在移動中，不停接收聲音及更改路徑，使機器人可以</w:t>
+      </w:r>
+      <w:r>
+        <w:rPr>
+          <w:rFonts w:hint="eastAsia"/>
+        </w:rPr>
+        <w:t>「</w:t>
+      </w:r>
+      <w:r>
+        <w:rPr>
+          <w:rFonts w:ascii="標楷體" w:eastAsia="標楷體" w:hAnsi="標楷體" w:hint="eastAsia"/>
+        </w:rPr>
+        <w:t>自</w:t>
+      </w:r>
+      <w:r>
+        <w:rPr>
+          <w:rFonts w:ascii="標楷體" w:eastAsia="標楷體" w:hAnsi="標楷體" w:hint="eastAsia"/>
+        </w:rPr>
+        <w:t>主」聆聽，更準確的完成定位。</w:t>
+      </w:r>
+      <w:r>
+        <w:rPr>
+          <w:rFonts w:ascii="標楷體" w:eastAsia="標楷體" w:hAnsi="標楷體" w:hint="eastAsia"/>
+        </w:rPr>
+        <w:t>此外，如果能結合視覺訊息，當然可以達到更高的準確度。</w:t>
+      </w:r>
+    </w:p>
+    <w:p>
+      <w:pPr>
+        <w:pStyle w:val="Web"/>
+        <w:spacing w:before="0" w:beforeAutospacing="0" w:after="0" w:afterAutospacing="0"/>
+        <w:rPr>
+          <w:rFonts w:ascii="標楷體" w:eastAsia="標楷體" w:hAnsi="標楷體"/>
         </w:rPr>
       </w:pPr>
     </w:p>
@@ -10011,20 +10360,2421 @@
           <w:rFonts w:eastAsia="標楷體" w:hint="eastAsia"/>
           <w:b/>
         </w:rPr>
+        <w:lastRenderedPageBreak/>
         <w:t>人類聽覺系統</w:t>
       </w:r>
-    </w:p>
-    <w:p>
-      <w:pPr>
+      <w:r>
+        <w:rPr>
+          <w:rFonts w:eastAsia="標楷體" w:hint="eastAsia"/>
+          <w:b/>
+        </w:rPr>
+        <w:t>概觀</w:t>
+      </w:r>
+    </w:p>
+    <w:p>
+      <w:pPr>
+        <w:ind w:left="420"/>
         <w:rPr>
           <w:rFonts w:eastAsia="標楷體"/>
         </w:rPr>
       </w:pPr>
+      <w:r>
+        <w:rPr>
+          <w:rFonts w:eastAsia="標楷體" w:hint="eastAsia"/>
+        </w:rPr>
+        <w:t>人類歷經數百萬年演化</w:t>
+      </w:r>
+      <w:r>
+        <w:rPr>
+          <w:rFonts w:ascii="標楷體" w:eastAsia="標楷體" w:hAnsi="標楷體" w:hint="eastAsia"/>
+        </w:rPr>
+        <w:t>，</w:t>
+      </w:r>
+      <w:r>
+        <w:rPr>
+          <w:rFonts w:eastAsia="標楷體" w:hint="eastAsia"/>
+        </w:rPr>
+        <w:t>透過聽覺取得視界外訊息的架構</w:t>
+      </w:r>
+      <w:r>
+        <w:rPr>
+          <w:rFonts w:ascii="標楷體" w:eastAsia="標楷體" w:hAnsi="標楷體" w:hint="eastAsia"/>
+        </w:rPr>
+        <w:t>，</w:t>
+      </w:r>
+      <w:r>
+        <w:rPr>
+          <w:rFonts w:eastAsia="標楷體" w:hint="eastAsia"/>
+        </w:rPr>
+        <w:t>必定有特出優</w:t>
+      </w:r>
     </w:p>
     <w:p>
       <w:pPr>
         <w:rPr>
           <w:rFonts w:eastAsia="標楷體"/>
+        </w:rPr>
+      </w:pPr>
+      <w:r>
+        <w:rPr>
+          <w:rFonts w:eastAsia="標楷體" w:hint="eastAsia"/>
+        </w:rPr>
+        <w:t>越之處</w:t>
+      </w:r>
+      <w:r>
+        <w:rPr>
+          <w:rFonts w:ascii="標楷體" w:eastAsia="標楷體" w:hAnsi="標楷體" w:hint="eastAsia"/>
+        </w:rPr>
+        <w:t>。因此，要設計出具備高性能聲源定位能力的機器人，從了解人類聽覺系統開始，</w:t>
+      </w:r>
+      <w:r>
+        <w:rPr>
+          <w:rFonts w:ascii="標楷體" w:eastAsia="標楷體" w:hAnsi="標楷體" w:hint="eastAsia"/>
+        </w:rPr>
+        <w:t>應是一個良好的策略。</w:t>
+      </w:r>
+    </w:p>
+    <w:p>
+      <w:pPr>
+        <w:rPr>
+          <w:rFonts w:ascii="標楷體" w:eastAsia="標楷體" w:hAnsi="標楷體"/>
+        </w:rPr>
+      </w:pPr>
+    </w:p>
+    <w:p>
+      <w:pPr>
+        <w:ind w:firstLine="480"/>
+        <w:rPr>
+          <w:rFonts w:ascii="標楷體" w:eastAsia="標楷體" w:hAnsi="標楷體"/>
+        </w:rPr>
+      </w:pPr>
+      <w:r>
+        <w:rPr>
+          <w:rFonts w:ascii="標楷體" w:eastAsia="標楷體" w:hAnsi="標楷體" w:hint="eastAsia"/>
+        </w:rPr>
+        <w:t>以下</w:t>
+      </w:r>
+      <w:r>
+        <w:rPr>
+          <w:rFonts w:ascii="標楷體" w:eastAsia="標楷體" w:hAnsi="標楷體" w:hint="eastAsia"/>
+        </w:rPr>
+        <w:t>參考</w:t>
+      </w:r>
+      <w:r>
+        <w:rPr>
+          <w:rFonts w:ascii="標楷體" w:eastAsia="標楷體" w:hAnsi="標楷體"/>
+        </w:rPr>
+        <w:fldChar w:fldCharType="begin" w:fldLock="1"/>
+      </w:r>
+      <w:r>
+        <w:rPr>
+          <w:rFonts w:ascii="標楷體" w:eastAsia="標楷體" w:hAnsi="標楷體"/>
+        </w:rPr>
+        <w:instrText>ADDIN CSL_CITATION { "citationItems" : [ { "id" : "ITEM-1", "itemData" : { "author" : [ { "dropping-particle" : "", "family" : "Gazzaniga", "given" : "Michael S.", "non-dropping-particle" : "", "parse-names" : false, "suffix" : "" }, { "dropping-particle" : "", "family" : "Ivry", "given" : "Richard B.", "non-dropping-particle" : "", "parse-names" : false, "suffix" : "" }, { "dropping-particle" : "", "family" : "Mangun", "given" : "George R.", "non-dropping-particle" : "", "parse-names" : false, "suffix" : "" } ], "edition" : "4th", "id" : "ITEM-1", "issued" : { "date-parts" : [ [ "2014" ] ] }, "publisher" : "W. W. Norton &amp; Company", "publisher-place" : "New York", "title" : "Cognitive Neuroscience: The Biology of the Mind", "type" : "book" }, "uris" : [ "http://www.mendeley.com/documents/?uuid=1cc486fe-c274-41a4-b143-466affb39045" ] } ], "mendeley" : { "formattedCitation" : "(Gazzaniga, Ivry, &amp;Mangun, 2014)", "plainTextFormattedCitation" : "(Gazzaniga, Ivry, &amp;Mangun, 2014)", "previouslyFormattedCitation" : "(Gazzaniga, Ivry, &amp;Mangun, 2014)" }, "properties" : { "noteIndex" : 0 }, "schema" : "https://github.com/citation-style-language/schema/raw/master/csl-citation.json" }</w:instrText>
+      </w:r>
+      <w:r>
+        <w:rPr>
+          <w:rFonts w:ascii="標楷體" w:eastAsia="標楷體" w:hAnsi="標楷體"/>
+        </w:rPr>
+        <w:fldChar w:fldCharType="separate"/>
+      </w:r>
+      <w:r>
+        <w:rPr>
+          <w:rFonts w:ascii="標楷體" w:eastAsia="標楷體" w:hAnsi="標楷體"/>
+          <w:noProof/>
+        </w:rPr>
+        <w:t>(Gazzaniga, Ivry, &amp;Mangun, 2014)</w:t>
+      </w:r>
+      <w:r>
+        <w:rPr>
+          <w:rFonts w:ascii="標楷體" w:eastAsia="標楷體" w:hAnsi="標楷體"/>
+        </w:rPr>
+        <w:fldChar w:fldCharType="end"/>
+      </w:r>
+      <w:r>
+        <w:rPr>
+          <w:rFonts w:ascii="標楷體" w:eastAsia="標楷體" w:hAnsi="標楷體" w:hint="eastAsia"/>
+        </w:rPr>
+        <w:t>、</w:t>
+      </w:r>
+      <w:r>
+        <w:rPr>
+          <w:rFonts w:ascii="標楷體" w:eastAsia="標楷體" w:hAnsi="標楷體"/>
+        </w:rPr>
+        <w:fldChar w:fldCharType="begin" w:fldLock="1"/>
+      </w:r>
+      <w:r>
+        <w:rPr>
+          <w:rFonts w:ascii="標楷體" w:eastAsia="標楷體" w:hAnsi="標楷體"/>
+        </w:rPr>
+        <w:instrText>ADDIN CSL_CITATION { "citationItems" : [ { "id" : "ITEM-1", "itemData" : { "author" : [ { "dropping-particle" : "", "family" : "Hudspeth", "given" : "A. J.", "non-dropping-particle" : "", "parse-names" : false, "suffix" : "" } ], "chapter-number" : "30", "container-title" : "Principles of Neural Science", "edition" : "5", "editor" : [ { "dropping-particle" : "", "family" : "Kandel", "given" : "E. R.", "non-dropping-particle" : "", "parse-names" : false, "suffix" : "" }, { "dropping-particle" : "", "family" : "Schwartz", "given" : "J. H.", "non-dropping-particle" : "", "parse-names" : false, "suffix" : "" }, { "dropping-particle" : "", "family" : "Jessell", "given" : "T. M.", "non-dropping-particle" : "", "parse-names" : false, "suffix" : "" }, { "dropping-particle" : "", "family" : "Siegelbaum", "given" : "S. A.", "non-dropping-particle" : "", "parse-names" : false, "suffix" : "" }, { "dropping-particle" : "", "family" : "Hudspeth", "given" : "A. J.", "non-dropping-particle" : "", "parse-names" : false, "suffix" : "" } ], "id" : "ITEM-1", "issued" : { "date-parts" : [ [ "2013" ] ] }, "page" : "654-681", "publisher" : "McGraw-Hill Companies", "publisher-place" : "New York", "title" : "The Inner Ear", "type" : "chapter" }, "uris" : [ "http://www.mendeley.com/documents/?uuid=94eb7712-016c-48e7-8754-e5f10f31e919" ] } ], "mendeley" : { "formattedCitation" : "(Hudspeth, 2013)", "plainTextFormattedCitation" : "(Hudspeth, 2013)", "previouslyFormattedCitation" : "(Hudspeth, 2013)" }, "properties" : { "noteIndex" : 0 }, "schema" : "https://github.com/citation-style-language/schema/raw/master/csl-citation.json" }</w:instrText>
+      </w:r>
+      <w:r>
+        <w:rPr>
+          <w:rFonts w:ascii="標楷體" w:eastAsia="標楷體" w:hAnsi="標楷體"/>
+        </w:rPr>
+        <w:fldChar w:fldCharType="separate"/>
+      </w:r>
+      <w:r>
+        <w:rPr>
+          <w:rFonts w:ascii="標楷體" w:eastAsia="標楷體" w:hAnsi="標楷體"/>
+          <w:noProof/>
+        </w:rPr>
+        <w:t>(Hudspeth, 2013)</w:t>
+      </w:r>
+      <w:r>
+        <w:rPr>
+          <w:rFonts w:ascii="標楷體" w:eastAsia="標楷體" w:hAnsi="標楷體"/>
+        </w:rPr>
+        <w:fldChar w:fldCharType="end"/>
+      </w:r>
+      <w:r>
+        <w:rPr>
+          <w:rFonts w:ascii="標楷體" w:eastAsia="標楷體" w:hAnsi="標楷體" w:hint="eastAsia"/>
+        </w:rPr>
+        <w:t>、</w:t>
+      </w:r>
+      <w:r>
+        <w:rPr>
+          <w:rFonts w:ascii="標楷體" w:eastAsia="標楷體" w:hAnsi="標楷體"/>
+        </w:rPr>
+        <w:fldChar w:fldCharType="begin" w:fldLock="1"/>
+      </w:r>
+      <w:r>
+        <w:rPr>
+          <w:rFonts w:ascii="標楷體" w:eastAsia="標楷體" w:hAnsi="標楷體"/>
+        </w:rPr>
+        <w:instrText>ADDIN CSL_CITATION { "citationItems" : [ { "id" : "ITEM-1", "itemData" : { "author" : [ { "dropping-particle" : "", "family" : "Oertel", "given" : "D.", "non-dropping-particle" : "", "parse-names" : false, "suffix" : "" }, { "dropping-particle" : "", "family" : "Doupe", "given" : "A. J.", "non-dropping-particle" : "", "parse-names" : false, "suffix" : "" } ], "chapter-number" : "31", "container-title" : "Principles of Neural Science", "edition" : "5", "editor" : [ { "dropping-particle" : "", "family" : "Kandel", "given" : "E. R.", "non-dropping-particle" : "", "parse-names" : false, "suffix" : "" }, { "dropping-particle" : "", "family" : "Schwartz", "given" : "J. H.", "non-dropping-particle" : "", "parse-names" : false, "suffix" : "" }, { "dropping-particle" : "", "family" : "Jessell", "given" : "T. M.", "non-dropping-particle" : "", "parse-names" : false, "suffix" : "" }, { "dropping-particle" : "", "family" : "Siegelbaum", "given" : "S. A.", "non-dropping-particle" : "", "parse-names" : false, "suffix" : "" }, { "dropping-particle" : "", "family" : "Hudspeth", "given" : "A. J.", "non-dropping-particle" : "", "parse-names" : false, "suffix" : "" } ], "id" : "ITEM-1", "issued" : { "date-parts" : [ [ "2013" ] ] }, "page" : "682-711", "publisher" : "McGraw-Hill Companies", "publisher-place" : "New York", "title" : "The Auditory Central Nervous System Title", "type" : "chapter" }, "uris" : [ "http://www.mendeley.com/documents/?uuid=272c8ee4-a53a-4212-be18-5a4ce84ea2e9" ] } ], "mendeley" : { "formattedCitation" : "(Oertel &amp;Doupe, 2013)", "plainTextFormattedCitation" : "(Oertel &amp;Doupe, 2013)", "previouslyFormattedCitation" : "(Oertel &amp;Doupe, 2013)" }, "properties" : { "noteIndex" : 0 }, "schema" : "https://github.com/citation-style-language/schema/raw/master/csl-citation.json" }</w:instrText>
+      </w:r>
+      <w:r>
+        <w:rPr>
+          <w:rFonts w:ascii="標楷體" w:eastAsia="標楷體" w:hAnsi="標楷體"/>
+        </w:rPr>
+        <w:fldChar w:fldCharType="separate"/>
+      </w:r>
+      <w:r>
+        <w:rPr>
+          <w:rFonts w:ascii="標楷體" w:eastAsia="標楷體" w:hAnsi="標楷體"/>
+          <w:noProof/>
+        </w:rPr>
+        <w:t>(Oertel &amp;Doupe, 2013)</w:t>
+      </w:r>
+      <w:r>
+        <w:rPr>
+          <w:rFonts w:ascii="標楷體" w:eastAsia="標楷體" w:hAnsi="標楷體"/>
+        </w:rPr>
+        <w:fldChar w:fldCharType="end"/>
+      </w:r>
+      <w:r>
+        <w:rPr>
+          <w:rFonts w:ascii="標楷體" w:eastAsia="標楷體" w:hAnsi="標楷體" w:hint="eastAsia"/>
+        </w:rPr>
+        <w:t>、</w:t>
+      </w:r>
+      <w:r>
+        <w:rPr>
+          <w:rFonts w:ascii="標楷體" w:eastAsia="標楷體" w:hAnsi="標楷體"/>
+        </w:rPr>
+        <w:fldChar w:fldCharType="begin" w:fldLock="1"/>
+      </w:r>
+      <w:r>
+        <w:rPr>
+          <w:rFonts w:ascii="標楷體" w:eastAsia="標楷體" w:hAnsi="標楷體"/>
+        </w:rPr>
+        <w:instrText>ADDIN CSL_CITATION { "citationItems" : [ { "id" : "ITEM-1", "itemData" : { "author" : [ { "dropping-particle" : "", "family" : "McDermott", "given" : "Josh H.", "non-dropping-particle" : "", "parse-names" : false, "suffix" : "" } ], "chapter-number" : "8", "container-title" : "The Oxford handbook of cognitive neuroscience, Vol. 1: Core Topics", "editor" : [ { "dropping-particle" : "", "family" : "Ochsner", "given" : "Kevin N .", "non-dropping-particle" : "", "parse-names" : false, "suffix" : "" }, { "dropping-particle" : "", "family" : "Kosslyn", "given" : "Stephen M.", "non-dropping-particle" : "", "parse-names" : false, "suffix" : "" } ], "id" : "ITEM-1", "issued" : { "date-parts" : [ [ "2014" ] ] }, "page" : "135--170", "publisher" : "Oxford University Press", "publisher-place" : "New York", "title" : "Audition", "type" : "chapter" }, "uris" : [ "http://www.mendeley.com/documents/?uuid=6bd17871-ee97-4b34-a0cb-fc71466b1134" ] } ], "mendeley" : { "formattedCitation" : "(McDermott, 2014)", "plainTextFormattedCitation" : "(McDermott, 2014)", "previouslyFormattedCitation" : "(McDermott, 2014)" }, "properties" : { "noteIndex" : 0 }, "schema" : "https://github.com/citation-style-language/schema/raw/master/csl-citation.json" }</w:instrText>
+      </w:r>
+      <w:r>
+        <w:rPr>
+          <w:rFonts w:ascii="標楷體" w:eastAsia="標楷體" w:hAnsi="標楷體"/>
+        </w:rPr>
+        <w:fldChar w:fldCharType="separate"/>
+      </w:r>
+      <w:r>
+        <w:rPr>
+          <w:rFonts w:ascii="標楷體" w:eastAsia="標楷體" w:hAnsi="標楷體"/>
+          <w:noProof/>
+        </w:rPr>
+        <w:t>(McDermott, 2014)</w:t>
+      </w:r>
+      <w:r>
+        <w:rPr>
+          <w:rFonts w:ascii="標楷體" w:eastAsia="標楷體" w:hAnsi="標楷體"/>
+        </w:rPr>
+        <w:fldChar w:fldCharType="end"/>
+      </w:r>
+      <w:r>
+        <w:rPr>
+          <w:rFonts w:ascii="標楷體" w:eastAsia="標楷體" w:hAnsi="標楷體" w:hint="eastAsia"/>
+        </w:rPr>
+        <w:t>，</w:t>
+      </w:r>
+      <w:r>
+        <w:rPr>
+          <w:rFonts w:ascii="標楷體" w:eastAsia="標楷體" w:hAnsi="標楷體" w:hint="eastAsia"/>
+        </w:rPr>
+        <w:t>簡單說明</w:t>
+      </w:r>
+      <w:r>
+        <w:rPr>
+          <w:rFonts w:ascii="標楷體" w:eastAsia="標楷體" w:hAnsi="標楷體" w:hint="eastAsia"/>
+        </w:rPr>
+        <w:t>人類聽覺系統處理聽覺訊號的流程：</w:t>
+      </w:r>
+    </w:p>
+    <w:p>
+      <w:pPr>
+        <w:rPr>
+          <w:rFonts w:ascii="標楷體" w:eastAsia="標楷體" w:hAnsi="標楷體"/>
+        </w:rPr>
+      </w:pPr>
+    </w:p>
+    <w:p>
+      <w:pPr>
+        <w:jc w:val="both"/>
+        <w:rPr>
+          <w:rFonts w:ascii="標楷體" w:eastAsia="標楷體" w:hAnsi="標楷體"/>
+        </w:rPr>
+      </w:pPr>
+      <w:r>
+        <w:rPr>
+          <w:rFonts w:ascii="標楷體" w:eastAsia="標楷體" w:hAnsi="標楷體"/>
+        </w:rPr>
+        <w:tab/>
+      </w:r>
+      <w:r>
+        <w:rPr>
+          <w:rFonts w:ascii="標楷體" w:eastAsia="標楷體" w:hAnsi="標楷體" w:hint="eastAsia"/>
+        </w:rPr>
+        <w:t>圖3顯示</w:t>
+      </w:r>
+      <w:r>
+        <w:rPr>
+          <w:rFonts w:ascii="標楷體" w:eastAsia="標楷體" w:hAnsi="標楷體" w:hint="eastAsia"/>
+        </w:rPr>
+        <w:t>由外耳、中耳、內耳</w:t>
+      </w:r>
+      <w:r>
+        <w:rPr>
+          <w:rFonts w:ascii="標楷體" w:eastAsia="標楷體" w:hAnsi="標楷體" w:hint="eastAsia"/>
+        </w:rPr>
+        <w:t>構成的</w:t>
+      </w:r>
+      <w:r>
+        <w:rPr>
+          <w:rFonts w:ascii="標楷體" w:eastAsia="標楷體" w:hAnsi="標楷體" w:hint="eastAsia"/>
+        </w:rPr>
+        <w:t>週邊聽覺系統(</w:t>
+      </w:r>
+      <w:r>
+        <w:rPr>
+          <w:rFonts w:ascii="標楷體" w:eastAsia="標楷體" w:hAnsi="標楷體"/>
+        </w:rPr>
+        <w:t>p</w:t>
+      </w:r>
+      <w:r>
+        <w:rPr>
+          <w:rFonts w:ascii="標楷體" w:eastAsia="標楷體" w:hAnsi="標楷體"/>
+        </w:rPr>
+        <w:t>eripheral auditory</w:t>
+      </w:r>
+      <w:r>
+        <w:rPr>
+          <w:rFonts w:ascii="標楷體" w:eastAsia="標楷體" w:hAnsi="標楷體"/>
+        </w:rPr>
+        <w:t xml:space="preserve"> system)</w:t>
+      </w:r>
+      <w:r>
+        <w:rPr>
+          <w:rFonts w:ascii="標楷體" w:eastAsia="標楷體" w:hAnsi="標楷體" w:hint="eastAsia"/>
+        </w:rPr>
+        <w:t>。</w:t>
+      </w:r>
+      <w:r>
+        <w:rPr>
+          <w:rFonts w:ascii="標楷體" w:eastAsia="標楷體" w:hAnsi="標楷體" w:hint="eastAsia"/>
+        </w:rPr>
+        <w:t>聲音</w:t>
+      </w:r>
+      <w:r>
+        <w:rPr>
+          <w:rFonts w:ascii="標楷體" w:eastAsia="標楷體" w:hAnsi="標楷體" w:hint="eastAsia"/>
+        </w:rPr>
+        <w:t>的空氣</w:t>
+      </w:r>
+      <w:r>
+        <w:rPr>
+          <w:rFonts w:ascii="標楷體" w:eastAsia="標楷體" w:hAnsi="標楷體" w:hint="eastAsia"/>
+        </w:rPr>
+        <w:t>壓力訊號</w:t>
+      </w:r>
+      <w:r>
+        <w:rPr>
+          <w:rFonts w:ascii="標楷體" w:eastAsia="標楷體" w:hAnsi="標楷體" w:hint="eastAsia"/>
+        </w:rPr>
+        <w:t>經由外耳</w:t>
+      </w:r>
+      <w:r>
+        <w:rPr>
+          <w:rFonts w:ascii="標楷體" w:eastAsia="標楷體" w:hAnsi="標楷體" w:hint="eastAsia"/>
+        </w:rPr>
+        <w:t>進入耳道</w:t>
+      </w:r>
+      <w:r>
+        <w:rPr>
+          <w:rFonts w:ascii="標楷體" w:eastAsia="標楷體" w:hAnsi="標楷體" w:hint="eastAsia"/>
+        </w:rPr>
+        <w:t>(其入口</w:t>
+      </w:r>
+      <w:r>
+        <w:rPr>
+          <w:rFonts w:ascii="標楷體" w:eastAsia="標楷體" w:hAnsi="標楷體" w:hint="eastAsia"/>
+        </w:rPr>
+        <w:t>即</w:t>
+      </w:r>
+      <w:r>
+        <w:rPr>
+          <w:rFonts w:ascii="標楷體" w:eastAsia="標楷體" w:hAnsi="標楷體" w:hint="eastAsia"/>
+        </w:rPr>
+        <w:t>為量測HRTF時，放置收音麥克風的所在)</w:t>
+      </w:r>
+      <w:r>
+        <w:rPr>
+          <w:rFonts w:ascii="標楷體" w:eastAsia="標楷體" w:hAnsi="標楷體" w:hint="eastAsia"/>
+        </w:rPr>
+        <w:t>，由耳膜(</w:t>
+      </w:r>
+      <w:r>
+        <w:rPr>
+          <w:rFonts w:ascii="標楷體" w:eastAsia="標楷體" w:hAnsi="標楷體"/>
+        </w:rPr>
+        <w:t>T</w:t>
+      </w:r>
+      <w:r>
+        <w:rPr>
+          <w:rFonts w:ascii="標楷體" w:eastAsia="標楷體" w:hAnsi="標楷體" w:hint="eastAsia"/>
+        </w:rPr>
+        <w:t>ympanum</w:t>
+      </w:r>
+      <w:r>
+        <w:rPr>
+          <w:rFonts w:ascii="標楷體" w:eastAsia="標楷體" w:hAnsi="標楷體" w:hint="eastAsia"/>
+        </w:rPr>
+        <w:t>)驅動三小聽骨(</w:t>
+      </w:r>
+      <w:r>
+        <w:rPr>
+          <w:rFonts w:ascii="標楷體" w:eastAsia="標楷體" w:hAnsi="標楷體" w:hint="eastAsia"/>
+        </w:rPr>
+        <w:t>鎚</w:t>
+      </w:r>
+      <w:r>
+        <w:rPr>
+          <w:rFonts w:ascii="標楷體" w:eastAsia="標楷體" w:hAnsi="標楷體" w:hint="eastAsia"/>
+        </w:rPr>
+        <w:t>骨Mal</w:t>
+      </w:r>
+      <w:r>
+        <w:rPr>
+          <w:rFonts w:ascii="標楷體" w:eastAsia="標楷體" w:hAnsi="標楷體" w:hint="eastAsia"/>
+        </w:rPr>
+        <w:t>l</w:t>
+      </w:r>
+      <w:r>
+        <w:rPr>
+          <w:rFonts w:ascii="標楷體" w:eastAsia="標楷體" w:hAnsi="標楷體" w:hint="eastAsia"/>
+        </w:rPr>
+        <w:t>eus、砧骨Incus、鐙骨Stapes)，將耳膜壓力匹配到耳蝸Cochlea出入口的卵圓窗</w:t>
+      </w:r>
+      <w:r>
+        <w:rPr>
+          <w:rFonts w:ascii="標楷體" w:eastAsia="標楷體" w:hAnsi="標楷體" w:hint="eastAsia"/>
+        </w:rPr>
+        <w:t>(</w:t>
+      </w:r>
+      <w:r>
+        <w:rPr>
+          <w:rFonts w:ascii="標楷體" w:eastAsia="標楷體" w:hAnsi="標楷體" w:hint="eastAsia"/>
+        </w:rPr>
+        <w:t>Oval window)</w:t>
+      </w:r>
+      <w:r>
+        <w:rPr>
+          <w:rFonts w:ascii="標楷體" w:eastAsia="標楷體" w:hAnsi="標楷體" w:hint="eastAsia"/>
+        </w:rPr>
+        <w:t>。</w:t>
+      </w:r>
+      <w:r>
+        <w:rPr>
+          <w:rFonts w:ascii="標楷體" w:eastAsia="標楷體" w:hAnsi="標楷體" w:hint="eastAsia"/>
+        </w:rPr>
+        <w:t>卵圓窗所受的壓力變化在耳蝸中的基底膜(Basilar membrane)傳遞，傳遞距離與壓力波頻率相關如</w:t>
+      </w:r>
+      <w:r>
+        <w:rPr>
+          <w:rFonts w:ascii="標楷體" w:eastAsia="標楷體" w:hAnsi="標楷體" w:hint="eastAsia"/>
+        </w:rPr>
+        <w:t>圖4</w:t>
+      </w:r>
+      <w:r>
+        <w:rPr>
+          <w:rFonts w:ascii="標楷體" w:eastAsia="標楷體" w:hAnsi="標楷體" w:hint="eastAsia"/>
+        </w:rPr>
+        <w:t>，頻率愈低的訊號</w:t>
+      </w:r>
+      <w:r>
+        <w:rPr>
+          <w:rFonts w:ascii="標楷體" w:eastAsia="標楷體" w:hAnsi="標楷體" w:hint="eastAsia"/>
+        </w:rPr>
+        <w:t>傳</w:t>
+      </w:r>
+      <w:r>
+        <w:rPr>
+          <w:rFonts w:ascii="標楷體" w:eastAsia="標楷體" w:hAnsi="標楷體" w:hint="eastAsia"/>
+        </w:rPr>
+        <w:t>的越遠，使耳蝸</w:t>
+      </w:r>
+      <w:r>
+        <w:rPr>
+          <w:rFonts w:ascii="標楷體" w:eastAsia="標楷體" w:hAnsi="標楷體" w:hint="eastAsia"/>
+        </w:rPr>
+        <w:t>能依其上位置，分析出不同頻率的波動成分，</w:t>
+      </w:r>
+      <w:r>
+        <w:rPr>
+          <w:rFonts w:ascii="標楷體" w:eastAsia="標楷體" w:hAnsi="標楷體" w:hint="eastAsia"/>
+        </w:rPr>
+        <w:t>效能猶如一個頻譜分析儀</w:t>
+      </w:r>
+      <w:r>
+        <w:rPr>
+          <w:rFonts w:ascii="標楷體" w:eastAsia="標楷體" w:hAnsi="標楷體" w:hint="eastAsia"/>
+        </w:rPr>
+        <w:t>。基底膜對應壓力波傳送距離處的纖毛(Hair cells)作用猶如壓電效應，受壓力作用時即產生電位，釋放神經傳導物質(neurotransmitters)到與聽覺神經(Auditory nerve)之間的突觸(synapses)，激發聽覺神經上的脈衝訊號。</w:t>
+      </w:r>
+    </w:p>
+    <w:p>
+      <w:pPr>
+        <w:rPr>
+          <w:rFonts w:ascii="標楷體" w:eastAsia="標楷體" w:hAnsi="標楷體"/>
+        </w:rPr>
+      </w:pPr>
+    </w:p>
+    <w:p>
+      <w:pPr>
+        <w:rPr>
+          <w:rFonts w:ascii="標楷體" w:eastAsia="標楷體" w:hAnsi="標楷體" w:hint="eastAsia"/>
+        </w:rPr>
+      </w:pPr>
+      <w:r>
+        <w:rPr>
+          <w:rFonts w:ascii="標楷體" w:eastAsia="標楷體" w:hAnsi="標楷體" w:hint="eastAsia"/>
+          <w:noProof/>
+        </w:rPr>
+        <w:drawing>
+          <wp:inline distT="0" distB="0" distL="0" distR="0">
+            <wp:extent cx="2933700" cy="2200275"/>
+            <wp:effectExtent l="0" t="0" r="0" b="9525"/>
+            <wp:docPr id="5" name="圖片 5"/>
+            <wp:cNvGraphicFramePr>
+              <a:graphicFrameLocks xmlns:a="http://schemas.openxmlformats.org/drawingml/2006/main" noChangeAspect="1"/>
+            </wp:cNvGraphicFramePr>
+            <a:graphic xmlns:a="http://schemas.openxmlformats.org/drawingml/2006/main">
+              <a:graphicData uri="http://schemas.openxmlformats.org/drawingml/2006/picture">
+                <pic:pic xmlns:pic="http://schemas.openxmlformats.org/drawingml/2006/picture">
+                  <pic:nvPicPr>
+                    <pic:cNvPr id="5" name="ear.jpg"/>
+                    <pic:cNvPicPr/>
+                  </pic:nvPicPr>
+                  <pic:blipFill>
+                    <a:blip r:embed="rId10">
+                      <a:extLst>
+                        <a:ext uri="{28A0092B-C50C-407E-A947-70E740481C1C}">
+                          <a14:useLocalDpi xmlns:a14="http://schemas.microsoft.com/office/drawing/2010/main" val="0"/>
+                        </a:ext>
+                      </a:extLst>
+                    </a:blip>
+                    <a:stretch>
+                      <a:fillRect/>
+                    </a:stretch>
+                  </pic:blipFill>
+                  <pic:spPr>
+                    <a:xfrm>
+                      <a:off x="0" y="0"/>
+                      <a:ext cx="2933700" cy="2200275"/>
+                    </a:xfrm>
+                    <a:prstGeom prst="rect">
+                      <a:avLst/>
+                    </a:prstGeom>
+                  </pic:spPr>
+                </pic:pic>
+              </a:graphicData>
+            </a:graphic>
+          </wp:inline>
+        </w:drawing>
+      </w:r>
+    </w:p>
+    <w:p>
+      <w:pPr>
+        <w:ind w:firstLine="480"/>
+        <w:rPr>
+          <w:rFonts w:ascii="標楷體" w:eastAsia="標楷體" w:hAnsi="標楷體"/>
+          <w:sz w:val="20"/>
+          <w:szCs w:val="20"/>
+        </w:rPr>
+      </w:pPr>
+      <w:r>
+        <w:rPr>
+          <w:rFonts w:ascii="標楷體" w:eastAsia="標楷體" w:hAnsi="標楷體" w:hint="eastAsia"/>
+          <w:sz w:val="20"/>
+          <w:szCs w:val="20"/>
+        </w:rPr>
+        <w:t>圖3. 周邊聽覺系統</w:t>
+      </w:r>
+      <w:r>
+        <w:rPr>
+          <w:rFonts w:ascii="標楷體" w:eastAsia="標楷體" w:hAnsi="標楷體"/>
+          <w:sz w:val="20"/>
+          <w:szCs w:val="20"/>
+        </w:rPr>
+        <w:fldChar w:fldCharType="begin" w:fldLock="1"/>
+      </w:r>
+      <w:r>
+        <w:rPr>
+          <w:rFonts w:ascii="標楷體" w:eastAsia="標楷體" w:hAnsi="標楷體"/>
+          <w:sz w:val="20"/>
+          <w:szCs w:val="20"/>
+        </w:rPr>
+        <w:instrText>ADDIN CSL_CITATION { "citationItems" : [ { "id" : "ITEM-1", "itemData" : { "author" : [ { "dropping-particle" : "", "family" : "Gazzaniga", "given" : "Michael S.", "non-dropping-particle" : "", "parse-names" : false, "suffix" : "" }, { "dropping-particle" : "", "family" : "Ivry", "given" : "Richard B.", "non-dropping-particle" : "", "parse-names" : false, "suffix" : "" }, { "dropping-particle" : "", "family" : "Mangun", "given" : "George R.", "non-dropping-particle" : "", "parse-names" : false, "suffix" : "" } ], "edition" : "4th", "id" : "ITEM-1", "issued" : { "date-parts" : [ [ "2014" ] ] }, "publisher" : "W. W. Norton &amp; Company", "publisher-place" : "New York", "title" : "Cognitive Neuroscience: The Biology of the Mind", "type" : "book" }, "uris" : [ "http://www.mendeley.com/documents/?uuid=1cc486fe-c274-41a4-b143-466affb39045" ] } ], "mendeley" : { "formattedCitation" : "(Gazzaniga et al., 2014)", "plainTextFormattedCitation" : "(Gazzaniga et al., 2014)", "previouslyFormattedCitation" : "(Gazzaniga et al., 2014)" }, "properties" : { "noteIndex" : 0 }, "schema" : "https://github.com/citation-style-language/schema/raw/master/csl-citation.json" }</w:instrText>
+      </w:r>
+      <w:r>
+        <w:rPr>
+          <w:rFonts w:ascii="標楷體" w:eastAsia="標楷體" w:hAnsi="標楷體"/>
+          <w:sz w:val="20"/>
+          <w:szCs w:val="20"/>
+        </w:rPr>
+        <w:fldChar w:fldCharType="separate"/>
+      </w:r>
+      <w:r>
+        <w:rPr>
+          <w:rFonts w:ascii="標楷體" w:eastAsia="標楷體" w:hAnsi="標楷體"/>
+          <w:noProof/>
+          <w:sz w:val="20"/>
+          <w:szCs w:val="20"/>
+        </w:rPr>
+        <w:t>(Gazzaniga et al., 2014)</w:t>
+      </w:r>
+      <w:r>
+        <w:rPr>
+          <w:rFonts w:ascii="標楷體" w:eastAsia="標楷體" w:hAnsi="標楷體"/>
+          <w:sz w:val="20"/>
+          <w:szCs w:val="20"/>
+        </w:rPr>
+        <w:fldChar w:fldCharType="end"/>
+      </w:r>
+    </w:p>
+    <w:p>
+      <w:pPr>
+        <w:ind w:firstLine="480"/>
+        <w:rPr>
+          <w:rFonts w:ascii="標楷體" w:eastAsia="標楷體" w:hAnsi="標楷體"/>
+        </w:rPr>
+      </w:pPr>
+    </w:p>
+    <w:p>
+      <w:pPr>
+        <w:ind w:firstLine="480"/>
+        <w:jc w:val="both"/>
+        <w:rPr>
+          <w:rFonts w:ascii="標楷體" w:eastAsia="標楷體" w:hAnsi="標楷體"/>
+        </w:rPr>
+      </w:pPr>
+      <w:r>
+        <w:rPr>
+          <w:rFonts w:ascii="標楷體" w:eastAsia="標楷體" w:hAnsi="標楷體" w:hint="eastAsia"/>
+        </w:rPr>
+        <w:t>如圖</w:t>
+      </w:r>
+      <w:r>
+        <w:rPr>
+          <w:rFonts w:ascii="標楷體" w:eastAsia="標楷體" w:hAnsi="標楷體"/>
+        </w:rPr>
+        <w:t>5</w:t>
+      </w:r>
+      <w:r>
+        <w:rPr>
+          <w:rFonts w:ascii="標楷體" w:eastAsia="標楷體" w:hAnsi="標楷體" w:hint="eastAsia"/>
+        </w:rPr>
+        <w:t>所示：</w:t>
+      </w:r>
+      <w:r>
+        <w:rPr>
+          <w:rFonts w:ascii="標楷體" w:eastAsia="標楷體" w:hAnsi="標楷體" w:hint="eastAsia"/>
+        </w:rPr>
+        <w:t>聽覺神經</w:t>
+      </w:r>
+      <w:r>
+        <w:rPr>
+          <w:rFonts w:ascii="標楷體" w:eastAsia="標楷體" w:hAnsi="標楷體" w:hint="eastAsia"/>
+        </w:rPr>
+        <w:t>收到的訊息隨即</w:t>
+      </w:r>
+      <w:r>
+        <w:rPr>
+          <w:rFonts w:ascii="標楷體" w:eastAsia="標楷體" w:hAnsi="標楷體" w:hint="eastAsia"/>
+        </w:rPr>
+        <w:t>經在</w:t>
+      </w:r>
+      <w:r>
+        <w:rPr>
+          <w:rFonts w:ascii="標楷體" w:eastAsia="標楷體" w:hAnsi="標楷體" w:hint="eastAsia"/>
+        </w:rPr>
+        <w:t xml:space="preserve">腦幹中的耳蝸核(Cochlear </w:t>
+      </w:r>
+    </w:p>
+    <w:p>
+      <w:pPr>
+        <w:jc w:val="both"/>
+        <w:rPr>
+          <w:rFonts w:ascii="標楷體" w:eastAsia="標楷體" w:hAnsi="標楷體"/>
+        </w:rPr>
+      </w:pPr>
+      <w:r>
+        <w:rPr>
+          <w:rFonts w:ascii="標楷體" w:eastAsia="標楷體" w:hAnsi="標楷體"/>
+        </w:rPr>
+        <w:t>N</w:t>
+      </w:r>
+      <w:r>
+        <w:rPr>
+          <w:rFonts w:ascii="標楷體" w:eastAsia="標楷體" w:hAnsi="標楷體" w:hint="eastAsia"/>
+        </w:rPr>
+        <w:t>ucleus</w:t>
+      </w:r>
+      <w:r>
+        <w:rPr>
+          <w:rFonts w:ascii="標楷體" w:eastAsia="標楷體" w:hAnsi="標楷體" w:hint="eastAsia"/>
+        </w:rPr>
+        <w:t>，</w:t>
+      </w:r>
+      <w:r>
+        <w:rPr>
+          <w:rFonts w:ascii="標楷體" w:eastAsia="標楷體" w:hAnsi="標楷體"/>
+        </w:rPr>
+        <w:t>CN</w:t>
+      </w:r>
+      <w:r>
+        <w:rPr>
+          <w:rFonts w:ascii="標楷體" w:eastAsia="標楷體" w:hAnsi="標楷體" w:hint="eastAsia"/>
+        </w:rPr>
+        <w:t>)、上橄欖核(Superior olivary nucleus</w:t>
+      </w:r>
+      <w:r>
+        <w:rPr>
+          <w:rFonts w:ascii="標楷體" w:eastAsia="標楷體" w:hAnsi="標楷體" w:hint="eastAsia"/>
+        </w:rPr>
+        <w:t>，屬</w:t>
+      </w:r>
+      <w:r>
+        <w:rPr>
+          <w:rFonts w:ascii="標楷體" w:eastAsia="標楷體" w:hAnsi="標楷體" w:hint="eastAsia"/>
+        </w:rPr>
+        <w:t>S</w:t>
+      </w:r>
+      <w:r>
+        <w:rPr>
+          <w:rFonts w:ascii="標楷體" w:eastAsia="標楷體" w:hAnsi="標楷體"/>
+        </w:rPr>
+        <w:t>uperior Olivary Complex (SOC)</w:t>
+      </w:r>
+      <w:r>
+        <w:rPr>
+          <w:rFonts w:ascii="標楷體" w:eastAsia="標楷體" w:hAnsi="標楷體" w:hint="eastAsia"/>
+        </w:rPr>
+        <w:t xml:space="preserve">)、下丘(Inferior </w:t>
+      </w:r>
+      <w:r>
+        <w:rPr>
+          <w:rFonts w:ascii="標楷體" w:eastAsia="標楷體" w:hAnsi="標楷體"/>
+        </w:rPr>
+        <w:t>C</w:t>
+      </w:r>
+      <w:r>
+        <w:rPr>
+          <w:rFonts w:ascii="標楷體" w:eastAsia="標楷體" w:hAnsi="標楷體" w:hint="eastAsia"/>
+        </w:rPr>
+        <w:t>olliculus</w:t>
+      </w:r>
+      <w:r>
+        <w:rPr>
+          <w:rFonts w:ascii="標楷體" w:eastAsia="標楷體" w:hAnsi="標楷體" w:hint="eastAsia"/>
+        </w:rPr>
+        <w:t>，</w:t>
+      </w:r>
+      <w:r>
+        <w:rPr>
+          <w:rFonts w:ascii="標楷體" w:eastAsia="標楷體" w:hAnsi="標楷體"/>
+        </w:rPr>
+        <w:t>IC</w:t>
+      </w:r>
+      <w:r>
+        <w:rPr>
+          <w:rFonts w:ascii="標楷體" w:eastAsia="標楷體" w:hAnsi="標楷體" w:hint="eastAsia"/>
+        </w:rPr>
+        <w:t xml:space="preserve">)、內側膝狀體核(Medial </w:t>
+      </w:r>
+      <w:r>
+        <w:rPr>
+          <w:rFonts w:ascii="標楷體" w:eastAsia="標楷體" w:hAnsi="標楷體"/>
+        </w:rPr>
+        <w:t>g</w:t>
+      </w:r>
+      <w:r>
+        <w:rPr>
+          <w:rFonts w:ascii="標楷體" w:eastAsia="標楷體" w:hAnsi="標楷體" w:hint="eastAsia"/>
+        </w:rPr>
+        <w:t>eniculate nucleus</w:t>
+      </w:r>
+      <w:r>
+        <w:rPr>
+          <w:rFonts w:ascii="標楷體" w:eastAsia="標楷體" w:hAnsi="標楷體"/>
+        </w:rPr>
+        <w:t xml:space="preserve">, </w:t>
+      </w:r>
+      <w:r>
+        <w:rPr>
+          <w:rFonts w:ascii="標楷體" w:eastAsia="標楷體" w:hAnsi="標楷體" w:hint="eastAsia"/>
+        </w:rPr>
+        <w:t xml:space="preserve">屬Medial Geniculate Body </w:t>
+      </w:r>
+      <w:r>
+        <w:rPr>
+          <w:rFonts w:ascii="標楷體" w:eastAsia="標楷體" w:hAnsi="標楷體"/>
+        </w:rPr>
+        <w:t>of Thalamus (</w:t>
+      </w:r>
+      <w:r>
+        <w:rPr>
+          <w:rFonts w:ascii="標楷體" w:eastAsia="標楷體" w:hAnsi="標楷體"/>
+        </w:rPr>
+        <w:t>MGB</w:t>
+      </w:r>
+      <w:r>
+        <w:rPr>
+          <w:rFonts w:ascii="標楷體" w:eastAsia="標楷體" w:hAnsi="標楷體"/>
+        </w:rPr>
+        <w:t>)</w:t>
+      </w:r>
+      <w:r>
+        <w:rPr>
+          <w:rFonts w:ascii="標楷體" w:eastAsia="標楷體" w:hAnsi="標楷體" w:hint="eastAsia"/>
+        </w:rPr>
+        <w:t>)等四個主要神經核</w:t>
+      </w:r>
+      <w:r>
+        <w:rPr>
+          <w:rFonts w:ascii="標楷體" w:eastAsia="標楷體" w:hAnsi="標楷體" w:hint="eastAsia"/>
+        </w:rPr>
+        <w:t>，抵達</w:t>
+      </w:r>
+      <w:r>
+        <w:rPr>
+          <w:rFonts w:ascii="標楷體" w:eastAsia="標楷體" w:hAnsi="標楷體" w:hint="eastAsia"/>
+        </w:rPr>
+        <w:t>大腦主</w:t>
+      </w:r>
+      <w:r>
+        <w:rPr>
+          <w:rFonts w:ascii="標楷體" w:eastAsia="標楷體" w:hAnsi="標楷體" w:hint="eastAsia"/>
+        </w:rPr>
+        <w:t xml:space="preserve">聽覺皮質區(Primary </w:t>
+      </w:r>
+      <w:r>
+        <w:rPr>
+          <w:rFonts w:ascii="標楷體" w:eastAsia="標楷體" w:hAnsi="標楷體"/>
+        </w:rPr>
+        <w:t>auditory cortex)</w:t>
+      </w:r>
+      <w:r>
+        <w:rPr>
+          <w:rFonts w:ascii="標楷體" w:eastAsia="標楷體" w:hAnsi="標楷體" w:hint="eastAsia"/>
+        </w:rPr>
+        <w:t>。圖6顯示</w:t>
+      </w:r>
+      <w:r>
+        <w:rPr>
+          <w:rFonts w:ascii="標楷體" w:eastAsia="標楷體" w:hAnsi="標楷體" w:hint="eastAsia"/>
+        </w:rPr>
+        <w:t>此過程</w:t>
+      </w:r>
+      <w:r>
+        <w:rPr>
+          <w:rFonts w:ascii="標楷體" w:eastAsia="標楷體" w:hAnsi="標楷體" w:hint="eastAsia"/>
+        </w:rPr>
+        <w:t>多</w:t>
+      </w:r>
+      <w:r>
+        <w:rPr>
+          <w:rFonts w:ascii="標楷體" w:eastAsia="標楷體" w:hAnsi="標楷體" w:hint="eastAsia"/>
+        </w:rPr>
+        <w:t xml:space="preserve"> </w:t>
+      </w:r>
+      <w:r>
+        <w:rPr>
+          <w:rFonts w:ascii="標楷體" w:eastAsia="標楷體" w:hAnsi="標楷體" w:hint="eastAsia"/>
+        </w:rPr>
+        <w:t>條</w:t>
+      </w:r>
+      <w:r>
+        <w:rPr>
+          <w:rFonts w:ascii="標楷體" w:eastAsia="標楷體" w:hAnsi="標楷體" w:hint="eastAsia"/>
+        </w:rPr>
+        <w:t>上升</w:t>
+      </w:r>
+      <w:r>
+        <w:rPr>
+          <w:rFonts w:ascii="標楷體" w:eastAsia="標楷體" w:hAnsi="標楷體" w:hint="eastAsia"/>
+        </w:rPr>
+        <w:t>聽覺路徑</w:t>
+      </w:r>
+      <w:r>
+        <w:rPr>
+          <w:rFonts w:ascii="標楷體" w:eastAsia="標楷體" w:hAnsi="標楷體" w:hint="eastAsia"/>
+        </w:rPr>
+        <w:t>(Ascending a</w:t>
+      </w:r>
+      <w:r>
+        <w:rPr>
+          <w:rFonts w:ascii="標楷體" w:eastAsia="標楷體" w:hAnsi="標楷體" w:hint="eastAsia"/>
+        </w:rPr>
+        <w:t>uditory pathways)</w:t>
+      </w:r>
+      <w:r>
+        <w:rPr>
+          <w:rFonts w:ascii="標楷體" w:eastAsia="標楷體" w:hAnsi="標楷體" w:hint="eastAsia"/>
+        </w:rPr>
+        <w:t>較詳細的圖示，注意在</w:t>
+      </w:r>
+      <w:r>
+        <w:rPr>
+          <w:rFonts w:ascii="標楷體" w:eastAsia="標楷體" w:hAnsi="標楷體" w:hint="eastAsia"/>
+        </w:rPr>
+        <w:lastRenderedPageBreak/>
+        <w:t>下丘處，分岔出一條路徑往上丘(Superior Colliculus，</w:t>
+      </w:r>
+      <w:r>
+        <w:rPr>
+          <w:rFonts w:ascii="標楷體" w:eastAsia="標楷體" w:hAnsi="標楷體"/>
+        </w:rPr>
+        <w:t>SC)</w:t>
+      </w:r>
+      <w:r>
+        <w:rPr>
+          <w:rFonts w:ascii="標楷體" w:eastAsia="標楷體" w:hAnsi="標楷體" w:hint="eastAsia"/>
+        </w:rPr>
+        <w:t>。</w:t>
+      </w:r>
+    </w:p>
+    <w:p>
+      <w:pPr>
+        <w:ind w:firstLine="480"/>
+        <w:rPr>
+          <w:rFonts w:ascii="標楷體" w:eastAsia="標楷體" w:hAnsi="標楷體"/>
+        </w:rPr>
+      </w:pPr>
+      <w:r>
+        <w:rPr>
+          <w:rFonts w:ascii="標楷體" w:eastAsia="標楷體" w:hAnsi="標楷體" w:hint="eastAsia"/>
+        </w:rPr>
+        <w:t>。</w:t>
+      </w:r>
+      <w:r>
+        <w:rPr>
+          <w:rFonts w:ascii="標楷體" w:eastAsia="標楷體" w:hAnsi="標楷體" w:hint="eastAsia"/>
+        </w:rPr>
+        <w:t xml:space="preserve">   </w:t>
+      </w:r>
+    </w:p>
+    <w:p>
+      <w:pPr>
+        <w:ind w:firstLine="480"/>
+        <w:rPr>
+          <w:rFonts w:ascii="標楷體" w:eastAsia="標楷體" w:hAnsi="標楷體"/>
+        </w:rPr>
+      </w:pPr>
+      <w:r>
+        <w:rPr>
+          <w:rFonts w:ascii="標楷體" w:eastAsia="標楷體" w:hAnsi="標楷體"/>
+          <w:noProof/>
+        </w:rPr>
+        <w:drawing>
+          <wp:inline distT="0" distB="0" distL="0" distR="0">
+            <wp:extent cx="2789464" cy="3905250"/>
+            <wp:effectExtent l="0" t="0" r="0" b="0"/>
+            <wp:docPr id="6" name="圖片 6"/>
+            <wp:cNvGraphicFramePr>
+              <a:graphicFrameLocks xmlns:a="http://schemas.openxmlformats.org/drawingml/2006/main" noChangeAspect="1"/>
+            </wp:cNvGraphicFramePr>
+            <a:graphic xmlns:a="http://schemas.openxmlformats.org/drawingml/2006/main">
+              <a:graphicData uri="http://schemas.openxmlformats.org/drawingml/2006/picture">
+                <pic:pic xmlns:pic="http://schemas.openxmlformats.org/drawingml/2006/picture">
+                  <pic:nvPicPr>
+                    <pic:cNvPr id="6" name="cochlea.jpg"/>
+                    <pic:cNvPicPr/>
+                  </pic:nvPicPr>
+                  <pic:blipFill>
+                    <a:blip r:embed="rId11">
+                      <a:extLst>
+                        <a:ext uri="{28A0092B-C50C-407E-A947-70E740481C1C}">
+                          <a14:useLocalDpi xmlns:a14="http://schemas.microsoft.com/office/drawing/2010/main" val="0"/>
+                        </a:ext>
+                      </a:extLst>
+                    </a:blip>
+                    <a:stretch>
+                      <a:fillRect/>
+                    </a:stretch>
+                  </pic:blipFill>
+                  <pic:spPr>
+                    <a:xfrm>
+                      <a:off x="0" y="0"/>
+                      <a:ext cx="2791579" cy="3908212"/>
+                    </a:xfrm>
+                    <a:prstGeom prst="rect">
+                      <a:avLst/>
+                    </a:prstGeom>
+                  </pic:spPr>
+                </pic:pic>
+              </a:graphicData>
+            </a:graphic>
+          </wp:inline>
+        </w:drawing>
+      </w:r>
+    </w:p>
+    <w:p>
+      <w:pPr>
+        <w:ind w:firstLine="480"/>
+        <w:rPr>
+          <w:rFonts w:ascii="標楷體" w:eastAsia="標楷體" w:hAnsi="標楷體" w:hint="eastAsia"/>
+          <w:sz w:val="20"/>
+          <w:szCs w:val="20"/>
+        </w:rPr>
+      </w:pPr>
+      <w:r>
+        <w:rPr>
+          <w:rFonts w:ascii="標楷體" w:eastAsia="標楷體" w:hAnsi="標楷體" w:hint="eastAsia"/>
+          <w:sz w:val="20"/>
+          <w:szCs w:val="20"/>
+        </w:rPr>
+        <w:t>圖</w:t>
+      </w:r>
+      <w:r>
+        <w:rPr>
+          <w:rFonts w:ascii="標楷體" w:eastAsia="標楷體" w:hAnsi="標楷體"/>
+          <w:sz w:val="20"/>
+          <w:szCs w:val="20"/>
+        </w:rPr>
+        <w:t>4</w:t>
+      </w:r>
+      <w:r>
+        <w:rPr>
+          <w:rFonts w:ascii="標楷體" w:eastAsia="標楷體" w:hAnsi="標楷體" w:hint="eastAsia"/>
+          <w:sz w:val="20"/>
+          <w:szCs w:val="20"/>
+        </w:rPr>
+        <w:t>. 耳蝸構造及其對聲音頻率的反應示意圖</w:t>
+      </w:r>
+      <w:r>
+        <w:rPr>
+          <w:rFonts w:ascii="標楷體" w:eastAsia="標楷體" w:hAnsi="標楷體"/>
+          <w:sz w:val="20"/>
+          <w:szCs w:val="20"/>
+        </w:rPr>
+        <w:fldChar w:fldCharType="begin" w:fldLock="1"/>
+      </w:r>
+      <w:r>
+        <w:rPr>
+          <w:rFonts w:ascii="標楷體" w:eastAsia="標楷體" w:hAnsi="標楷體"/>
+          <w:sz w:val="20"/>
+          <w:szCs w:val="20"/>
+        </w:rPr>
+        <w:instrText>ADDIN CSL_CITATION { "citationItems" : [ { "id" : "ITEM-1", "itemData" : { "author" : [ { "dropping-particle" : "", "family" : "Gazzaniga", "given" : "Michael S.", "non-dropping-particle" : "", "parse-names" : false, "suffix" : "" }, { "dropping-particle" : "", "family" : "Ivry", "given" : "Richard B.", "non-dropping-particle" : "", "parse-names" : false, "suffix" : "" }, { "dropping-particle" : "", "family" : "Mangun", "given" : "George R.", "non-dropping-particle" : "", "parse-names" : false, "suffix" : "" } ], "edition" : "4th", "id" : "ITEM-1", "issued" : { "date-parts" : [ [ "2014" ] ] }, "publisher" : "W. W. Norton &amp; Company", "publisher-place" : "New York", "title" : "Cognitive Neuroscience: The Biology of the Mind", "type" : "book" }, "uris" : [ "http://www.mendeley.com/documents/?uuid=1cc486fe-c274-41a4-b143-466affb39045" ] } ], "mendeley" : { "formattedCitation" : "(Gazzaniga et al., 2014)", "plainTextFormattedCitation" : "(Gazzaniga et al., 2014)" }, "properties" : { "noteIndex" : 0 }, "schema" : "https://github.com/citation-style-language/schema/raw/master/csl-citation.json" }</w:instrText>
+      </w:r>
+      <w:r>
+        <w:rPr>
+          <w:rFonts w:ascii="標楷體" w:eastAsia="標楷體" w:hAnsi="標楷體"/>
+          <w:sz w:val="20"/>
+          <w:szCs w:val="20"/>
+        </w:rPr>
+        <w:fldChar w:fldCharType="separate"/>
+      </w:r>
+      <w:r>
+        <w:rPr>
+          <w:rFonts w:ascii="標楷體" w:eastAsia="標楷體" w:hAnsi="標楷體"/>
+          <w:noProof/>
+          <w:sz w:val="20"/>
+          <w:szCs w:val="20"/>
+        </w:rPr>
+        <w:t>(Gazzaniga et al., 2014)</w:t>
+      </w:r>
+      <w:r>
+        <w:rPr>
+          <w:rFonts w:ascii="標楷體" w:eastAsia="標楷體" w:hAnsi="標楷體"/>
+          <w:sz w:val="20"/>
+          <w:szCs w:val="20"/>
+        </w:rPr>
+        <w:fldChar w:fldCharType="end"/>
+      </w:r>
+    </w:p>
+    <w:p>
+      <w:pPr>
+        <w:ind w:firstLine="480"/>
+        <w:rPr>
+          <w:rFonts w:ascii="標楷體" w:eastAsia="標楷體" w:hAnsi="標楷體"/>
+        </w:rPr>
+      </w:pPr>
+      <w:r>
+        <w:rPr>
+          <w:rFonts w:ascii="標楷體" w:eastAsia="標楷體" w:hAnsi="標楷體"/>
+        </w:rPr>
+        <w:drawing>
+          <wp:inline distT="0" distB="0" distL="0" distR="0" wp14:anchorId="466D934D" wp14:editId="0ACACC39">
+            <wp:extent cx="4127500" cy="3227063"/>
+            <wp:effectExtent l="0" t="0" r="6350" b="0"/>
+            <wp:docPr id="11" name="圖片 3"/>
+            <wp:cNvGraphicFramePr>
+              <a:graphicFrameLocks xmlns:a="http://schemas.openxmlformats.org/drawingml/2006/main" noChangeAspect="1"/>
+            </wp:cNvGraphicFramePr>
+            <a:graphic xmlns:a="http://schemas.openxmlformats.org/drawingml/2006/main">
+              <a:graphicData uri="http://schemas.openxmlformats.org/drawingml/2006/picture">
+                <pic:pic xmlns:pic="http://schemas.openxmlformats.org/drawingml/2006/picture">
+                  <pic:nvPicPr>
+                    <pic:cNvPr id="4" name="圖片 3"/>
+                    <pic:cNvPicPr>
+                      <a:picLocks noChangeAspect="1"/>
+                    </pic:cNvPicPr>
+                  </pic:nvPicPr>
+                  <pic:blipFill rotWithShape="1">
+                    <a:blip r:embed="rId12" cstate="print">
+                      <a:extLst>
+                        <a:ext uri="{28A0092B-C50C-407E-A947-70E740481C1C}">
+                          <a14:useLocalDpi xmlns:a14="http://schemas.microsoft.com/office/drawing/2010/main" val="0"/>
+                        </a:ext>
+                      </a:extLst>
+                    </a:blip>
+                    <a:srcRect/>
+                    <a:stretch/>
+                  </pic:blipFill>
+                  <pic:spPr>
+                    <a:xfrm>
+                      <a:off x="0" y="0"/>
+                      <a:ext cx="4142162" cy="3238526"/>
+                    </a:xfrm>
+                    <a:prstGeom prst="rect">
+                      <a:avLst/>
+                    </a:prstGeom>
+                  </pic:spPr>
+                </pic:pic>
+              </a:graphicData>
+            </a:graphic>
+          </wp:inline>
+        </w:drawing>
+      </w:r>
+    </w:p>
+    <w:p>
+      <w:pPr>
+        <w:ind w:firstLine="480"/>
+        <w:rPr>
+          <w:rFonts w:ascii="標楷體" w:eastAsia="標楷體" w:hAnsi="標楷體"/>
+          <w:sz w:val="20"/>
+          <w:szCs w:val="20"/>
+        </w:rPr>
+      </w:pPr>
+      <w:r>
+        <w:rPr>
+          <w:rFonts w:ascii="標楷體" w:eastAsia="標楷體" w:hAnsi="標楷體" w:hint="eastAsia"/>
+          <w:sz w:val="20"/>
+          <w:szCs w:val="20"/>
+        </w:rPr>
+        <w:t xml:space="preserve">圖5. </w:t>
+      </w:r>
+      <w:r>
+        <w:rPr>
+          <w:rFonts w:ascii="標楷體" w:eastAsia="標楷體" w:hAnsi="標楷體" w:hint="eastAsia"/>
+          <w:sz w:val="20"/>
+          <w:szCs w:val="20"/>
+        </w:rPr>
+        <w:t>聲音訊息沿腦幹到大腦主</w:t>
+      </w:r>
+      <w:r>
+        <w:rPr>
+          <w:rFonts w:ascii="標楷體" w:eastAsia="標楷體" w:hAnsi="標楷體" w:hint="eastAsia"/>
+          <w:sz w:val="20"/>
+          <w:szCs w:val="20"/>
+        </w:rPr>
+        <w:t>聽覺皮質區的</w:t>
+      </w:r>
+      <w:r>
+        <w:rPr>
+          <w:rFonts w:ascii="標楷體" w:eastAsia="標楷體" w:hAnsi="標楷體" w:hint="eastAsia"/>
+          <w:sz w:val="20"/>
+          <w:szCs w:val="20"/>
+        </w:rPr>
+        <w:t>上升</w:t>
+      </w:r>
+      <w:r>
+        <w:rPr>
+          <w:rFonts w:ascii="標楷體" w:eastAsia="標楷體" w:hAnsi="標楷體" w:hint="eastAsia"/>
+          <w:sz w:val="20"/>
+          <w:szCs w:val="20"/>
+        </w:rPr>
+        <w:t>聽覺路徑(</w:t>
+      </w:r>
+      <w:r>
+        <w:rPr>
+          <w:rFonts w:ascii="標楷體" w:eastAsia="標楷體" w:hAnsi="標楷體" w:hint="eastAsia"/>
+          <w:sz w:val="20"/>
+          <w:szCs w:val="20"/>
+        </w:rPr>
+        <w:t xml:space="preserve">Ascending </w:t>
+      </w:r>
+      <w:r>
+        <w:rPr>
+          <w:rFonts w:ascii="標楷體" w:eastAsia="標楷體" w:hAnsi="標楷體"/>
+          <w:sz w:val="20"/>
+          <w:szCs w:val="20"/>
+        </w:rPr>
+        <w:t>a</w:t>
+      </w:r>
+      <w:r>
+        <w:rPr>
+          <w:rFonts w:ascii="標楷體" w:eastAsia="標楷體" w:hAnsi="標楷體" w:hint="eastAsia"/>
+          <w:sz w:val="20"/>
+          <w:szCs w:val="20"/>
+        </w:rPr>
+        <w:t xml:space="preserve">uditory </w:t>
+      </w:r>
+    </w:p>
+    <w:p>
+      <w:pPr>
+        <w:ind w:firstLine="480"/>
+        <w:rPr>
+          <w:rFonts w:ascii="標楷體" w:eastAsia="標楷體" w:hAnsi="標楷體"/>
+          <w:sz w:val="20"/>
+          <w:szCs w:val="20"/>
+        </w:rPr>
+      </w:pPr>
+      <w:r>
+        <w:rPr>
+          <w:rFonts w:ascii="標楷體" w:eastAsia="標楷體" w:hAnsi="標楷體" w:hint="eastAsia"/>
+          <w:sz w:val="20"/>
+          <w:szCs w:val="20"/>
+        </w:rPr>
+        <w:t>pathways)</w:t>
+      </w:r>
+      <w:r>
+        <w:rPr>
+          <w:rFonts w:ascii="標楷體" w:eastAsia="標楷體" w:hAnsi="標楷體" w:hint="eastAsia"/>
+          <w:sz w:val="20"/>
+          <w:szCs w:val="20"/>
+        </w:rPr>
+        <w:t>簡圖</w:t>
+      </w:r>
+      <w:r>
+        <w:rPr>
+          <w:rFonts w:ascii="標楷體" w:eastAsia="標楷體" w:hAnsi="標楷體"/>
+          <w:sz w:val="20"/>
+          <w:szCs w:val="20"/>
+        </w:rPr>
+        <w:fldChar w:fldCharType="begin" w:fldLock="1"/>
+      </w:r>
+      <w:r>
+        <w:rPr>
+          <w:rFonts w:ascii="標楷體" w:eastAsia="標楷體" w:hAnsi="標楷體"/>
+          <w:sz w:val="20"/>
+          <w:szCs w:val="20"/>
+        </w:rPr>
+        <w:instrText>ADDIN CSL_CITATION { "citationItems" : [ { "id" : "ITEM-1", "itemData" : { "author" : [ { "dropping-particle" : "", "family" : "McDermott", "given" : "Josh H.", "non-dropping-particle" : "", "parse-names" : false, "suffix" : "" } ], "chapter-number" : "8", "container-title" : "The Oxford handbook of cognitive neuroscience, Vol. 1: Core Topics", "editor" : [ { "dropping-particle" : "", "family" : "Ochsner", "given" : "Kevin N .", "non-dropping-particle" : "", "parse-names" : false, "suffix" : "" }, { "dropping-particle" : "", "family" : "Kosslyn", "given" : "Stephen M.", "non-dropping-particle" : "", "parse-names" : false, "suffix" : "" } ], "id" : "ITEM-1", "issued" : { "date-parts" : [ [ "2014" ] ] }, "page" : "135--170", "publisher" : "Oxford University Press", "publisher-place" : "New York", "title" : "Audition", "type" : "chapter" }, "uris" : [ "http://www.mendeley.com/documents/?uuid=6bd17871-ee97-4b34-a0cb-fc71466b1134" ] } ], "mendeley" : { "formattedCitation" : "(McDermott, 2014)", "plainTextFormattedCitation" : "(McDermott, 2014)", "previouslyFormattedCitation" : "(McDermott, 2014)" }, "properties" : { "noteIndex" : 0 }, "schema" : "https://github.com/citation-style-language/schema/raw/master/csl-citation.json" }</w:instrText>
+      </w:r>
+      <w:r>
+        <w:rPr>
+          <w:rFonts w:ascii="標楷體" w:eastAsia="標楷體" w:hAnsi="標楷體"/>
+          <w:sz w:val="20"/>
+          <w:szCs w:val="20"/>
+        </w:rPr>
+        <w:fldChar w:fldCharType="separate"/>
+      </w:r>
+      <w:r>
+        <w:rPr>
+          <w:rFonts w:ascii="標楷體" w:eastAsia="標楷體" w:hAnsi="標楷體"/>
+          <w:noProof/>
+          <w:sz w:val="20"/>
+          <w:szCs w:val="20"/>
+        </w:rPr>
+        <w:t>(McDermott, 2014)</w:t>
+      </w:r>
+      <w:r>
+        <w:rPr>
+          <w:rFonts w:ascii="標楷體" w:eastAsia="標楷體" w:hAnsi="標楷體"/>
+          <w:sz w:val="20"/>
+          <w:szCs w:val="20"/>
+        </w:rPr>
+        <w:fldChar w:fldCharType="end"/>
+      </w:r>
+    </w:p>
+    <w:p>
+      <w:pPr>
+        <w:ind w:firstLine="480"/>
+        <w:rPr>
+          <w:rFonts w:ascii="標楷體" w:eastAsia="標楷體" w:hAnsi="標楷體"/>
+        </w:rPr>
+      </w:pPr>
+      <w:r>
+        <w:rPr>
+          <w:rFonts w:ascii="標楷體" w:eastAsia="標楷體" w:hAnsi="標楷體"/>
+        </w:rPr>
+        <w:lastRenderedPageBreak/>
+        <mc:AlternateContent>
+          <mc:Choice Requires="wpg">
+            <w:drawing>
+              <wp:anchor distT="0" distB="0" distL="114300" distR="114300" simplePos="0" relativeHeight="251659264" behindDoc="0" locked="0" layoutInCell="1" allowOverlap="1" wp14:anchorId="01076C4A" wp14:editId="556DCA12">
+                <wp:simplePos x="0" y="0"/>
+                <wp:positionH relativeFrom="column">
+                  <wp:posOffset>3251200</wp:posOffset>
+                </wp:positionH>
+                <wp:positionV relativeFrom="paragraph">
+                  <wp:posOffset>311150</wp:posOffset>
+                </wp:positionV>
+                <wp:extent cx="819785" cy="654050"/>
+                <wp:effectExtent l="0" t="0" r="0" b="0"/>
+                <wp:wrapNone/>
+                <wp:docPr id="7" name="群組 8"/>
+                <wp:cNvGraphicFramePr/>
+                <a:graphic xmlns:a="http://schemas.openxmlformats.org/drawingml/2006/main">
+                  <a:graphicData uri="http://schemas.microsoft.com/office/word/2010/wordprocessingGroup">
+                    <wpg:wgp>
+                      <wpg:cNvGrpSpPr/>
+                      <wpg:grpSpPr>
+                        <a:xfrm>
+                          <a:off x="0" y="0"/>
+                          <a:ext cx="819785" cy="654050"/>
+                          <a:chOff x="0" y="0"/>
+                          <a:chExt cx="3722255" cy="3845737"/>
+                        </a:xfrm>
+                      </wpg:grpSpPr>
+                      <pic:pic xmlns:pic="http://schemas.openxmlformats.org/drawingml/2006/picture">
+                        <pic:nvPicPr>
+                          <pic:cNvPr id="8" name="圖片 8"/>
+                          <pic:cNvPicPr>
+                            <a:picLocks noChangeAspect="1"/>
+                          </pic:cNvPicPr>
+                        </pic:nvPicPr>
+                        <pic:blipFill rotWithShape="1">
+                          <a:blip r:embed="rId13" cstate="print">
+                            <a:extLst>
+                              <a:ext uri="{28A0092B-C50C-407E-A947-70E740481C1C}">
+                                <a14:useLocalDpi xmlns:a14="http://schemas.microsoft.com/office/drawing/2010/main" val="0"/>
+                              </a:ext>
+                            </a:extLst>
+                          </a:blip>
+                          <a:srcRect/>
+                          <a:stretch/>
+                        </pic:blipFill>
+                        <pic:spPr>
+                          <a:xfrm>
+                            <a:off x="93518" y="0"/>
+                            <a:ext cx="3628737" cy="3845737"/>
+                          </a:xfrm>
+                          <a:prstGeom prst="rect">
+                            <a:avLst/>
+                          </a:prstGeom>
+                        </pic:spPr>
+                      </pic:pic>
+                      <wps:wsp>
+                        <wps:cNvPr id="9" name="矩形 9"/>
+                        <wps:cNvSpPr/>
+                        <wps:spPr>
+                          <a:xfrm>
+                            <a:off x="0" y="2388700"/>
+                            <a:ext cx="840509" cy="461818"/>
+                          </a:xfrm>
+                          <a:prstGeom prst="rect">
+                            <a:avLst/>
+                          </a:prstGeom>
+                          <a:solidFill>
+                            <a:schemeClr val="bg1"/>
+                          </a:solidFill>
+                          <a:ln>
+                            <a:noFill/>
+                          </a:ln>
+                        </wps:spPr>
+                        <wps:style>
+                          <a:lnRef idx="2">
+                            <a:schemeClr val="accent1">
+                              <a:shade val="50000"/>
+                            </a:schemeClr>
+                          </a:lnRef>
+                          <a:fillRef idx="1">
+                            <a:schemeClr val="accent1"/>
+                          </a:fillRef>
+                          <a:effectRef idx="0">
+                            <a:schemeClr val="accent1"/>
+                          </a:effectRef>
+                          <a:fontRef idx="minor">
+                            <a:schemeClr val="lt1"/>
+                          </a:fontRef>
+                        </wps:style>
+                        <wps:bodyPr rtlCol="0" anchor="ctr"/>
+                      </wps:wsp>
+                    </wpg:wgp>
+                  </a:graphicData>
+                </a:graphic>
+                <wp14:sizeRelH relativeFrom="margin">
+                  <wp14:pctWidth>0</wp14:pctWidth>
+                </wp14:sizeRelH>
+                <wp14:sizeRelV relativeFrom="margin">
+                  <wp14:pctHeight>0</wp14:pctHeight>
+                </wp14:sizeRelV>
+              </wp:anchor>
+            </w:drawing>
+          </mc:Choice>
+          <mc:Fallback>
+            <w:pict>
+              <v:group w14:anchorId="2C28C668" id="群組 8" o:spid="_x0000_s1026" style="position:absolute;margin-left:256pt;margin-top:24.5pt;width:64.55pt;height:51.5pt;z-index:251659264;mso-width-relative:margin;mso-height-relative:margin" coordsize="37222,38457" o:gfxdata="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">
+                <v:shapetype id="_x0000_t75" coordsize="21600,21600" o:spt="75" o:preferrelative="t" path="m@4@5l@4@11@9@11@9@5xe" filled="f" stroked="f">
+                  <v:stroke joinstyle="miter"/>
+                  <v:formulas>
+                    <v:f eqn="if lineDrawn pixelLineWidth 0"/>
+                    <v:f eqn="sum @0 1 0"/>
+                    <v:f eqn="sum 0 0 @1"/>
+                    <v:f eqn="prod @2 1 2"/>
+                    <v:f eqn="prod @3 21600 pixelWidth"/>
+                    <v:f eqn="prod @3 21600 pixelHeight"/>
+                    <v:f eqn="sum @0 0 1"/>
+                    <v:f eqn="prod @6 1 2"/>
+                    <v:f eqn="prod @7 21600 pixelWidth"/>
+                    <v:f eqn="sum @8 21600 0"/>
+                    <v:f eqn="prod @7 21600 pixelHeight"/>
+                    <v:f eqn="sum @10 21600 0"/>
+                  </v:formulas>
+                  <v:path o:extrusionok="f" gradientshapeok="t" o:connecttype="rect"/>
+                  <o:lock v:ext="edit" aspectratio="t"/>
+                </v:shapetype>
+                <v:shape id="圖片 8" o:spid="_x0000_s1027" type="#_x0000_t75" style="position:absolute;left:935;width:36287;height:38457;visibility:visible;mso-wrap-style:square" o:gfxdata="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">
+                  <v:imagedata r:id="rId14" o:title=""/>
+                  <v:path arrowok="t"/>
+                </v:shape>
+                <v:rect id="矩形 9" o:spid="_x0000_s1028" style="position:absolute;top:23887;width:8405;height:4618;visibility:visible;mso-wrap-style:square;v-text-anchor:middle" o:gfxdata="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" fillcolor="white [3212]" stroked="f" strokeweight="1pt"/>
+              </v:group>
+            </w:pict>
+          </mc:Fallback>
+        </mc:AlternateContent>
+      </w:r>
+      <w:r>
+        <w:rPr>
+          <w:rFonts w:ascii="標楷體" w:eastAsia="標楷體" w:hAnsi="標楷體"/>
+        </w:rPr>
+        <w:drawing>
+          <wp:inline distT="0" distB="0" distL="0" distR="0" wp14:anchorId="2260F940" wp14:editId="21A2CCCD">
+            <wp:extent cx="3276600" cy="6099175"/>
+            <wp:effectExtent l="0" t="0" r="0" b="0"/>
+            <wp:docPr id="4" name="圖片 3"/>
+            <wp:cNvGraphicFramePr>
+              <a:graphicFrameLocks xmlns:a="http://schemas.openxmlformats.org/drawingml/2006/main" noChangeAspect="1"/>
+            </wp:cNvGraphicFramePr>
+            <a:graphic xmlns:a="http://schemas.openxmlformats.org/drawingml/2006/main">
+              <a:graphicData uri="http://schemas.openxmlformats.org/drawingml/2006/picture">
+                <pic:pic xmlns:pic="http://schemas.openxmlformats.org/drawingml/2006/picture">
+                  <pic:nvPicPr>
+                    <pic:cNvPr id="4" name="圖片 3"/>
+                    <pic:cNvPicPr>
+                      <a:picLocks noChangeAspect="1"/>
+                    </pic:cNvPicPr>
+                  </pic:nvPicPr>
+                  <pic:blipFill rotWithShape="1">
+                    <a:blip r:embed="rId15" cstate="print">
+                      <a:extLst>
+                        <a:ext uri="{28A0092B-C50C-407E-A947-70E740481C1C}">
+                          <a14:useLocalDpi xmlns:a14="http://schemas.microsoft.com/office/drawing/2010/main" val="0"/>
+                        </a:ext>
+                      </a:extLst>
+                    </a:blip>
+                    <a:srcRect/>
+                    <a:stretch/>
+                  </pic:blipFill>
+                  <pic:spPr bwMode="auto">
+                    <a:xfrm>
+                      <a:off x="0" y="0"/>
+                      <a:ext cx="3278018" cy="6101815"/>
+                    </a:xfrm>
+                    <a:prstGeom prst="rect">
+                      <a:avLst/>
+                    </a:prstGeom>
+                    <a:ln>
+                      <a:noFill/>
+                    </a:ln>
+                    <a:extLst>
+                      <a:ext uri="{53640926-AAD7-44D8-BBD7-CCE9431645EC}">
+                        <a14:shadowObscured xmlns:a14="http://schemas.microsoft.com/office/drawing/2010/main"/>
+                      </a:ext>
+                    </a:extLst>
+                  </pic:spPr>
+                </pic:pic>
+              </a:graphicData>
+            </a:graphic>
+          </wp:inline>
+        </w:drawing>
+      </w:r>
+    </w:p>
+    <w:p>
+      <w:pPr>
+        <w:ind w:firstLine="480"/>
+        <w:jc w:val="both"/>
+        <w:rPr>
+          <w:rFonts w:ascii="標楷體" w:eastAsia="標楷體" w:hAnsi="標楷體"/>
+          <w:sz w:val="20"/>
+          <w:szCs w:val="20"/>
+        </w:rPr>
+      </w:pPr>
+      <w:r>
+        <w:rPr>
+          <w:rFonts w:ascii="標楷體" w:eastAsia="標楷體" w:hAnsi="標楷體" w:hint="eastAsia"/>
+          <w:sz w:val="20"/>
+          <w:szCs w:val="20"/>
+        </w:rPr>
+        <w:t>圖</w:t>
+      </w:r>
+      <w:r>
+        <w:rPr>
+          <w:rFonts w:ascii="標楷體" w:eastAsia="標楷體" w:hAnsi="標楷體" w:hint="eastAsia"/>
+          <w:sz w:val="20"/>
+          <w:szCs w:val="20"/>
+        </w:rPr>
+        <w:t>6</w:t>
+      </w:r>
+      <w:r>
+        <w:rPr>
+          <w:rFonts w:ascii="標楷體" w:eastAsia="標楷體" w:hAnsi="標楷體" w:hint="eastAsia"/>
+          <w:sz w:val="20"/>
+          <w:szCs w:val="20"/>
+        </w:rPr>
+        <w:t xml:space="preserve">. </w:t>
+      </w:r>
+      <w:r>
+        <w:rPr>
+          <w:rFonts w:ascii="標楷體" w:eastAsia="標楷體" w:hAnsi="標楷體" w:hint="eastAsia"/>
+          <w:sz w:val="20"/>
+          <w:szCs w:val="20"/>
+        </w:rPr>
+        <w:t>聲音訊息沿腦幹到大腦主</w:t>
+      </w:r>
+      <w:r>
+        <w:rPr>
+          <w:rFonts w:ascii="標楷體" w:eastAsia="標楷體" w:hAnsi="標楷體" w:hint="eastAsia"/>
+          <w:sz w:val="20"/>
+          <w:szCs w:val="20"/>
+        </w:rPr>
+        <w:t>聽覺皮質</w:t>
+      </w:r>
+      <w:r>
+        <w:rPr>
+          <w:rFonts w:ascii="標楷體" w:eastAsia="標楷體" w:hAnsi="標楷體" w:hint="eastAsia"/>
+          <w:sz w:val="20"/>
+          <w:szCs w:val="20"/>
+        </w:rPr>
+        <w:t>區</w:t>
+      </w:r>
+      <w:r>
+        <w:rPr>
+          <w:rFonts w:ascii="標楷體" w:eastAsia="標楷體" w:hAnsi="標楷體" w:hint="eastAsia"/>
+          <w:sz w:val="20"/>
+          <w:szCs w:val="20"/>
+        </w:rPr>
+        <w:t xml:space="preserve">(Primary </w:t>
+      </w:r>
+      <w:r>
+        <w:rPr>
+          <w:rFonts w:ascii="標楷體" w:eastAsia="標楷體" w:hAnsi="標楷體"/>
+          <w:sz w:val="20"/>
+          <w:szCs w:val="20"/>
+        </w:rPr>
+        <w:t>auditory cortex)</w:t>
+      </w:r>
+      <w:r>
+        <w:rPr>
+          <w:rFonts w:ascii="標楷體" w:eastAsia="標楷體" w:hAnsi="標楷體" w:hint="eastAsia"/>
+          <w:sz w:val="20"/>
+          <w:szCs w:val="20"/>
+        </w:rPr>
+        <w:t>的的</w:t>
+      </w:r>
+      <w:r>
+        <w:rPr>
+          <w:rFonts w:ascii="標楷體" w:eastAsia="標楷體" w:hAnsi="標楷體" w:hint="eastAsia"/>
+          <w:sz w:val="20"/>
+          <w:szCs w:val="20"/>
+        </w:rPr>
+        <w:t>多條</w:t>
+      </w:r>
+      <w:r>
+        <w:rPr>
+          <w:rFonts w:ascii="標楷體" w:eastAsia="標楷體" w:hAnsi="標楷體" w:hint="eastAsia"/>
+          <w:sz w:val="20"/>
+          <w:szCs w:val="20"/>
+        </w:rPr>
+        <w:t>上升</w:t>
+      </w:r>
+      <w:r>
+        <w:rPr>
+          <w:rFonts w:ascii="標楷體" w:eastAsia="標楷體" w:hAnsi="標楷體" w:hint="eastAsia"/>
+          <w:sz w:val="20"/>
+          <w:szCs w:val="20"/>
+        </w:rPr>
+        <w:t>聽</w:t>
+      </w:r>
+    </w:p>
+    <w:p>
+      <w:pPr>
+        <w:ind w:firstLine="480"/>
+        <w:jc w:val="both"/>
+        <w:rPr>
+          <w:rFonts w:ascii="標楷體" w:eastAsia="標楷體" w:hAnsi="標楷體"/>
+          <w:sz w:val="20"/>
+          <w:szCs w:val="20"/>
+        </w:rPr>
+      </w:pPr>
+      <w:r>
+        <w:rPr>
+          <w:rFonts w:ascii="標楷體" w:eastAsia="標楷體" w:hAnsi="標楷體" w:hint="eastAsia"/>
+          <w:sz w:val="20"/>
+          <w:szCs w:val="20"/>
+        </w:rPr>
+        <w:t>覺路徑(</w:t>
+      </w:r>
+      <w:r>
+        <w:rPr>
+          <w:rFonts w:ascii="標楷體" w:eastAsia="標楷體" w:hAnsi="標楷體" w:hint="eastAsia"/>
+          <w:sz w:val="20"/>
+          <w:szCs w:val="20"/>
+        </w:rPr>
+        <w:t>Ascending a</w:t>
+      </w:r>
+      <w:r>
+        <w:rPr>
+          <w:rFonts w:ascii="標楷體" w:eastAsia="標楷體" w:hAnsi="標楷體" w:hint="eastAsia"/>
+          <w:sz w:val="20"/>
+          <w:szCs w:val="20"/>
+        </w:rPr>
+        <w:t>uditory pathway</w:t>
+      </w:r>
+      <w:r>
+        <w:rPr>
+          <w:rFonts w:ascii="標楷體" w:eastAsia="標楷體" w:hAnsi="標楷體"/>
+          <w:sz w:val="20"/>
+          <w:szCs w:val="20"/>
+        </w:rPr>
+        <w:t>s</w:t>
+      </w:r>
+      <w:r>
+        <w:rPr>
+          <w:rFonts w:ascii="標楷體" w:eastAsia="標楷體" w:hAnsi="標楷體" w:hint="eastAsia"/>
+          <w:sz w:val="20"/>
+          <w:szCs w:val="20"/>
+        </w:rPr>
+        <w:t>)。右上方的小圖顯示左方大圖對腦幹及大腦的切片</w:t>
+      </w:r>
+    </w:p>
+    <w:p>
+      <w:pPr>
+        <w:ind w:firstLine="480"/>
+        <w:jc w:val="both"/>
+        <w:rPr>
+          <w:rFonts w:ascii="標楷體" w:eastAsia="標楷體" w:hAnsi="標楷體" w:hint="eastAsia"/>
+          <w:sz w:val="20"/>
+          <w:szCs w:val="20"/>
+        </w:rPr>
+      </w:pPr>
+      <w:r>
+        <w:rPr>
+          <w:rFonts w:ascii="標楷體" w:eastAsia="標楷體" w:hAnsi="標楷體" w:hint="eastAsia"/>
+          <w:sz w:val="20"/>
+          <w:szCs w:val="20"/>
+        </w:rPr>
+        <w:t>位置</w:t>
+      </w:r>
+      <w:r>
+        <w:rPr>
+          <w:rFonts w:ascii="標楷體" w:eastAsia="標楷體" w:hAnsi="標楷體"/>
+          <w:sz w:val="20"/>
+          <w:szCs w:val="20"/>
+        </w:rPr>
+        <w:fldChar w:fldCharType="begin" w:fldLock="1"/>
+      </w:r>
+      <w:r>
+        <w:rPr>
+          <w:rFonts w:ascii="標楷體" w:eastAsia="標楷體" w:hAnsi="標楷體"/>
+          <w:sz w:val="20"/>
+          <w:szCs w:val="20"/>
+        </w:rPr>
+        <w:instrText>ADDIN CSL_CITATION { "citationItems" : [ { "id" : "ITEM-1", "itemData" : { "author" : [ { "dropping-particle" : "", "family" : "Oertel", "given" : "D.", "non-dropping-particle" : "", "parse-names" : false, "suffix" : "" }, { "dropping-particle" : "", "family" : "Doupe", "given" : "A. J.", "non-dropping-particle" : "", "parse-names" : false, "suffix" : "" } ], "chapter-number" : "31", "container-title" : "Principles of Neural Science", "edition" : "5", "editor" : [ { "dropping-particle" : "", "family" : "Kandel", "given" : "E. R.", "non-dropping-particle" : "", "parse-names" : false, "suffix" : "" }, { "dropping-particle" : "", "family" : "Schwartz", "given" : "J. H.", "non-dropping-particle" : "", "parse-names" : false, "suffix" : "" }, { "dropping-particle" : "", "family" : "Jessell", "given" : "T. M.", "non-dropping-particle" : "", "parse-names" : false, "suffix" : "" }, { "dropping-particle" : "", "family" : "Siegelbaum", "given" : "S. A.", "non-dropping-particle" : "", "parse-names" : false, "suffix" : "" }, { "dropping-particle" : "", "family" : "Hudspeth", "given" : "A. J.", "non-dropping-particle" : "", "parse-names" : false, "suffix" : "" } ], "id" : "ITEM-1", "issued" : { "date-parts" : [ [ "2013" ] ] }, "page" : "682-711", "publisher" : "McGraw-Hill Companies", "publisher-place" : "New York", "title" : "The Auditory Central Nervous System Title", "type" : "chapter" }, "uris" : [ "http://www.mendeley.com/documents/?uuid=272c8ee4-a53a-4212-be18-5a4ce84ea2e9" ] } ], "mendeley" : { "formattedCitation" : "(Oertel &amp;Doupe, 2013)", "plainTextFormattedCitation" : "(Oertel &amp;Doupe, 2013)", "previouslyFormattedCitation" : "(Oertel &amp;Doupe, 2013)" }, "properties" : { "noteIndex" : 0 }, "schema" : "https://github.com/citation-style-language/schema/raw/master/csl-citation.json" }</w:instrText>
+      </w:r>
+      <w:r>
+        <w:rPr>
+          <w:rFonts w:ascii="標楷體" w:eastAsia="標楷體" w:hAnsi="標楷體"/>
+          <w:sz w:val="20"/>
+          <w:szCs w:val="20"/>
+        </w:rPr>
+        <w:fldChar w:fldCharType="separate"/>
+      </w:r>
+      <w:r>
+        <w:rPr>
+          <w:rFonts w:ascii="標楷體" w:eastAsia="標楷體" w:hAnsi="標楷體"/>
+          <w:noProof/>
+          <w:sz w:val="20"/>
+          <w:szCs w:val="20"/>
+        </w:rPr>
+        <w:t>(Oertel &amp;Doupe, 2013)</w:t>
+      </w:r>
+      <w:r>
+        <w:rPr>
+          <w:rFonts w:ascii="標楷體" w:eastAsia="標楷體" w:hAnsi="標楷體"/>
+          <w:sz w:val="20"/>
+          <w:szCs w:val="20"/>
+        </w:rPr>
+        <w:fldChar w:fldCharType="end"/>
+      </w:r>
+      <w:r>
+        <w:rPr>
+          <w:rFonts w:ascii="標楷體" w:eastAsia="標楷體" w:hAnsi="標楷體" w:hint="eastAsia"/>
+          <w:sz w:val="20"/>
+          <w:szCs w:val="20"/>
+        </w:rPr>
+        <w:t>。</w:t>
+      </w:r>
+    </w:p>
+    <w:p>
+      <w:pPr>
+        <w:ind w:firstLine="480"/>
+        <w:rPr>
+          <w:rFonts w:ascii="標楷體" w:eastAsia="標楷體" w:hAnsi="標楷體"/>
+        </w:rPr>
+      </w:pPr>
+    </w:p>
+    <w:p>
+      <w:pPr>
+        <w:ind w:firstLine="480"/>
+        <w:jc w:val="both"/>
+        <w:rPr>
+          <w:rFonts w:ascii="標楷體" w:eastAsia="標楷體" w:hAnsi="標楷體" w:hint="eastAsia"/>
+        </w:rPr>
+      </w:pPr>
+      <w:r>
+        <w:rPr>
+          <w:rFonts w:ascii="標楷體" w:eastAsia="標楷體" w:hAnsi="標楷體" w:hint="eastAsia"/>
+        </w:rPr>
+        <w:t>圖7</w:t>
+      </w:r>
+      <w:r>
+        <w:rPr>
+          <w:rFonts w:ascii="標楷體" w:eastAsia="標楷體" w:hAnsi="標楷體" w:hint="eastAsia"/>
+        </w:rPr>
+        <w:t>顯示聲音訊號抵達主要聽覺皮質區後的處理途徑。主聽覺皮質區(通常稱為A1區)，週圍環繞</w:t>
+      </w:r>
+      <w:r>
+        <w:rPr>
+          <w:rFonts w:ascii="標楷體" w:eastAsia="標楷體" w:hAnsi="標楷體" w:hint="eastAsia"/>
+        </w:rPr>
+        <w:t>帶狀聽覺皮質區(稱為belt區</w:t>
+      </w:r>
+      <w:r>
+        <w:rPr>
+          <w:rFonts w:ascii="標楷體" w:eastAsia="標楷體" w:hAnsi="標楷體"/>
+        </w:rPr>
+        <w:t>)</w:t>
+      </w:r>
+      <w:r>
+        <w:rPr>
+          <w:rFonts w:ascii="標楷體" w:eastAsia="標楷體" w:hAnsi="標楷體" w:hint="eastAsia"/>
+        </w:rPr>
+        <w:t>及平行帶狀區(稱為parabelt區)。聲音訊息抵達A1後，經過belt區，分成</w:t>
+      </w:r>
+      <w:r>
+        <w:rPr>
+          <w:rFonts w:ascii="標楷體" w:eastAsia="標楷體" w:hAnsi="標楷體" w:hint="eastAsia"/>
+        </w:rPr>
+        <w:t>辨識訊號意義的</w:t>
+      </w:r>
+      <w:r>
+        <w:rPr>
+          <w:rFonts w:ascii="標楷體" w:eastAsia="標楷體" w:hAnsi="標楷體"/>
+        </w:rPr>
+        <w:t>”</w:t>
+      </w:r>
+      <w:r>
+        <w:rPr>
+          <w:rFonts w:ascii="標楷體" w:eastAsia="標楷體" w:hAnsi="標楷體" w:hint="eastAsia"/>
+        </w:rPr>
+        <w:t>what</w:t>
+      </w:r>
+      <w:r>
+        <w:rPr>
+          <w:rFonts w:ascii="標楷體" w:eastAsia="標楷體" w:hAnsi="標楷體"/>
+        </w:rPr>
+        <w:t>”</w:t>
+      </w:r>
+      <w:r>
+        <w:rPr>
+          <w:rFonts w:ascii="標楷體" w:eastAsia="標楷體" w:hAnsi="標楷體" w:hint="eastAsia"/>
+        </w:rPr>
+        <w:t>與</w:t>
+      </w:r>
+      <w:r>
+        <w:rPr>
+          <w:rFonts w:ascii="標楷體" w:eastAsia="標楷體" w:hAnsi="標楷體" w:hint="eastAsia"/>
+        </w:rPr>
+        <w:t>聲音空間位置的</w:t>
+      </w:r>
+      <w:r>
+        <w:rPr>
+          <w:rFonts w:ascii="標楷體" w:eastAsia="標楷體" w:hAnsi="標楷體"/>
+        </w:rPr>
+        <w:t>”where”</w:t>
+      </w:r>
+      <w:r>
+        <w:rPr>
+          <w:rFonts w:ascii="標楷體" w:eastAsia="標楷體" w:hAnsi="標楷體" w:hint="eastAsia"/>
+        </w:rPr>
+        <w:t>兩路，</w:t>
+      </w:r>
+      <w:r>
+        <w:rPr>
+          <w:rFonts w:ascii="標楷體" w:eastAsia="標楷體" w:hAnsi="標楷體" w:hint="eastAsia"/>
+        </w:rPr>
+        <w:t>傳送到前額葉(Prefront</w:t>
+      </w:r>
+      <w:r>
+        <w:rPr>
+          <w:rFonts w:ascii="標楷體" w:eastAsia="標楷體" w:hAnsi="標楷體"/>
+        </w:rPr>
+        <w:t>al</w:t>
+      </w:r>
+      <w:r>
+        <w:rPr>
+          <w:rFonts w:ascii="標楷體" w:eastAsia="標楷體" w:hAnsi="標楷體" w:hint="eastAsia"/>
+        </w:rPr>
+        <w:t xml:space="preserve"> Cortex)。</w:t>
+      </w:r>
+    </w:p>
+    <w:p>
+      <w:pPr>
+        <w:ind w:firstLine="480"/>
+        <w:rPr>
+          <w:rFonts w:ascii="標楷體" w:eastAsia="標楷體" w:hAnsi="標楷體"/>
+        </w:rPr>
+      </w:pPr>
+    </w:p>
+    <w:p>
+      <w:pPr>
+        <w:ind w:firstLine="480"/>
+        <w:rPr>
+          <w:rFonts w:ascii="標楷體" w:eastAsia="標楷體" w:hAnsi="標楷體"/>
+        </w:rPr>
+      </w:pPr>
+      <w:r>
+        <w:rPr>
+          <w:rFonts w:ascii="標楷體" w:eastAsia="標楷體" w:hAnsi="標楷體"/>
+        </w:rPr>
+        <w:lastRenderedPageBreak/>
+        <w:drawing>
+          <wp:inline distT="0" distB="0" distL="0" distR="0" wp14:anchorId="4AB14837" wp14:editId="532326C1">
+            <wp:extent cx="3403600" cy="2252563"/>
+            <wp:effectExtent l="0" t="0" r="6350" b="0"/>
+            <wp:docPr id="12" name="圖片 3"/>
+            <wp:cNvGraphicFramePr>
+              <a:graphicFrameLocks xmlns:a="http://schemas.openxmlformats.org/drawingml/2006/main" noChangeAspect="1"/>
+            </wp:cNvGraphicFramePr>
+            <a:graphic xmlns:a="http://schemas.openxmlformats.org/drawingml/2006/main">
+              <a:graphicData uri="http://schemas.openxmlformats.org/drawingml/2006/picture">
+                <pic:pic xmlns:pic="http://schemas.openxmlformats.org/drawingml/2006/picture">
+                  <pic:nvPicPr>
+                    <pic:cNvPr id="4" name="圖片 3"/>
+                    <pic:cNvPicPr>
+                      <a:picLocks noChangeAspect="1"/>
+                    </pic:cNvPicPr>
+                  </pic:nvPicPr>
+                  <pic:blipFill rotWithShape="1">
+                    <a:blip r:embed="rId16" cstate="print">
+                      <a:extLst>
+                        <a:ext uri="{28A0092B-C50C-407E-A947-70E740481C1C}">
+                          <a14:useLocalDpi xmlns:a14="http://schemas.microsoft.com/office/drawing/2010/main" val="0"/>
+                        </a:ext>
+                      </a:extLst>
+                    </a:blip>
+                    <a:srcRect/>
+                    <a:stretch/>
+                  </pic:blipFill>
+                  <pic:spPr>
+                    <a:xfrm rot="10800000">
+                      <a:off x="0" y="0"/>
+                      <a:ext cx="3413545" cy="2259145"/>
+                    </a:xfrm>
+                    <a:prstGeom prst="rect">
+                      <a:avLst/>
+                    </a:prstGeom>
+                  </pic:spPr>
+                </pic:pic>
+              </a:graphicData>
+            </a:graphic>
+          </wp:inline>
+        </w:drawing>
+      </w:r>
+    </w:p>
+    <w:p>
+      <w:pPr>
+        <w:ind w:firstLine="480"/>
+        <w:jc w:val="center"/>
+        <w:rPr>
+          <w:rFonts w:ascii="標楷體" w:eastAsia="標楷體" w:hAnsi="標楷體" w:hint="eastAsia"/>
+        </w:rPr>
+      </w:pPr>
+      <w:r>
+        <w:rPr>
+          <w:rFonts w:ascii="標楷體" w:eastAsia="標楷體" w:hAnsi="標楷體" w:hint="eastAsia"/>
+        </w:rPr>
+        <w:t>(a)</w:t>
+      </w:r>
+    </w:p>
+    <w:p>
+      <w:pPr>
+        <w:ind w:firstLine="480"/>
+        <w:rPr>
+          <w:rFonts w:ascii="標楷體" w:eastAsia="標楷體" w:hAnsi="標楷體"/>
+        </w:rPr>
+      </w:pPr>
+    </w:p>
+    <w:p>
+      <w:pPr>
+        <w:ind w:firstLine="480"/>
+        <w:rPr>
+          <w:rFonts w:ascii="標楷體" w:eastAsia="標楷體" w:hAnsi="標楷體"/>
+        </w:rPr>
+      </w:pPr>
+      <w:r>
+        <w:rPr>
+          <w:rFonts w:ascii="標楷體" w:eastAsia="標楷體" w:hAnsi="標楷體"/>
+        </w:rPr>
+        <w:drawing>
+          <wp:inline distT="0" distB="0" distL="0" distR="0" wp14:anchorId="606E41C9" wp14:editId="5868E98A">
+            <wp:extent cx="3651250" cy="1758807"/>
+            <wp:effectExtent l="0" t="0" r="6350" b="0"/>
+            <wp:docPr id="13" name="圖片 4"/>
+            <wp:cNvGraphicFramePr>
+              <a:graphicFrameLocks xmlns:a="http://schemas.openxmlformats.org/drawingml/2006/main" noChangeAspect="1"/>
+            </wp:cNvGraphicFramePr>
+            <a:graphic xmlns:a="http://schemas.openxmlformats.org/drawingml/2006/main">
+              <a:graphicData uri="http://schemas.openxmlformats.org/drawingml/2006/picture">
+                <pic:pic xmlns:pic="http://schemas.openxmlformats.org/drawingml/2006/picture">
+                  <pic:nvPicPr>
+                    <pic:cNvPr id="5" name="圖片 4"/>
+                    <pic:cNvPicPr>
+                      <a:picLocks noChangeAspect="1"/>
+                    </pic:cNvPicPr>
+                  </pic:nvPicPr>
+                  <pic:blipFill rotWithShape="1">
+                    <a:blip r:embed="rId17" cstate="print">
+                      <a:extLst>
+                        <a:ext uri="{28A0092B-C50C-407E-A947-70E740481C1C}">
+                          <a14:useLocalDpi xmlns:a14="http://schemas.microsoft.com/office/drawing/2010/main" val="0"/>
+                        </a:ext>
+                      </a:extLst>
+                    </a:blip>
+                    <a:srcRect/>
+                    <a:stretch/>
+                  </pic:blipFill>
+                  <pic:spPr>
+                    <a:xfrm rot="10800000">
+                      <a:off x="0" y="0"/>
+                      <a:ext cx="3658580" cy="1762338"/>
+                    </a:xfrm>
+                    <a:prstGeom prst="rect">
+                      <a:avLst/>
+                    </a:prstGeom>
+                  </pic:spPr>
+                </pic:pic>
+              </a:graphicData>
+            </a:graphic>
+          </wp:inline>
+        </w:drawing>
+      </w:r>
+    </w:p>
+    <w:p>
+      <w:pPr>
+        <w:ind w:firstLine="480"/>
+        <w:jc w:val="center"/>
+        <w:rPr>
+          <w:rFonts w:ascii="標楷體" w:eastAsia="標楷體" w:hAnsi="標楷體" w:hint="eastAsia"/>
+        </w:rPr>
+      </w:pPr>
+      <w:r>
+        <w:rPr>
+          <w:rFonts w:ascii="標楷體" w:eastAsia="標楷體" w:hAnsi="標楷體" w:hint="eastAsia"/>
+        </w:rPr>
+        <w:t>(b)</w:t>
+      </w:r>
+    </w:p>
+    <w:p>
+      <w:pPr>
+        <w:ind w:leftChars="200" w:left="480" w:firstLine="480"/>
+        <w:jc w:val="both"/>
+        <w:rPr>
+          <w:rFonts w:ascii="標楷體" w:eastAsia="標楷體" w:hAnsi="標楷體"/>
+          <w:sz w:val="20"/>
+          <w:szCs w:val="20"/>
+        </w:rPr>
+      </w:pPr>
+      <w:r>
+        <w:rPr>
+          <w:rFonts w:ascii="標楷體" w:eastAsia="標楷體" w:hAnsi="標楷體" w:hint="eastAsia"/>
+          <w:sz w:val="20"/>
+          <w:szCs w:val="20"/>
+        </w:rPr>
+        <w:t>圖</w:t>
+      </w:r>
+      <w:r>
+        <w:rPr>
+          <w:rFonts w:ascii="標楷體" w:eastAsia="標楷體" w:hAnsi="標楷體"/>
+          <w:sz w:val="20"/>
+          <w:szCs w:val="20"/>
+        </w:rPr>
+        <w:t xml:space="preserve">7. </w:t>
+      </w:r>
+      <w:r>
+        <w:rPr>
+          <w:rFonts w:ascii="標楷體" w:eastAsia="標楷體" w:hAnsi="標楷體" w:hint="eastAsia"/>
+          <w:sz w:val="20"/>
+          <w:szCs w:val="20"/>
+        </w:rPr>
+        <w:t>靈長類</w:t>
+      </w:r>
+      <w:r>
+        <w:rPr>
+          <w:rFonts w:ascii="標楷體" w:eastAsia="標楷體" w:hAnsi="標楷體" w:hint="eastAsia"/>
+          <w:sz w:val="20"/>
+          <w:szCs w:val="20"/>
+        </w:rPr>
+        <w:t>聽覺皮質區的</w:t>
+      </w:r>
+      <w:r>
+        <w:rPr>
+          <w:rFonts w:ascii="標楷體" w:eastAsia="標楷體" w:hAnsi="標楷體"/>
+          <w:sz w:val="20"/>
+          <w:szCs w:val="20"/>
+        </w:rPr>
+        <w:t>”what”</w:t>
+      </w:r>
+      <w:r>
+        <w:rPr>
+          <w:rFonts w:ascii="標楷體" w:eastAsia="標楷體" w:hAnsi="標楷體" w:hint="eastAsia"/>
+          <w:sz w:val="20"/>
+          <w:szCs w:val="20"/>
+        </w:rPr>
+        <w:t>與</w:t>
+      </w:r>
+      <w:r>
+        <w:rPr>
+          <w:rFonts w:ascii="標楷體" w:eastAsia="標楷體" w:hAnsi="標楷體"/>
+          <w:sz w:val="20"/>
+          <w:szCs w:val="20"/>
+        </w:rPr>
+        <w:t>”where”</w:t>
+      </w:r>
+      <w:r>
+        <w:rPr>
+          <w:rFonts w:ascii="標楷體" w:eastAsia="標楷體" w:hAnsi="標楷體" w:hint="eastAsia"/>
+          <w:sz w:val="20"/>
+          <w:szCs w:val="20"/>
+        </w:rPr>
+        <w:t>路徑。(a)聽覺皮質及</w:t>
+      </w:r>
+      <w:r>
+        <w:rPr>
+          <w:rFonts w:ascii="標楷體" w:eastAsia="標楷體" w:hAnsi="標楷體"/>
+          <w:sz w:val="20"/>
+          <w:szCs w:val="20"/>
+        </w:rPr>
+        <w:t>”what”</w:t>
+      </w:r>
+      <w:r>
+        <w:rPr>
+          <w:rFonts w:ascii="標楷體" w:eastAsia="標楷體" w:hAnsi="標楷體" w:hint="eastAsia"/>
+          <w:sz w:val="20"/>
+          <w:szCs w:val="20"/>
+        </w:rPr>
+        <w:t>(腹</w:t>
+      </w:r>
+    </w:p>
+    <w:p>
+      <w:pPr>
+        <w:ind w:leftChars="200" w:left="480" w:firstLine="480"/>
+        <w:jc w:val="both"/>
+        <w:rPr>
+          <w:rFonts w:ascii="標楷體" w:eastAsia="標楷體" w:hAnsi="標楷體"/>
+          <w:sz w:val="20"/>
+          <w:szCs w:val="20"/>
+        </w:rPr>
+      </w:pPr>
+      <w:r>
+        <w:rPr>
+          <w:rFonts w:ascii="標楷體" w:eastAsia="標楷體" w:hAnsi="標楷體" w:hint="eastAsia"/>
+          <w:sz w:val="20"/>
+          <w:szCs w:val="20"/>
+        </w:rPr>
+        <w:t xml:space="preserve">側 </w:t>
+      </w:r>
+      <w:r>
+        <w:rPr>
+          <w:rFonts w:ascii="標楷體" w:eastAsia="標楷體" w:hAnsi="標楷體"/>
+          <w:sz w:val="20"/>
+          <w:szCs w:val="20"/>
+        </w:rPr>
+        <w:t>ventral</w:t>
+      </w:r>
+      <w:r>
+        <w:rPr>
+          <w:rFonts w:ascii="標楷體" w:eastAsia="標楷體" w:hAnsi="標楷體" w:hint="eastAsia"/>
+          <w:sz w:val="20"/>
+          <w:szCs w:val="20"/>
+        </w:rPr>
+        <w:t>，</w:t>
+      </w:r>
+      <w:r>
+        <w:rPr>
+          <w:rFonts w:ascii="標楷體" w:eastAsia="標楷體" w:hAnsi="標楷體" w:hint="eastAsia"/>
+          <w:sz w:val="20"/>
+          <w:szCs w:val="20"/>
+        </w:rPr>
+        <w:t>經parabelt區及顳葉Temporal Lobe之 T2/T3區</w:t>
+      </w:r>
+      <w:r>
+        <w:rPr>
+          <w:rFonts w:ascii="標楷體" w:eastAsia="標楷體" w:hAnsi="標楷體" w:hint="eastAsia"/>
+          <w:sz w:val="20"/>
+          <w:szCs w:val="20"/>
+        </w:rPr>
+        <w:t>抵達前額葉PFC)</w:t>
+      </w:r>
+    </w:p>
+    <w:p>
+      <w:pPr>
+        <w:ind w:leftChars="200" w:left="480" w:firstLine="480"/>
+        <w:jc w:val="both"/>
+        <w:rPr>
+          <w:rFonts w:ascii="標楷體" w:eastAsia="標楷體" w:hAnsi="標楷體"/>
+          <w:sz w:val="20"/>
+          <w:szCs w:val="20"/>
+        </w:rPr>
+      </w:pPr>
+      <w:r>
+        <w:rPr>
+          <w:rFonts w:ascii="標楷體" w:eastAsia="標楷體" w:hAnsi="標楷體" w:hint="eastAsia"/>
+          <w:sz w:val="20"/>
+          <w:szCs w:val="20"/>
+        </w:rPr>
+        <w:t>與</w:t>
+      </w:r>
+      <w:r>
+        <w:rPr>
+          <w:rFonts w:ascii="標楷體" w:eastAsia="標楷體" w:hAnsi="標楷體"/>
+          <w:sz w:val="20"/>
+          <w:szCs w:val="20"/>
+        </w:rPr>
+        <w:t>”where”</w:t>
+      </w:r>
+      <w:r>
+        <w:rPr>
+          <w:rFonts w:ascii="標楷體" w:eastAsia="標楷體" w:hAnsi="標楷體" w:hint="eastAsia"/>
+          <w:sz w:val="20"/>
+          <w:szCs w:val="20"/>
+        </w:rPr>
+        <w:t>(背側 dorsal，</w:t>
+      </w:r>
+      <w:r>
+        <w:rPr>
+          <w:rFonts w:ascii="標楷體" w:eastAsia="標楷體" w:hAnsi="標楷體" w:hint="eastAsia"/>
+          <w:sz w:val="20"/>
+          <w:szCs w:val="20"/>
+        </w:rPr>
+        <w:t>經</w:t>
+      </w:r>
+      <w:r>
+        <w:rPr>
+          <w:rFonts w:ascii="標楷體" w:eastAsia="標楷體" w:hAnsi="標楷體" w:hint="eastAsia"/>
+          <w:sz w:val="20"/>
+          <w:szCs w:val="20"/>
+        </w:rPr>
+        <w:t>後頂葉PP</w:t>
+      </w:r>
+      <w:r>
+        <w:rPr>
+          <w:rFonts w:ascii="標楷體" w:eastAsia="標楷體" w:hAnsi="標楷體" w:hint="eastAsia"/>
+          <w:sz w:val="20"/>
+          <w:szCs w:val="20"/>
+        </w:rPr>
+        <w:t>抵達PFC</w:t>
+      </w:r>
+      <w:r>
+        <w:rPr>
+          <w:rFonts w:ascii="標楷體" w:eastAsia="標楷體" w:hAnsi="標楷體" w:hint="eastAsia"/>
+          <w:sz w:val="20"/>
+          <w:szCs w:val="20"/>
+        </w:rPr>
+        <w:t>)</w:t>
+      </w:r>
+      <w:r>
+        <w:rPr>
+          <w:rFonts w:ascii="標楷體" w:eastAsia="標楷體" w:hAnsi="標楷體" w:hint="eastAsia"/>
+          <w:sz w:val="20"/>
+          <w:szCs w:val="20"/>
+        </w:rPr>
+        <w:t>路徑</w:t>
+      </w:r>
+      <w:r>
+        <w:rPr>
+          <w:rFonts w:ascii="標楷體" w:eastAsia="標楷體" w:hAnsi="標楷體" w:hint="eastAsia"/>
+          <w:sz w:val="20"/>
+          <w:szCs w:val="20"/>
+        </w:rPr>
+        <w:t>。</w:t>
+      </w:r>
+      <w:r>
+        <w:rPr>
+          <w:rFonts w:ascii="標楷體" w:eastAsia="標楷體" w:hAnsi="標楷體"/>
+          <w:sz w:val="20"/>
+          <w:szCs w:val="20"/>
+        </w:rPr>
+        <w:t>(b)</w:t>
+      </w:r>
+      <w:r>
+        <w:rPr>
+          <w:rFonts w:ascii="標楷體" w:eastAsia="標楷體" w:hAnsi="標楷體" w:hint="eastAsia"/>
+          <w:sz w:val="20"/>
+          <w:szCs w:val="20"/>
+        </w:rPr>
+        <w:t>路徑方塊圖。</w:t>
+      </w:r>
+      <w:r>
+        <w:rPr>
+          <w:rFonts w:ascii="標楷體" w:eastAsia="標楷體" w:hAnsi="標楷體" w:hint="eastAsia"/>
+          <w:sz w:val="20"/>
+          <w:szCs w:val="20"/>
+        </w:rPr>
+        <w:t xml:space="preserve">圖中縮寫: </w:t>
+      </w:r>
+    </w:p>
+    <w:p>
+      <w:pPr>
+        <w:ind w:leftChars="200" w:left="480" w:firstLine="480"/>
+        <w:jc w:val="both"/>
+        <w:rPr>
+          <w:rFonts w:ascii="標楷體" w:eastAsia="標楷體" w:hAnsi="標楷體"/>
+          <w:sz w:val="20"/>
+          <w:szCs w:val="20"/>
+        </w:rPr>
+      </w:pPr>
+      <w:r>
+        <w:rPr>
+          <w:rFonts w:ascii="標楷體" w:eastAsia="標楷體" w:hAnsi="標楷體" w:hint="eastAsia"/>
+          <w:sz w:val="20"/>
+          <w:szCs w:val="20"/>
+        </w:rPr>
+        <w:t>MGB</w:t>
+      </w:r>
+      <w:r>
+        <w:rPr>
+          <w:rFonts w:ascii="標楷體" w:eastAsia="標楷體" w:hAnsi="標楷體"/>
+          <w:sz w:val="20"/>
+          <w:szCs w:val="20"/>
+        </w:rPr>
+        <w:t>,</w:t>
+      </w:r>
+      <w:r>
+        <w:rPr>
+          <w:rFonts w:ascii="標楷體" w:eastAsia="標楷體" w:hAnsi="標楷體" w:hint="eastAsia"/>
+          <w:sz w:val="20"/>
+          <w:szCs w:val="20"/>
+        </w:rPr>
+        <w:t>medial geniculate body of the thalamus</w:t>
+      </w:r>
+      <w:r>
+        <w:rPr>
+          <w:rFonts w:ascii="標楷體" w:eastAsia="標楷體" w:hAnsi="標楷體"/>
+          <w:sz w:val="20"/>
+          <w:szCs w:val="20"/>
+        </w:rPr>
+        <w:t>;</w:t>
+      </w:r>
+      <w:r>
+        <w:rPr>
+          <w:rFonts w:ascii="標楷體" w:eastAsia="標楷體" w:hAnsi="標楷體" w:hint="eastAsia"/>
+          <w:sz w:val="20"/>
+          <w:szCs w:val="20"/>
+        </w:rPr>
+        <w:t xml:space="preserve"> PB</w:t>
+      </w:r>
+      <w:r>
+        <w:rPr>
+          <w:rFonts w:ascii="標楷體" w:eastAsia="標楷體" w:hAnsi="標楷體"/>
+          <w:sz w:val="20"/>
+          <w:szCs w:val="20"/>
+        </w:rPr>
+        <w:t>,</w:t>
+      </w:r>
+      <w:r>
+        <w:rPr>
+          <w:rFonts w:ascii="標楷體" w:eastAsia="標楷體" w:hAnsi="標楷體" w:hint="eastAsia"/>
+          <w:sz w:val="20"/>
+          <w:szCs w:val="20"/>
+        </w:rPr>
+        <w:t xml:space="preserve"> parabelt cortex</w:t>
+      </w:r>
+      <w:r>
+        <w:rPr>
+          <w:rFonts w:ascii="標楷體" w:eastAsia="標楷體" w:hAnsi="標楷體"/>
+          <w:sz w:val="20"/>
+          <w:szCs w:val="20"/>
+        </w:rPr>
+        <w:t>;</w:t>
+      </w:r>
+      <w:r>
+        <w:rPr>
+          <w:rFonts w:ascii="標楷體" w:eastAsia="標楷體" w:hAnsi="標楷體" w:hint="eastAsia"/>
+          <w:sz w:val="20"/>
+          <w:szCs w:val="20"/>
+        </w:rPr>
+        <w:t xml:space="preserve"> PFC</w:t>
+      </w:r>
+      <w:r>
+        <w:rPr>
+          <w:rFonts w:ascii="標楷體" w:eastAsia="標楷體" w:hAnsi="標楷體"/>
+          <w:sz w:val="20"/>
+          <w:szCs w:val="20"/>
+        </w:rPr>
+        <w:t>,</w:t>
+      </w:r>
+      <w:r>
+        <w:rPr>
+          <w:rFonts w:ascii="標楷體" w:eastAsia="標楷體" w:hAnsi="標楷體" w:hint="eastAsia"/>
+          <w:sz w:val="20"/>
+          <w:szCs w:val="20"/>
+        </w:rPr>
+        <w:t xml:space="preserve"> </w:t>
+      </w:r>
+    </w:p>
+    <w:p>
+      <w:pPr>
+        <w:ind w:leftChars="200" w:left="480" w:firstLine="480"/>
+        <w:jc w:val="both"/>
+        <w:rPr>
+          <w:rFonts w:ascii="標楷體" w:eastAsia="標楷體" w:hAnsi="標楷體"/>
+          <w:sz w:val="20"/>
+          <w:szCs w:val="20"/>
+        </w:rPr>
+      </w:pPr>
+      <w:r>
+        <w:rPr>
+          <w:rFonts w:ascii="標楷體" w:eastAsia="標楷體" w:hAnsi="標楷體" w:hint="eastAsia"/>
+          <w:sz w:val="20"/>
+          <w:szCs w:val="20"/>
+        </w:rPr>
+        <w:t>prefrontal cortex; PP</w:t>
+      </w:r>
+      <w:r>
+        <w:rPr>
+          <w:rFonts w:ascii="標楷體" w:eastAsia="標楷體" w:hAnsi="標楷體" w:hint="eastAsia"/>
+          <w:sz w:val="20"/>
+          <w:szCs w:val="20"/>
+        </w:rPr>
+        <w:t xml:space="preserve">, posterior parietal cortex; T2/T3, </w:t>
+      </w:r>
+      <w:r>
+        <w:rPr>
+          <w:rFonts w:ascii="標楷體" w:eastAsia="標楷體" w:hAnsi="標楷體"/>
+          <w:sz w:val="20"/>
+          <w:szCs w:val="20"/>
+        </w:rPr>
+        <w:t xml:space="preserve">areas of temporal </w:t>
+      </w:r>
+    </w:p>
+    <w:p>
+      <w:pPr>
+        <w:ind w:leftChars="200" w:left="480" w:firstLine="480"/>
+        <w:jc w:val="both"/>
+        <w:rPr>
+          <w:rFonts w:ascii="標楷體" w:eastAsia="標楷體" w:hAnsi="標楷體" w:hint="eastAsia"/>
+          <w:sz w:val="20"/>
+          <w:szCs w:val="20"/>
+        </w:rPr>
+      </w:pPr>
+      <w:r>
+        <w:rPr>
+          <w:rFonts w:ascii="標楷體" w:eastAsia="標楷體" w:hAnsi="標楷體"/>
+          <w:sz w:val="20"/>
+          <w:szCs w:val="20"/>
+        </w:rPr>
+        <w:t>cortex</w:t>
+      </w:r>
+      <w:r>
+        <w:rPr>
+          <w:rFonts w:ascii="標楷體" w:eastAsia="標楷體" w:hAnsi="標楷體" w:hint="eastAsia"/>
+          <w:sz w:val="20"/>
+          <w:szCs w:val="20"/>
+        </w:rPr>
+        <w:t>。</w:t>
+      </w:r>
+      <w:r>
+        <w:rPr>
+          <w:rFonts w:ascii="標楷體" w:eastAsia="標楷體" w:hAnsi="標楷體"/>
+          <w:sz w:val="20"/>
+          <w:szCs w:val="20"/>
+        </w:rPr>
+        <w:fldChar w:fldCharType="begin" w:fldLock="1"/>
+      </w:r>
+      <w:r>
+        <w:rPr>
+          <w:rFonts w:ascii="標楷體" w:eastAsia="標楷體" w:hAnsi="標楷體"/>
+          <w:sz w:val="20"/>
+          <w:szCs w:val="20"/>
+        </w:rPr>
+        <w:instrText>ADDIN CSL_CITATION { "citationItems" : [ { "id" : "ITEM-1", "itemData" : { "author" : [ { "dropping-particle" : "", "family" : "Oertel", "given" : "D.", "non-dropping-particle" : "", "parse-names" : false, "suffix" : "" }, { "dropping-particle" : "", "family" : "Doupe", "given" : "A. J.", "non-dropping-particle" : "", "parse-names" : false, "suffix" : "" } ], "chapter-number" : "31", "container-title" : "Principles of Neural Science", "edition" : "5", "editor" : [ { "dropping-particle" : "", "family" : "Kandel", "given" : "E. R.", "non-dropping-particle" : "", "parse-names" : false, "suffix" : "" }, { "dropping-particle" : "", "family" : "Schwartz", "given" : "J. H.", "non-dropping-particle" : "", "parse-names" : false, "suffix" : "" }, { "dropping-particle" : "", "family" : "Jessell", "given" : "T. M.", "non-dropping-particle" : "", "parse-names" : false, "suffix" : "" }, { "dropping-particle" : "", "family" : "Siegelbaum", "given" : "S. A.", "non-dropping-particle" : "", "parse-names" : false, "suffix" : "" }, { "dropping-particle" : "", "family" : "Hudspeth", "given" : "A. J.", "non-dropping-particle" : "", "parse-names" : false, "suffix" : "" } ], "id" : "ITEM-1", "issued" : { "date-parts" : [ [ "2013" ] ] }, "page" : "682-711", "publisher" : "McGraw-Hill Companies", "publisher-place" : "New York", "title" : "The Auditory Central Nervous System Title", "type" : "chapter" }, "uris" : [ "http://www.mendeley.com/documents/?uuid=272c8ee4-a53a-4212-be18-5a4ce84ea2e9" ] } ], "mendeley" : { "formattedCitation" : "(Oertel &amp;Doupe, 2013)", "plainTextFormattedCitation" : "(Oertel &amp;Doupe, 2013)", "previouslyFormattedCitation" : "(Oertel &amp;Doupe, 2013)" }, "properties" : { "noteIndex" : 0 }, "schema" : "https://github.com/citation-style-language/schema/raw/master/csl-citation.json" }</w:instrText>
+      </w:r>
+      <w:r>
+        <w:rPr>
+          <w:rFonts w:ascii="標楷體" w:eastAsia="標楷體" w:hAnsi="標楷體"/>
+          <w:sz w:val="20"/>
+          <w:szCs w:val="20"/>
+        </w:rPr>
+        <w:fldChar w:fldCharType="separate"/>
+      </w:r>
+      <w:r>
+        <w:rPr>
+          <w:rFonts w:ascii="標楷體" w:eastAsia="標楷體" w:hAnsi="標楷體"/>
+          <w:noProof/>
+          <w:sz w:val="20"/>
+          <w:szCs w:val="20"/>
+        </w:rPr>
+        <w:t>(Oertel &amp;Doupe, 2013)</w:t>
+      </w:r>
+      <w:r>
+        <w:rPr>
+          <w:rFonts w:ascii="標楷體" w:eastAsia="標楷體" w:hAnsi="標楷體"/>
+          <w:sz w:val="20"/>
+          <w:szCs w:val="20"/>
+        </w:rPr>
+        <w:fldChar w:fldCharType="end"/>
+      </w:r>
+    </w:p>
+    <w:p>
+      <w:pPr>
+        <w:rPr>
+          <w:rFonts w:ascii="標楷體" w:eastAsia="標楷體" w:hAnsi="標楷體"/>
         </w:rPr>
       </w:pPr>
     </w:p>
@@ -10046,14 +12796,89 @@
           <w:rFonts w:eastAsia="標楷體" w:hint="eastAsia"/>
           <w:b/>
         </w:rPr>
-        <w:t>神經系統模擬軟體</w:t>
-      </w:r>
-      <w:r>
-        <w:rPr>
-          <w:rFonts w:eastAsia="標楷體" w:hint="eastAsia"/>
-          <w:b/>
-        </w:rPr>
-        <w:t>Nengo</w:t>
+        <w:t>人類聽覺系統主要成員的計算模型</w:t>
+      </w:r>
+      <w:bookmarkStart w:id="0" w:name="_GoBack"/>
+      <w:bookmarkEnd w:id="0"/>
+    </w:p>
+    <w:p>
+      <w:pPr>
+        <w:rPr>
+          <w:rFonts w:ascii="標楷體" w:eastAsia="標楷體" w:hAnsi="標楷體" w:hint="eastAsia"/>
+        </w:rPr>
+      </w:pPr>
+    </w:p>
+    <w:p>
+      <w:pPr>
+        <w:ind w:firstLine="480"/>
+        <w:rPr>
+          <w:rFonts w:ascii="標楷體" w:eastAsia="標楷體" w:hAnsi="標楷體"/>
+        </w:rPr>
+      </w:pPr>
+      <w:r>
+        <w:rPr>
+          <w:rFonts w:ascii="標楷體" w:eastAsia="標楷體" w:hAnsi="標楷體"/>
+        </w:rPr>
+        <w:fldChar w:fldCharType="begin" w:fldLock="1"/>
+      </w:r>
+      <w:r>
+        <w:rPr>
+          <w:rFonts w:ascii="標楷體" w:eastAsia="標楷體" w:hAnsi="標楷體"/>
+        </w:rPr>
+        <w:instrText>ADDIN CSL_CITATION { "citationItems" : [ { "id" : "ITEM-1", "itemData" : { "DOI" : "10.1121/1.2799914\u5174", "author" : [ { "dropping-particle" : "", "family" : "Ferry", "given" : "Robert T", "non-dropping-particle" : "", "parse-names" : false, "suffix" : "" }, { "dropping-particle" : "", "family" : "Meddis", "given" : "Ray", "non-dropping-particle" : "", "parse-names" : false, "suffix" : "" } ], "id" : "ITEM-1", "issued" : { "date-parts" : [ [ "2007" ] ] }, "title" : "A computer model of medial efferent suppression in the mammalian auditory system", "type" : "article-journal" }, "uris" : [ "http://www.mendeley.com/documents/?uuid=dc274af7-e83c-471c-b4ba-fab335670387" ] } ], "mendeley" : { "formattedCitation" : "(Ferry &amp;Meddis, 2007)", "plainTextFormattedCitation" : "(Ferry &amp;Meddis, 2007)", "previouslyFormattedCitation" : "(Ferry &amp;Meddis, 2007)" }, "properties" : { "noteIndex" : 0 }, "schema" : "https://github.com/citation-style-language/schema/raw/master/csl-citation.json" }</w:instrText>
+      </w:r>
+      <w:r>
+        <w:rPr>
+          <w:rFonts w:ascii="標楷體" w:eastAsia="標楷體" w:hAnsi="標楷體"/>
+        </w:rPr>
+        <w:fldChar w:fldCharType="separate"/>
+      </w:r>
+      <w:r>
+        <w:rPr>
+          <w:rFonts w:ascii="標楷體" w:eastAsia="標楷體" w:hAnsi="標楷體"/>
+          <w:noProof/>
+        </w:rPr>
+        <w:t>(Ferry &amp;Meddis, 2007)</w:t>
+      </w:r>
+      <w:r>
+        <w:rPr>
+          <w:rFonts w:ascii="標楷體" w:eastAsia="標楷體" w:hAnsi="標楷體"/>
+        </w:rPr>
+        <w:fldChar w:fldCharType="end"/>
+      </w:r>
+    </w:p>
+    <w:p>
+      <w:pPr>
+        <w:ind w:firstLine="480"/>
+        <w:rPr>
+          <w:rFonts w:ascii="標楷體" w:eastAsia="標楷體" w:hAnsi="標楷體"/>
+        </w:rPr>
+      </w:pPr>
+      <w:r>
+        <w:rPr>
+          <w:rFonts w:ascii="標楷體" w:eastAsia="標楷體" w:hAnsi="標楷體" w:hint="eastAsia"/>
+        </w:rPr>
+        <w:t>簡介人類聽覺系統的主要訊號處理單位及其計算模型。</w:t>
+      </w:r>
+    </w:p>
+    <w:p>
+      <w:pPr>
+        <w:rPr>
+          <w:rFonts w:ascii="標楷體" w:eastAsia="標楷體" w:hAnsi="標楷體"/>
+        </w:rPr>
+      </w:pPr>
+    </w:p>
+    <w:p>
+      <w:pPr>
+        <w:rPr>
+          <w:rFonts w:eastAsia="標楷體" w:hint="eastAsia"/>
+        </w:rPr>
+      </w:pPr>
+      <w:r>
+        <w:rPr>
+          <w:rFonts w:ascii="標楷體" w:eastAsia="標楷體" w:hAnsi="標楷體"/>
+        </w:rPr>
+        <w:tab/>
       </w:r>
     </w:p>
     <w:p>
@@ -10061,6 +12886,29 @@
         <w:ind w:left="420"/>
         <w:rPr>
           <w:rFonts w:eastAsia="標楷體"/>
+        </w:rPr>
+      </w:pPr>
+    </w:p>
+    <w:p>
+      <w:pPr>
+        <w:ind w:left="420"/>
+        <w:rPr>
+          <w:rFonts w:eastAsia="標楷體"/>
+        </w:rPr>
+      </w:pPr>
+    </w:p>
+    <w:p>
+      <w:pPr>
+        <w:ind w:left="420"/>
+        <w:rPr>
+          <w:rFonts w:eastAsia="標楷體"/>
+        </w:rPr>
+      </w:pPr>
+    </w:p>
+    <w:p>
+      <w:pPr>
+        <w:rPr>
+          <w:rFonts w:eastAsia="標楷體" w:hint="eastAsia"/>
         </w:rPr>
       </w:pPr>
     </w:p>
@@ -10089,22 +12937,30 @@
           <w:rFonts w:eastAsia="標楷體" w:hint="eastAsia"/>
           <w:b/>
         </w:rPr>
-        <w:t>異常</w:t>
+        <w:t>神經系統模擬軟體</w:t>
       </w:r>
       <w:r>
         <w:rPr>
           <w:rFonts w:eastAsia="標楷體" w:hint="eastAsia"/>
           <w:b/>
         </w:rPr>
-        <w:t>(anomy)</w:t>
-      </w:r>
-      <w:r>
-        <w:rPr>
-          <w:rFonts w:eastAsia="標楷體" w:hint="eastAsia"/>
-          <w:b/>
-        </w:rPr>
-        <w:t>聲音偵測</w:t>
-      </w:r>
+        <w:t>Nengo</w:t>
+      </w:r>
+    </w:p>
+    <w:p>
+      <w:pPr>
+        <w:ind w:left="420"/>
+        <w:rPr>
+          <w:rFonts w:eastAsia="標楷體"/>
+        </w:rPr>
+      </w:pPr>
+    </w:p>
+    <w:p>
+      <w:pPr>
+        <w:rPr>
+          <w:rFonts w:eastAsia="標楷體"/>
+        </w:rPr>
+      </w:pPr>
     </w:p>
     <w:p>
       <w:pPr>
@@ -10124,7 +12980,6 @@
           <w:rFonts w:eastAsia="標楷體" w:hint="eastAsia"/>
           <w:b/>
         </w:rPr>
-        <w:lastRenderedPageBreak/>
         <w:t>語意指標</w:t>
       </w:r>
       <w:r>
@@ -10165,7 +13020,7 @@
         </w:numPr>
         <w:ind w:leftChars="0"/>
         <w:rPr>
-          <w:rFonts w:eastAsia="標楷體"/>
+          <w:rFonts w:eastAsia="標楷體" w:hint="eastAsia"/>
           <w:b/>
         </w:rPr>
       </w:pPr>
@@ -10174,7 +13029,21 @@
           <w:rFonts w:eastAsia="標楷體" w:hint="eastAsia"/>
           <w:b/>
         </w:rPr>
-        <w:t>回聲相關之建築聲學</w:t>
+        <w:t>異常</w:t>
+      </w:r>
+      <w:r>
+        <w:rPr>
+          <w:rFonts w:eastAsia="標楷體" w:hint="eastAsia"/>
+          <w:b/>
+        </w:rPr>
+        <w:t>(anomy)</w:t>
+      </w:r>
+      <w:r>
+        <w:rPr>
+          <w:rFonts w:eastAsia="標楷體" w:hint="eastAsia"/>
+          <w:b/>
+        </w:rPr>
+        <w:t>聲音偵測</w:t>
       </w:r>
     </w:p>
     <w:p>
@@ -10195,14 +13064,7 @@
           <w:rFonts w:eastAsia="標楷體" w:hint="eastAsia"/>
           <w:b/>
         </w:rPr>
-        <w:t xml:space="preserve">3D </w:t>
-      </w:r>
-      <w:r>
-        <w:rPr>
-          <w:rFonts w:eastAsia="標楷體" w:hint="eastAsia"/>
-          <w:b/>
-        </w:rPr>
-        <w:t>射線追蹤</w:t>
+        <w:t>回聲相關之建築聲學</w:t>
       </w:r>
     </w:p>
     <w:p>
@@ -10218,6 +13080,41 @@
           <w:b/>
         </w:rPr>
       </w:pPr>
+      <w:r>
+        <w:rPr>
+          <w:rFonts w:eastAsia="標楷體" w:hint="eastAsia"/>
+          <w:b/>
+        </w:rPr>
+        <w:t xml:space="preserve">3D </w:t>
+      </w:r>
+      <w:r>
+        <w:rPr>
+          <w:rFonts w:eastAsia="標楷體" w:hint="eastAsia"/>
+          <w:b/>
+        </w:rPr>
+        <w:t>射線追蹤</w:t>
+      </w:r>
+    </w:p>
+    <w:p>
+      <w:pPr>
+        <w:pStyle w:val="a5"/>
+        <w:numPr>
+          <w:ilvl w:val="1"/>
+          <w:numId w:val="8"/>
+        </w:numPr>
+        <w:ind w:leftChars="0"/>
+        <w:rPr>
+          <w:rFonts w:eastAsia="標楷體"/>
+          <w:b/>
+        </w:rPr>
+      </w:pPr>
+      <w:r>
+        <w:rPr>
+          <w:rFonts w:eastAsia="標楷體" w:hint="eastAsia"/>
+          <w:b/>
+        </w:rPr>
+        <w:t xml:space="preserve">　</w:t>
+      </w:r>
       <w:r>
         <w:rPr>
           <w:rFonts w:eastAsia="標楷體" w:hint="eastAsia"/>
@@ -11267,6 +14164,7 @@
         <w:rPr>
           <w:rFonts w:eastAsia="標楷體" w:hint="eastAsia"/>
         </w:rPr>
+        <w:lastRenderedPageBreak/>
         <w:t>產生一篇國際會議論文</w:t>
       </w:r>
       <w:r>
@@ -11393,14 +14291,7 @@
         <w:rPr>
           <w:rFonts w:ascii="標楷體" w:eastAsia="標楷體" w:hAnsi="標楷體" w:hint="eastAsia"/>
         </w:rPr>
-        <w:t>程式庫(官</w:t>
-      </w:r>
-      <w:r>
-        <w:rPr>
-          <w:rFonts w:ascii="標楷體" w:eastAsia="標楷體" w:hAnsi="標楷體" w:hint="eastAsia"/>
-        </w:rPr>
-        <w:lastRenderedPageBreak/>
-        <w:t>網</w:t>
+        <w:t>程式庫(官網</w:t>
       </w:r>
       <w:r>
         <w:rPr>
@@ -11533,7 +14424,7 @@
         <w:rPr>
           <w:rFonts w:ascii="標楷體" w:eastAsia="標楷體" w:hAnsi="標楷體"/>
         </w:rPr>
-        <w:instrText>ADDIN CSL_CITATION { "citationItems" : [ { "id" : "ITEM-1", "itemData" : { "ISSN" : "1352-9404", "abstract" : "A simulation of the acoustics of a simple rectangular prism room has been constructed using the MATLAB m-code programming language. The aim of this program (Roomsim) is to provide a signal generation tool for the speech and hearing research community, and an educational tool for illustrating the image method of simulating room acoustics and some acoustical effects. The program is menu driven for ease of use, and will be made freely available under a GNU General Public Licence by publishing it on the MATLAB Central user contributed programs website. This paper describes aspects of the program and presents new research data resulting from its use in a project evaluating a binaural processor for missing data speech recognition.", "author" : [ { "dropping-particle" : "", "family" : "Campbell", "given" : "D R", "non-dropping-particle" : "", "parse-names" : false, "suffix" : "" }, { "dropping-particle" : "", "family" : "Palomaki", "given" : "K J", "non-dropping-particle" : "", "parse-names" : false, "suffix" : "" }, { "dropping-particle" : "", "family" : "Brown", "given" : "G", "non-dropping-particle" : "", "parse-names" : false, "suffix" : "" } ], "container-title" : "Computing and Information Systems J", "id" : "ITEM-1", "issued" : { "date-parts" : [ [ "2005" ] ] }, "page" : "48-51", "title" : "A MATLAB simulation of\" shoebox\" room acoustics for use in research and teaching", "type" : "article-journal", "volume" : "9" }, "uris" : [ "http://www.mendeley.com/documents/?uuid=fc4ffca6-5a47-4aa5-93cb-43dbde341b7c" ] } ], "mendeley" : { "formattedCitation" : "(Campbell, Palomaki, &amp;Brown, 2005)", "plainTextFormattedCitation" : "(Campbell, Palomaki, &amp;Brown, 2005)", "previouslyFormattedCitation" : "(Campbell, Palomaki, &amp;Brown, 2005)" }, "properties" : { "noteIndex" : 0 }, "schema" : "https://github.com/citation-style-language/schema/raw/master/csl-citation.json" }</w:instrText>
+        <w:instrText>ADDIN CSL_CITATION { "citationItems" : [ { "id" : "ITEM-1", "itemData" : { "ISSN" : "1352-9404", "abstract" : "A simulation of the acoustics of a simple rectangular prism room has been constructed using the MATLAB m-code programming language. The aim of this program (Roomsim) is to provide a signal generation tool for the speech and hearing research community, and an educational tool for illustrating the image method of simulating room acoustics and some acoustical effects. The program is menu driven for ease of use, and will be made freely available under a GNU General Public Licence by publishing it on the MATLAB Central user contributed programs website. This paper describes aspects of the program and presents new research data resulting from its use in a project evaluating a binaural processor for missing data speech recognition.", "author" : [ { "dropping-particle" : "", "family" : "Campbell", "given" : "D R", "non-dropping-particle" : "", "parse-names" : false, "suffix" : "" }, { "dropping-particle" : "", "family" : "Palomaki", "given" : "K J", "non-dropping-particle" : "", "parse-names" : false, "suffix" : "" }, { "dropping-particle" : "", "family" : "Brown", "given" : "G", "non-dropping-particle" : "", "parse-names" : false, "suffix" : "" } ], "container-title" : "Computing and Information Systems J", "id" : "ITEM-1", "issued" : { "date-parts" : [ [ "2005" ] ] }, "page" : "48-51", "title" : "A MATLAB simulation of\" shoebox\" room acoustics for use in research and teaching", "type" : "article-journal", "volume" : "9" }, "uris" : [ "http://www.mendeley.com/documents/?uuid=fc4ffca6-5a47-4aa5-93cb-43dbde341b7c" ] } ], "mendeley" : { "formattedCitation" : "(Campbell et al., 2005)", "plainTextFormattedCitation" : "(Campbell et al., 2005)", "previouslyFormattedCitation" : "(Campbell et al., 2005)" }, "properties" : { "noteIndex" : 0 }, "schema" : "https://github.com/citation-style-language/schema/raw/master/csl-citation.json" }</w:instrText>
       </w:r>
       <w:r>
         <w:rPr>
@@ -11546,7 +14437,7 @@
           <w:rFonts w:ascii="標楷體" w:eastAsia="標楷體" w:hAnsi="標楷體"/>
           <w:noProof/>
         </w:rPr>
-        <w:t>(Campbell, Palomaki, &amp;Brown, 2005)</w:t>
+        <w:t>(Campbell et al., 2005)</w:t>
       </w:r>
       <w:r>
         <w:rPr>
@@ -11581,7 +14472,7 @@
         </w:rPr>
         <w:t>程式原始碼位於</w:t>
       </w:r>
-      <w:hyperlink r:id="rId10" w:history="1">
+      <w:hyperlink r:id="rId18" w:history="1">
         <w:r>
           <w:rPr>
             <w:rStyle w:val="aa"/>
@@ -12571,6 +15462,7 @@
         <w:rPr>
           <w:rFonts w:ascii="標楷體" w:eastAsia="標楷體" w:hAnsi="標楷體" w:hint="eastAsia"/>
         </w:rPr>
+        <w:lastRenderedPageBreak/>
         <w:t>Hz)，預期ITD影響較ILD為大。</w:t>
       </w:r>
     </w:p>
@@ -12734,7 +15626,6 @@
         <w:rPr>
           <w:rFonts w:ascii="標楷體" w:eastAsia="標楷體" w:hAnsi="標楷體" w:hint="eastAsia"/>
         </w:rPr>
-        <w:lastRenderedPageBreak/>
         <w:t>場景</w:t>
       </w:r>
       <w:r>
@@ -13219,7 +16110,7 @@
                     </pic:cNvPicPr>
                   </pic:nvPicPr>
                   <pic:blipFill>
-                    <a:blip r:embed="rId11">
+                    <a:blip r:embed="rId19">
                       <a:extLst>
                         <a:ext uri="{28A0092B-C50C-407E-A947-70E740481C1C}">
                           <a14:useLocalDpi xmlns:a14="http://schemas.microsoft.com/office/drawing/2010/main" val="0"/>
@@ -13293,7 +16184,7 @@
         <w:rPr>
           <w:rFonts w:ascii="標楷體" w:eastAsia="標楷體" w:hAnsi="標楷體"/>
         </w:rPr>
-        <w:instrText>ADDIN CSL_CITATION { "citationItems" : [ { "id" : "ITEM-1", "itemData" : { "DOI" : "10.1109/IROS.2008.4650760", "ISBN" : "9781424420582", "abstract" : "A biologically inspired azimuthal broadband sound localisation system is introduced to simulates the functional organisation of the human auditory midbrain up to the inferior colliculus (IC). Supported by recent neurophysiological studies on the role of the IC and superior olivary complex (SOC) in sound processing, our system models two ascending pathways of the auditory midbrain: the ITD (Interaural Time Difference) pathway and ILD (Interaural Level Difference) pathway. In our approach to modelling the ITD pathway, we take account of Yinpsilas finding that only a single delay line exists in the ITD processing from cochlea to SOC for the ipsilateral ear while multiple delay lines exists for the contralateral ear. The ILD pathway is modelled without varied delay lines because of neurophysiological evidence that indicates the delays along that pathway are minimal and constant. First, two-dimensional (2D) tonotopical ITD and ILD spike maps over frequency and ITD/ILD are calculated by a spiking neural network which follows the biological delay structure. Then these maps are weighted considering the advance of ITD in low frequency and ILD in middle and high frequency. Finally, ITD and ILD maps are merged together to find out the best estimation of the sound source. Experimental results involving noise and voice show that our model performs sound localisation that approaches biological performance. Our approach brings not only new insight into the brain mechanism of the auditory system, but also demonstrates a practical application of sound localisation for mobile robots.", "author" : [ { "dropping-particle" : "", "family" : "Liu", "given" : "Jindong", "non-dropping-particle" : "", "parse-names" : false, "suffix" : "" }, { "dropping-particle" : "", "family" : "Erwin", "given" : "Harry", "non-dropping-particle" : "", "parse-names" : false, "suffix" : "" }, { "dropping-particle" : "", "family" : "Wermter", "given" : "Stefan", "non-dropping-particle" : "", "parse-names" : false, "suffix" : "" } ], "container-title" : "2008 IEEE/RSJ International Conference on Intelligent Robots and Systems, IROS", "id" : "ITEM-1", "issued" : { "date-parts" : [ [ "2008" ] ] }, "page" : "2191-2196", "title" : "Mobile robot broadband sound localisation using a biologically inspired spiking neural network", "type" : "article-journal" }, "uris" : [ "http://www.mendeley.com/documents/?uuid=181b402e-4065-48ff-8cef-b5a4143ab978" ] } ], "mendeley" : { "formattedCitation" : "(Liu, Erwin, &amp;Wermter, 2008)", "plainTextFormattedCitation" : "(Liu, Erwin, &amp;Wermter, 2008)", "previouslyFormattedCitation" : "(Liu, Erwin, &amp;Wermter, 2008)" }, "properties" : { "noteIndex" : 0 }, "schema" : "https://github.com/citation-style-language/schema/raw/master/csl-citation.json" }</w:instrText>
+        <w:instrText>ADDIN CSL_CITATION { "citationItems" : [ { "id" : "ITEM-1", "itemData" : { "DOI" : "10.1109/IROS.2008.4650760", "ISBN" : "9781424420582", "abstract" : "A biologically inspired azimuthal broadband sound localisation system is introduced to simulates the functional organisation of the human auditory midbrain up to the inferior colliculus (IC). Supported by recent neurophysiological studies on the role of the IC and superior olivary complex (SOC) in sound processing, our system models two ascending pathways of the auditory midbrain: the ITD (Interaural Time Difference) pathway and ILD (Interaural Level Difference) pathway. In our approach to modelling the ITD pathway, we take account of Yinpsilas finding that only a single delay line exists in the ITD processing from cochlea to SOC for the ipsilateral ear while multiple delay lines exists for the contralateral ear. The ILD pathway is modelled without varied delay lines because of neurophysiological evidence that indicates the delays along that pathway are minimal and constant. First, two-dimensional (2D) tonotopical ITD and ILD spike maps over frequency and ITD/ILD are calculated by a spiking neural network which follows the biological delay structure. Then these maps are weighted considering the advance of ITD in low frequency and ILD in middle and high frequency. Finally, ITD and ILD maps are merged together to find out the best estimation of the sound source. Experimental results involving noise and voice show that our model performs sound localisation that approaches biological performance. Our approach brings not only new insight into the brain mechanism of the auditory system, but also demonstrates a practical application of sound localisation for mobile robots.", "author" : [ { "dropping-particle" : "", "family" : "Liu", "given" : "Jindong", "non-dropping-particle" : "", "parse-names" : false, "suffix" : "" }, { "dropping-particle" : "", "family" : "Erwin", "given" : "Harry", "non-dropping-particle" : "", "parse-names" : false, "suffix" : "" }, { "dropping-particle" : "", "family" : "Wermter", "given" : "Stefan", "non-dropping-particle" : "", "parse-names" : false, "suffix" : "" } ], "container-title" : "2008 IEEE/RSJ International Conference on Intelligent Robots and Systems, IROS", "id" : "ITEM-1", "issued" : { "date-parts" : [ [ "2008" ] ] }, "page" : "2191-2196", "title" : "Mobile robot broadband sound localisation using a biologically inspired spiking neural network", "type" : "article-journal" }, "uris" : [ "http://www.mendeley.com/documents/?uuid=181b402e-4065-48ff-8cef-b5a4143ab978" ] } ], "mendeley" : { "formattedCitation" : "(Liu et al., 2008)", "plainTextFormattedCitation" : "(Liu et al., 2008)", "previouslyFormattedCitation" : "(Liu et al., 2008)" }, "properties" : { "noteIndex" : 0 }, "schema" : "https://github.com/citation-style-language/schema/raw/master/csl-citation.json" }</w:instrText>
       </w:r>
       <w:r>
         <w:rPr>
@@ -13306,7 +16197,7 @@
           <w:rFonts w:ascii="標楷體" w:eastAsia="標楷體" w:hAnsi="標楷體"/>
           <w:noProof/>
         </w:rPr>
-        <w:t>(Liu, Erwin, &amp;Wermter, 2008)</w:t>
+        <w:t>(Liu et al., 2008)</w:t>
       </w:r>
       <w:r>
         <w:rPr>
@@ -13617,7 +16508,6 @@
         <w:rPr>
           <w:rFonts w:ascii="標楷體" w:eastAsia="標楷體" w:hAnsi="標楷體" w:hint="eastAsia"/>
         </w:rPr>
-        <w:lastRenderedPageBreak/>
         <w:t xml:space="preserve">5 x 4 x </w:t>
       </w:r>
       <w:r>
@@ -14170,7 +17060,7 @@
         <w:rPr>
           <w:rFonts w:ascii="標楷體" w:eastAsia="標楷體" w:hAnsi="標楷體"/>
         </w:rPr>
-        <w:instrText>ADDIN CSL_CITATION { "citationItems" : [ { "id" : "ITEM-1", "itemData" : { "DOI" : "10.1109/IROS.2013.6696771", "ISBN" : "9781467363587", "ISSN" : "21530858", "abstract" : "Sound source localization is an important feature designed and implemented on robots and intelligent systems. Like other artificial audition tasks, it is constrained to multiple problems, notably sound reflections and noises. This paper presents a sound source azimuth estimation approach in reverberant environments. It exploits binaural signals in a humanoid robotic context. Interaural Time and Level Differences (ITD and ILD) are extracted on multiple frequency bands and combined with a neural network-based learning scheme. A cue filtering process is used to reduce the reverberations effects. The system has been evaluated with simulation and real data, in multiple aspects covering realistic robot operating conditions, and was proven satisfying and effective as will be shown and discussed in the paper.", "author" : [ { "dropping-particle" : "", "family" : "Youssef", "given" : "Karim", "non-dropping-particle" : "", "parse-names" : false, "suffix" : "" }, { "dropping-particle" : "", "family" : "Argentieri", "given" : "Sylvain", "non-dropping-particle" : "", "parse-names" : false, "suffix" : "" }, { "dropping-particle" : "", "family" : "Zarader", "given" : "Jean Luc", "non-dropping-particle" : "", "parse-names" : false, "suffix" : "" } ], "container-title" : "IEEE International Conference on Intelligent Robots and Systems", "id" : "ITEM-1", "issued" : { "date-parts" : [ [ "2013" ] ] }, "page" : "2927-2932", "title" : "A learning-based approach to robust binaural sound localization", "type" : "article-journal" }, "uris" : [ "http://www.mendeley.com/documents/?uuid=acad13ed-7c2f-41c7-8334-5fe250c2abe7" ] } ], "mendeley" : { "formattedCitation" : "(Youssef, Argentieri, &amp;Zarader, 2013)", "plainTextFormattedCitation" : "(Youssef, Argentieri, &amp;Zarader, 2013)", "previouslyFormattedCitation" : "(Youssef, Argentieri, &amp;Zarader, 2013)" }, "properties" : { "noteIndex" : 0 }, "schema" : "https://github.com/citation-style-language/schema/raw/master/csl-citation.json" }</w:instrText>
+        <w:instrText>ADDIN CSL_CITATION { "citationItems" : [ { "id" : "ITEM-1", "itemData" : { "DOI" : "10.1109/IROS.2013.6696771", "ISBN" : "9781467363587", "ISSN" : "21530858", "abstract" : "Sound source localization is an important feature designed and implemented on robots and intelligent systems. Like other artificial audition tasks, it is constrained to multiple problems, notably sound reflections and noises. This paper presents a sound source azimuth estimation approach in reverberant environments. It exploits binaural signals in a humanoid robotic context. Interaural Time and Level Differences (ITD and ILD) are extracted on multiple frequency bands and combined with a neural network-based learning scheme. A cue filtering process is used to reduce the reverberations effects. The system has been evaluated with simulation and real data, in multiple aspects covering realistic robot operating conditions, and was proven satisfying and effective as will be shown and discussed in the paper.", "author" : [ { "dropping-particle" : "", "family" : "Youssef", "given" : "Karim", "non-dropping-particle" : "", "parse-names" : false, "suffix" : "" }, { "dropping-particle" : "", "family" : "Argentieri", "given" : "Sylvain", "non-dropping-particle" : "", "parse-names" : false, "suffix" : "" }, { "dropping-particle" : "", "family" : "Zarader", "given" : "Jean Luc", "non-dropping-particle" : "", "parse-names" : false, "suffix" : "" } ], "container-title" : "IEEE International Conference on Intelligent Robots and Systems", "id" : "ITEM-1", "issued" : { "date-parts" : [ [ "2013" ] ] }, "page" : "2927-2932", "title" : "A learning-based approach to robust binaural sound localization", "type" : "article-journal" }, "uris" : [ "http://www.mendeley.com/documents/?uuid=acad13ed-7c2f-41c7-8334-5fe250c2abe7" ] } ], "mendeley" : { "formattedCitation" : "(Youssef et al., 2013)", "plainTextFormattedCitation" : "(Youssef et al., 2013)", "previouslyFormattedCitation" : "(Youssef et al., 2013)" }, "properties" : { "noteIndex" : 0 }, "schema" : "https://github.com/citation-style-language/schema/raw/master/csl-citation.json" }</w:instrText>
       </w:r>
       <w:r>
         <w:rPr>
@@ -14183,7 +17073,7 @@
           <w:rFonts w:ascii="標楷體" w:eastAsia="標楷體" w:hAnsi="標楷體"/>
           <w:noProof/>
         </w:rPr>
-        <w:t>(Youssef, Argentieri, &amp;Zarader, 2013)</w:t>
+        <w:t>(Youssef et al., 2013)</w:t>
       </w:r>
       <w:r>
         <w:rPr>
@@ -14201,7 +17091,7 @@
         <w:rPr>
           <w:rFonts w:ascii="標楷體" w:eastAsia="標楷體" w:hAnsi="標楷體"/>
         </w:rPr>
-        <w:instrText>ADDIN CSL_CITATION { "citationItems" : [ { "id" : "ITEM-1", "itemData" : { "DOI" : "10.1109/ICASSP.2015.7178347", "ISBN" : "9781467369978", "ISSN" : "15206149", "author" : [ { "dropping-particle" : "", "family" : "Mroueh", "given" : "Youssef", "non-dropping-particle" : "", "parse-names" : false, "suffix" : "" }, { "dropping-particle" : "", "family" : "Marcheret", "given" : "Etienne", "non-dropping-particle" : "", "parse-names" : false, "suffix" : "" }, { "dropping-particle" : "", "family" : "Goel", "given" : "Vaibhava", "non-dropping-particle" : "", "parse-names" : false, "suffix" : "" }, { "dropping-particle" : "", "family" : "Ibm", "given" : "M I T", "non-dropping-particle" : "", "parse-names" : false, "suffix" : "" } ], "id" : "ITEM-1", "issued" : { "date-parts" : [ [ "2015" ] ] }, "page" : "2130-2134", "title" : "Deep Multimodal Learning for Audio-Visual Speech Recognition", "type" : "article-journal" }, "uris" : [ "http://www.mendeley.com/documents/?uuid=caad1eb4-79c2-4f06-9ac3-002674fb31e3" ] } ], "mendeley" : { "formattedCitation" : "(Mroueh, Marcheret, Goel, &amp;Ibm, 2015)", "plainTextFormattedCitation" : "(Mroueh, Marcheret, Goel, &amp;Ibm, 2015)" }, "properties" : { "noteIndex" : 0 }, "schema" : "https://github.com/citation-style-language/schema/raw/master/csl-citation.json" }</w:instrText>
+        <w:instrText>ADDIN CSL_CITATION { "citationItems" : [ { "id" : "ITEM-1", "itemData" : { "DOI" : "10.1109/ICASSP.2015.7178347", "ISBN" : "9781467369978", "ISSN" : "15206149", "author" : [ { "dropping-particle" : "", "family" : "Mroueh", "given" : "Youssef", "non-dropping-particle" : "", "parse-names" : false, "suffix" : "" }, { "dropping-particle" : "", "family" : "Marcheret", "given" : "Etienne", "non-dropping-particle" : "", "parse-names" : false, "suffix" : "" }, { "dropping-particle" : "", "family" : "Goel", "given" : "Vaibhava", "non-dropping-particle" : "", "parse-names" : false, "suffix" : "" }, { "dropping-particle" : "", "family" : "Ibm", "given" : "M I T", "non-dropping-particle" : "", "parse-names" : false, "suffix" : "" } ], "id" : "ITEM-1", "issued" : { "date-parts" : [ [ "2015" ] ] }, "page" : "2130-2134", "title" : "Deep Multimodal Learning for Audio-Visual Speech Recognition", "type" : "article-journal" }, "uris" : [ "http://www.mendeley.com/documents/?uuid=caad1eb4-79c2-4f06-9ac3-002674fb31e3" ] } ], "mendeley" : { "formattedCitation" : "(Mroueh, Marcheret, Goel, &amp;Ibm, 2015)", "plainTextFormattedCitation" : "(Mroueh, Marcheret, Goel, &amp;Ibm, 2015)", "previouslyFormattedCitation" : "(Mroueh, Marcheret, Goel, &amp;Ibm, 2015)" }, "properties" : { "noteIndex" : 0 }, "schema" : "https://github.com/citation-style-language/schema/raw/master/csl-citation.json" }</w:instrText>
       </w:r>
       <w:r>
         <w:rPr>
@@ -14689,6 +17579,7 @@
         <w:rPr>
           <w:rFonts w:ascii="標楷體" w:eastAsia="標楷體" w:hAnsi="標楷體" w:hint="eastAsia"/>
         </w:rPr>
+        <w:lastRenderedPageBreak/>
         <w:t xml:space="preserve">      聲、與交通背景雜訊。</w:t>
       </w:r>
     </w:p>
@@ -14780,7 +17671,6 @@
         <w:rPr>
           <w:rFonts w:ascii="標楷體" w:eastAsia="標楷體" w:hAnsi="標楷體" w:hint="eastAsia"/>
         </w:rPr>
-        <w:lastRenderedPageBreak/>
         <w:t>場景</w:t>
       </w:r>
       <w:r>
@@ -15713,6 +18603,7 @@
         <w:rPr>
           <w:rFonts w:ascii="標楷體" w:eastAsia="標楷體" w:hAnsi="標楷體" w:hint="eastAsia"/>
         </w:rPr>
+        <w:lastRenderedPageBreak/>
         <w:t>的語意指標，估算判定語意指標的正確率</w:t>
       </w:r>
       <w:r>
@@ -15840,7 +18731,6 @@
         <w:rPr>
           <w:rFonts w:ascii="標楷體" w:eastAsia="標楷體" w:hAnsi="標楷體" w:hint="eastAsia"/>
         </w:rPr>
-        <w:lastRenderedPageBreak/>
         <w:t xml:space="preserve">    到發出聲音處。</w:t>
       </w:r>
     </w:p>
@@ -16707,7 +19597,13 @@
         <w:rPr>
           <w:rFonts w:eastAsia="標楷體" w:hint="eastAsia"/>
         </w:rPr>
-        <w:t>但主持人近年多所涉獵</w:t>
+        <w:t>但</w:t>
+      </w:r>
+      <w:r>
+        <w:rPr>
+          <w:rFonts w:eastAsia="標楷體" w:hint="eastAsia"/>
+        </w:rPr>
+        <w:t>近年來</w:t>
       </w:r>
       <w:r>
         <w:rPr>
@@ -16719,6 +19615,42 @@
         <w:rPr>
           <w:rFonts w:eastAsia="標楷體" w:hint="eastAsia"/>
         </w:rPr>
+        <w:t>主持人</w:t>
+      </w:r>
+      <w:r>
+        <w:rPr>
+          <w:rFonts w:eastAsia="標楷體" w:hint="eastAsia"/>
+        </w:rPr>
+        <w:t>與所指導的研究生</w:t>
+      </w:r>
+      <w:r>
+        <w:rPr>
+          <w:rFonts w:eastAsia="標楷體" w:hint="eastAsia"/>
+        </w:rPr>
+        <w:t>多所涉獵</w:t>
+      </w:r>
+      <w:r>
+        <w:rPr>
+          <w:rFonts w:ascii="標楷體" w:eastAsia="標楷體" w:hAnsi="標楷體" w:hint="eastAsia"/>
+        </w:rPr>
+        <w:t>，</w:t>
+      </w:r>
+      <w:r>
+        <w:rPr>
+          <w:rFonts w:eastAsia="標楷體" w:hint="eastAsia"/>
+        </w:rPr>
+        <w:t>討論學習</w:t>
+      </w:r>
+      <w:r>
+        <w:rPr>
+          <w:rFonts w:ascii="標楷體" w:eastAsia="標楷體" w:hAnsi="標楷體" w:hint="eastAsia"/>
+        </w:rPr>
+        <w:t>；</w:t>
+      </w:r>
+      <w:r>
+        <w:rPr>
+          <w:rFonts w:eastAsia="標楷體" w:hint="eastAsia"/>
+        </w:rPr>
         <w:t>雖尚無具體成果</w:t>
       </w:r>
       <w:r>
@@ -16737,7 +19669,31 @@
         <w:rPr>
           <w:rFonts w:eastAsia="標楷體" w:hint="eastAsia"/>
         </w:rPr>
-        <w:t>也建立若干基礎</w:t>
+        <w:t>也</w:t>
+      </w:r>
+      <w:r>
+        <w:rPr>
+          <w:rFonts w:eastAsia="標楷體" w:hint="eastAsia"/>
+        </w:rPr>
+        <w:t>已</w:t>
+      </w:r>
+      <w:r>
+        <w:rPr>
+          <w:rFonts w:eastAsia="標楷體" w:hint="eastAsia"/>
+        </w:rPr>
+        <w:t>建立</w:t>
+      </w:r>
+      <w:r>
+        <w:rPr>
+          <w:rFonts w:eastAsia="標楷體" w:hint="eastAsia"/>
+        </w:rPr>
+        <w:t>相當</w:t>
+      </w:r>
+      <w:r>
+        <w:rPr>
+          <w:rFonts w:eastAsia="標楷體" w:hint="eastAsia"/>
+        </w:rPr>
+        <w:t>基礎</w:t>
       </w:r>
       <w:r>
         <w:rPr>
@@ -16773,15 +19729,7 @@
         <w:rPr>
           <w:rFonts w:ascii="標楷體" w:eastAsia="標楷體" w:hAnsi="標楷體" w:hint="eastAsia"/>
         </w:rPr>
-        <w:t>以目前所知</w:t>
-      </w:r>
-      <w:bookmarkStart w:id="0" w:name="_GoBack"/>
-      <w:bookmarkEnd w:id="0"/>
-      <w:r>
-        <w:rPr>
-          <w:rFonts w:ascii="標楷體" w:eastAsia="標楷體" w:hAnsi="標楷體" w:hint="eastAsia"/>
-        </w:rPr>
-        <w:t>判斷，</w:t>
+        <w:t>以目前所知判斷，</w:t>
       </w:r>
       <w:r>
         <w:rPr>
@@ -16827,6 +19775,7 @@
           <w:sz w:val="28"/>
           <w:szCs w:val="28"/>
         </w:rPr>
+        <w:lastRenderedPageBreak/>
         <w:t>評估指標</w:t>
       </w:r>
     </w:p>
@@ -17056,7 +20005,7 @@
           <w:noProof/>
           <w:kern w:val="0"/>
         </w:rPr>
-        <w:t xml:space="preserve">Campbell, D. R., Palomaki, K. J., &amp;Brown, G. (2005). A MATLAB simulation of“ shoebox” room acoustics for use in research and teaching. </w:t>
+        <w:t xml:space="preserve">Argentieri, S., Danès, P., &amp;Souères, P. (2015). A survey on sound source localization in robotics: From binaural to array processing methods. </w:t>
       </w:r>
       <w:r>
         <w:rPr>
@@ -17065,7 +20014,7 @@
           <w:noProof/>
           <w:kern w:val="0"/>
         </w:rPr>
-        <w:t>Computing and Information Systems J</w:t>
+        <w:t>Computer Speech and Language</w:t>
       </w:r>
       <w:r>
         <w:rPr>
@@ -17081,14 +20030,14 @@
           <w:noProof/>
           <w:kern w:val="0"/>
         </w:rPr>
-        <w:t>9</w:t>
+        <w:t>34</w:t>
       </w:r>
       <w:r>
         <w:rPr>
           <w:noProof/>
           <w:kern w:val="0"/>
         </w:rPr>
-        <w:t>, 48–51.</w:t>
+        <w:t>(1), 87–112. http://doi.org/10.1016/j.csl.2015.03.003</w:t>
       </w:r>
     </w:p>
     <w:p>
@@ -17107,7 +20056,7 @@
           <w:noProof/>
           <w:kern w:val="0"/>
         </w:rPr>
-        <w:t xml:space="preserve">Liu, J., Erwin, H., &amp;Wermter, S. (2008). Mobile robot broadband sound localisation using a biologically inspired spiking neural network. </w:t>
+        <w:t xml:space="preserve">Campbell, D. R., Palomaki, K. J., &amp;Brown, G. (2005). A MATLAB simulation of“ shoebox” room acoustics for use in research and teaching. </w:t>
       </w:r>
       <w:r>
         <w:rPr>
@@ -17116,14 +20065,30 @@
           <w:noProof/>
           <w:kern w:val="0"/>
         </w:rPr>
-        <w:t>2008 IEEE/RSJ International Conference on Intelligent Robots and Systems, IROS</w:t>
+        <w:t>Computing and Information Systems J</w:t>
       </w:r>
       <w:r>
         <w:rPr>
           <w:noProof/>
           <w:kern w:val="0"/>
         </w:rPr>
-        <w:t>, 2191–2196. http://doi.org/10.1109/IROS.2008.4650760</w:t>
+        <w:t xml:space="preserve">, </w:t>
+      </w:r>
+      <w:r>
+        <w:rPr>
+          <w:i/>
+          <w:iCs/>
+          <w:noProof/>
+          <w:kern w:val="0"/>
+        </w:rPr>
+        <w:t>9</w:t>
+      </w:r>
+      <w:r>
+        <w:rPr>
+          <w:noProof/>
+          <w:kern w:val="0"/>
+        </w:rPr>
+        <w:t>, 48–51.</w:t>
       </w:r>
     </w:p>
     <w:p>
@@ -17142,7 +20107,471 @@
           <w:noProof/>
           <w:kern w:val="0"/>
         </w:rPr>
+        <w:t xml:space="preserve">Duda, R. O., &amp;Martens, W. L. (1998). Range dependence of the response of a spherical head model. </w:t>
+      </w:r>
+      <w:r>
+        <w:rPr>
+          <w:i/>
+          <w:iCs/>
+          <w:noProof/>
+          <w:kern w:val="0"/>
+        </w:rPr>
+        <w:t>The Journal of the Acoustical Society of America</w:t>
+      </w:r>
+      <w:r>
+        <w:rPr>
+          <w:noProof/>
+          <w:kern w:val="0"/>
+        </w:rPr>
+        <w:t xml:space="preserve">, </w:t>
+      </w:r>
+      <w:r>
+        <w:rPr>
+          <w:i/>
+          <w:iCs/>
+          <w:noProof/>
+          <w:kern w:val="0"/>
+        </w:rPr>
+        <w:t>104</w:t>
+      </w:r>
+      <w:r>
+        <w:rPr>
+          <w:noProof/>
+          <w:kern w:val="0"/>
+        </w:rPr>
+        <w:t>(5), 3048–3058. http://doi.org/10.1121/1.423886</w:t>
+      </w:r>
+    </w:p>
+    <w:p>
+      <w:pPr>
+        <w:autoSpaceDE w:val="0"/>
+        <w:autoSpaceDN w:val="0"/>
+        <w:adjustRightInd w:val="0"/>
+        <w:ind w:left="480" w:hanging="480"/>
+        <w:rPr>
+          <w:noProof/>
+          <w:kern w:val="0"/>
+        </w:rPr>
+      </w:pPr>
+      <w:r>
+        <w:rPr>
+          <w:noProof/>
+          <w:kern w:val="0"/>
+        </w:rPr>
+        <w:t>Ferry, R. T., &amp;Meddis, R. (2007). A computer model of medial efferent suppression in the mammalian auditory system. http://doi.org/10.1121/1.2799914</w:t>
+      </w:r>
+      <w:r>
+        <w:rPr>
+          <w:noProof/>
+          <w:kern w:val="0"/>
+        </w:rPr>
+        <w:t>兴</w:t>
+      </w:r>
+    </w:p>
+    <w:p>
+      <w:pPr>
+        <w:autoSpaceDE w:val="0"/>
+        <w:autoSpaceDN w:val="0"/>
+        <w:adjustRightInd w:val="0"/>
+        <w:ind w:left="480" w:hanging="480"/>
+        <w:rPr>
+          <w:noProof/>
+          <w:kern w:val="0"/>
+        </w:rPr>
+      </w:pPr>
+      <w:r>
+        <w:rPr>
+          <w:noProof/>
+          <w:kern w:val="0"/>
+        </w:rPr>
+        <w:t xml:space="preserve">Gazzaniga, M. S., Ivry, R. B., &amp;Mangun, G. R. (2014). </w:t>
+      </w:r>
+      <w:r>
+        <w:rPr>
+          <w:i/>
+          <w:iCs/>
+          <w:noProof/>
+          <w:kern w:val="0"/>
+        </w:rPr>
+        <w:t>Cognitive Neuroscience: The Biology of the Mind</w:t>
+      </w:r>
+      <w:r>
+        <w:rPr>
+          <w:noProof/>
+          <w:kern w:val="0"/>
+        </w:rPr>
+        <w:t xml:space="preserve"> (4th ed.). New York: W. W. Norton &amp; Company.</w:t>
+      </w:r>
+    </w:p>
+    <w:p>
+      <w:pPr>
+        <w:autoSpaceDE w:val="0"/>
+        <w:autoSpaceDN w:val="0"/>
+        <w:adjustRightInd w:val="0"/>
+        <w:ind w:left="480" w:hanging="480"/>
+        <w:rPr>
+          <w:noProof/>
+          <w:kern w:val="0"/>
+        </w:rPr>
+      </w:pPr>
+      <w:r>
+        <w:rPr>
+          <w:noProof/>
+          <w:kern w:val="0"/>
+        </w:rPr>
+        <w:t>Hudspeth, A. J. (2013). The Inner Ear. In E. R.Kandel, J. H.Schwartz, T. M.Jessell, S. A.Siegelbaum, &amp;A. J.Hudspeth (Eds.),</w:t>
+      </w:r>
+      <w:r>
+        <w:rPr>
+          <w:i/>
+          <w:iCs/>
+          <w:noProof/>
+          <w:kern w:val="0"/>
+        </w:rPr>
+        <w:t>Principles of Neural Science</w:t>
+      </w:r>
+      <w:r>
+        <w:rPr>
+          <w:noProof/>
+          <w:kern w:val="0"/>
+        </w:rPr>
+        <w:t xml:space="preserve"> (5th ed., pp. 654–681). New York: McGraw-Hill Companies.</w:t>
+      </w:r>
+    </w:p>
+    <w:p>
+      <w:pPr>
+        <w:autoSpaceDE w:val="0"/>
+        <w:autoSpaceDN w:val="0"/>
+        <w:adjustRightInd w:val="0"/>
+        <w:ind w:left="480" w:hanging="480"/>
+        <w:rPr>
+          <w:noProof/>
+          <w:kern w:val="0"/>
+        </w:rPr>
+      </w:pPr>
+      <w:r>
+        <w:rPr>
+          <w:noProof/>
+          <w:kern w:val="0"/>
+        </w:rPr>
+        <w:t xml:space="preserve">Kim, H. D., Komatani, K., Ogata, T., &amp;Okuno, H. G. (2008). Design and evaluation of two-channel-based sound source localization over entire azimuth range for moving talkers. </w:t>
+      </w:r>
+      <w:r>
+        <w:rPr>
+          <w:i/>
+          <w:iCs/>
+          <w:noProof/>
+          <w:kern w:val="0"/>
+        </w:rPr>
+        <w:t>2008 IEEE/RSJ International Conference on Intelligent Robots and Systems, IROS</w:t>
+      </w:r>
+      <w:r>
+        <w:rPr>
+          <w:noProof/>
+          <w:kern w:val="0"/>
+        </w:rPr>
+        <w:t>, 2197–2203. http://doi.org/10.1109/IROS.2008.4650947</w:t>
+      </w:r>
+    </w:p>
+    <w:p>
+      <w:pPr>
+        <w:autoSpaceDE w:val="0"/>
+        <w:autoSpaceDN w:val="0"/>
+        <w:adjustRightInd w:val="0"/>
+        <w:ind w:left="480" w:hanging="480"/>
+        <w:rPr>
+          <w:noProof/>
+          <w:kern w:val="0"/>
+        </w:rPr>
+      </w:pPr>
+      <w:r>
+        <w:rPr>
+          <w:noProof/>
+          <w:kern w:val="0"/>
+        </w:rPr>
+        <w:t xml:space="preserve">Liu, J., Erwin, H., &amp;Wermter, S. (2008). Mobile robot broadband sound localisation using a biologically inspired spiking neural network. </w:t>
+      </w:r>
+      <w:r>
+        <w:rPr>
+          <w:i/>
+          <w:iCs/>
+          <w:noProof/>
+          <w:kern w:val="0"/>
+        </w:rPr>
+        <w:t>2008 IEEE/RSJ International Conference on Intelligent Robots and Systems, IROS</w:t>
+      </w:r>
+      <w:r>
+        <w:rPr>
+          <w:noProof/>
+          <w:kern w:val="0"/>
+        </w:rPr>
+        <w:t>, 2191–2196. http://doi.org/10.1109/IROS.2008.4650760</w:t>
+      </w:r>
+    </w:p>
+    <w:p>
+      <w:pPr>
+        <w:autoSpaceDE w:val="0"/>
+        <w:autoSpaceDN w:val="0"/>
+        <w:adjustRightInd w:val="0"/>
+        <w:ind w:left="480" w:hanging="480"/>
+        <w:rPr>
+          <w:noProof/>
+          <w:kern w:val="0"/>
+        </w:rPr>
+      </w:pPr>
+      <w:r>
+        <w:rPr>
+          <w:noProof/>
+          <w:kern w:val="0"/>
+        </w:rPr>
+        <w:t xml:space="preserve">Lu, Y. C., &amp;Cooke, M. (2010). Binaural estimation of sound source distance via the </w:t>
+      </w:r>
+      <w:r>
+        <w:rPr>
+          <w:noProof/>
+          <w:kern w:val="0"/>
+        </w:rPr>
+        <w:lastRenderedPageBreak/>
+        <w:t xml:space="preserve">direct-to-reverberant energy ratio for static and moving sources. </w:t>
+      </w:r>
+      <w:r>
+        <w:rPr>
+          <w:i/>
+          <w:iCs/>
+          <w:noProof/>
+          <w:kern w:val="0"/>
+        </w:rPr>
+        <w:t>IEEE Transactions on Audio, Speech and Language Processing</w:t>
+      </w:r>
+      <w:r>
+        <w:rPr>
+          <w:noProof/>
+          <w:kern w:val="0"/>
+        </w:rPr>
+        <w:t xml:space="preserve">, </w:t>
+      </w:r>
+      <w:r>
+        <w:rPr>
+          <w:i/>
+          <w:iCs/>
+          <w:noProof/>
+          <w:kern w:val="0"/>
+        </w:rPr>
+        <w:t>18</w:t>
+      </w:r>
+      <w:r>
+        <w:rPr>
+          <w:noProof/>
+          <w:kern w:val="0"/>
+        </w:rPr>
+        <w:t>(7), 1793–1805. http://doi.org/10.1109/TASL.2010.2050687</w:t>
+      </w:r>
+    </w:p>
+    <w:p>
+      <w:pPr>
+        <w:autoSpaceDE w:val="0"/>
+        <w:autoSpaceDN w:val="0"/>
+        <w:adjustRightInd w:val="0"/>
+        <w:ind w:left="480" w:hanging="480"/>
+        <w:rPr>
+          <w:noProof/>
+          <w:kern w:val="0"/>
+        </w:rPr>
+      </w:pPr>
+      <w:r>
+        <w:rPr>
+          <w:noProof/>
+          <w:kern w:val="0"/>
+        </w:rPr>
+        <w:t xml:space="preserve">Magassouba, A., Bertin, N., &amp;Chaumette, F. (2016). First applications of sound-based control on a mobile robot equipped with two microphones. </w:t>
+      </w:r>
+      <w:r>
+        <w:rPr>
+          <w:i/>
+          <w:iCs/>
+          <w:noProof/>
+          <w:kern w:val="0"/>
+        </w:rPr>
+        <w:t>Proceedings - IEEE International Conference on Robotics and Automation</w:t>
+      </w:r>
+      <w:r>
+        <w:rPr>
+          <w:noProof/>
+          <w:kern w:val="0"/>
+        </w:rPr>
+        <w:t xml:space="preserve">, </w:t>
+      </w:r>
+      <w:r>
+        <w:rPr>
+          <w:i/>
+          <w:iCs/>
+          <w:noProof/>
+          <w:kern w:val="0"/>
+        </w:rPr>
+        <w:t>2016</w:t>
+      </w:r>
+      <w:r>
+        <w:rPr>
+          <w:noProof/>
+          <w:kern w:val="0"/>
+        </w:rPr>
+        <w:t>–</w:t>
+      </w:r>
+      <w:r>
+        <w:rPr>
+          <w:i/>
+          <w:iCs/>
+          <w:noProof/>
+          <w:kern w:val="0"/>
+        </w:rPr>
+        <w:t>June</w:t>
+      </w:r>
+      <w:r>
+        <w:rPr>
+          <w:noProof/>
+          <w:kern w:val="0"/>
+        </w:rPr>
+        <w:t>, 2557–2562. http://doi.org/10.1109/ICRA.2016.7487411</w:t>
+      </w:r>
+    </w:p>
+    <w:p>
+      <w:pPr>
+        <w:autoSpaceDE w:val="0"/>
+        <w:autoSpaceDN w:val="0"/>
+        <w:adjustRightInd w:val="0"/>
+        <w:ind w:left="480" w:hanging="480"/>
+        <w:rPr>
+          <w:noProof/>
+          <w:kern w:val="0"/>
+        </w:rPr>
+      </w:pPr>
+      <w:r>
+        <w:rPr>
+          <w:noProof/>
+          <w:kern w:val="0"/>
+        </w:rPr>
+        <w:t>McDermott, J. H. (2014). Audition. In K. N. .Ochsner &amp;S. M.Kosslyn (Eds.),</w:t>
+      </w:r>
+      <w:r>
+        <w:rPr>
+          <w:i/>
+          <w:iCs/>
+          <w:noProof/>
+          <w:kern w:val="0"/>
+        </w:rPr>
+        <w:t>The Oxford handbook of cognitive neuroscience, Vol. 1: Core Topics</w:t>
+      </w:r>
+      <w:r>
+        <w:rPr>
+          <w:noProof/>
+          <w:kern w:val="0"/>
+        </w:rPr>
+        <w:t xml:space="preserve"> (pp. 135--170). New York: Oxford University Press.</w:t>
+      </w:r>
+    </w:p>
+    <w:p>
+      <w:pPr>
+        <w:autoSpaceDE w:val="0"/>
+        <w:autoSpaceDN w:val="0"/>
+        <w:adjustRightInd w:val="0"/>
+        <w:ind w:left="480" w:hanging="480"/>
+        <w:rPr>
+          <w:noProof/>
+          <w:kern w:val="0"/>
+        </w:rPr>
+      </w:pPr>
+      <w:r>
+        <w:rPr>
+          <w:noProof/>
+          <w:kern w:val="0"/>
+        </w:rPr>
         <w:t>Mroueh, Y., Marcheret, E., Goel, V., &amp;Ibm, M. I. T. (2015). Deep Multimodal Learning for Audio-Visual Speech Recognition, 2130–2134. http://doi.org/10.1109/ICASSP.2015.7178347</w:t>
+      </w:r>
+    </w:p>
+    <w:p>
+      <w:pPr>
+        <w:autoSpaceDE w:val="0"/>
+        <w:autoSpaceDN w:val="0"/>
+        <w:adjustRightInd w:val="0"/>
+        <w:ind w:left="480" w:hanging="480"/>
+        <w:rPr>
+          <w:noProof/>
+          <w:kern w:val="0"/>
+        </w:rPr>
+      </w:pPr>
+      <w:r>
+        <w:rPr>
+          <w:noProof/>
+          <w:kern w:val="0"/>
+        </w:rPr>
+        <w:t>Oertel, D., &amp;Doupe, A. J. (2013). The Auditory Central Nervous System Title. In E. R.Kandel, J. H.Schwartz, T. M.Jessell, S. A.Siegelbaum, &amp;A. J.Hudspeth (Eds.),</w:t>
+      </w:r>
+      <w:r>
+        <w:rPr>
+          <w:i/>
+          <w:iCs/>
+          <w:noProof/>
+          <w:kern w:val="0"/>
+        </w:rPr>
+        <w:t>Principles of Neural Science</w:t>
+      </w:r>
+      <w:r>
+        <w:rPr>
+          <w:noProof/>
+          <w:kern w:val="0"/>
+        </w:rPr>
+        <w:t xml:space="preserve"> (5th ed., pp. 682–711). New York: McGraw-Hill Companies.</w:t>
+      </w:r>
+    </w:p>
+    <w:p>
+      <w:pPr>
+        <w:autoSpaceDE w:val="0"/>
+        <w:autoSpaceDN w:val="0"/>
+        <w:adjustRightInd w:val="0"/>
+        <w:ind w:left="480" w:hanging="480"/>
+        <w:rPr>
+          <w:noProof/>
+          <w:kern w:val="0"/>
+        </w:rPr>
+      </w:pPr>
+      <w:r>
+        <w:rPr>
+          <w:noProof/>
+          <w:kern w:val="0"/>
+        </w:rPr>
+        <w:t xml:space="preserve">Otani, M., &amp;Ise, S. (2006). Fast calculation system specialized for head-related transfer function based on boundary element method. </w:t>
+      </w:r>
+      <w:r>
+        <w:rPr>
+          <w:i/>
+          <w:iCs/>
+          <w:noProof/>
+          <w:kern w:val="0"/>
+        </w:rPr>
+        <w:t>The Journal of the Acoustical Society of America</w:t>
+      </w:r>
+      <w:r>
+        <w:rPr>
+          <w:noProof/>
+          <w:kern w:val="0"/>
+        </w:rPr>
+        <w:t xml:space="preserve">, </w:t>
+      </w:r>
+      <w:r>
+        <w:rPr>
+          <w:i/>
+          <w:iCs/>
+          <w:noProof/>
+          <w:kern w:val="0"/>
+        </w:rPr>
+        <w:t>119</w:t>
+      </w:r>
+      <w:r>
+        <w:rPr>
+          <w:noProof/>
+          <w:kern w:val="0"/>
+        </w:rPr>
+        <w:t>(5), 2589–2598. http://doi.org/10.1121/1.2191608</w:t>
       </w:r>
     </w:p>
     <w:p>
@@ -17299,7 +20728,7 @@
 </file>
 
 <file path=word/endnotes.xml><?xml version="1.0" encoding="utf-8"?>
-<w:endnotes xmlns:wpc="http://schemas.microsoft.com/office/word/2010/wordprocessingCanvas" xmlns:cx="http://schemas.microsoft.com/office/drawing/2014/chartex" xmlns:cx1="http://schemas.microsoft.com/office/drawing/2015/9/8/chartex" xmlns:mc="http://schemas.openxmlformats.org/markup-compatibility/2006" xmlns:o="urn:schemas-microsoft-com:office:office" xmlns:r="http://schemas.openxmlformats.org/officeDocument/2006/relationships" xmlns:m="http://schemas.openxmlformats.org/officeDocument/2006/math" xmlns:v="urn:schemas-microsoft-com:vml" xmlns:wp14="http://schemas.microsoft.com/office/word/2010/wordprocessingDrawing" xmlns:wp="http://schemas.openxmlformats.org/drawingml/2006/wordprocessingDrawing" xmlns:w10="urn:schemas-microsoft-com:office:word" xmlns:w="http://schemas.openxmlformats.org/wordprocessingml/2006/main" xmlns:w14="http://schemas.microsoft.com/office/word/2010/wordml" xmlns:w15="http://schemas.microsoft.com/office/word/2012/wordml" xmlns:w16se="http://schemas.microsoft.com/office/word/2015/wordml/symex" xmlns:wpg="http://schemas.microsoft.com/office/word/2010/wordprocessingGroup" xmlns:wpi="http://schemas.microsoft.com/office/word/2010/wordprocessingInk" xmlns:wne="http://schemas.microsoft.com/office/word/2006/wordml" xmlns:wps="http://schemas.microsoft.com/office/word/2010/wordprocessingShape" mc:Ignorable="w14 w15 w16se wp14">
+<w:endnotes xmlns:wpc="http://schemas.microsoft.com/office/word/2010/wordprocessingCanvas" xmlns:cx="http://schemas.microsoft.com/office/drawing/2014/chartex" xmlns:mc="http://schemas.openxmlformats.org/markup-compatibility/2006" xmlns:o="urn:schemas-microsoft-com:office:office" xmlns:r="http://schemas.openxmlformats.org/officeDocument/2006/relationships" xmlns:m="http://schemas.openxmlformats.org/officeDocument/2006/math" xmlns:v="urn:schemas-microsoft-com:vml" xmlns:wp14="http://schemas.microsoft.com/office/word/2010/wordprocessingDrawing" xmlns:wp="http://schemas.openxmlformats.org/drawingml/2006/wordprocessingDrawing" xmlns:w10="urn:schemas-microsoft-com:office:word" xmlns:w="http://schemas.openxmlformats.org/wordprocessingml/2006/main" xmlns:w14="http://schemas.microsoft.com/office/word/2010/wordml" xmlns:w15="http://schemas.microsoft.com/office/word/2012/wordml" xmlns:w16se="http://schemas.microsoft.com/office/word/2015/wordml/symex" xmlns:wpg="http://schemas.microsoft.com/office/word/2010/wordprocessingGroup" xmlns:wpi="http://schemas.microsoft.com/office/word/2010/wordprocessingInk" xmlns:wne="http://schemas.microsoft.com/office/word/2006/wordml" xmlns:wps="http://schemas.microsoft.com/office/word/2010/wordprocessingShape" mc:Ignorable="w14 w15 w16se wp14">
   <w:endnote w:type="separator" w:id="-1">
     <w:p>
       <w:r>
@@ -17318,7 +20747,7 @@
 </file>
 
 <file path=word/footnotes.xml><?xml version="1.0" encoding="utf-8"?>
-<w:footnotes xmlns:wpc="http://schemas.microsoft.com/office/word/2010/wordprocessingCanvas" xmlns:cx="http://schemas.microsoft.com/office/drawing/2014/chartex" xmlns:cx1="http://schemas.microsoft.com/office/drawing/2015/9/8/chartex" xmlns:mc="http://schemas.openxmlformats.org/markup-compatibility/2006" xmlns:o="urn:schemas-microsoft-com:office:office" xmlns:r="http://schemas.openxmlformats.org/officeDocument/2006/relationships" xmlns:m="http://schemas.openxmlformats.org/officeDocument/2006/math" xmlns:v="urn:schemas-microsoft-com:vml" xmlns:wp14="http://schemas.microsoft.com/office/word/2010/wordprocessingDrawing" xmlns:wp="http://schemas.openxmlformats.org/drawingml/2006/wordprocessingDrawing" xmlns:w10="urn:schemas-microsoft-com:office:word" xmlns:w="http://schemas.openxmlformats.org/wordprocessingml/2006/main" xmlns:w14="http://schemas.microsoft.com/office/word/2010/wordml" xmlns:w15="http://schemas.microsoft.com/office/word/2012/wordml" xmlns:w16se="http://schemas.microsoft.com/office/word/2015/wordml/symex" xmlns:wpg="http://schemas.microsoft.com/office/word/2010/wordprocessingGroup" xmlns:wpi="http://schemas.microsoft.com/office/word/2010/wordprocessingInk" xmlns:wne="http://schemas.microsoft.com/office/word/2006/wordml" xmlns:wps="http://schemas.microsoft.com/office/word/2010/wordprocessingShape" mc:Ignorable="w14 w15 w16se wp14">
+<w:footnotes xmlns:wpc="http://schemas.microsoft.com/office/word/2010/wordprocessingCanvas" xmlns:cx="http://schemas.microsoft.com/office/drawing/2014/chartex" xmlns:mc="http://schemas.openxmlformats.org/markup-compatibility/2006" xmlns:o="urn:schemas-microsoft-com:office:office" xmlns:r="http://schemas.openxmlformats.org/officeDocument/2006/relationships" xmlns:m="http://schemas.openxmlformats.org/officeDocument/2006/math" xmlns:v="urn:schemas-microsoft-com:vml" xmlns:wp14="http://schemas.microsoft.com/office/word/2010/wordprocessingDrawing" xmlns:wp="http://schemas.openxmlformats.org/drawingml/2006/wordprocessingDrawing" xmlns:w10="urn:schemas-microsoft-com:office:word" xmlns:w="http://schemas.openxmlformats.org/wordprocessingml/2006/main" xmlns:w14="http://schemas.microsoft.com/office/word/2010/wordml" xmlns:w15="http://schemas.microsoft.com/office/word/2012/wordml" xmlns:w16se="http://schemas.microsoft.com/office/word/2015/wordml/symex" xmlns:wpg="http://schemas.microsoft.com/office/word/2010/wordprocessingGroup" xmlns:wpi="http://schemas.microsoft.com/office/word/2010/wordprocessingInk" xmlns:wne="http://schemas.microsoft.com/office/word/2006/wordml" xmlns:wps="http://schemas.microsoft.com/office/word/2010/wordprocessingShape" mc:Ignorable="w14 w15 w16se wp14">
   <w:footnote w:type="separator" w:id="-1">
     <w:p>
       <w:r>
@@ -17798,7 +21227,7 @@
 </file>
 
 <file path=word/numbering.xml><?xml version="1.0" encoding="utf-8"?>
-<w:numbering xmlns:wpc="http://schemas.microsoft.com/office/word/2010/wordprocessingCanvas" xmlns:cx="http://schemas.microsoft.com/office/drawing/2014/chartex" xmlns:cx1="http://schemas.microsoft.com/office/drawing/2015/9/8/chartex" xmlns:mc="http://schemas.openxmlformats.org/markup-compatibility/2006" xmlns:o="urn:schemas-microsoft-com:office:office" xmlns:r="http://schemas.openxmlformats.org/officeDocument/2006/relationships" xmlns:m="http://schemas.openxmlformats.org/officeDocument/2006/math" xmlns:v="urn:schemas-microsoft-com:vml" xmlns:wp14="http://schemas.microsoft.com/office/word/2010/wordprocessingDrawing" xmlns:wp="http://schemas.openxmlformats.org/drawingml/2006/wordprocessingDrawing" xmlns:w10="urn:schemas-microsoft-com:office:word" xmlns:w="http://schemas.openxmlformats.org/wordprocessingml/2006/main" xmlns:w14="http://schemas.microsoft.com/office/word/2010/wordml" xmlns:w15="http://schemas.microsoft.com/office/word/2012/wordml" xmlns:w16se="http://schemas.microsoft.com/office/word/2015/wordml/symex" xmlns:wpg="http://schemas.microsoft.com/office/word/2010/wordprocessingGroup" xmlns:wpi="http://schemas.microsoft.com/office/word/2010/wordprocessingInk" xmlns:wne="http://schemas.microsoft.com/office/word/2006/wordml" xmlns:wps="http://schemas.microsoft.com/office/word/2010/wordprocessingShape" mc:Ignorable="w14 w15 w16se wp14">
+<w:numbering xmlns:wpc="http://schemas.microsoft.com/office/word/2010/wordprocessingCanvas" xmlns:cx="http://schemas.microsoft.com/office/drawing/2014/chartex" xmlns:mc="http://schemas.openxmlformats.org/markup-compatibility/2006" xmlns:o="urn:schemas-microsoft-com:office:office" xmlns:r="http://schemas.openxmlformats.org/officeDocument/2006/relationships" xmlns:m="http://schemas.openxmlformats.org/officeDocument/2006/math" xmlns:v="urn:schemas-microsoft-com:vml" xmlns:wp14="http://schemas.microsoft.com/office/word/2010/wordprocessingDrawing" xmlns:wp="http://schemas.openxmlformats.org/drawingml/2006/wordprocessingDrawing" xmlns:w10="urn:schemas-microsoft-com:office:word" xmlns:w="http://schemas.openxmlformats.org/wordprocessingml/2006/main" xmlns:w14="http://schemas.microsoft.com/office/word/2010/wordml" xmlns:w15="http://schemas.microsoft.com/office/word/2012/wordml" xmlns:w16se="http://schemas.microsoft.com/office/word/2015/wordml/symex" xmlns:wpg="http://schemas.microsoft.com/office/word/2010/wordprocessingGroup" xmlns:wpi="http://schemas.microsoft.com/office/word/2010/wordprocessingInk" xmlns:wne="http://schemas.microsoft.com/office/word/2006/wordml" xmlns:wps="http://schemas.microsoft.com/office/word/2010/wordprocessingShape" mc:Ignorable="w14 w15 w16se wp14">
   <w:abstractNum w:abstractNumId="0" w15:restartNumberingAfterBreak="0">
     <w:nsid w:val="14901CEE"/>
     <w:multiLevelType w:val="hybridMultilevel"/>
@@ -18220,6 +21649,95 @@
     </w:lvl>
   </w:abstractNum>
   <w:abstractNum w:abstractNumId="4" w15:restartNumberingAfterBreak="0">
+    <w:nsid w:val="411915FD"/>
+    <w:multiLevelType w:val="hybridMultilevel"/>
+    <w:tmpl w:val="0C5C95A8"/>
+    <w:lvl w:ilvl="0" w:tplc="ECB2135C">
+      <w:start w:val="1"/>
+      <w:numFmt w:val="lowerLetter"/>
+      <w:lvlText w:val="(%1)"/>
+      <w:lvlJc w:val="left"/>
+      <w:pPr>
+        <w:ind w:left="840" w:hanging="360"/>
+      </w:pPr>
+      <w:rPr>
+        <w:rFonts w:hint="default"/>
+      </w:rPr>
+    </w:lvl>
+    <w:lvl w:ilvl="1" w:tplc="04090019" w:tentative="1">
+      <w:start w:val="1"/>
+      <w:numFmt w:val="ideographTraditional"/>
+      <w:lvlText w:val="%2、"/>
+      <w:lvlJc w:val="left"/>
+      <w:pPr>
+        <w:ind w:left="1440" w:hanging="480"/>
+      </w:pPr>
+    </w:lvl>
+    <w:lvl w:ilvl="2" w:tplc="0409001B" w:tentative="1">
+      <w:start w:val="1"/>
+      <w:numFmt w:val="lowerRoman"/>
+      <w:lvlText w:val="%3."/>
+      <w:lvlJc w:val="right"/>
+      <w:pPr>
+        <w:ind w:left="1920" w:hanging="480"/>
+      </w:pPr>
+    </w:lvl>
+    <w:lvl w:ilvl="3" w:tplc="0409000F" w:tentative="1">
+      <w:start w:val="1"/>
+      <w:numFmt w:val="decimal"/>
+      <w:lvlText w:val="%4."/>
+      <w:lvlJc w:val="left"/>
+      <w:pPr>
+        <w:ind w:left="2400" w:hanging="480"/>
+      </w:pPr>
+    </w:lvl>
+    <w:lvl w:ilvl="4" w:tplc="04090019" w:tentative="1">
+      <w:start w:val="1"/>
+      <w:numFmt w:val="ideographTraditional"/>
+      <w:lvlText w:val="%5、"/>
+      <w:lvlJc w:val="left"/>
+      <w:pPr>
+        <w:ind w:left="2880" w:hanging="480"/>
+      </w:pPr>
+    </w:lvl>
+    <w:lvl w:ilvl="5" w:tplc="0409001B" w:tentative="1">
+      <w:start w:val="1"/>
+      <w:numFmt w:val="lowerRoman"/>
+      <w:lvlText w:val="%6."/>
+      <w:lvlJc w:val="right"/>
+      <w:pPr>
+        <w:ind w:left="3360" w:hanging="480"/>
+      </w:pPr>
+    </w:lvl>
+    <w:lvl w:ilvl="6" w:tplc="0409000F" w:tentative="1">
+      <w:start w:val="1"/>
+      <w:numFmt w:val="decimal"/>
+      <w:lvlText w:val="%7."/>
+      <w:lvlJc w:val="left"/>
+      <w:pPr>
+        <w:ind w:left="3840" w:hanging="480"/>
+      </w:pPr>
+    </w:lvl>
+    <w:lvl w:ilvl="7" w:tplc="04090019" w:tentative="1">
+      <w:start w:val="1"/>
+      <w:numFmt w:val="ideographTraditional"/>
+      <w:lvlText w:val="%8、"/>
+      <w:lvlJc w:val="left"/>
+      <w:pPr>
+        <w:ind w:left="4320" w:hanging="480"/>
+      </w:pPr>
+    </w:lvl>
+    <w:lvl w:ilvl="8" w:tplc="0409001B" w:tentative="1">
+      <w:start w:val="1"/>
+      <w:numFmt w:val="lowerRoman"/>
+      <w:lvlText w:val="%9."/>
+      <w:lvlJc w:val="right"/>
+      <w:pPr>
+        <w:ind w:left="4800" w:hanging="480"/>
+      </w:pPr>
+    </w:lvl>
+  </w:abstractNum>
+  <w:abstractNum w:abstractNumId="5" w15:restartNumberingAfterBreak="0">
     <w:nsid w:val="413A18AB"/>
     <w:multiLevelType w:val="multilevel"/>
     <w:tmpl w:val="45AC55B4"/>
@@ -18340,7 +21858,7 @@
       </w:rPr>
     </w:lvl>
   </w:abstractNum>
-  <w:abstractNum w:abstractNumId="5" w15:restartNumberingAfterBreak="0">
+  <w:abstractNum w:abstractNumId="6" w15:restartNumberingAfterBreak="0">
     <w:nsid w:val="65331DF7"/>
     <w:multiLevelType w:val="hybridMultilevel"/>
     <w:tmpl w:val="D9A2BAE8"/>
@@ -18456,7 +21974,7 @@
       </w:pPr>
     </w:lvl>
   </w:abstractNum>
-  <w:abstractNum w:abstractNumId="6" w15:restartNumberingAfterBreak="0">
+  <w:abstractNum w:abstractNumId="7" w15:restartNumberingAfterBreak="0">
     <w:nsid w:val="6A080434"/>
     <w:multiLevelType w:val="hybridMultilevel"/>
     <w:tmpl w:val="C04E0FFE"/>
@@ -18545,7 +22063,7 @@
       </w:pPr>
     </w:lvl>
   </w:abstractNum>
-  <w:abstractNum w:abstractNumId="7" w15:restartNumberingAfterBreak="0">
+  <w:abstractNum w:abstractNumId="8" w15:restartNumberingAfterBreak="0">
     <w:nsid w:val="6BD17052"/>
     <w:multiLevelType w:val="hybridMultilevel"/>
     <w:tmpl w:val="60DC5584"/>
@@ -18634,7 +22152,7 @@
       </w:pPr>
     </w:lvl>
   </w:abstractNum>
-  <w:abstractNum w:abstractNumId="8" w15:restartNumberingAfterBreak="0">
+  <w:abstractNum w:abstractNumId="9" w15:restartNumberingAfterBreak="0">
     <w:nsid w:val="73BF24BB"/>
     <w:multiLevelType w:val="hybridMultilevel"/>
     <w:tmpl w:val="2390D178"/>
@@ -18724,31 +22242,34 @@
     </w:lvl>
   </w:abstractNum>
   <w:num w:numId="1">
-    <w:abstractNumId w:val="5"/>
+    <w:abstractNumId w:val="6"/>
   </w:num>
   <w:num w:numId="2">
     <w:abstractNumId w:val="2"/>
   </w:num>
   <w:num w:numId="3">
-    <w:abstractNumId w:val="4"/>
+    <w:abstractNumId w:val="5"/>
   </w:num>
   <w:num w:numId="4">
-    <w:abstractNumId w:val="8"/>
+    <w:abstractNumId w:val="9"/>
   </w:num>
   <w:num w:numId="5">
     <w:abstractNumId w:val="1"/>
   </w:num>
   <w:num w:numId="6">
-    <w:abstractNumId w:val="6"/>
+    <w:abstractNumId w:val="7"/>
   </w:num>
   <w:num w:numId="7">
-    <w:abstractNumId w:val="7"/>
+    <w:abstractNumId w:val="8"/>
   </w:num>
   <w:num w:numId="8">
     <w:abstractNumId w:val="3"/>
   </w:num>
   <w:num w:numId="9">
     <w:abstractNumId w:val="0"/>
+  </w:num>
+  <w:num w:numId="10">
+    <w:abstractNumId w:val="4"/>
   </w:num>
 </w:numbering>
 </file>
@@ -19155,7 +22676,6 @@
   <w:style w:type="character" w:default="1" w:styleId="a0">
     <w:name w:val="Default Paragraph Font"/>
     <w:uiPriority w:val="1"/>
-    <w:semiHidden/>
     <w:unhideWhenUsed/>
   </w:style>
   <w:style w:type="table" w:default="1" w:styleId="a1">
@@ -19621,7 +23141,7 @@
 </file>
 
 <file path=customXml/itemProps1.xml><?xml version="1.0" encoding="utf-8"?>
-<ds:datastoreItem xmlns:ds="http://schemas.openxmlformats.org/officeDocument/2006/customXml" ds:itemID="{AD28F697-6007-4C79-960C-D99790A4F18A}">
+<ds:datastoreItem xmlns:ds="http://schemas.openxmlformats.org/officeDocument/2006/customXml" ds:itemID="{310BF6E0-309E-48B5-9F81-6FECA04AE3F0}">
   <ds:schemaRefs>
     <ds:schemaRef ds:uri="http://schemas.openxmlformats.org/officeDocument/2006/bibliography"/>
   </ds:schemaRefs>

</xml_diff>

<commit_message>
Revise human auditory system
</commit_message>
<xml_diff>
--- a/CM03-1G.doc.docx
+++ b/CM03-1G.doc.docx
@@ -1,6 +1,6 @@
 
 <file path=word/document.xml><?xml version="1.0" encoding="utf-8"?>
-<w:document xmlns:wpc="http://schemas.microsoft.com/office/word/2010/wordprocessingCanvas" xmlns:cx="http://schemas.microsoft.com/office/drawing/2014/chartex" xmlns:mc="http://schemas.openxmlformats.org/markup-compatibility/2006" xmlns:o="urn:schemas-microsoft-com:office:office" xmlns:r="http://schemas.openxmlformats.org/officeDocument/2006/relationships" xmlns:m="http://schemas.openxmlformats.org/officeDocument/2006/math" xmlns:v="urn:schemas-microsoft-com:vml" xmlns:wp14="http://schemas.microsoft.com/office/word/2010/wordprocessingDrawing" xmlns:wp="http://schemas.openxmlformats.org/drawingml/2006/wordprocessingDrawing" xmlns:w10="urn:schemas-microsoft-com:office:word" xmlns:w="http://schemas.openxmlformats.org/wordprocessingml/2006/main" xmlns:w14="http://schemas.microsoft.com/office/word/2010/wordml" xmlns:w15="http://schemas.microsoft.com/office/word/2012/wordml" xmlns:w16se="http://schemas.microsoft.com/office/word/2015/wordml/symex" xmlns:wpg="http://schemas.microsoft.com/office/word/2010/wordprocessingGroup" xmlns:wpi="http://schemas.microsoft.com/office/word/2010/wordprocessingInk" xmlns:wne="http://schemas.microsoft.com/office/word/2006/wordml" xmlns:wps="http://schemas.microsoft.com/office/word/2010/wordprocessingShape" mc:Ignorable="w14 w15 w16se wp14">
+<w:document xmlns:wpc="http://schemas.microsoft.com/office/word/2010/wordprocessingCanvas" xmlns:cx="http://schemas.microsoft.com/office/drawing/2014/chartex" xmlns:cx1="http://schemas.microsoft.com/office/drawing/2015/9/8/chartex" xmlns:mc="http://schemas.openxmlformats.org/markup-compatibility/2006" xmlns:o="urn:schemas-microsoft-com:office:office" xmlns:r="http://schemas.openxmlformats.org/officeDocument/2006/relationships" xmlns:m="http://schemas.openxmlformats.org/officeDocument/2006/math" xmlns:v="urn:schemas-microsoft-com:vml" xmlns:wp14="http://schemas.microsoft.com/office/word/2010/wordprocessingDrawing" xmlns:wp="http://schemas.openxmlformats.org/drawingml/2006/wordprocessingDrawing" xmlns:w10="urn:schemas-microsoft-com:office:word" xmlns:w="http://schemas.openxmlformats.org/wordprocessingml/2006/main" xmlns:w14="http://schemas.microsoft.com/office/word/2010/wordml" xmlns:w15="http://schemas.microsoft.com/office/word/2012/wordml" xmlns:w16se="http://schemas.microsoft.com/office/word/2015/wordml/symex" xmlns:wpg="http://schemas.microsoft.com/office/word/2010/wordprocessingGroup" xmlns:wpi="http://schemas.microsoft.com/office/word/2010/wordprocessingInk" xmlns:wne="http://schemas.microsoft.com/office/word/2006/wordml" xmlns:wps="http://schemas.microsoft.com/office/word/2010/wordprocessingShape" mc:Ignorable="w14 w15 w16se wp14">
   <w:body>
     <w:p>
       <w:pPr>
@@ -10862,7 +10862,7 @@
     <w:p>
       <w:pPr>
         <w:rPr>
-          <w:rFonts w:ascii="標楷體" w:eastAsia="標楷體" w:hAnsi="標楷體" w:hint="eastAsia"/>
+          <w:rFonts w:ascii="標楷體" w:eastAsia="標楷體" w:hAnsi="標楷體"/>
         </w:rPr>
       </w:pPr>
       <w:r>
@@ -11269,29 +11269,39 @@
       </w:r>
       <w:r>
         <w:rPr>
-          <w:rFonts w:ascii="標楷體" w:eastAsia="標楷體" w:hAnsi="標楷體" w:hint="eastAsia"/>
-        </w:rPr>
-        <w:t>。</w:t>
-      </w:r>
-    </w:p>
-    <w:p>
-      <w:pPr>
-        <w:ind w:firstLine="480"/>
-        <w:rPr>
-          <w:rFonts w:ascii="標楷體" w:eastAsia="標楷體" w:hAnsi="標楷體"/>
-        </w:rPr>
-      </w:pPr>
-      <w:r>
-        <w:rPr>
-          <w:rFonts w:ascii="標楷體" w:eastAsia="標楷體" w:hAnsi="標楷體" w:hint="eastAsia"/>
-        </w:rPr>
-        <w:t>。</w:t>
-      </w:r>
-      <w:r>
-        <w:rPr>
-          <w:rFonts w:ascii="標楷體" w:eastAsia="標楷體" w:hAnsi="標楷體" w:hint="eastAsia"/>
-        </w:rPr>
-        <w:t xml:space="preserve">   </w:t>
+          <w:rFonts w:ascii="新細明體" w:hAnsi="新細明體" w:hint="eastAsia"/>
+        </w:rPr>
+        <w:t>，</w:t>
+      </w:r>
+      <w:r>
+        <w:rPr>
+          <w:rFonts w:ascii="標楷體" w:eastAsia="標楷體" w:hAnsi="標楷體" w:hint="eastAsia"/>
+        </w:rPr>
+        <w:t>可以</w:t>
+      </w:r>
+      <w:r>
+        <w:rPr>
+          <w:rFonts w:ascii="標楷體" w:eastAsia="標楷體" w:hAnsi="標楷體" w:hint="eastAsia"/>
+        </w:rPr>
+        <w:t>供</w:t>
+      </w:r>
+      <w:r>
+        <w:rPr>
+          <w:rFonts w:ascii="標楷體" w:eastAsia="標楷體" w:hAnsi="標楷體" w:hint="eastAsia"/>
+        </w:rPr>
+        <w:t>頭部轉向及眼睛的移動</w:t>
+      </w:r>
+      <w:r>
+        <w:rPr>
+          <w:rFonts w:ascii="標楷體" w:eastAsia="標楷體" w:hAnsi="標楷體" w:hint="eastAsia"/>
+        </w:rPr>
+        <w:t>控制之用</w:t>
+      </w:r>
+      <w:r>
+        <w:rPr>
+          <w:rFonts w:ascii="標楷體" w:eastAsia="標楷體" w:hAnsi="標楷體" w:hint="eastAsia"/>
+        </w:rPr>
+        <w:t xml:space="preserve">。   </w:t>
       </w:r>
     </w:p>
     <w:p>
@@ -11353,7 +11363,7 @@
       <w:pPr>
         <w:ind w:firstLine="480"/>
         <w:rPr>
-          <w:rFonts w:ascii="標楷體" w:eastAsia="標楷體" w:hAnsi="標楷體" w:hint="eastAsia"/>
+          <w:rFonts w:ascii="標楷體" w:eastAsia="標楷體" w:hAnsi="標楷體"/>
           <w:sz w:val="20"/>
           <w:szCs w:val="20"/>
         </w:rPr>
@@ -11434,6 +11444,7 @@
       <w:r>
         <w:rPr>
           <w:rFonts w:ascii="標楷體" w:eastAsia="標楷體" w:hAnsi="標楷體"/>
+          <w:noProof/>
         </w:rPr>
         <w:drawing>
           <wp:inline distT="0" distB="0" distL="0" distR="0" wp14:anchorId="466D934D" wp14:editId="0ACACC39">
@@ -11630,6 +11641,7 @@
       <w:r>
         <w:rPr>
           <w:rFonts w:ascii="標楷體" w:eastAsia="標楷體" w:hAnsi="標楷體"/>
+          <w:noProof/>
         </w:rPr>
         <w:lastRenderedPageBreak/>
         <mc:AlternateContent>
@@ -11771,6 +11783,7 @@
       <w:r>
         <w:rPr>
           <w:rFonts w:ascii="標楷體" w:eastAsia="標楷體" w:hAnsi="標楷體"/>
+          <w:noProof/>
         </w:rPr>
         <w:drawing>
           <wp:inline distT="0" distB="0" distL="0" distR="0" wp14:anchorId="2260F940" wp14:editId="21A2CCCD">
@@ -11987,7 +12000,7 @@
         <w:ind w:firstLine="480"/>
         <w:jc w:val="both"/>
         <w:rPr>
-          <w:rFonts w:ascii="標楷體" w:eastAsia="標楷體" w:hAnsi="標楷體" w:hint="eastAsia"/>
+          <w:rFonts w:ascii="標楷體" w:eastAsia="標楷體" w:hAnsi="標楷體"/>
           <w:sz w:val="20"/>
           <w:szCs w:val="20"/>
         </w:rPr>
@@ -12063,7 +12076,7 @@
         <w:ind w:firstLine="480"/>
         <w:jc w:val="both"/>
         <w:rPr>
-          <w:rFonts w:ascii="標楷體" w:eastAsia="標楷體" w:hAnsi="標楷體" w:hint="eastAsia"/>
+          <w:rFonts w:ascii="新細明體" w:hAnsi="新細明體" w:hint="eastAsia"/>
         </w:rPr>
       </w:pPr>
       <w:r>
@@ -12162,6 +12175,80 @@
         </w:rPr>
         <w:t xml:space="preserve"> Cortex)。</w:t>
       </w:r>
+      <w:r>
+        <w:rPr>
+          <w:rFonts w:ascii="標楷體" w:eastAsia="標楷體" w:hAnsi="標楷體" w:hint="eastAsia"/>
+        </w:rPr>
+        <w:t>前額葉也有神經連到控制頭部轉動及眼睛移動的區域</w:t>
+      </w:r>
+      <w:r>
+        <w:rPr>
+          <w:rFonts w:ascii="新細明體" w:hAnsi="新細明體" w:hint="eastAsia"/>
+        </w:rPr>
+        <w:t>，</w:t>
+      </w:r>
+      <w:r>
+        <w:rPr>
+          <w:rFonts w:ascii="標楷體" w:eastAsia="標楷體" w:hAnsi="標楷體" w:hint="eastAsia"/>
+        </w:rPr>
+        <w:t>表示</w:t>
+      </w:r>
+      <w:r>
+        <w:rPr>
+          <w:rFonts w:ascii="標楷體" w:eastAsia="標楷體" w:hAnsi="標楷體" w:hint="eastAsia"/>
+        </w:rPr>
+        <w:t>判斷聲音內容後</w:t>
+      </w:r>
+      <w:r>
+        <w:rPr>
+          <w:rFonts w:ascii="新細明體" w:hAnsi="新細明體" w:hint="eastAsia"/>
+        </w:rPr>
+        <w:t>，</w:t>
+      </w:r>
+      <w:r>
+        <w:rPr>
+          <w:rFonts w:ascii="標楷體" w:eastAsia="標楷體" w:hAnsi="標楷體" w:hint="eastAsia"/>
+        </w:rPr>
+        <w:t>才決定轉頭或眼睛</w:t>
+      </w:r>
+      <w:r>
+        <w:rPr>
+          <w:rFonts w:ascii="新細明體" w:hAnsi="新細明體" w:hint="eastAsia"/>
+        </w:rPr>
+        <w:t>；</w:t>
+      </w:r>
+      <w:r>
+        <w:rPr>
+          <w:rFonts w:ascii="標楷體" w:eastAsia="標楷體" w:hAnsi="標楷體" w:hint="eastAsia"/>
+        </w:rPr>
+        <w:t>而SC</w:t>
+      </w:r>
+      <w:r>
+        <w:rPr>
+          <w:rFonts w:ascii="標楷體" w:eastAsia="標楷體" w:hAnsi="標楷體" w:hint="eastAsia"/>
+        </w:rPr>
+        <w:t>則</w:t>
+      </w:r>
+      <w:r>
+        <w:rPr>
+          <w:rFonts w:ascii="標楷體" w:eastAsia="標楷體" w:hAnsi="標楷體" w:hint="eastAsia"/>
+        </w:rPr>
+        <w:t>不必經過</w:t>
+      </w:r>
+      <w:r>
+        <w:rPr>
+          <w:rFonts w:ascii="標楷體" w:eastAsia="標楷體" w:hAnsi="標楷體" w:hint="eastAsia"/>
+        </w:rPr>
+        <w:t>聲音辨識，在必要時可以快速把頭和眼睛轉到聲音的方向</w:t>
+      </w:r>
+      <w:r>
+        <w:rPr>
+          <w:rFonts w:ascii="新細明體" w:hAnsi="新細明體" w:hint="eastAsia"/>
+        </w:rPr>
+        <w:t>。</w:t>
+      </w:r>
+      <w:bookmarkStart w:id="0" w:name="_GoBack"/>
+      <w:bookmarkEnd w:id="0"/>
     </w:p>
     <w:p>
       <w:pPr>
@@ -12170,17 +12257,10 @@
           <w:rFonts w:ascii="標楷體" w:eastAsia="標楷體" w:hAnsi="標楷體"/>
         </w:rPr>
       </w:pPr>
-    </w:p>
-    <w:p>
-      <w:pPr>
-        <w:ind w:firstLine="480"/>
-        <w:rPr>
-          <w:rFonts w:ascii="標楷體" w:eastAsia="標楷體" w:hAnsi="標楷體"/>
-        </w:rPr>
-      </w:pPr>
-      <w:r>
-        <w:rPr>
-          <w:rFonts w:ascii="標楷體" w:eastAsia="標楷體" w:hAnsi="標楷體"/>
+      <w:r>
+        <w:rPr>
+          <w:rFonts w:ascii="標楷體" w:eastAsia="標楷體" w:hAnsi="標楷體"/>
+          <w:noProof/>
         </w:rPr>
         <w:lastRenderedPageBreak/>
         <w:drawing>
@@ -12232,7 +12312,7 @@
         <w:ind w:firstLine="480"/>
         <w:jc w:val="center"/>
         <w:rPr>
-          <w:rFonts w:ascii="標楷體" w:eastAsia="標楷體" w:hAnsi="標楷體" w:hint="eastAsia"/>
+          <w:rFonts w:ascii="標楷體" w:eastAsia="標楷體" w:hAnsi="標楷體"/>
         </w:rPr>
       </w:pPr>
       <w:r>
@@ -12260,6 +12340,7 @@
       <w:r>
         <w:rPr>
           <w:rFonts w:ascii="標楷體" w:eastAsia="標楷體" w:hAnsi="標楷體"/>
+          <w:noProof/>
         </w:rPr>
         <w:drawing>
           <wp:inline distT="0" distB="0" distL="0" distR="0" wp14:anchorId="606E41C9" wp14:editId="5868E98A">
@@ -12310,7 +12391,7 @@
         <w:ind w:firstLine="480"/>
         <w:jc w:val="center"/>
         <w:rPr>
-          <w:rFonts w:ascii="標楷體" w:eastAsia="標楷體" w:hAnsi="標楷體" w:hint="eastAsia"/>
+          <w:rFonts w:ascii="標楷體" w:eastAsia="標楷體" w:hAnsi="標楷體"/>
         </w:rPr>
       </w:pPr>
       <w:r>
@@ -12708,7 +12789,7 @@
         <w:ind w:leftChars="200" w:left="480" w:firstLine="480"/>
         <w:jc w:val="both"/>
         <w:rPr>
-          <w:rFonts w:ascii="標楷體" w:eastAsia="標楷體" w:hAnsi="標楷體" w:hint="eastAsia"/>
+          <w:rFonts w:ascii="標楷體" w:eastAsia="標楷體" w:hAnsi="標楷體"/>
           <w:sz w:val="20"/>
           <w:szCs w:val="20"/>
         </w:rPr>
@@ -12798,13 +12879,11 @@
         </w:rPr>
         <w:t>人類聽覺系統主要成員的計算模型</w:t>
       </w:r>
-      <w:bookmarkStart w:id="0" w:name="_GoBack"/>
-      <w:bookmarkEnd w:id="0"/>
-    </w:p>
-    <w:p>
-      <w:pPr>
-        <w:rPr>
-          <w:rFonts w:ascii="標楷體" w:eastAsia="標楷體" w:hAnsi="標楷體" w:hint="eastAsia"/>
+    </w:p>
+    <w:p>
+      <w:pPr>
+        <w:rPr>
+          <w:rFonts w:ascii="標楷體" w:eastAsia="標楷體" w:hAnsi="標楷體"/>
         </w:rPr>
       </w:pPr>
     </w:p>
@@ -12871,7 +12950,7 @@
     <w:p>
       <w:pPr>
         <w:rPr>
-          <w:rFonts w:eastAsia="標楷體" w:hint="eastAsia"/>
+          <w:rFonts w:eastAsia="標楷體"/>
         </w:rPr>
       </w:pPr>
       <w:r>
@@ -12908,7 +12987,7 @@
     <w:p>
       <w:pPr>
         <w:rPr>
-          <w:rFonts w:eastAsia="標楷體" w:hint="eastAsia"/>
+          <w:rFonts w:eastAsia="標楷體"/>
         </w:rPr>
       </w:pPr>
     </w:p>
@@ -13020,7 +13099,7 @@
         </w:numPr>
         <w:ind w:leftChars="0"/>
         <w:rPr>
-          <w:rFonts w:eastAsia="標楷體" w:hint="eastAsia"/>
+          <w:rFonts w:eastAsia="標楷體"/>
           <w:b/>
         </w:rPr>
       </w:pPr>
@@ -19627,7 +19706,19 @@
         <w:rPr>
           <w:rFonts w:eastAsia="標楷體" w:hint="eastAsia"/>
         </w:rPr>
-        <w:t>多所涉獵</w:t>
+        <w:t>多</w:t>
+      </w:r>
+      <w:r>
+        <w:rPr>
+          <w:rFonts w:eastAsia="標楷體" w:hint="eastAsia"/>
+        </w:rPr>
+        <w:t>方</w:t>
+      </w:r>
+      <w:r>
+        <w:rPr>
+          <w:rFonts w:eastAsia="標楷體" w:hint="eastAsia"/>
+        </w:rPr>
+        <w:t>涉獵</w:t>
       </w:r>
       <w:r>
         <w:rPr>
@@ -20728,7 +20819,7 @@
 </file>
 
 <file path=word/endnotes.xml><?xml version="1.0" encoding="utf-8"?>
-<w:endnotes xmlns:wpc="http://schemas.microsoft.com/office/word/2010/wordprocessingCanvas" xmlns:cx="http://schemas.microsoft.com/office/drawing/2014/chartex" xmlns:mc="http://schemas.openxmlformats.org/markup-compatibility/2006" xmlns:o="urn:schemas-microsoft-com:office:office" xmlns:r="http://schemas.openxmlformats.org/officeDocument/2006/relationships" xmlns:m="http://schemas.openxmlformats.org/officeDocument/2006/math" xmlns:v="urn:schemas-microsoft-com:vml" xmlns:wp14="http://schemas.microsoft.com/office/word/2010/wordprocessingDrawing" xmlns:wp="http://schemas.openxmlformats.org/drawingml/2006/wordprocessingDrawing" xmlns:w10="urn:schemas-microsoft-com:office:word" xmlns:w="http://schemas.openxmlformats.org/wordprocessingml/2006/main" xmlns:w14="http://schemas.microsoft.com/office/word/2010/wordml" xmlns:w15="http://schemas.microsoft.com/office/word/2012/wordml" xmlns:w16se="http://schemas.microsoft.com/office/word/2015/wordml/symex" xmlns:wpg="http://schemas.microsoft.com/office/word/2010/wordprocessingGroup" xmlns:wpi="http://schemas.microsoft.com/office/word/2010/wordprocessingInk" xmlns:wne="http://schemas.microsoft.com/office/word/2006/wordml" xmlns:wps="http://schemas.microsoft.com/office/word/2010/wordprocessingShape" mc:Ignorable="w14 w15 w16se wp14">
+<w:endnotes xmlns:wpc="http://schemas.microsoft.com/office/word/2010/wordprocessingCanvas" xmlns:cx="http://schemas.microsoft.com/office/drawing/2014/chartex" xmlns:cx1="http://schemas.microsoft.com/office/drawing/2015/9/8/chartex" xmlns:mc="http://schemas.openxmlformats.org/markup-compatibility/2006" xmlns:o="urn:schemas-microsoft-com:office:office" xmlns:r="http://schemas.openxmlformats.org/officeDocument/2006/relationships" xmlns:m="http://schemas.openxmlformats.org/officeDocument/2006/math" xmlns:v="urn:schemas-microsoft-com:vml" xmlns:wp14="http://schemas.microsoft.com/office/word/2010/wordprocessingDrawing" xmlns:wp="http://schemas.openxmlformats.org/drawingml/2006/wordprocessingDrawing" xmlns:w10="urn:schemas-microsoft-com:office:word" xmlns:w="http://schemas.openxmlformats.org/wordprocessingml/2006/main" xmlns:w14="http://schemas.microsoft.com/office/word/2010/wordml" xmlns:w15="http://schemas.microsoft.com/office/word/2012/wordml" xmlns:w16se="http://schemas.microsoft.com/office/word/2015/wordml/symex" xmlns:wpg="http://schemas.microsoft.com/office/word/2010/wordprocessingGroup" xmlns:wpi="http://schemas.microsoft.com/office/word/2010/wordprocessingInk" xmlns:wne="http://schemas.microsoft.com/office/word/2006/wordml" xmlns:wps="http://schemas.microsoft.com/office/word/2010/wordprocessingShape" mc:Ignorable="w14 w15 w16se wp14">
   <w:endnote w:type="separator" w:id="-1">
     <w:p>
       <w:r>
@@ -20747,7 +20838,7 @@
 </file>
 
 <file path=word/footnotes.xml><?xml version="1.0" encoding="utf-8"?>
-<w:footnotes xmlns:wpc="http://schemas.microsoft.com/office/word/2010/wordprocessingCanvas" xmlns:cx="http://schemas.microsoft.com/office/drawing/2014/chartex" xmlns:mc="http://schemas.openxmlformats.org/markup-compatibility/2006" xmlns:o="urn:schemas-microsoft-com:office:office" xmlns:r="http://schemas.openxmlformats.org/officeDocument/2006/relationships" xmlns:m="http://schemas.openxmlformats.org/officeDocument/2006/math" xmlns:v="urn:schemas-microsoft-com:vml" xmlns:wp14="http://schemas.microsoft.com/office/word/2010/wordprocessingDrawing" xmlns:wp="http://schemas.openxmlformats.org/drawingml/2006/wordprocessingDrawing" xmlns:w10="urn:schemas-microsoft-com:office:word" xmlns:w="http://schemas.openxmlformats.org/wordprocessingml/2006/main" xmlns:w14="http://schemas.microsoft.com/office/word/2010/wordml" xmlns:w15="http://schemas.microsoft.com/office/word/2012/wordml" xmlns:w16se="http://schemas.microsoft.com/office/word/2015/wordml/symex" xmlns:wpg="http://schemas.microsoft.com/office/word/2010/wordprocessingGroup" xmlns:wpi="http://schemas.microsoft.com/office/word/2010/wordprocessingInk" xmlns:wne="http://schemas.microsoft.com/office/word/2006/wordml" xmlns:wps="http://schemas.microsoft.com/office/word/2010/wordprocessingShape" mc:Ignorable="w14 w15 w16se wp14">
+<w:footnotes xmlns:wpc="http://schemas.microsoft.com/office/word/2010/wordprocessingCanvas" xmlns:cx="http://schemas.microsoft.com/office/drawing/2014/chartex" xmlns:cx1="http://schemas.microsoft.com/office/drawing/2015/9/8/chartex" xmlns:mc="http://schemas.openxmlformats.org/markup-compatibility/2006" xmlns:o="urn:schemas-microsoft-com:office:office" xmlns:r="http://schemas.openxmlformats.org/officeDocument/2006/relationships" xmlns:m="http://schemas.openxmlformats.org/officeDocument/2006/math" xmlns:v="urn:schemas-microsoft-com:vml" xmlns:wp14="http://schemas.microsoft.com/office/word/2010/wordprocessingDrawing" xmlns:wp="http://schemas.openxmlformats.org/drawingml/2006/wordprocessingDrawing" xmlns:w10="urn:schemas-microsoft-com:office:word" xmlns:w="http://schemas.openxmlformats.org/wordprocessingml/2006/main" xmlns:w14="http://schemas.microsoft.com/office/word/2010/wordml" xmlns:w15="http://schemas.microsoft.com/office/word/2012/wordml" xmlns:w16se="http://schemas.microsoft.com/office/word/2015/wordml/symex" xmlns:wpg="http://schemas.microsoft.com/office/word/2010/wordprocessingGroup" xmlns:wpi="http://schemas.microsoft.com/office/word/2010/wordprocessingInk" xmlns:wne="http://schemas.microsoft.com/office/word/2006/wordml" xmlns:wps="http://schemas.microsoft.com/office/word/2010/wordprocessingShape" mc:Ignorable="w14 w15 w16se wp14">
   <w:footnote w:type="separator" w:id="-1">
     <w:p>
       <w:r>
@@ -21227,7 +21318,7 @@
 </file>
 
 <file path=word/numbering.xml><?xml version="1.0" encoding="utf-8"?>
-<w:numbering xmlns:wpc="http://schemas.microsoft.com/office/word/2010/wordprocessingCanvas" xmlns:cx="http://schemas.microsoft.com/office/drawing/2014/chartex" xmlns:mc="http://schemas.openxmlformats.org/markup-compatibility/2006" xmlns:o="urn:schemas-microsoft-com:office:office" xmlns:r="http://schemas.openxmlformats.org/officeDocument/2006/relationships" xmlns:m="http://schemas.openxmlformats.org/officeDocument/2006/math" xmlns:v="urn:schemas-microsoft-com:vml" xmlns:wp14="http://schemas.microsoft.com/office/word/2010/wordprocessingDrawing" xmlns:wp="http://schemas.openxmlformats.org/drawingml/2006/wordprocessingDrawing" xmlns:w10="urn:schemas-microsoft-com:office:word" xmlns:w="http://schemas.openxmlformats.org/wordprocessingml/2006/main" xmlns:w14="http://schemas.microsoft.com/office/word/2010/wordml" xmlns:w15="http://schemas.microsoft.com/office/word/2012/wordml" xmlns:w16se="http://schemas.microsoft.com/office/word/2015/wordml/symex" xmlns:wpg="http://schemas.microsoft.com/office/word/2010/wordprocessingGroup" xmlns:wpi="http://schemas.microsoft.com/office/word/2010/wordprocessingInk" xmlns:wne="http://schemas.microsoft.com/office/word/2006/wordml" xmlns:wps="http://schemas.microsoft.com/office/word/2010/wordprocessingShape" mc:Ignorable="w14 w15 w16se wp14">
+<w:numbering xmlns:wpc="http://schemas.microsoft.com/office/word/2010/wordprocessingCanvas" xmlns:cx="http://schemas.microsoft.com/office/drawing/2014/chartex" xmlns:cx1="http://schemas.microsoft.com/office/drawing/2015/9/8/chartex" xmlns:mc="http://schemas.openxmlformats.org/markup-compatibility/2006" xmlns:o="urn:schemas-microsoft-com:office:office" xmlns:r="http://schemas.openxmlformats.org/officeDocument/2006/relationships" xmlns:m="http://schemas.openxmlformats.org/officeDocument/2006/math" xmlns:v="urn:schemas-microsoft-com:vml" xmlns:wp14="http://schemas.microsoft.com/office/word/2010/wordprocessingDrawing" xmlns:wp="http://schemas.openxmlformats.org/drawingml/2006/wordprocessingDrawing" xmlns:w10="urn:schemas-microsoft-com:office:word" xmlns:w="http://schemas.openxmlformats.org/wordprocessingml/2006/main" xmlns:w14="http://schemas.microsoft.com/office/word/2010/wordml" xmlns:w15="http://schemas.microsoft.com/office/word/2012/wordml" xmlns:w16se="http://schemas.microsoft.com/office/word/2015/wordml/symex" xmlns:wpg="http://schemas.microsoft.com/office/word/2010/wordprocessingGroup" xmlns:wpi="http://schemas.microsoft.com/office/word/2010/wordprocessingInk" xmlns:wne="http://schemas.microsoft.com/office/word/2006/wordml" xmlns:wps="http://schemas.microsoft.com/office/word/2010/wordprocessingShape" mc:Ignorable="w14 w15 w16se wp14">
   <w:abstractNum w:abstractNumId="0" w15:restartNumberingAfterBreak="0">
     <w:nsid w:val="14901CEE"/>
     <w:multiLevelType w:val="hybridMultilevel"/>
@@ -22676,6 +22767,7 @@
   <w:style w:type="character" w:default="1" w:styleId="a0">
     <w:name w:val="Default Paragraph Font"/>
     <w:uiPriority w:val="1"/>
+    <w:semiHidden/>
     <w:unhideWhenUsed/>
   </w:style>
   <w:style w:type="table" w:default="1" w:styleId="a1">
@@ -23141,7 +23233,7 @@
 </file>
 
 <file path=customXml/itemProps1.xml><?xml version="1.0" encoding="utf-8"?>
-<ds:datastoreItem xmlns:ds="http://schemas.openxmlformats.org/officeDocument/2006/customXml" ds:itemID="{310BF6E0-309E-48B5-9F81-6FECA04AE3F0}">
+<ds:datastoreItem xmlns:ds="http://schemas.openxmlformats.org/officeDocument/2006/customXml" ds:itemID="{54311826-0E27-49B2-88EA-A91C1E8D46F7}">
   <ds:schemaRefs>
     <ds:schemaRef ds:uri="http://schemas.openxmlformats.org/officeDocument/2006/bibliography"/>
   </ds:schemaRefs>

</xml_diff>